<commit_message>
Les caractéristiques d'un système RFID
</commit_message>
<xml_diff>
--- a/RFID.docx
+++ b/RFID.docx
@@ -698,24 +698,18 @@
     </w:p>
     <w:p>
       <w:pPr>
-        <w:rPr>
-          <w:rFonts w:ascii="Verdana" w:hAnsi="Verdana"/>
-          <w:sz w:val="24"/>
-          <w:szCs w:val="24"/>
-          <w:lang w:val="fr-FR"/>
-        </w:rPr>
-      </w:pPr>
-      <w:r>
-        <w:rPr>
-          <w:rFonts w:ascii="Verdana" w:hAnsi="Verdana"/>
-          <w:b/>
-          <w:bCs/>
-          <w:sz w:val="28"/>
-          <w:szCs w:val="28"/>
-          <w:lang w:val="fr-FR"/>
-        </w:rPr>
-        <w:t>5-</w:t>
-      </w:r>
+        <w:pStyle w:val="ListParagraph"/>
+        <w:numPr>
+          <w:ilvl w:val="0"/>
+          <w:numId w:val="7"/>
+        </w:numPr>
+        <w:rPr>
+          <w:rFonts w:ascii="Verdana" w:hAnsi="Verdana"/>
+          <w:sz w:val="24"/>
+          <w:szCs w:val="24"/>
+          <w:lang w:val="fr-FR"/>
+        </w:rPr>
+      </w:pPr>
       <w:r>
         <w:rPr>
           <w:rFonts w:ascii="Verdana" w:hAnsi="Verdana"/>
@@ -866,7 +860,7 @@
           <w:szCs w:val="24"/>
           <w:lang w:val="fr-FR"/>
         </w:rPr>
-        <w:t>5.1. Un transpondeur</w:t>
+        <w:t xml:space="preserve">5.1. </w:t>
       </w:r>
       <w:r>
         <w:rPr>
@@ -877,7 +871,7 @@
           <w:szCs w:val="24"/>
           <w:lang w:val="fr-FR"/>
         </w:rPr>
-        <w:t xml:space="preserve"> (étiquette)</w:t>
+        <w:t>L’étiquette électronique</w:t>
       </w:r>
       <w:r>
         <w:rPr>
@@ -906,16 +900,97 @@
           <w:szCs w:val="24"/>
           <w:lang w:val="fr-FR"/>
         </w:rPr>
-        <w:t xml:space="preserve">Un transpondeur </w:t>
-      </w:r>
-      <w:r>
-        <w:rPr>
-          <w:rFonts w:ascii="Verdana" w:hAnsi="Verdana"/>
-          <w:sz w:val="24"/>
-          <w:szCs w:val="24"/>
-          <w:lang w:val="fr-FR"/>
-        </w:rPr>
-        <w:t>est composé d’une mémoire électronique, d’une antenne d’émission/réception et d’un boitier. La pièce essentielle est la mémoire qui sert de support d’informations.</w:t>
+        <w:t>Un</w:t>
+      </w:r>
+      <w:r>
+        <w:rPr>
+          <w:rFonts w:ascii="Verdana" w:hAnsi="Verdana"/>
+          <w:sz w:val="24"/>
+          <w:szCs w:val="24"/>
+          <w:lang w:val="fr-FR"/>
+        </w:rPr>
+        <w:t>e</w:t>
+      </w:r>
+      <w:r>
+        <w:rPr>
+          <w:rFonts w:ascii="Verdana" w:hAnsi="Verdana"/>
+          <w:sz w:val="24"/>
+          <w:szCs w:val="24"/>
+          <w:lang w:val="fr-FR"/>
+        </w:rPr>
+        <w:t xml:space="preserve"> </w:t>
+      </w:r>
+      <w:r>
+        <w:rPr>
+          <w:rFonts w:ascii="Verdana" w:hAnsi="Verdana"/>
+          <w:sz w:val="24"/>
+          <w:szCs w:val="24"/>
+          <w:lang w:val="fr-FR"/>
+        </w:rPr>
+        <w:t>étiquette électronique</w:t>
+      </w:r>
+      <w:r>
+        <w:rPr>
+          <w:rFonts w:ascii="Verdana" w:hAnsi="Verdana"/>
+          <w:sz w:val="24"/>
+          <w:szCs w:val="24"/>
+          <w:lang w:val="fr-FR"/>
+        </w:rPr>
+        <w:t xml:space="preserve"> </w:t>
+      </w:r>
+      <w:r>
+        <w:rPr>
+          <w:rFonts w:ascii="Verdana" w:hAnsi="Verdana"/>
+          <w:sz w:val="24"/>
+          <w:szCs w:val="24"/>
+          <w:lang w:val="fr-FR"/>
+        </w:rPr>
+        <w:t>est</w:t>
+      </w:r>
+      <w:r>
+        <w:rPr>
+          <w:rFonts w:ascii="Verdana" w:hAnsi="Verdana"/>
+          <w:sz w:val="24"/>
+          <w:szCs w:val="24"/>
+          <w:lang w:val="fr-FR"/>
+        </w:rPr>
+        <w:t xml:space="preserve"> un support d’informations qui combine le traitement d’un signal et le stockage des données. Elle est</w:t>
+      </w:r>
+      <w:r>
+        <w:rPr>
+          <w:rFonts w:ascii="Verdana" w:hAnsi="Verdana"/>
+          <w:sz w:val="24"/>
+          <w:szCs w:val="24"/>
+          <w:lang w:val="fr-FR"/>
+        </w:rPr>
+        <w:t xml:space="preserve"> </w:t>
+      </w:r>
+      <w:r>
+        <w:rPr>
+          <w:rFonts w:ascii="Verdana" w:hAnsi="Verdana"/>
+          <w:sz w:val="24"/>
+          <w:szCs w:val="24"/>
+          <w:lang w:val="fr-FR"/>
+        </w:rPr>
+        <w:t>constituée d’un circuit électronique</w:t>
+      </w:r>
+      <w:r>
+        <w:rPr>
+          <w:rFonts w:ascii="Verdana" w:hAnsi="Verdana"/>
+          <w:sz w:val="24"/>
+          <w:szCs w:val="24"/>
+          <w:lang w:val="fr-FR"/>
+        </w:rPr>
+        <w:t xml:space="preserve"> diffusé sur un circuit imprimé</w:t>
+      </w:r>
+      <w:r>
+        <w:rPr>
+          <w:rFonts w:ascii="Verdana" w:hAnsi="Verdana"/>
+          <w:sz w:val="24"/>
+          <w:szCs w:val="24"/>
+          <w:lang w:val="fr-FR"/>
+        </w:rPr>
+        <w:t xml:space="preserve"> et couplé à une antenne.</w:t>
       </w:r>
     </w:p>
     <w:p>
@@ -935,7 +1010,114 @@
           <w:szCs w:val="24"/>
           <w:lang w:val="fr-FR"/>
         </w:rPr>
+        <w:t>Souvent appelée ‘transpondeur’ à cause de ses fonctions de réponse et d’</w:t>
+      </w:r>
+      <w:r>
+        <w:rPr>
+          <w:rFonts w:ascii="Verdana" w:hAnsi="Verdana"/>
+          <w:sz w:val="24"/>
+          <w:szCs w:val="24"/>
+          <w:lang w:val="fr-FR"/>
+        </w:rPr>
+        <w:t>émission.</w:t>
+      </w:r>
+      <w:r>
+        <w:rPr>
+          <w:rFonts w:ascii="Verdana" w:hAnsi="Verdana"/>
+          <w:sz w:val="24"/>
+          <w:szCs w:val="24"/>
+          <w:lang w:val="fr-FR"/>
+        </w:rPr>
+        <w:t> </w:t>
+      </w:r>
+      <w:r>
+        <w:rPr>
+          <w:rFonts w:ascii="Verdana" w:hAnsi="Verdana"/>
+          <w:sz w:val="24"/>
+          <w:szCs w:val="24"/>
+          <w:lang w:val="fr-FR"/>
+        </w:rPr>
         <w:t>L’étiquette est activée par un signal radio émis par le lecteur RFID lui-même équipé d’une carte RFID et d’une antenne, les étiquettes transmettent les données qu’elles contiennent en retour.</w:t>
+      </w:r>
+    </w:p>
+    <w:p>
+      <w:pPr>
+        <w:ind w:left="360"/>
+        <w:rPr>
+          <w:rFonts w:ascii="Verdana" w:hAnsi="Verdana"/>
+          <w:sz w:val="24"/>
+          <w:szCs w:val="24"/>
+          <w:lang w:val="fr-FR"/>
+        </w:rPr>
+      </w:pPr>
+      <w:r>
+        <w:rPr>
+          <w:rFonts w:ascii="Verdana" w:hAnsi="Verdana"/>
+          <w:sz w:val="24"/>
+          <w:szCs w:val="24"/>
+          <w:lang w:val="fr-FR"/>
+        </w:rPr>
+        <w:t xml:space="preserve">La mémoire d’un transpondeur comprend généralement une ROM (Read </w:t>
+      </w:r>
+      <w:proofErr w:type="spellStart"/>
+      <w:r>
+        <w:rPr>
+          <w:rFonts w:ascii="Verdana" w:hAnsi="Verdana"/>
+          <w:sz w:val="24"/>
+          <w:szCs w:val="24"/>
+          <w:lang w:val="fr-FR"/>
+        </w:rPr>
+        <w:t>Only</w:t>
+      </w:r>
+      <w:proofErr w:type="spellEnd"/>
+      <w:r>
+        <w:rPr>
+          <w:rFonts w:ascii="Verdana" w:hAnsi="Verdana"/>
+          <w:sz w:val="24"/>
+          <w:szCs w:val="24"/>
+          <w:lang w:val="fr-FR"/>
+        </w:rPr>
+        <w:t xml:space="preserve"> Memory), une RAM (</w:t>
+      </w:r>
+      <w:proofErr w:type="spellStart"/>
+      <w:r>
+        <w:rPr>
+          <w:rFonts w:ascii="Verdana" w:hAnsi="Verdana"/>
+          <w:sz w:val="24"/>
+          <w:szCs w:val="24"/>
+          <w:lang w:val="fr-FR"/>
+        </w:rPr>
+        <w:t>Random</w:t>
+      </w:r>
+      <w:proofErr w:type="spellEnd"/>
+      <w:r>
+        <w:rPr>
+          <w:rFonts w:ascii="Verdana" w:hAnsi="Verdana"/>
+          <w:sz w:val="24"/>
+          <w:szCs w:val="24"/>
+          <w:lang w:val="fr-FR"/>
+        </w:rPr>
+        <w:t xml:space="preserve"> Access Memory) ainsi qu’une mémoire programmable non volatile pour </w:t>
+      </w:r>
+      <w:proofErr w:type="gramStart"/>
+      <w:r>
+        <w:rPr>
+          <w:rFonts w:ascii="Verdana" w:hAnsi="Verdana"/>
+          <w:sz w:val="24"/>
+          <w:szCs w:val="24"/>
+          <w:lang w:val="fr-FR"/>
+        </w:rPr>
+        <w:t>la</w:t>
+      </w:r>
+      <w:proofErr w:type="gramEnd"/>
+      <w:r>
+        <w:rPr>
+          <w:rFonts w:ascii="Verdana" w:hAnsi="Verdana"/>
+          <w:sz w:val="24"/>
+          <w:szCs w:val="24"/>
+          <w:lang w:val="fr-FR"/>
+        </w:rPr>
+        <w:t xml:space="preserve"> conservatoire des données.</w:t>
       </w:r>
     </w:p>
     <w:p>
@@ -1019,6 +1201,7 @@
           <w:szCs w:val="24"/>
           <w:lang w:val="fr-FR"/>
         </w:rPr>
+        <w:lastRenderedPageBreak/>
         <w:t>La communication entre le lecteur RFID et l’étiquette est possible grâce à chaque antenne RFID intégrée dans chacun des 2 composants.</w:t>
       </w:r>
       <w:bookmarkStart w:id="0" w:name="_GoBack"/>
@@ -1083,7 +1266,6 @@
           <w:szCs w:val="24"/>
           <w:lang w:val="fr-FR"/>
         </w:rPr>
-        <w:lastRenderedPageBreak/>
         <w:t xml:space="preserve">L’ordinateur </w:t>
       </w:r>
       <w:r>
@@ -1144,13 +1326,1297 @@
     </w:p>
     <w:p>
       <w:pPr>
-        <w:rPr>
-          <w:rFonts w:ascii="Verdana" w:hAnsi="Verdana"/>
-          <w:sz w:val="24"/>
-          <w:szCs w:val="24"/>
-          <w:lang w:val="fr-FR"/>
-        </w:rPr>
-      </w:pPr>
+        <w:pStyle w:val="ListParagraph"/>
+        <w:numPr>
+          <w:ilvl w:val="0"/>
+          <w:numId w:val="7"/>
+        </w:numPr>
+        <w:rPr>
+          <w:rFonts w:ascii="Verdana" w:hAnsi="Verdana"/>
+          <w:b/>
+          <w:bCs/>
+          <w:sz w:val="28"/>
+          <w:szCs w:val="28"/>
+          <w:lang w:val="fr-FR"/>
+        </w:rPr>
+      </w:pPr>
+      <w:r>
+        <w:rPr>
+          <w:rFonts w:ascii="Verdana" w:hAnsi="Verdana"/>
+          <w:b/>
+          <w:bCs/>
+          <w:sz w:val="28"/>
+          <w:szCs w:val="28"/>
+          <w:lang w:val="fr-FR"/>
+        </w:rPr>
+        <w:t xml:space="preserve"> Les caractéristiques d’un système RFID</w:t>
+      </w:r>
+    </w:p>
+    <w:p>
+      <w:pPr>
+        <w:pStyle w:val="ListParagraph"/>
+        <w:ind w:left="360"/>
+        <w:rPr>
+          <w:rFonts w:ascii="Verdana" w:hAnsi="Verdana"/>
+          <w:b/>
+          <w:bCs/>
+          <w:sz w:val="24"/>
+          <w:szCs w:val="24"/>
+          <w:lang w:val="fr-FR"/>
+        </w:rPr>
+      </w:pPr>
+    </w:p>
+    <w:p>
+      <w:pPr>
+        <w:pStyle w:val="ListParagraph"/>
+        <w:ind w:left="360"/>
+        <w:rPr>
+          <w:rFonts w:ascii="Verdana" w:hAnsi="Verdana"/>
+          <w:sz w:val="24"/>
+          <w:szCs w:val="24"/>
+          <w:lang w:val="fr-FR"/>
+        </w:rPr>
+      </w:pPr>
+      <w:r>
+        <w:rPr>
+          <w:rFonts w:ascii="Verdana" w:hAnsi="Verdana"/>
+          <w:sz w:val="24"/>
+          <w:szCs w:val="24"/>
+          <w:lang w:val="fr-FR"/>
+        </w:rPr>
+        <w:t>Les différents systèmes RFID sont caractérisés principalement par leur fréquence de communication. Cependant, outre cette fréquence porteuse, d’autres caractéristiques définissent également les étiquettes RFID et constituent la base de leurs spécifications :</w:t>
+      </w:r>
+    </w:p>
+    <w:p>
+      <w:pPr>
+        <w:pStyle w:val="ListParagraph"/>
+        <w:ind w:left="360"/>
+        <w:rPr>
+          <w:rFonts w:ascii="Verdana" w:hAnsi="Verdana"/>
+          <w:sz w:val="24"/>
+          <w:szCs w:val="24"/>
+          <w:lang w:val="fr-FR"/>
+        </w:rPr>
+      </w:pPr>
+    </w:p>
+    <w:p>
+      <w:pPr>
+        <w:pStyle w:val="ListParagraph"/>
+        <w:numPr>
+          <w:ilvl w:val="0"/>
+          <w:numId w:val="2"/>
+        </w:numPr>
+        <w:rPr>
+          <w:rFonts w:ascii="Verdana" w:hAnsi="Verdana"/>
+          <w:sz w:val="24"/>
+          <w:szCs w:val="24"/>
+          <w:lang w:val="fr-FR"/>
+        </w:rPr>
+      </w:pPr>
+      <w:r>
+        <w:rPr>
+          <w:rFonts w:ascii="Verdana" w:hAnsi="Verdana"/>
+          <w:sz w:val="24"/>
+          <w:szCs w:val="24"/>
+          <w:lang w:val="fr-FR"/>
+        </w:rPr>
+        <w:t>L’origine et la nature de l’énergie (tags passifs ou actifs)</w:t>
+      </w:r>
+    </w:p>
+    <w:p>
+      <w:pPr>
+        <w:pStyle w:val="ListParagraph"/>
+        <w:numPr>
+          <w:ilvl w:val="0"/>
+          <w:numId w:val="2"/>
+        </w:numPr>
+        <w:rPr>
+          <w:rFonts w:ascii="Verdana" w:hAnsi="Verdana"/>
+          <w:sz w:val="24"/>
+          <w:szCs w:val="24"/>
+          <w:lang w:val="fr-FR"/>
+        </w:rPr>
+      </w:pPr>
+      <w:r>
+        <w:rPr>
+          <w:rFonts w:ascii="Verdana" w:hAnsi="Verdana"/>
+          <w:sz w:val="24"/>
+          <w:szCs w:val="24"/>
+          <w:lang w:val="fr-FR"/>
+        </w:rPr>
+        <w:t xml:space="preserve">La distance de </w:t>
+      </w:r>
+      <w:r>
+        <w:rPr>
+          <w:rFonts w:ascii="Verdana" w:hAnsi="Verdana"/>
+          <w:sz w:val="24"/>
+          <w:szCs w:val="24"/>
+          <w:lang w:val="fr-FR"/>
+        </w:rPr>
+        <w:t>communication</w:t>
+      </w:r>
+      <w:r>
+        <w:rPr>
+          <w:rFonts w:ascii="Verdana" w:hAnsi="Verdana"/>
+          <w:sz w:val="24"/>
+          <w:szCs w:val="24"/>
+          <w:lang w:val="fr-FR"/>
+        </w:rPr>
+        <w:t xml:space="preserve"> </w:t>
+      </w:r>
+    </w:p>
+    <w:p>
+      <w:pPr>
+        <w:pStyle w:val="ListParagraph"/>
+        <w:numPr>
+          <w:ilvl w:val="0"/>
+          <w:numId w:val="2"/>
+        </w:numPr>
+        <w:rPr>
+          <w:rFonts w:ascii="Verdana" w:hAnsi="Verdana"/>
+          <w:sz w:val="24"/>
+          <w:szCs w:val="24"/>
+          <w:lang w:val="fr-FR"/>
+        </w:rPr>
+      </w:pPr>
+      <w:r>
+        <w:rPr>
+          <w:rFonts w:ascii="Verdana" w:hAnsi="Verdana"/>
+          <w:sz w:val="24"/>
+          <w:szCs w:val="24"/>
+          <w:lang w:val="fr-FR"/>
+        </w:rPr>
+        <w:t xml:space="preserve">La forme physique </w:t>
+      </w:r>
+    </w:p>
+    <w:p>
+      <w:pPr>
+        <w:pStyle w:val="ListParagraph"/>
+        <w:numPr>
+          <w:ilvl w:val="0"/>
+          <w:numId w:val="2"/>
+        </w:numPr>
+        <w:rPr>
+          <w:rFonts w:ascii="Verdana" w:hAnsi="Verdana"/>
+          <w:sz w:val="24"/>
+          <w:szCs w:val="24"/>
+          <w:lang w:val="fr-FR"/>
+        </w:rPr>
+      </w:pPr>
+      <w:r>
+        <w:rPr>
+          <w:rFonts w:ascii="Verdana" w:hAnsi="Verdana"/>
+          <w:sz w:val="24"/>
+          <w:szCs w:val="24"/>
+          <w:lang w:val="fr-FR"/>
+        </w:rPr>
+        <w:t>La taille mémoire</w:t>
+      </w:r>
+    </w:p>
+    <w:p>
+      <w:pPr>
+        <w:pStyle w:val="ListParagraph"/>
+        <w:numPr>
+          <w:ilvl w:val="0"/>
+          <w:numId w:val="2"/>
+        </w:numPr>
+        <w:rPr>
+          <w:rFonts w:ascii="Verdana" w:hAnsi="Verdana"/>
+          <w:sz w:val="24"/>
+          <w:szCs w:val="24"/>
+          <w:lang w:val="fr-FR"/>
+        </w:rPr>
+      </w:pPr>
+      <w:r>
+        <w:rPr>
+          <w:rFonts w:ascii="Verdana" w:hAnsi="Verdana"/>
+          <w:sz w:val="24"/>
+          <w:szCs w:val="24"/>
+          <w:lang w:val="fr-FR"/>
+        </w:rPr>
+        <w:t>Le nombre de tags lus simultanément (anti-collision)</w:t>
+      </w:r>
+    </w:p>
+    <w:p>
+      <w:pPr>
+        <w:ind w:left="360"/>
+        <w:rPr>
+          <w:rFonts w:ascii="Verdana" w:hAnsi="Verdana"/>
+          <w:sz w:val="24"/>
+          <w:szCs w:val="24"/>
+          <w:lang w:val="fr-FR"/>
+        </w:rPr>
+      </w:pPr>
+    </w:p>
+    <w:p>
+      <w:pPr>
+        <w:pStyle w:val="ListParagraph"/>
+        <w:numPr>
+          <w:ilvl w:val="1"/>
+          <w:numId w:val="10"/>
+        </w:numPr>
+        <w:rPr>
+          <w:rFonts w:ascii="Verdana" w:hAnsi="Verdana"/>
+          <w:b/>
+          <w:bCs/>
+          <w:sz w:val="24"/>
+          <w:szCs w:val="24"/>
+          <w:lang w:val="fr-FR"/>
+        </w:rPr>
+      </w:pPr>
+      <w:r>
+        <w:rPr>
+          <w:rFonts w:ascii="Verdana" w:hAnsi="Verdana"/>
+          <w:b/>
+          <w:bCs/>
+          <w:sz w:val="24"/>
+          <w:szCs w:val="24"/>
+          <w:lang w:val="fr-FR"/>
+        </w:rPr>
+        <w:t xml:space="preserve">Gamme de fréquence </w:t>
+      </w:r>
+    </w:p>
+    <w:p>
+      <w:pPr>
+        <w:pStyle w:val="ListParagraph"/>
+        <w:ind w:left="792"/>
+        <w:rPr>
+          <w:rFonts w:ascii="Verdana" w:hAnsi="Verdana"/>
+          <w:sz w:val="24"/>
+          <w:szCs w:val="24"/>
+          <w:lang w:val="fr-FR"/>
+        </w:rPr>
+      </w:pPr>
+    </w:p>
+    <w:p>
+      <w:pPr>
+        <w:pStyle w:val="ListParagraph"/>
+        <w:ind w:left="792"/>
+        <w:rPr>
+          <w:rFonts w:ascii="Verdana" w:hAnsi="Verdana"/>
+          <w:sz w:val="24"/>
+          <w:szCs w:val="24"/>
+          <w:lang w:val="fr-FR"/>
+        </w:rPr>
+      </w:pPr>
+      <w:r>
+        <w:rPr>
+          <w:rFonts w:ascii="Verdana" w:hAnsi="Verdana"/>
+          <w:sz w:val="24"/>
+          <w:szCs w:val="24"/>
+          <w:lang w:val="fr-FR"/>
+        </w:rPr>
+        <w:t>Le dialogue entre le tag et le lecteur est régit par un protocole de communication dont la principale caractéristique est la fréquence radio d’échange.</w:t>
+      </w:r>
+    </w:p>
+    <w:p>
+      <w:pPr>
+        <w:pStyle w:val="ListParagraph"/>
+        <w:ind w:left="792"/>
+        <w:rPr>
+          <w:rFonts w:ascii="Verdana" w:hAnsi="Verdana"/>
+          <w:sz w:val="24"/>
+          <w:szCs w:val="24"/>
+          <w:lang w:val="fr-FR"/>
+        </w:rPr>
+      </w:pPr>
+      <w:r>
+        <w:rPr>
+          <w:rFonts w:ascii="Verdana" w:hAnsi="Verdana"/>
+          <w:sz w:val="24"/>
+          <w:szCs w:val="24"/>
+          <w:lang w:val="fr-FR"/>
+        </w:rPr>
+        <w:t xml:space="preserve">Plusieurs fréquences de communication cohabitent au sein de la technologie RFID, les </w:t>
+      </w:r>
+      <w:r>
+        <w:rPr>
+          <w:rFonts w:ascii="Verdana" w:hAnsi="Verdana"/>
+          <w:sz w:val="24"/>
+          <w:szCs w:val="24"/>
+          <w:lang w:val="fr-FR"/>
+        </w:rPr>
+        <w:t>quatre</w:t>
+      </w:r>
+      <w:r>
+        <w:rPr>
+          <w:rFonts w:ascii="Verdana" w:hAnsi="Verdana"/>
+          <w:sz w:val="24"/>
+          <w:szCs w:val="24"/>
+          <w:lang w:val="fr-FR"/>
+        </w:rPr>
+        <w:t xml:space="preserve"> principales bandes de fréquence sont définies par le standards ISO/IEC 18000 et listées ci-dessous :</w:t>
+      </w:r>
+    </w:p>
+    <w:p>
+      <w:pPr>
+        <w:pStyle w:val="ListParagraph"/>
+        <w:ind w:left="792"/>
+        <w:rPr>
+          <w:rFonts w:ascii="Verdana" w:hAnsi="Verdana"/>
+          <w:sz w:val="24"/>
+          <w:szCs w:val="24"/>
+          <w:lang w:val="fr-FR"/>
+        </w:rPr>
+      </w:pPr>
+    </w:p>
+    <w:tbl>
+      <w:tblPr>
+        <w:tblStyle w:val="TableGrid"/>
+        <w:tblW w:w="0" w:type="auto"/>
+        <w:tblInd w:w="792" w:type="dxa"/>
+        <w:tblCellMar>
+          <w:top w:w="144" w:type="dxa"/>
+          <w:left w:w="115" w:type="dxa"/>
+          <w:bottom w:w="144" w:type="dxa"/>
+          <w:right w:w="115" w:type="dxa"/>
+        </w:tblCellMar>
+        <w:tblLook w:val="04A0"/>
+      </w:tblPr>
+      <w:tblGrid>
+        <w:gridCol w:w="2211"/>
+        <w:gridCol w:w="2654"/>
+        <w:gridCol w:w="1591"/>
+        <w:gridCol w:w="2342"/>
+      </w:tblGrid>
+      <w:tr>
+        <w:tc>
+          <w:tcPr>
+            <w:tcW w:w="2211" w:type="dxa"/>
+            <w:vMerge w:val="restart"/>
+            <w:vAlign w:val="center"/>
+          </w:tcPr>
+          <w:p>
+            <w:pPr>
+              <w:pStyle w:val="ListParagraph"/>
+              <w:ind w:left="0"/>
+              <w:jc w:val="center"/>
+              <w:rPr>
+                <w:rFonts w:ascii="Verdana" w:hAnsi="Verdana"/>
+                <w:sz w:val="24"/>
+                <w:szCs w:val="24"/>
+                <w:lang w:val="fr-FR"/>
+              </w:rPr>
+            </w:pPr>
+            <w:r>
+              <w:rPr>
+                <w:rFonts w:ascii="Verdana" w:hAnsi="Verdana"/>
+                <w:sz w:val="24"/>
+                <w:szCs w:val="24"/>
+                <w:lang w:val="fr-FR"/>
+              </w:rPr>
+              <w:t>Fréquences</w:t>
+            </w:r>
+          </w:p>
+        </w:tc>
+        <w:tc>
+          <w:tcPr>
+            <w:tcW w:w="4245" w:type="dxa"/>
+            <w:gridSpan w:val="2"/>
+            <w:vAlign w:val="center"/>
+          </w:tcPr>
+          <w:p>
+            <w:pPr>
+              <w:pStyle w:val="ListParagraph"/>
+              <w:ind w:left="0"/>
+              <w:jc w:val="center"/>
+              <w:rPr>
+                <w:rFonts w:ascii="Verdana" w:hAnsi="Verdana"/>
+                <w:sz w:val="24"/>
+                <w:szCs w:val="24"/>
+                <w:lang w:val="fr-FR"/>
+              </w:rPr>
+            </w:pPr>
+            <w:r>
+              <w:rPr>
+                <w:rFonts w:ascii="Verdana" w:hAnsi="Verdana"/>
+                <w:sz w:val="24"/>
+                <w:szCs w:val="24"/>
+                <w:lang w:val="fr-FR"/>
+              </w:rPr>
+              <w:t>Caractéristiques de lecture</w:t>
+            </w:r>
+          </w:p>
+        </w:tc>
+        <w:tc>
+          <w:tcPr>
+            <w:tcW w:w="2342" w:type="dxa"/>
+            <w:vMerge w:val="restart"/>
+            <w:vAlign w:val="center"/>
+          </w:tcPr>
+          <w:p>
+            <w:pPr>
+              <w:pStyle w:val="ListParagraph"/>
+              <w:ind w:left="0"/>
+              <w:jc w:val="center"/>
+              <w:rPr>
+                <w:rFonts w:ascii="Verdana" w:hAnsi="Verdana"/>
+                <w:sz w:val="24"/>
+                <w:szCs w:val="24"/>
+                <w:lang w:val="fr-FR"/>
+              </w:rPr>
+            </w:pPr>
+            <w:r>
+              <w:rPr>
+                <w:rFonts w:ascii="Verdana" w:hAnsi="Verdana"/>
+                <w:sz w:val="24"/>
+                <w:szCs w:val="24"/>
+                <w:lang w:val="fr-FR"/>
+              </w:rPr>
+              <w:t>Applications</w:t>
+            </w:r>
+          </w:p>
+        </w:tc>
+      </w:tr>
+      <w:tr>
+        <w:tc>
+          <w:tcPr>
+            <w:tcW w:w="2211" w:type="dxa"/>
+            <w:vMerge/>
+            <w:vAlign w:val="center"/>
+          </w:tcPr>
+          <w:p>
+            <w:pPr>
+              <w:pStyle w:val="ListParagraph"/>
+              <w:ind w:left="0"/>
+              <w:jc w:val="center"/>
+              <w:rPr>
+                <w:rFonts w:ascii="Verdana" w:hAnsi="Verdana"/>
+                <w:sz w:val="24"/>
+                <w:szCs w:val="24"/>
+                <w:lang w:val="fr-FR"/>
+              </w:rPr>
+            </w:pPr>
+          </w:p>
+        </w:tc>
+        <w:tc>
+          <w:tcPr>
+            <w:tcW w:w="2654" w:type="dxa"/>
+            <w:vAlign w:val="center"/>
+          </w:tcPr>
+          <w:p>
+            <w:pPr>
+              <w:pStyle w:val="ListParagraph"/>
+              <w:ind w:left="0"/>
+              <w:jc w:val="center"/>
+              <w:rPr>
+                <w:rFonts w:ascii="Verdana" w:hAnsi="Verdana"/>
+                <w:sz w:val="24"/>
+                <w:szCs w:val="24"/>
+                <w:lang w:val="fr-FR"/>
+              </w:rPr>
+            </w:pPr>
+            <w:r>
+              <w:rPr>
+                <w:rFonts w:ascii="Verdana" w:hAnsi="Verdana"/>
+                <w:sz w:val="24"/>
+                <w:szCs w:val="24"/>
+                <w:lang w:val="fr-FR"/>
+              </w:rPr>
+              <w:t>Distance</w:t>
+            </w:r>
+          </w:p>
+        </w:tc>
+        <w:tc>
+          <w:tcPr>
+            <w:tcW w:w="1591" w:type="dxa"/>
+            <w:vAlign w:val="center"/>
+          </w:tcPr>
+          <w:p>
+            <w:pPr>
+              <w:pStyle w:val="ListParagraph"/>
+              <w:ind w:left="0"/>
+              <w:jc w:val="center"/>
+              <w:rPr>
+                <w:rFonts w:ascii="Verdana" w:hAnsi="Verdana"/>
+                <w:sz w:val="24"/>
+                <w:szCs w:val="24"/>
+                <w:lang w:val="fr-FR"/>
+              </w:rPr>
+            </w:pPr>
+            <w:r>
+              <w:rPr>
+                <w:rFonts w:ascii="Verdana" w:hAnsi="Verdana"/>
+                <w:sz w:val="24"/>
+                <w:szCs w:val="24"/>
+                <w:lang w:val="fr-FR"/>
+              </w:rPr>
+              <w:t>Vitesse</w:t>
+            </w:r>
+          </w:p>
+        </w:tc>
+        <w:tc>
+          <w:tcPr>
+            <w:tcW w:w="2342" w:type="dxa"/>
+            <w:vMerge/>
+            <w:vAlign w:val="center"/>
+          </w:tcPr>
+          <w:p>
+            <w:pPr>
+              <w:pStyle w:val="ListParagraph"/>
+              <w:ind w:left="0"/>
+              <w:jc w:val="center"/>
+              <w:rPr>
+                <w:rFonts w:ascii="Verdana" w:hAnsi="Verdana"/>
+                <w:sz w:val="24"/>
+                <w:szCs w:val="24"/>
+                <w:lang w:val="fr-FR"/>
+              </w:rPr>
+            </w:pPr>
+          </w:p>
+        </w:tc>
+      </w:tr>
+      <w:tr>
+        <w:tc>
+          <w:tcPr>
+            <w:tcW w:w="2211" w:type="dxa"/>
+            <w:vAlign w:val="center"/>
+          </w:tcPr>
+          <w:p>
+            <w:pPr>
+              <w:pStyle w:val="ListParagraph"/>
+              <w:ind w:left="0"/>
+              <w:jc w:val="center"/>
+              <w:rPr>
+                <w:rFonts w:ascii="Verdana" w:hAnsi="Verdana"/>
+                <w:sz w:val="24"/>
+                <w:szCs w:val="24"/>
+                <w:lang w:val="fr-FR"/>
+              </w:rPr>
+            </w:pPr>
+            <w:r>
+              <w:rPr>
+                <w:rFonts w:ascii="Verdana" w:hAnsi="Verdana"/>
+                <w:sz w:val="24"/>
+                <w:szCs w:val="24"/>
+                <w:lang w:val="fr-FR"/>
+              </w:rPr>
+              <w:t>124 – 135 kHz</w:t>
+            </w:r>
+          </w:p>
+        </w:tc>
+        <w:tc>
+          <w:tcPr>
+            <w:tcW w:w="2654" w:type="dxa"/>
+            <w:vAlign w:val="center"/>
+          </w:tcPr>
+          <w:p>
+            <w:pPr>
+              <w:jc w:val="center"/>
+              <w:rPr>
+                <w:rFonts w:ascii="Verdana" w:hAnsi="Verdana"/>
+                <w:sz w:val="24"/>
+                <w:szCs w:val="24"/>
+                <w:lang w:val="fr-FR"/>
+              </w:rPr>
+            </w:pPr>
+            <w:r>
+              <w:rPr>
+                <w:rFonts w:ascii="Verdana" w:hAnsi="Verdana"/>
+                <w:sz w:val="24"/>
+                <w:szCs w:val="24"/>
+                <w:lang w:val="fr-FR"/>
+              </w:rPr>
+              <w:t>Moyenne</w:t>
+            </w:r>
+          </w:p>
+          <w:p>
+            <w:pPr>
+              <w:jc w:val="center"/>
+              <w:rPr>
+                <w:rFonts w:ascii="Verdana" w:hAnsi="Verdana"/>
+                <w:sz w:val="24"/>
+                <w:szCs w:val="24"/>
+                <w:lang w:val="fr-FR"/>
+              </w:rPr>
+            </w:pPr>
+            <w:r>
+              <w:rPr>
+                <w:rFonts w:ascii="Verdana" w:hAnsi="Verdana"/>
+                <w:sz w:val="24"/>
+                <w:szCs w:val="24"/>
+                <w:lang w:val="fr-FR"/>
+              </w:rPr>
+              <w:lastRenderedPageBreak/>
+              <w:t>(10 à 150 cm)</w:t>
+            </w:r>
+          </w:p>
+        </w:tc>
+        <w:tc>
+          <w:tcPr>
+            <w:tcW w:w="1591" w:type="dxa"/>
+            <w:vAlign w:val="center"/>
+          </w:tcPr>
+          <w:p>
+            <w:pPr>
+              <w:pStyle w:val="ListParagraph"/>
+              <w:ind w:left="0"/>
+              <w:jc w:val="center"/>
+              <w:rPr>
+                <w:rFonts w:ascii="Verdana" w:hAnsi="Verdana"/>
+                <w:sz w:val="24"/>
+                <w:szCs w:val="24"/>
+                <w:lang w:val="fr-FR"/>
+              </w:rPr>
+            </w:pPr>
+            <w:r>
+              <w:rPr>
+                <w:rFonts w:ascii="Verdana" w:hAnsi="Verdana"/>
+                <w:sz w:val="24"/>
+                <w:szCs w:val="24"/>
+                <w:lang w:val="fr-FR"/>
+              </w:rPr>
+              <w:lastRenderedPageBreak/>
+              <w:t>Moyenne</w:t>
+            </w:r>
+          </w:p>
+        </w:tc>
+        <w:tc>
+          <w:tcPr>
+            <w:tcW w:w="2342" w:type="dxa"/>
+            <w:vAlign w:val="center"/>
+          </w:tcPr>
+          <w:p>
+            <w:pPr>
+              <w:pStyle w:val="ListParagraph"/>
+              <w:ind w:left="0"/>
+              <w:jc w:val="center"/>
+              <w:rPr>
+                <w:rFonts w:ascii="Verdana" w:hAnsi="Verdana"/>
+                <w:sz w:val="24"/>
+                <w:szCs w:val="24"/>
+                <w:lang w:val="fr-FR"/>
+              </w:rPr>
+            </w:pPr>
+            <w:r>
+              <w:rPr>
+                <w:rFonts w:ascii="Verdana" w:hAnsi="Verdana"/>
+                <w:sz w:val="24"/>
+                <w:szCs w:val="24"/>
+                <w:lang w:val="fr-FR"/>
+              </w:rPr>
+              <w:t xml:space="preserve">Identification </w:t>
+            </w:r>
+            <w:r>
+              <w:rPr>
+                <w:rFonts w:ascii="Verdana" w:hAnsi="Verdana"/>
+                <w:sz w:val="24"/>
+                <w:szCs w:val="24"/>
+                <w:lang w:val="fr-FR"/>
+              </w:rPr>
+              <w:lastRenderedPageBreak/>
+              <w:t>d’animaux</w:t>
+            </w:r>
+          </w:p>
+        </w:tc>
+      </w:tr>
+      <w:tr>
+        <w:tc>
+          <w:tcPr>
+            <w:tcW w:w="2211" w:type="dxa"/>
+            <w:vAlign w:val="center"/>
+          </w:tcPr>
+          <w:p>
+            <w:pPr>
+              <w:pStyle w:val="ListParagraph"/>
+              <w:ind w:left="0"/>
+              <w:jc w:val="center"/>
+              <w:rPr>
+                <w:rFonts w:ascii="Verdana" w:hAnsi="Verdana"/>
+                <w:sz w:val="24"/>
+                <w:szCs w:val="24"/>
+                <w:lang w:val="fr-FR"/>
+              </w:rPr>
+            </w:pPr>
+            <w:r>
+              <w:rPr>
+                <w:rFonts w:ascii="Verdana" w:hAnsi="Verdana"/>
+                <w:sz w:val="24"/>
+                <w:szCs w:val="24"/>
+                <w:lang w:val="fr-FR"/>
+              </w:rPr>
+              <w:lastRenderedPageBreak/>
+              <w:t>13.56 MHz</w:t>
+            </w:r>
+          </w:p>
+        </w:tc>
+        <w:tc>
+          <w:tcPr>
+            <w:tcW w:w="2654" w:type="dxa"/>
+            <w:vAlign w:val="center"/>
+          </w:tcPr>
+          <w:p>
+            <w:pPr>
+              <w:pStyle w:val="ListParagraph"/>
+              <w:ind w:left="0"/>
+              <w:jc w:val="center"/>
+              <w:rPr>
+                <w:rFonts w:ascii="Verdana" w:hAnsi="Verdana"/>
+                <w:sz w:val="24"/>
+                <w:szCs w:val="24"/>
+                <w:lang w:val="fr-FR"/>
+              </w:rPr>
+            </w:pPr>
+            <w:r>
+              <w:rPr>
+                <w:rFonts w:ascii="Verdana" w:hAnsi="Verdana"/>
+                <w:sz w:val="24"/>
+                <w:szCs w:val="24"/>
+                <w:lang w:val="fr-FR"/>
+              </w:rPr>
+              <w:t>Faible</w:t>
+            </w:r>
+          </w:p>
+        </w:tc>
+        <w:tc>
+          <w:tcPr>
+            <w:tcW w:w="1591" w:type="dxa"/>
+            <w:vAlign w:val="center"/>
+          </w:tcPr>
+          <w:p>
+            <w:pPr>
+              <w:pStyle w:val="ListParagraph"/>
+              <w:ind w:left="0"/>
+              <w:jc w:val="center"/>
+              <w:rPr>
+                <w:rFonts w:ascii="Verdana" w:hAnsi="Verdana"/>
+                <w:sz w:val="24"/>
+                <w:szCs w:val="24"/>
+                <w:lang w:val="fr-FR"/>
+              </w:rPr>
+            </w:pPr>
+          </w:p>
+        </w:tc>
+        <w:tc>
+          <w:tcPr>
+            <w:tcW w:w="2342" w:type="dxa"/>
+            <w:vAlign w:val="center"/>
+          </w:tcPr>
+          <w:p>
+            <w:pPr>
+              <w:pStyle w:val="ListParagraph"/>
+              <w:ind w:left="0"/>
+              <w:jc w:val="center"/>
+              <w:rPr>
+                <w:rFonts w:ascii="Verdana" w:hAnsi="Verdana"/>
+                <w:sz w:val="24"/>
+                <w:szCs w:val="24"/>
+                <w:lang w:val="fr-FR"/>
+              </w:rPr>
+            </w:pPr>
+            <w:r>
+              <w:rPr>
+                <w:rFonts w:ascii="Verdana" w:hAnsi="Verdana"/>
+                <w:sz w:val="24"/>
+                <w:szCs w:val="24"/>
+                <w:lang w:val="fr-FR"/>
+              </w:rPr>
+              <w:t>Paiement</w:t>
+            </w:r>
+          </w:p>
+        </w:tc>
+      </w:tr>
+      <w:tr>
+        <w:tc>
+          <w:tcPr>
+            <w:tcW w:w="2211" w:type="dxa"/>
+            <w:vAlign w:val="center"/>
+          </w:tcPr>
+          <w:p>
+            <w:pPr>
+              <w:pStyle w:val="ListParagraph"/>
+              <w:ind w:left="0"/>
+              <w:jc w:val="center"/>
+              <w:rPr>
+                <w:rFonts w:ascii="Verdana" w:hAnsi="Verdana"/>
+                <w:sz w:val="24"/>
+                <w:szCs w:val="24"/>
+                <w:lang w:val="fr-FR"/>
+              </w:rPr>
+            </w:pPr>
+            <w:r>
+              <w:rPr>
+                <w:rFonts w:ascii="Verdana" w:hAnsi="Verdana"/>
+                <w:sz w:val="24"/>
+                <w:szCs w:val="24"/>
+                <w:lang w:val="fr-FR"/>
+              </w:rPr>
+              <w:t>860 – 960 MHz</w:t>
+            </w:r>
+          </w:p>
+        </w:tc>
+        <w:tc>
+          <w:tcPr>
+            <w:tcW w:w="2654" w:type="dxa"/>
+            <w:vAlign w:val="center"/>
+          </w:tcPr>
+          <w:p>
+            <w:pPr>
+              <w:pStyle w:val="ListParagraph"/>
+              <w:ind w:left="0"/>
+              <w:jc w:val="center"/>
+              <w:rPr>
+                <w:rFonts w:ascii="Verdana" w:hAnsi="Verdana"/>
+                <w:sz w:val="24"/>
+                <w:szCs w:val="24"/>
+                <w:lang w:val="fr-FR"/>
+              </w:rPr>
+            </w:pPr>
+            <w:r>
+              <w:rPr>
+                <w:rFonts w:ascii="Verdana" w:hAnsi="Verdana"/>
+                <w:sz w:val="24"/>
+                <w:szCs w:val="24"/>
+                <w:lang w:val="fr-FR"/>
+              </w:rPr>
+              <w:t>Importante</w:t>
+            </w:r>
+          </w:p>
+          <w:p>
+            <w:pPr>
+              <w:pStyle w:val="ListParagraph"/>
+              <w:ind w:left="0"/>
+              <w:jc w:val="center"/>
+              <w:rPr>
+                <w:rFonts w:ascii="Verdana" w:hAnsi="Verdana"/>
+                <w:sz w:val="24"/>
+                <w:szCs w:val="24"/>
+                <w:lang w:val="fr-FR"/>
+              </w:rPr>
+            </w:pPr>
+            <w:r>
+              <w:rPr>
+                <w:rFonts w:ascii="Verdana" w:hAnsi="Verdana"/>
+                <w:sz w:val="24"/>
+                <w:szCs w:val="24"/>
+                <w:lang w:val="fr-FR"/>
+              </w:rPr>
+              <w:t>Jusqu’à 5 mètres</w:t>
+            </w:r>
+          </w:p>
+        </w:tc>
+        <w:tc>
+          <w:tcPr>
+            <w:tcW w:w="1591" w:type="dxa"/>
+            <w:vAlign w:val="center"/>
+          </w:tcPr>
+          <w:p>
+            <w:pPr>
+              <w:pStyle w:val="ListParagraph"/>
+              <w:ind w:left="0"/>
+              <w:jc w:val="center"/>
+              <w:rPr>
+                <w:rFonts w:ascii="Verdana" w:hAnsi="Verdana"/>
+                <w:sz w:val="24"/>
+                <w:szCs w:val="24"/>
+                <w:lang w:val="fr-FR"/>
+              </w:rPr>
+            </w:pPr>
+            <w:r>
+              <w:rPr>
+                <w:rFonts w:ascii="Verdana" w:hAnsi="Verdana"/>
+                <w:sz w:val="24"/>
+                <w:szCs w:val="24"/>
+                <w:lang w:val="fr-FR"/>
+              </w:rPr>
+              <w:t>Importante</w:t>
+            </w:r>
+          </w:p>
+        </w:tc>
+        <w:tc>
+          <w:tcPr>
+            <w:tcW w:w="2342" w:type="dxa"/>
+            <w:vAlign w:val="center"/>
+          </w:tcPr>
+          <w:p>
+            <w:pPr>
+              <w:pStyle w:val="ListParagraph"/>
+              <w:ind w:left="0"/>
+              <w:jc w:val="center"/>
+              <w:rPr>
+                <w:rFonts w:ascii="Verdana" w:hAnsi="Verdana"/>
+                <w:sz w:val="24"/>
+                <w:szCs w:val="24"/>
+                <w:lang w:val="fr-FR"/>
+              </w:rPr>
+            </w:pPr>
+            <w:r>
+              <w:rPr>
+                <w:rFonts w:ascii="Verdana" w:hAnsi="Verdana"/>
+                <w:sz w:val="24"/>
+                <w:szCs w:val="24"/>
+                <w:lang w:val="fr-FR"/>
+              </w:rPr>
+              <w:t>Chaine logistique</w:t>
+            </w:r>
+          </w:p>
+        </w:tc>
+      </w:tr>
+      <w:tr>
+        <w:tc>
+          <w:tcPr>
+            <w:tcW w:w="2211" w:type="dxa"/>
+            <w:vAlign w:val="center"/>
+          </w:tcPr>
+          <w:p>
+            <w:pPr>
+              <w:pStyle w:val="ListParagraph"/>
+              <w:ind w:left="0"/>
+              <w:jc w:val="center"/>
+              <w:rPr>
+                <w:rFonts w:ascii="Verdana" w:hAnsi="Verdana"/>
+                <w:sz w:val="24"/>
+                <w:szCs w:val="24"/>
+                <w:lang w:val="fr-FR"/>
+              </w:rPr>
+            </w:pPr>
+            <w:r>
+              <w:rPr>
+                <w:rFonts w:ascii="Verdana" w:hAnsi="Verdana"/>
+                <w:sz w:val="24"/>
+                <w:szCs w:val="24"/>
+                <w:lang w:val="fr-FR"/>
+              </w:rPr>
+              <w:t>2.45 GHz</w:t>
+            </w:r>
+          </w:p>
+        </w:tc>
+        <w:tc>
+          <w:tcPr>
+            <w:tcW w:w="2654" w:type="dxa"/>
+            <w:vAlign w:val="center"/>
+          </w:tcPr>
+          <w:p>
+            <w:pPr>
+              <w:pStyle w:val="ListParagraph"/>
+              <w:ind w:left="0"/>
+              <w:jc w:val="center"/>
+              <w:rPr>
+                <w:rFonts w:ascii="Verdana" w:hAnsi="Verdana"/>
+                <w:sz w:val="24"/>
+                <w:szCs w:val="24"/>
+                <w:lang w:val="fr-FR"/>
+              </w:rPr>
+            </w:pPr>
+            <w:r>
+              <w:rPr>
+                <w:rFonts w:ascii="Verdana" w:hAnsi="Verdana"/>
+                <w:sz w:val="24"/>
+                <w:szCs w:val="24"/>
+                <w:lang w:val="fr-FR"/>
+              </w:rPr>
+              <w:t>Très grande</w:t>
+            </w:r>
+          </w:p>
+          <w:p>
+            <w:pPr>
+              <w:pStyle w:val="ListParagraph"/>
+              <w:ind w:left="0"/>
+              <w:jc w:val="center"/>
+              <w:rPr>
+                <w:rFonts w:ascii="Verdana" w:hAnsi="Verdana"/>
+                <w:sz w:val="24"/>
+                <w:szCs w:val="24"/>
+                <w:lang w:val="fr-FR"/>
+              </w:rPr>
+            </w:pPr>
+            <w:r>
+              <w:rPr>
+                <w:rFonts w:ascii="Verdana" w:hAnsi="Verdana"/>
+                <w:sz w:val="24"/>
+                <w:szCs w:val="24"/>
+                <w:lang w:val="fr-FR"/>
+              </w:rPr>
+              <w:t>(&gt; 10 mètres)</w:t>
+            </w:r>
+          </w:p>
+        </w:tc>
+        <w:tc>
+          <w:tcPr>
+            <w:tcW w:w="1591" w:type="dxa"/>
+            <w:vAlign w:val="center"/>
+          </w:tcPr>
+          <w:p>
+            <w:pPr>
+              <w:pStyle w:val="ListParagraph"/>
+              <w:ind w:left="0"/>
+              <w:jc w:val="center"/>
+              <w:rPr>
+                <w:rFonts w:ascii="Verdana" w:hAnsi="Verdana"/>
+                <w:sz w:val="24"/>
+                <w:szCs w:val="24"/>
+                <w:lang w:val="fr-FR"/>
+              </w:rPr>
+            </w:pPr>
+            <w:r>
+              <w:rPr>
+                <w:rFonts w:ascii="Verdana" w:hAnsi="Verdana"/>
+                <w:sz w:val="24"/>
+                <w:szCs w:val="24"/>
+                <w:lang w:val="fr-FR"/>
+              </w:rPr>
+              <w:t>Très grande</w:t>
+            </w:r>
+          </w:p>
+        </w:tc>
+        <w:tc>
+          <w:tcPr>
+            <w:tcW w:w="2342" w:type="dxa"/>
+            <w:vAlign w:val="center"/>
+          </w:tcPr>
+          <w:p>
+            <w:pPr>
+              <w:pStyle w:val="ListParagraph"/>
+              <w:ind w:left="0"/>
+              <w:jc w:val="center"/>
+              <w:rPr>
+                <w:rFonts w:ascii="Verdana" w:hAnsi="Verdana"/>
+                <w:sz w:val="24"/>
+                <w:szCs w:val="24"/>
+                <w:lang w:val="fr-FR"/>
+              </w:rPr>
+            </w:pPr>
+            <w:r>
+              <w:rPr>
+                <w:rFonts w:ascii="Verdana" w:hAnsi="Verdana"/>
+                <w:sz w:val="24"/>
+                <w:szCs w:val="24"/>
+                <w:lang w:val="fr-FR"/>
+              </w:rPr>
+              <w:t>Péage autoroutier</w:t>
+            </w:r>
+          </w:p>
+        </w:tc>
+      </w:tr>
+    </w:tbl>
+    <w:p>
+      <w:pPr>
+        <w:pStyle w:val="ListParagraph"/>
+        <w:ind w:left="792"/>
+        <w:rPr>
+          <w:rFonts w:ascii="Verdana" w:hAnsi="Verdana"/>
+          <w:sz w:val="24"/>
+          <w:szCs w:val="24"/>
+          <w:lang w:val="fr-FR"/>
+        </w:rPr>
+      </w:pPr>
+      <w:r>
+        <w:rPr>
+          <w:rFonts w:ascii="Verdana" w:hAnsi="Verdana"/>
+          <w:sz w:val="24"/>
+          <w:szCs w:val="24"/>
+          <w:lang w:val="fr-FR"/>
+        </w:rPr>
+        <w:t xml:space="preserve"> </w:t>
+      </w:r>
+    </w:p>
+    <w:p>
+      <w:pPr>
+        <w:pStyle w:val="ListParagraph"/>
+        <w:ind w:left="792"/>
+        <w:rPr>
+          <w:rFonts w:ascii="Verdana" w:hAnsi="Verdana"/>
+          <w:sz w:val="24"/>
+          <w:szCs w:val="24"/>
+          <w:lang w:val="fr-FR"/>
+        </w:rPr>
+      </w:pPr>
+      <w:r>
+        <w:rPr>
+          <w:rFonts w:ascii="Verdana" w:hAnsi="Verdana"/>
+          <w:sz w:val="24"/>
+          <w:szCs w:val="24"/>
+          <w:lang w:val="fr-FR"/>
+        </w:rPr>
+        <w:t>Evidemment, le choix de la fréquence dépend de la nature de l’objet à identifier et de son environnement, la distance de communication, la taille de l’antenne, les régulations sur les bandes de fréquences selon le pays o</w:t>
+      </w:r>
+      <w:r>
+        <w:rPr>
+          <w:rFonts w:ascii="Verdana" w:hAnsi="Verdana" w:cs="Times New Roman"/>
+          <w:sz w:val="24"/>
+          <w:szCs w:val="24"/>
+          <w:lang w:val="fr-FR"/>
+        </w:rPr>
+        <w:t>ù</w:t>
+      </w:r>
+      <w:r>
+        <w:rPr>
+          <w:rFonts w:ascii="Verdana" w:hAnsi="Verdana"/>
+          <w:sz w:val="24"/>
+          <w:szCs w:val="24"/>
+          <w:lang w:val="fr-FR"/>
+        </w:rPr>
+        <w:t xml:space="preserve"> est déployée l’application RFID ou encore les couts de production.</w:t>
+      </w:r>
+    </w:p>
+    <w:p>
+      <w:pPr>
+        <w:pStyle w:val="ListParagraph"/>
+        <w:ind w:left="792"/>
+        <w:rPr>
+          <w:rFonts w:ascii="Verdana" w:hAnsi="Verdana"/>
+          <w:sz w:val="24"/>
+          <w:szCs w:val="24"/>
+          <w:lang w:val="fr-FR"/>
+        </w:rPr>
+      </w:pPr>
+    </w:p>
+    <w:p>
+      <w:pPr>
+        <w:pStyle w:val="ListParagraph"/>
+        <w:ind w:left="792"/>
+        <w:rPr>
+          <w:rFonts w:ascii="Verdana" w:hAnsi="Verdana"/>
+          <w:sz w:val="24"/>
+          <w:szCs w:val="24"/>
+          <w:lang w:val="fr-FR"/>
+        </w:rPr>
+      </w:pPr>
+    </w:p>
+    <w:p>
+      <w:pPr>
+        <w:pStyle w:val="ListParagraph"/>
+        <w:numPr>
+          <w:ilvl w:val="1"/>
+          <w:numId w:val="10"/>
+        </w:numPr>
+        <w:rPr>
+          <w:rFonts w:ascii="Verdana" w:hAnsi="Verdana"/>
+          <w:b/>
+          <w:bCs/>
+          <w:sz w:val="24"/>
+          <w:szCs w:val="24"/>
+          <w:lang w:val="fr-FR"/>
+        </w:rPr>
+      </w:pPr>
+      <w:r>
+        <w:rPr>
+          <w:rFonts w:ascii="Verdana" w:hAnsi="Verdana"/>
+          <w:b/>
+          <w:bCs/>
+          <w:sz w:val="24"/>
+          <w:szCs w:val="24"/>
+          <w:lang w:val="fr-FR"/>
+        </w:rPr>
+        <w:t xml:space="preserve">Source d’énergie </w:t>
+      </w:r>
+    </w:p>
+    <w:p>
+      <w:pPr>
+        <w:pStyle w:val="ListParagraph"/>
+        <w:ind w:left="792"/>
+        <w:rPr>
+          <w:rFonts w:ascii="Verdana" w:hAnsi="Verdana"/>
+          <w:sz w:val="24"/>
+          <w:szCs w:val="24"/>
+          <w:lang w:val="fr-FR"/>
+        </w:rPr>
+      </w:pPr>
+    </w:p>
+    <w:p>
+      <w:pPr>
+        <w:pStyle w:val="ListParagraph"/>
+        <w:ind w:left="792"/>
+        <w:rPr>
+          <w:rFonts w:ascii="Verdana" w:hAnsi="Verdana"/>
+          <w:sz w:val="24"/>
+          <w:szCs w:val="24"/>
+          <w:lang w:val="fr-FR"/>
+        </w:rPr>
+      </w:pPr>
+      <w:r>
+        <w:rPr>
+          <w:rFonts w:ascii="Verdana" w:hAnsi="Verdana"/>
+          <w:sz w:val="24"/>
+          <w:szCs w:val="24"/>
+          <w:lang w:val="fr-FR"/>
+        </w:rPr>
+        <w:t>On distingue deux classes principales de tags selon la source d’énergie considérée :</w:t>
+      </w:r>
+    </w:p>
+    <w:p>
+      <w:pPr>
+        <w:pStyle w:val="ListParagraph"/>
+        <w:ind w:left="792"/>
+        <w:rPr>
+          <w:rFonts w:ascii="Verdana" w:hAnsi="Verdana"/>
+          <w:sz w:val="24"/>
+          <w:szCs w:val="24"/>
+          <w:lang w:val="fr-FR"/>
+        </w:rPr>
+      </w:pPr>
+    </w:p>
+    <w:p>
+      <w:pPr>
+        <w:pStyle w:val="ListParagraph"/>
+        <w:numPr>
+          <w:ilvl w:val="1"/>
+          <w:numId w:val="11"/>
+        </w:numPr>
+        <w:rPr>
+          <w:rFonts w:ascii="Verdana" w:hAnsi="Verdana"/>
+          <w:sz w:val="24"/>
+          <w:szCs w:val="24"/>
+          <w:lang w:val="fr-FR"/>
+        </w:rPr>
+      </w:pPr>
+      <w:r>
+        <w:rPr>
+          <w:rFonts w:ascii="Verdana" w:hAnsi="Verdana"/>
+          <w:sz w:val="24"/>
+          <w:szCs w:val="24"/>
+          <w:lang w:val="fr-FR"/>
+        </w:rPr>
+        <w:t xml:space="preserve">Les tags actifs : sont des tags alimentés par leur propre batterie pour leurs calculs internes et leurs communications avec les lecteurs. </w:t>
+      </w:r>
+    </w:p>
+    <w:p>
+      <w:pPr>
+        <w:pStyle w:val="ListParagraph"/>
+        <w:numPr>
+          <w:ilvl w:val="1"/>
+          <w:numId w:val="11"/>
+        </w:numPr>
+        <w:rPr>
+          <w:rFonts w:ascii="Verdana" w:hAnsi="Verdana"/>
+          <w:sz w:val="24"/>
+          <w:szCs w:val="24"/>
+          <w:lang w:val="fr-FR"/>
+        </w:rPr>
+      </w:pPr>
+      <w:r>
+        <w:rPr>
+          <w:rFonts w:ascii="Verdana" w:hAnsi="Verdana"/>
+          <w:sz w:val="24"/>
+          <w:szCs w:val="24"/>
+          <w:lang w:val="fr-FR"/>
+        </w:rPr>
+        <w:t>Tags passifs : sont des tags alimentés par le champ électromagnétique des lecteurs.</w:t>
+      </w:r>
+    </w:p>
+    <w:p>
+      <w:pPr>
+        <w:pStyle w:val="ListParagraph"/>
+        <w:numPr>
+          <w:ilvl w:val="1"/>
+          <w:numId w:val="11"/>
+        </w:numPr>
+        <w:rPr>
+          <w:rFonts w:ascii="Verdana" w:hAnsi="Verdana"/>
+          <w:sz w:val="24"/>
+          <w:szCs w:val="24"/>
+          <w:lang w:val="fr-FR"/>
+        </w:rPr>
+      </w:pPr>
+      <w:r>
+        <w:rPr>
+          <w:rFonts w:ascii="Verdana" w:hAnsi="Verdana"/>
+          <w:sz w:val="24"/>
+          <w:szCs w:val="24"/>
+          <w:lang w:val="fr-FR"/>
+        </w:rPr>
+        <w:t>Les tags semi-passifs : utilisent leur propre batterie pour les calculs et l’énergie émise par le lecteur pour les communications.</w:t>
+      </w:r>
     </w:p>
     <w:p>
       <w:pPr>
@@ -1603,6 +3069,119 @@
     </w:lvl>
   </w:abstractNum>
   <w:abstractNum w:abstractNumId="4">
+    <w:nsid w:val="1F937D1E"/>
+    <w:multiLevelType w:val="hybridMultilevel"/>
+    <w:tmpl w:val="72CEABAE"/>
+    <w:lvl w:ilvl="0" w:tplc="D71A9514">
+      <w:start w:val="2"/>
+      <w:numFmt w:val="bullet"/>
+      <w:lvlText w:val="-"/>
+      <w:lvlJc w:val="left"/>
+      <w:pPr>
+        <w:ind w:left="720" w:hanging="360"/>
+      </w:pPr>
+      <w:rPr>
+        <w:rFonts w:ascii="Arial" w:eastAsiaTheme="minorHAnsi" w:hAnsi="Arial" w:cs="Arial" w:hint="default"/>
+      </w:rPr>
+    </w:lvl>
+    <w:lvl w:ilvl="1" w:tplc="04090005">
+      <w:start w:val="1"/>
+      <w:numFmt w:val="bullet"/>
+      <w:lvlText w:val=""/>
+      <w:lvlJc w:val="left"/>
+      <w:pPr>
+        <w:ind w:left="1440" w:hanging="360"/>
+      </w:pPr>
+      <w:rPr>
+        <w:rFonts w:ascii="Wingdings" w:hAnsi="Wingdings" w:hint="default"/>
+      </w:rPr>
+    </w:lvl>
+    <w:lvl w:ilvl="2" w:tplc="04090005" w:tentative="1">
+      <w:start w:val="1"/>
+      <w:numFmt w:val="bullet"/>
+      <w:lvlText w:val=""/>
+      <w:lvlJc w:val="left"/>
+      <w:pPr>
+        <w:ind w:left="2160" w:hanging="360"/>
+      </w:pPr>
+      <w:rPr>
+        <w:rFonts w:ascii="Wingdings" w:hAnsi="Wingdings" w:hint="default"/>
+      </w:rPr>
+    </w:lvl>
+    <w:lvl w:ilvl="3" w:tplc="04090001" w:tentative="1">
+      <w:start w:val="1"/>
+      <w:numFmt w:val="bullet"/>
+      <w:lvlText w:val=""/>
+      <w:lvlJc w:val="left"/>
+      <w:pPr>
+        <w:ind w:left="2880" w:hanging="360"/>
+      </w:pPr>
+      <w:rPr>
+        <w:rFonts w:ascii="Symbol" w:hAnsi="Symbol" w:hint="default"/>
+      </w:rPr>
+    </w:lvl>
+    <w:lvl w:ilvl="4" w:tplc="04090003" w:tentative="1">
+      <w:start w:val="1"/>
+      <w:numFmt w:val="bullet"/>
+      <w:lvlText w:val="o"/>
+      <w:lvlJc w:val="left"/>
+      <w:pPr>
+        <w:ind w:left="3600" w:hanging="360"/>
+      </w:pPr>
+      <w:rPr>
+        <w:rFonts w:ascii="Courier New" w:hAnsi="Courier New" w:cs="Courier New" w:hint="default"/>
+      </w:rPr>
+    </w:lvl>
+    <w:lvl w:ilvl="5" w:tplc="04090005" w:tentative="1">
+      <w:start w:val="1"/>
+      <w:numFmt w:val="bullet"/>
+      <w:lvlText w:val=""/>
+      <w:lvlJc w:val="left"/>
+      <w:pPr>
+        <w:ind w:left="4320" w:hanging="360"/>
+      </w:pPr>
+      <w:rPr>
+        <w:rFonts w:ascii="Wingdings" w:hAnsi="Wingdings" w:hint="default"/>
+      </w:rPr>
+    </w:lvl>
+    <w:lvl w:ilvl="6" w:tplc="04090001" w:tentative="1">
+      <w:start w:val="1"/>
+      <w:numFmt w:val="bullet"/>
+      <w:lvlText w:val=""/>
+      <w:lvlJc w:val="left"/>
+      <w:pPr>
+        <w:ind w:left="5040" w:hanging="360"/>
+      </w:pPr>
+      <w:rPr>
+        <w:rFonts w:ascii="Symbol" w:hAnsi="Symbol" w:hint="default"/>
+      </w:rPr>
+    </w:lvl>
+    <w:lvl w:ilvl="7" w:tplc="04090003" w:tentative="1">
+      <w:start w:val="1"/>
+      <w:numFmt w:val="bullet"/>
+      <w:lvlText w:val="o"/>
+      <w:lvlJc w:val="left"/>
+      <w:pPr>
+        <w:ind w:left="5760" w:hanging="360"/>
+      </w:pPr>
+      <w:rPr>
+        <w:rFonts w:ascii="Courier New" w:hAnsi="Courier New" w:cs="Courier New" w:hint="default"/>
+      </w:rPr>
+    </w:lvl>
+    <w:lvl w:ilvl="8" w:tplc="04090005" w:tentative="1">
+      <w:start w:val="1"/>
+      <w:numFmt w:val="bullet"/>
+      <w:lvlText w:val=""/>
+      <w:lvlJc w:val="left"/>
+      <w:pPr>
+        <w:ind w:left="6480" w:hanging="360"/>
+      </w:pPr>
+      <w:rPr>
+        <w:rFonts w:ascii="Wingdings" w:hAnsi="Wingdings" w:hint="default"/>
+      </w:rPr>
+    </w:lvl>
+  </w:abstractNum>
+  <w:abstractNum w:abstractNumId="5">
     <w:nsid w:val="218B0A80"/>
     <w:multiLevelType w:val="hybridMultilevel"/>
     <w:tmpl w:val="40624362"/>
@@ -1691,7 +3270,7 @@
       </w:pPr>
     </w:lvl>
   </w:abstractNum>
-  <w:abstractNum w:abstractNumId="5">
+  <w:abstractNum w:abstractNumId="6">
     <w:nsid w:val="2692648F"/>
     <w:multiLevelType w:val="multilevel"/>
     <w:tmpl w:val="2D0A1C9A"/>
@@ -1804,14 +3383,127 @@
       </w:rPr>
     </w:lvl>
   </w:abstractNum>
-  <w:abstractNum w:abstractNumId="6">
+  <w:abstractNum w:abstractNumId="7">
+    <w:nsid w:val="5EC56D4F"/>
+    <w:multiLevelType w:val="multilevel"/>
+    <w:tmpl w:val="99AE23CC"/>
+    <w:lvl w:ilvl="0">
+      <w:start w:val="6"/>
+      <w:numFmt w:val="decimal"/>
+      <w:lvlText w:val="%1."/>
+      <w:lvlJc w:val="left"/>
+      <w:pPr>
+        <w:ind w:left="495" w:hanging="495"/>
+      </w:pPr>
+      <w:rPr>
+        <w:rFonts w:hint="default"/>
+      </w:rPr>
+    </w:lvl>
+    <w:lvl w:ilvl="1">
+      <w:start w:val="1"/>
+      <w:numFmt w:val="decimal"/>
+      <w:lvlText w:val="%1.%2-"/>
+      <w:lvlJc w:val="left"/>
+      <w:pPr>
+        <w:ind w:left="1512" w:hanging="720"/>
+      </w:pPr>
+      <w:rPr>
+        <w:rFonts w:hint="default"/>
+      </w:rPr>
+    </w:lvl>
+    <w:lvl w:ilvl="2">
+      <w:start w:val="1"/>
+      <w:numFmt w:val="decimal"/>
+      <w:lvlText w:val="%1.%2-%3."/>
+      <w:lvlJc w:val="left"/>
+      <w:pPr>
+        <w:ind w:left="2664" w:hanging="1080"/>
+      </w:pPr>
+      <w:rPr>
+        <w:rFonts w:hint="default"/>
+      </w:rPr>
+    </w:lvl>
+    <w:lvl w:ilvl="3">
+      <w:start w:val="1"/>
+      <w:numFmt w:val="decimal"/>
+      <w:lvlText w:val="%1.%2-%3.%4."/>
+      <w:lvlJc w:val="left"/>
+      <w:pPr>
+        <w:ind w:left="3816" w:hanging="1440"/>
+      </w:pPr>
+      <w:rPr>
+        <w:rFonts w:hint="default"/>
+      </w:rPr>
+    </w:lvl>
+    <w:lvl w:ilvl="4">
+      <w:start w:val="1"/>
+      <w:numFmt w:val="decimal"/>
+      <w:lvlText w:val="%1.%2-%3.%4.%5."/>
+      <w:lvlJc w:val="left"/>
+      <w:pPr>
+        <w:ind w:left="4608" w:hanging="1440"/>
+      </w:pPr>
+      <w:rPr>
+        <w:rFonts w:hint="default"/>
+      </w:rPr>
+    </w:lvl>
+    <w:lvl w:ilvl="5">
+      <w:start w:val="1"/>
+      <w:numFmt w:val="decimal"/>
+      <w:lvlText w:val="%1.%2-%3.%4.%5.%6."/>
+      <w:lvlJc w:val="left"/>
+      <w:pPr>
+        <w:ind w:left="5760" w:hanging="1800"/>
+      </w:pPr>
+      <w:rPr>
+        <w:rFonts w:hint="default"/>
+      </w:rPr>
+    </w:lvl>
+    <w:lvl w:ilvl="6">
+      <w:start w:val="1"/>
+      <w:numFmt w:val="decimal"/>
+      <w:lvlText w:val="%1.%2-%3.%4.%5.%6.%7."/>
+      <w:lvlJc w:val="left"/>
+      <w:pPr>
+        <w:ind w:left="6912" w:hanging="2160"/>
+      </w:pPr>
+      <w:rPr>
+        <w:rFonts w:hint="default"/>
+      </w:rPr>
+    </w:lvl>
+    <w:lvl w:ilvl="7">
+      <w:start w:val="1"/>
+      <w:numFmt w:val="decimal"/>
+      <w:lvlText w:val="%1.%2-%3.%4.%5.%6.%7.%8."/>
+      <w:lvlJc w:val="left"/>
+      <w:pPr>
+        <w:ind w:left="8064" w:hanging="2520"/>
+      </w:pPr>
+      <w:rPr>
+        <w:rFonts w:hint="default"/>
+      </w:rPr>
+    </w:lvl>
+    <w:lvl w:ilvl="8">
+      <w:start w:val="1"/>
+      <w:numFmt w:val="decimal"/>
+      <w:lvlText w:val="%1.%2-%3.%4.%5.%6.%7.%8.%9."/>
+      <w:lvlJc w:val="left"/>
+      <w:pPr>
+        <w:ind w:left="9216" w:hanging="2880"/>
+      </w:pPr>
+      <w:rPr>
+        <w:rFonts w:hint="default"/>
+      </w:rPr>
+    </w:lvl>
+  </w:abstractNum>
+  <w:abstractNum w:abstractNumId="8">
     <w:nsid w:val="67050518"/>
-    <w:multiLevelType w:val="hybridMultilevel"/>
-    <w:tmpl w:val="0708FF6C"/>
-    <w:lvl w:ilvl="0" w:tplc="7C728CF6">
+    <w:multiLevelType w:val="multilevel"/>
+    <w:tmpl w:val="0409001F"/>
+    <w:lvl w:ilvl="0">
       <w:start w:val="1"/>
       <w:numFmt w:val="decimal"/>
-      <w:lvlText w:val="%1-"/>
+      <w:lvlText w:val="%1."/>
       <w:lvlJc w:val="left"/>
       <w:pPr>
         <w:ind w:left="360" w:hanging="360"/>
@@ -1824,80 +3516,80 @@
         <w:szCs w:val="28"/>
       </w:rPr>
     </w:lvl>
-    <w:lvl w:ilvl="1" w:tplc="04090019" w:tentative="1">
-      <w:start w:val="1"/>
-      <w:numFmt w:val="lowerLetter"/>
-      <w:lvlText w:val="%2."/>
-      <w:lvlJc w:val="left"/>
-      <w:pPr>
-        <w:ind w:left="1080" w:hanging="360"/>
-      </w:pPr>
-    </w:lvl>
-    <w:lvl w:ilvl="2" w:tplc="0409001B" w:tentative="1">
-      <w:start w:val="1"/>
-      <w:numFmt w:val="lowerRoman"/>
-      <w:lvlText w:val="%3."/>
-      <w:lvlJc w:val="right"/>
-      <w:pPr>
-        <w:ind w:left="1800" w:hanging="180"/>
-      </w:pPr>
-    </w:lvl>
-    <w:lvl w:ilvl="3" w:tplc="0409000F" w:tentative="1">
+    <w:lvl w:ilvl="1">
       <w:start w:val="1"/>
       <w:numFmt w:val="decimal"/>
-      <w:lvlText w:val="%4."/>
-      <w:lvlJc w:val="left"/>
-      <w:pPr>
-        <w:ind w:left="2520" w:hanging="360"/>
-      </w:pPr>
-    </w:lvl>
-    <w:lvl w:ilvl="4" w:tplc="04090019" w:tentative="1">
-      <w:start w:val="1"/>
-      <w:numFmt w:val="lowerLetter"/>
-      <w:lvlText w:val="%5."/>
-      <w:lvlJc w:val="left"/>
-      <w:pPr>
-        <w:ind w:left="3240" w:hanging="360"/>
-      </w:pPr>
-    </w:lvl>
-    <w:lvl w:ilvl="5" w:tplc="0409001B" w:tentative="1">
-      <w:start w:val="1"/>
-      <w:numFmt w:val="lowerRoman"/>
-      <w:lvlText w:val="%6."/>
-      <w:lvlJc w:val="right"/>
-      <w:pPr>
-        <w:ind w:left="3960" w:hanging="180"/>
-      </w:pPr>
-    </w:lvl>
-    <w:lvl w:ilvl="6" w:tplc="0409000F" w:tentative="1">
+      <w:lvlText w:val="%1.%2."/>
+      <w:lvlJc w:val="left"/>
+      <w:pPr>
+        <w:ind w:left="792" w:hanging="432"/>
+      </w:pPr>
+    </w:lvl>
+    <w:lvl w:ilvl="2">
       <w:start w:val="1"/>
       <w:numFmt w:val="decimal"/>
-      <w:lvlText w:val="%7."/>
-      <w:lvlJc w:val="left"/>
-      <w:pPr>
-        <w:ind w:left="4680" w:hanging="360"/>
-      </w:pPr>
-    </w:lvl>
-    <w:lvl w:ilvl="7" w:tplc="04090019" w:tentative="1">
-      <w:start w:val="1"/>
-      <w:numFmt w:val="lowerLetter"/>
-      <w:lvlText w:val="%8."/>
-      <w:lvlJc w:val="left"/>
-      <w:pPr>
-        <w:ind w:left="5400" w:hanging="360"/>
-      </w:pPr>
-    </w:lvl>
-    <w:lvl w:ilvl="8" w:tplc="0409001B" w:tentative="1">
-      <w:start w:val="1"/>
-      <w:numFmt w:val="lowerRoman"/>
-      <w:lvlText w:val="%9."/>
-      <w:lvlJc w:val="right"/>
-      <w:pPr>
-        <w:ind w:left="6120" w:hanging="180"/>
+      <w:lvlText w:val="%1.%2.%3."/>
+      <w:lvlJc w:val="left"/>
+      <w:pPr>
+        <w:ind w:left="1224" w:hanging="504"/>
+      </w:pPr>
+    </w:lvl>
+    <w:lvl w:ilvl="3">
+      <w:start w:val="1"/>
+      <w:numFmt w:val="decimal"/>
+      <w:lvlText w:val="%1.%2.%3.%4."/>
+      <w:lvlJc w:val="left"/>
+      <w:pPr>
+        <w:ind w:left="1728" w:hanging="648"/>
+      </w:pPr>
+    </w:lvl>
+    <w:lvl w:ilvl="4">
+      <w:start w:val="1"/>
+      <w:numFmt w:val="decimal"/>
+      <w:lvlText w:val="%1.%2.%3.%4.%5."/>
+      <w:lvlJc w:val="left"/>
+      <w:pPr>
+        <w:ind w:left="2232" w:hanging="792"/>
+      </w:pPr>
+    </w:lvl>
+    <w:lvl w:ilvl="5">
+      <w:start w:val="1"/>
+      <w:numFmt w:val="decimal"/>
+      <w:lvlText w:val="%1.%2.%3.%4.%5.%6."/>
+      <w:lvlJc w:val="left"/>
+      <w:pPr>
+        <w:ind w:left="2736" w:hanging="936"/>
+      </w:pPr>
+    </w:lvl>
+    <w:lvl w:ilvl="6">
+      <w:start w:val="1"/>
+      <w:numFmt w:val="decimal"/>
+      <w:lvlText w:val="%1.%2.%3.%4.%5.%6.%7."/>
+      <w:lvlJc w:val="left"/>
+      <w:pPr>
+        <w:ind w:left="3240" w:hanging="1080"/>
+      </w:pPr>
+    </w:lvl>
+    <w:lvl w:ilvl="7">
+      <w:start w:val="1"/>
+      <w:numFmt w:val="decimal"/>
+      <w:lvlText w:val="%1.%2.%3.%4.%5.%6.%7.%8."/>
+      <w:lvlJc w:val="left"/>
+      <w:pPr>
+        <w:ind w:left="3744" w:hanging="1224"/>
+      </w:pPr>
+    </w:lvl>
+    <w:lvl w:ilvl="8">
+      <w:start w:val="1"/>
+      <w:numFmt w:val="decimal"/>
+      <w:lvlText w:val="%1.%2.%3.%4.%5.%6.%7.%8.%9."/>
+      <w:lvlJc w:val="left"/>
+      <w:pPr>
+        <w:ind w:left="4320" w:hanging="1440"/>
       </w:pPr>
     </w:lvl>
   </w:abstractNum>
-  <w:abstractNum w:abstractNumId="7">
+  <w:abstractNum w:abstractNumId="9">
     <w:nsid w:val="7A8763C7"/>
     <w:multiLevelType w:val="hybridMultilevel"/>
     <w:tmpl w:val="C59EB04E"/>
@@ -2010,7 +3702,7 @@
       </w:rPr>
     </w:lvl>
   </w:abstractNum>
-  <w:abstractNum w:abstractNumId="8">
+  <w:abstractNum w:abstractNumId="10">
     <w:nsid w:val="7D836D15"/>
     <w:multiLevelType w:val="hybridMultilevel"/>
     <w:tmpl w:val="BF04A2FC"/>
@@ -2026,7 +3718,7 @@
         <w:rFonts w:ascii="Arial" w:eastAsiaTheme="minorHAnsi" w:hAnsi="Arial" w:cs="Arial" w:hint="default"/>
       </w:rPr>
     </w:lvl>
-    <w:lvl w:ilvl="1" w:tplc="04090003" w:tentative="1">
+    <w:lvl w:ilvl="1" w:tplc="04090003">
       <w:start w:val="1"/>
       <w:numFmt w:val="bullet"/>
       <w:lvlText w:val="o"/>
@@ -2124,16 +3816,16 @@
     </w:lvl>
   </w:abstractNum>
   <w:num w:numId="1">
-    <w:abstractNumId w:val="4"/>
+    <w:abstractNumId w:val="5"/>
   </w:num>
   <w:num w:numId="2">
-    <w:abstractNumId w:val="8"/>
+    <w:abstractNumId w:val="10"/>
   </w:num>
   <w:num w:numId="3">
     <w:abstractNumId w:val="0"/>
   </w:num>
   <w:num w:numId="4">
-    <w:abstractNumId w:val="5"/>
+    <w:abstractNumId w:val="6"/>
   </w:num>
   <w:num w:numId="5">
     <w:abstractNumId w:val="1"/>
@@ -2142,13 +3834,19 @@
     <w:abstractNumId w:val="3"/>
   </w:num>
   <w:num w:numId="7">
-    <w:abstractNumId w:val="6"/>
+    <w:abstractNumId w:val="8"/>
   </w:num>
   <w:num w:numId="8">
     <w:abstractNumId w:val="2"/>
   </w:num>
   <w:num w:numId="9">
+    <w:abstractNumId w:val="9"/>
+  </w:num>
+  <w:num w:numId="10">
     <w:abstractNumId w:val="7"/>
+  </w:num>
+  <w:num w:numId="11">
+    <w:abstractNumId w:val="4"/>
   </w:num>
 </w:numbering>
 </file>
@@ -2637,7 +4335,7 @@
   <a:extraClrSchemeLst/>
   <a:extLst>
     <a:ext uri="{05A4C25C-085E-4340-85A3-A5531E510DB2}">
-      <thm15:themeFamily xmlns:thm15="http://schemas.microsoft.com/office/thememl/2012/main" xmlns="" name="Office Theme" id="{62F939B6-93AF-4DB8-9C6B-D6C7DFDC589F}" vid="{4A3C46E8-61CC-4603-A589-7422A47A8E4A}"/>
+      <thm15:themeFamily xmlns="" xmlns:thm15="http://schemas.microsoft.com/office/thememl/2012/main" name="Office Theme" id="{62F939B6-93AF-4DB8-9C6B-D6C7DFDC589F}" vid="{4A3C46E8-61CC-4603-A589-7422A47A8E4A}"/>
     </a:ext>
   </a:extLst>
 </a:theme>

</xml_diff>

<commit_message>
Protocole de communication d'un système RFID
</commit_message>
<xml_diff>
--- a/RFID.docx
+++ b/RFID.docx
@@ -2627,6 +2627,379 @@
           <w:lang w:val="fr-FR"/>
         </w:rPr>
       </w:pPr>
+    </w:p>
+    <w:p>
+      <w:pPr>
+        <w:pStyle w:val="ListParagraph"/>
+        <w:numPr>
+          <w:ilvl w:val="0"/>
+          <w:numId w:val="10"/>
+        </w:numPr>
+        <w:rPr>
+          <w:rFonts w:ascii="Verdana" w:hAnsi="Verdana"/>
+          <w:b/>
+          <w:bCs/>
+          <w:sz w:val="28"/>
+          <w:szCs w:val="28"/>
+          <w:lang w:val="fr-FR"/>
+        </w:rPr>
+      </w:pPr>
+      <w:r>
+        <w:rPr>
+          <w:rFonts w:ascii="Verdana" w:hAnsi="Verdana"/>
+          <w:b/>
+          <w:bCs/>
+          <w:sz w:val="28"/>
+          <w:szCs w:val="28"/>
+          <w:lang w:val="fr-FR"/>
+        </w:rPr>
+        <w:t>La programmation d’un système RFID</w:t>
+      </w:r>
+    </w:p>
+    <w:p>
+      <w:pPr>
+        <w:pStyle w:val="ListParagraph"/>
+        <w:ind w:left="495"/>
+        <w:rPr>
+          <w:rFonts w:ascii="Verdana" w:hAnsi="Verdana"/>
+          <w:b/>
+          <w:bCs/>
+          <w:sz w:val="28"/>
+          <w:szCs w:val="28"/>
+          <w:lang w:val="fr-FR"/>
+        </w:rPr>
+      </w:pPr>
+    </w:p>
+    <w:p>
+      <w:pPr>
+        <w:pStyle w:val="ListParagraph"/>
+        <w:ind w:left="495"/>
+        <w:rPr>
+          <w:rFonts w:ascii="Verdana" w:hAnsi="Verdana"/>
+          <w:b/>
+          <w:bCs/>
+          <w:sz w:val="24"/>
+          <w:szCs w:val="24"/>
+          <w:lang w:val="fr-FR"/>
+        </w:rPr>
+      </w:pPr>
+      <w:r>
+        <w:rPr>
+          <w:rFonts w:ascii="Verdana" w:hAnsi="Verdana"/>
+          <w:b/>
+          <w:bCs/>
+          <w:sz w:val="24"/>
+          <w:szCs w:val="24"/>
+          <w:lang w:val="fr-FR"/>
+        </w:rPr>
+        <w:t xml:space="preserve">7.1. </w:t>
+      </w:r>
+      <w:r>
+        <w:rPr>
+          <w:rFonts w:ascii="Verdana" w:hAnsi="Verdana"/>
+          <w:b/>
+          <w:bCs/>
+          <w:sz w:val="24"/>
+          <w:szCs w:val="24"/>
+          <w:lang w:val="fr-FR"/>
+        </w:rPr>
+        <w:t>Protocole</w:t>
+      </w:r>
+      <w:r>
+        <w:rPr>
+          <w:rFonts w:ascii="Verdana" w:hAnsi="Verdana"/>
+          <w:b/>
+          <w:bCs/>
+          <w:sz w:val="24"/>
+          <w:szCs w:val="24"/>
+          <w:lang w:val="fr-FR"/>
+        </w:rPr>
+        <w:t xml:space="preserve"> de communication</w:t>
+      </w:r>
+    </w:p>
+    <w:p>
+      <w:pPr>
+        <w:pStyle w:val="ListParagraph"/>
+        <w:ind w:left="495"/>
+        <w:rPr>
+          <w:rFonts w:ascii="Verdana" w:hAnsi="Verdana"/>
+          <w:sz w:val="24"/>
+          <w:szCs w:val="24"/>
+          <w:lang w:val="fr-FR"/>
+        </w:rPr>
+      </w:pPr>
+    </w:p>
+    <w:p>
+      <w:pPr>
+        <w:pStyle w:val="ListParagraph"/>
+        <w:ind w:left="495"/>
+        <w:rPr>
+          <w:rFonts w:ascii="Verdana" w:hAnsi="Verdana"/>
+          <w:sz w:val="24"/>
+          <w:szCs w:val="24"/>
+          <w:lang w:val="fr-FR"/>
+        </w:rPr>
+      </w:pPr>
+      <w:r>
+        <w:rPr>
+          <w:rFonts w:ascii="Verdana" w:hAnsi="Verdana"/>
+          <w:sz w:val="24"/>
+          <w:szCs w:val="24"/>
+          <w:lang w:val="fr-FR"/>
+        </w:rPr>
+        <w:t>Comme dans toute conversation, l’un des deux interlocuteurs doit nécessairement initialiser la communication. Pour cela, il existe deux modes de communication :</w:t>
+      </w:r>
+    </w:p>
+    <w:p>
+      <w:pPr>
+        <w:pStyle w:val="ListParagraph"/>
+        <w:ind w:left="495"/>
+        <w:rPr>
+          <w:rFonts w:ascii="Verdana" w:hAnsi="Verdana"/>
+          <w:sz w:val="24"/>
+          <w:szCs w:val="24"/>
+          <w:lang w:val="fr-FR"/>
+        </w:rPr>
+      </w:pPr>
+    </w:p>
+    <w:p>
+      <w:pPr>
+        <w:pStyle w:val="ListParagraph"/>
+        <w:numPr>
+          <w:ilvl w:val="1"/>
+          <w:numId w:val="11"/>
+        </w:numPr>
+        <w:rPr>
+          <w:rFonts w:ascii="Verdana" w:hAnsi="Verdana"/>
+          <w:sz w:val="24"/>
+          <w:szCs w:val="24"/>
+          <w:lang w:val="fr-FR"/>
+        </w:rPr>
+      </w:pPr>
+      <w:r>
+        <w:rPr>
+          <w:rFonts w:ascii="Verdana" w:hAnsi="Verdana"/>
+          <w:sz w:val="24"/>
+          <w:szCs w:val="24"/>
+          <w:lang w:val="fr-FR"/>
+        </w:rPr>
+        <w:lastRenderedPageBreak/>
+        <w:t xml:space="preserve">TTF (Tag </w:t>
+      </w:r>
+      <w:proofErr w:type="spellStart"/>
+      <w:r>
+        <w:rPr>
+          <w:rFonts w:ascii="Verdana" w:hAnsi="Verdana"/>
+          <w:sz w:val="24"/>
+          <w:szCs w:val="24"/>
+          <w:lang w:val="fr-FR"/>
+        </w:rPr>
+        <w:t>Talks</w:t>
+      </w:r>
+      <w:proofErr w:type="spellEnd"/>
+      <w:r>
+        <w:rPr>
+          <w:rFonts w:ascii="Verdana" w:hAnsi="Verdana"/>
+          <w:sz w:val="24"/>
+          <w:szCs w:val="24"/>
+          <w:lang w:val="fr-FR"/>
+        </w:rPr>
+        <w:t xml:space="preserve"> First) : dans ce mode, le tag annonce sa présence à son arrivée dans le champ d’un lecteur. Ce mode peut poser des conflits lorsque plusieurs tags annoncent leur présence simultanément.</w:t>
+      </w:r>
+    </w:p>
+    <w:p>
+      <w:pPr>
+        <w:pStyle w:val="ListParagraph"/>
+        <w:ind w:left="1440"/>
+        <w:rPr>
+          <w:rFonts w:ascii="Verdana" w:hAnsi="Verdana"/>
+          <w:sz w:val="24"/>
+          <w:szCs w:val="24"/>
+          <w:lang w:val="fr-FR"/>
+        </w:rPr>
+      </w:pPr>
+    </w:p>
+    <w:p>
+      <w:pPr>
+        <w:pStyle w:val="ListParagraph"/>
+        <w:numPr>
+          <w:ilvl w:val="1"/>
+          <w:numId w:val="11"/>
+        </w:numPr>
+        <w:rPr>
+          <w:rFonts w:ascii="Verdana" w:hAnsi="Verdana"/>
+          <w:sz w:val="24"/>
+          <w:szCs w:val="24"/>
+          <w:lang w:val="fr-FR"/>
+        </w:rPr>
+      </w:pPr>
+      <w:r>
+        <w:rPr>
+          <w:rFonts w:ascii="Verdana" w:hAnsi="Verdana"/>
+          <w:sz w:val="24"/>
+          <w:szCs w:val="24"/>
+          <w:lang w:val="fr-FR"/>
+        </w:rPr>
+        <w:t xml:space="preserve">RTF (Reader </w:t>
+      </w:r>
+      <w:proofErr w:type="spellStart"/>
+      <w:r>
+        <w:rPr>
+          <w:rFonts w:ascii="Verdana" w:hAnsi="Verdana"/>
+          <w:sz w:val="24"/>
+          <w:szCs w:val="24"/>
+          <w:lang w:val="fr-FR"/>
+        </w:rPr>
+        <w:t>Talks</w:t>
+      </w:r>
+      <w:proofErr w:type="spellEnd"/>
+      <w:r>
+        <w:rPr>
+          <w:rFonts w:ascii="Verdana" w:hAnsi="Verdana"/>
+          <w:sz w:val="24"/>
+          <w:szCs w:val="24"/>
+          <w:lang w:val="fr-FR"/>
+        </w:rPr>
+        <w:t xml:space="preserve"> First) : dans ce mode, le lecteur interroge constamment son environnement afin de détecter la présence de nouveaux arrivants. Une requête est propagée régulièrement et, lorsqu’un transpondeur entre dans le champ et est capable de répondre, il renvoie une réponse annonçant sa présence.</w:t>
+      </w:r>
+    </w:p>
+    <w:p>
+      <w:pPr>
+        <w:pStyle w:val="ListParagraph"/>
+        <w:rPr>
+          <w:rFonts w:ascii="Verdana" w:hAnsi="Verdana"/>
+          <w:sz w:val="24"/>
+          <w:szCs w:val="24"/>
+          <w:lang w:val="fr-FR"/>
+        </w:rPr>
+      </w:pPr>
+    </w:p>
+    <w:p>
+      <w:pPr>
+        <w:rPr>
+          <w:rFonts w:ascii="Verdana" w:hAnsi="Verdana"/>
+          <w:sz w:val="24"/>
+          <w:szCs w:val="24"/>
+          <w:lang w:val="fr-FR"/>
+        </w:rPr>
+      </w:pPr>
+      <w:r>
+        <w:rPr>
+          <w:rFonts w:ascii="Verdana" w:hAnsi="Verdana"/>
+          <w:sz w:val="24"/>
+          <w:szCs w:val="24"/>
+          <w:lang w:val="fr-FR"/>
+        </w:rPr>
+        <w:t>Parmi les avantages du protocole TTF, on peut noter la rapidité avec laquelle il est possible d’identifier une étiquette quand celle-ci est seule dans le champ rayonné par le lecteur. En ce qui concerne le protocole ITF, le principal avantage est que la communication est initiée par le lecteur.  Toutes les réponses des tags peuvent donc être facilement superposées pour une détection de collision au niveau ‘bit’ ou facilement séquencées pour singulariser les étiquettes.</w:t>
+      </w:r>
+    </w:p>
+    <w:p>
+      <w:pPr>
+        <w:rPr>
+          <w:rFonts w:ascii="Verdana" w:hAnsi="Verdana"/>
+          <w:sz w:val="24"/>
+          <w:szCs w:val="24"/>
+          <w:lang w:val="fr-FR"/>
+        </w:rPr>
+      </w:pPr>
+    </w:p>
+    <w:p>
+      <w:pPr>
+        <w:ind w:left="720"/>
+        <w:rPr>
+          <w:rFonts w:ascii="Verdana" w:hAnsi="Verdana"/>
+          <w:b/>
+          <w:bCs/>
+          <w:sz w:val="24"/>
+          <w:szCs w:val="24"/>
+          <w:lang w:val="fr-FR"/>
+        </w:rPr>
+      </w:pPr>
+      <w:r>
+        <w:rPr>
+          <w:rFonts w:ascii="Verdana" w:hAnsi="Verdana"/>
+          <w:b/>
+          <w:bCs/>
+          <w:sz w:val="24"/>
+          <w:szCs w:val="24"/>
+          <w:lang w:val="fr-FR"/>
+        </w:rPr>
+        <w:t xml:space="preserve">7.2. Les outils de programmation </w:t>
+      </w:r>
+    </w:p>
+    <w:p>
+      <w:pPr>
+        <w:ind w:left="720"/>
+        <w:rPr>
+          <w:rFonts w:ascii="Verdana" w:hAnsi="Verdana"/>
+          <w:sz w:val="24"/>
+          <w:szCs w:val="24"/>
+          <w:lang w:val="fr-FR"/>
+        </w:rPr>
+      </w:pPr>
+      <w:r>
+        <w:rPr>
+          <w:rFonts w:ascii="Verdana" w:hAnsi="Verdana"/>
+          <w:sz w:val="24"/>
+          <w:szCs w:val="24"/>
+          <w:lang w:val="fr-FR"/>
+        </w:rPr>
+        <w:t xml:space="preserve">L’extension Java </w:t>
+      </w:r>
+      <w:r>
+        <w:rPr>
+          <w:rFonts w:ascii="Verdana" w:hAnsi="Verdana"/>
+          <w:sz w:val="24"/>
+          <w:szCs w:val="24"/>
+          <w:lang w:val="fr-FR"/>
+        </w:rPr>
+        <w:t>(</w:t>
+      </w:r>
+      <w:r>
+        <w:rPr>
+          <w:rFonts w:ascii="Verdana" w:hAnsi="Verdana"/>
+          <w:sz w:val="24"/>
+          <w:szCs w:val="24"/>
+          <w:lang w:val="fr-FR"/>
+        </w:rPr>
+        <w:t>Java Communication API</w:t>
+      </w:r>
+      <w:r>
+        <w:rPr>
+          <w:rFonts w:ascii="Verdana" w:hAnsi="Verdana"/>
+          <w:sz w:val="24"/>
+          <w:szCs w:val="24"/>
+          <w:lang w:val="fr-FR"/>
+        </w:rPr>
+        <w:t>)</w:t>
+      </w:r>
+      <w:r>
+        <w:rPr>
+          <w:rFonts w:ascii="Verdana" w:hAnsi="Verdana"/>
+          <w:sz w:val="24"/>
+          <w:szCs w:val="24"/>
+          <w:lang w:val="fr-FR"/>
+        </w:rPr>
+        <w:t xml:space="preserve"> qui facilite la communication </w:t>
+      </w:r>
+      <w:r>
+        <w:rPr>
+          <w:rFonts w:ascii="Verdana" w:hAnsi="Verdana"/>
+          <w:sz w:val="24"/>
+          <w:szCs w:val="24"/>
+          <w:lang w:val="fr-FR"/>
+        </w:rPr>
+        <w:t>avec des périphériques reliés en USB, port série ou parallèle, etc.</w:t>
+      </w:r>
+      <w:r>
+        <w:rPr>
+          <w:rFonts w:ascii="Verdana" w:hAnsi="Verdana"/>
+          <w:sz w:val="24"/>
+          <w:szCs w:val="24"/>
+          <w:lang w:val="fr-FR"/>
+        </w:rPr>
+        <w:t xml:space="preserve"> </w:t>
+      </w:r>
     </w:p>
     <w:sectPr>
       <w:pgSz w:w="12240" w:h="15840"/>

</xml_diff>

<commit_message>
Les outils de programmation d'un système RFID
</commit_message>
<xml_diff>
--- a/RFID.docx
+++ b/RFID.docx
@@ -2944,7 +2944,25 @@
           <w:szCs w:val="24"/>
           <w:lang w:val="fr-FR"/>
         </w:rPr>
-        <w:t xml:space="preserve">L’extension Java </w:t>
+        <w:t>L’extension Java</w:t>
+      </w:r>
+      <w:r>
+        <w:rPr>
+          <w:rFonts w:ascii="Verdana" w:hAnsi="Verdana"/>
+          <w:sz w:val="24"/>
+          <w:szCs w:val="24"/>
+          <w:lang w:val="fr-FR"/>
+        </w:rPr>
+        <w:t xml:space="preserve"> ‘javax.comm’</w:t>
+      </w:r>
+      <w:r>
+        <w:rPr>
+          <w:rFonts w:ascii="Verdana" w:hAnsi="Verdana"/>
+          <w:sz w:val="24"/>
+          <w:szCs w:val="24"/>
+          <w:lang w:val="fr-FR"/>
+        </w:rPr>
+        <w:t xml:space="preserve"> </w:t>
       </w:r>
       <w:r>
         <w:rPr>
@@ -3000,6 +3018,2481 @@
         </w:rPr>
         <w:t xml:space="preserve"> </w:t>
       </w:r>
+    </w:p>
+    <w:p>
+      <w:pPr>
+        <w:ind w:left="720"/>
+        <w:rPr>
+          <w:rFonts w:ascii="Verdana" w:hAnsi="Verdana"/>
+          <w:sz w:val="24"/>
+          <w:szCs w:val="24"/>
+          <w:lang w:val="fr-FR"/>
+        </w:rPr>
+      </w:pPr>
+      <w:r>
+        <w:rPr>
+          <w:rFonts w:ascii="Verdana" w:hAnsi="Verdana"/>
+          <w:sz w:val="24"/>
+          <w:szCs w:val="24"/>
+          <w:lang w:val="fr-FR"/>
+        </w:rPr>
+        <w:t>Le package javax.comm est composé des :</w:t>
+      </w:r>
+    </w:p>
+    <w:p>
+      <w:pPr>
+        <w:pStyle w:val="ListParagraph"/>
+        <w:numPr>
+          <w:ilvl w:val="1"/>
+          <w:numId w:val="11"/>
+        </w:numPr>
+        <w:rPr>
+          <w:rFonts w:ascii="Verdana" w:hAnsi="Verdana"/>
+          <w:sz w:val="24"/>
+          <w:szCs w:val="24"/>
+          <w:lang w:val="fr-FR"/>
+        </w:rPr>
+      </w:pPr>
+      <w:r>
+        <w:rPr>
+          <w:rFonts w:ascii="Verdana" w:hAnsi="Verdana"/>
+          <w:sz w:val="24"/>
+          <w:szCs w:val="24"/>
+          <w:lang w:val="fr-FR"/>
+        </w:rPr>
+        <w:t>Interfaces</w:t>
+      </w:r>
+      <w:r>
+        <w:rPr>
+          <w:rFonts w:ascii="Verdana" w:hAnsi="Verdana"/>
+          <w:sz w:val="24"/>
+          <w:szCs w:val="24"/>
+          <w:lang w:val="fr-FR"/>
+        </w:rPr>
+        <w:t> :</w:t>
+      </w:r>
+    </w:p>
+    <w:p>
+      <w:pPr>
+        <w:pStyle w:val="ListParagraph"/>
+        <w:numPr>
+          <w:ilvl w:val="2"/>
+          <w:numId w:val="11"/>
+        </w:numPr>
+        <w:rPr>
+          <w:rFonts w:ascii="Verdana" w:hAnsi="Verdana"/>
+          <w:sz w:val="24"/>
+          <w:szCs w:val="24"/>
+          <w:lang w:val="fr-FR"/>
+        </w:rPr>
+      </w:pPr>
+      <w:proofErr w:type="spellStart"/>
+      <w:r>
+        <w:rPr>
+          <w:rFonts w:ascii="Verdana" w:hAnsi="Verdana"/>
+          <w:sz w:val="24"/>
+          <w:szCs w:val="24"/>
+          <w:lang w:val="fr-FR"/>
+        </w:rPr>
+        <w:t>CommDriver</w:t>
+      </w:r>
+      <w:proofErr w:type="spellEnd"/>
+      <w:r>
+        <w:rPr>
+          <w:rFonts w:ascii="Verdana" w:hAnsi="Verdana"/>
+          <w:sz w:val="24"/>
+          <w:szCs w:val="24"/>
+          <w:lang w:val="fr-FR"/>
+        </w:rPr>
+        <w:t xml:space="preserve"> </w:t>
+      </w:r>
+    </w:p>
+    <w:p>
+      <w:pPr>
+        <w:pStyle w:val="ListParagraph"/>
+        <w:numPr>
+          <w:ilvl w:val="2"/>
+          <w:numId w:val="11"/>
+        </w:numPr>
+        <w:rPr>
+          <w:rFonts w:ascii="Verdana" w:hAnsi="Verdana"/>
+          <w:sz w:val="24"/>
+          <w:szCs w:val="24"/>
+          <w:lang w:val="fr-FR"/>
+        </w:rPr>
+      </w:pPr>
+      <w:proofErr w:type="spellStart"/>
+      <w:r>
+        <w:rPr>
+          <w:rFonts w:ascii="Verdana" w:hAnsi="Verdana"/>
+          <w:color w:val="000000"/>
+          <w:sz w:val="24"/>
+          <w:szCs w:val="24"/>
+          <w:shd w:val="clear" w:color="auto" w:fill="F9FAFC"/>
+        </w:rPr>
+        <w:t>CommPortOwnershipListener</w:t>
+      </w:r>
+      <w:proofErr w:type="spellEnd"/>
+    </w:p>
+    <w:p>
+      <w:pPr>
+        <w:pStyle w:val="ListParagraph"/>
+        <w:numPr>
+          <w:ilvl w:val="2"/>
+          <w:numId w:val="11"/>
+        </w:numPr>
+        <w:rPr>
+          <w:rFonts w:ascii="Verdana" w:hAnsi="Verdana"/>
+          <w:sz w:val="24"/>
+          <w:szCs w:val="24"/>
+          <w:lang w:val="fr-FR"/>
+        </w:rPr>
+      </w:pPr>
+      <w:proofErr w:type="spellStart"/>
+      <w:r>
+        <w:rPr>
+          <w:rFonts w:ascii="Verdana" w:hAnsi="Verdana"/>
+          <w:color w:val="000000"/>
+          <w:sz w:val="24"/>
+          <w:szCs w:val="24"/>
+          <w:shd w:val="clear" w:color="auto" w:fill="F9FAFC"/>
+        </w:rPr>
+        <w:t>ParallelPortEventListener</w:t>
+      </w:r>
+      <w:proofErr w:type="spellEnd"/>
+    </w:p>
+    <w:p>
+      <w:pPr>
+        <w:pStyle w:val="ListParagraph"/>
+        <w:numPr>
+          <w:ilvl w:val="2"/>
+          <w:numId w:val="11"/>
+        </w:numPr>
+        <w:rPr>
+          <w:rFonts w:ascii="Verdana" w:hAnsi="Verdana"/>
+          <w:sz w:val="24"/>
+          <w:szCs w:val="24"/>
+          <w:lang w:val="fr-FR"/>
+        </w:rPr>
+      </w:pPr>
+      <w:proofErr w:type="spellStart"/>
+      <w:r>
+        <w:rPr>
+          <w:rFonts w:ascii="Verdana" w:hAnsi="Verdana"/>
+          <w:color w:val="000000"/>
+          <w:sz w:val="24"/>
+          <w:szCs w:val="24"/>
+          <w:shd w:val="clear" w:color="auto" w:fill="F9FAFC"/>
+        </w:rPr>
+        <w:t>SerialPortEventListener</w:t>
+      </w:r>
+      <w:proofErr w:type="spellEnd"/>
+    </w:p>
+    <w:p>
+      <w:pPr>
+        <w:pStyle w:val="ListParagraph"/>
+        <w:ind w:left="2160"/>
+        <w:rPr>
+          <w:rFonts w:ascii="Verdana" w:hAnsi="Verdana"/>
+          <w:sz w:val="24"/>
+          <w:szCs w:val="24"/>
+          <w:lang w:val="fr-FR"/>
+        </w:rPr>
+      </w:pPr>
+    </w:p>
+    <w:p>
+      <w:pPr>
+        <w:pStyle w:val="ListParagraph"/>
+        <w:numPr>
+          <w:ilvl w:val="1"/>
+          <w:numId w:val="11"/>
+        </w:numPr>
+        <w:rPr>
+          <w:rFonts w:ascii="Verdana" w:hAnsi="Verdana"/>
+          <w:sz w:val="24"/>
+          <w:szCs w:val="24"/>
+          <w:lang w:val="fr-FR"/>
+        </w:rPr>
+      </w:pPr>
+      <w:r>
+        <w:rPr>
+          <w:rFonts w:ascii="Verdana" w:hAnsi="Verdana"/>
+          <w:sz w:val="24"/>
+          <w:szCs w:val="24"/>
+          <w:lang w:val="fr-FR"/>
+        </w:rPr>
+        <w:t>Classes</w:t>
+      </w:r>
+      <w:r>
+        <w:rPr>
+          <w:rFonts w:ascii="Verdana" w:hAnsi="Verdana"/>
+          <w:sz w:val="24"/>
+          <w:szCs w:val="24"/>
+          <w:lang w:val="fr-FR"/>
+        </w:rPr>
+        <w:t> :</w:t>
+      </w:r>
+    </w:p>
+    <w:p>
+      <w:pPr>
+        <w:pStyle w:val="ListParagraph"/>
+        <w:numPr>
+          <w:ilvl w:val="2"/>
+          <w:numId w:val="11"/>
+        </w:numPr>
+        <w:rPr>
+          <w:rFonts w:ascii="Verdana" w:hAnsi="Verdana"/>
+          <w:sz w:val="24"/>
+          <w:szCs w:val="24"/>
+          <w:lang w:val="fr-FR"/>
+        </w:rPr>
+      </w:pPr>
+      <w:proofErr w:type="spellStart"/>
+      <w:r>
+        <w:rPr>
+          <w:rFonts w:ascii="Verdana" w:hAnsi="Verdana"/>
+          <w:color w:val="000000"/>
+          <w:sz w:val="24"/>
+          <w:szCs w:val="24"/>
+          <w:shd w:val="clear" w:color="auto" w:fill="F9FAFC"/>
+        </w:rPr>
+        <w:t>CommPort</w:t>
+      </w:r>
+      <w:proofErr w:type="spellEnd"/>
+    </w:p>
+    <w:p>
+      <w:pPr>
+        <w:pStyle w:val="ListParagraph"/>
+        <w:numPr>
+          <w:ilvl w:val="2"/>
+          <w:numId w:val="11"/>
+        </w:numPr>
+        <w:rPr>
+          <w:rFonts w:ascii="Verdana" w:hAnsi="Verdana"/>
+          <w:sz w:val="24"/>
+          <w:szCs w:val="24"/>
+          <w:lang w:val="fr-FR"/>
+        </w:rPr>
+      </w:pPr>
+      <w:proofErr w:type="spellStart"/>
+      <w:r>
+        <w:rPr>
+          <w:rFonts w:ascii="Verdana" w:hAnsi="Verdana"/>
+          <w:color w:val="000000"/>
+          <w:sz w:val="24"/>
+          <w:szCs w:val="24"/>
+          <w:shd w:val="clear" w:color="auto" w:fill="F9FAFC"/>
+        </w:rPr>
+        <w:t>CommPortIdentifier</w:t>
+      </w:r>
+      <w:proofErr w:type="spellEnd"/>
+    </w:p>
+    <w:p>
+      <w:pPr>
+        <w:pStyle w:val="ListParagraph"/>
+        <w:numPr>
+          <w:ilvl w:val="2"/>
+          <w:numId w:val="11"/>
+        </w:numPr>
+        <w:rPr>
+          <w:rFonts w:ascii="Verdana" w:hAnsi="Verdana"/>
+          <w:sz w:val="24"/>
+          <w:szCs w:val="24"/>
+          <w:lang w:val="fr-FR"/>
+        </w:rPr>
+      </w:pPr>
+      <w:proofErr w:type="spellStart"/>
+      <w:r>
+        <w:rPr>
+          <w:rFonts w:ascii="Verdana" w:hAnsi="Verdana"/>
+          <w:color w:val="000000"/>
+          <w:sz w:val="24"/>
+          <w:szCs w:val="24"/>
+          <w:shd w:val="clear" w:color="auto" w:fill="F9FAFC"/>
+        </w:rPr>
+        <w:t>ParallelPort</w:t>
+      </w:r>
+      <w:proofErr w:type="spellEnd"/>
+    </w:p>
+    <w:p>
+      <w:pPr>
+        <w:pStyle w:val="ListParagraph"/>
+        <w:numPr>
+          <w:ilvl w:val="2"/>
+          <w:numId w:val="11"/>
+        </w:numPr>
+        <w:rPr>
+          <w:rFonts w:ascii="Verdana" w:hAnsi="Verdana"/>
+          <w:sz w:val="24"/>
+          <w:szCs w:val="24"/>
+          <w:lang w:val="fr-FR"/>
+        </w:rPr>
+      </w:pPr>
+      <w:proofErr w:type="spellStart"/>
+      <w:r>
+        <w:rPr>
+          <w:rFonts w:ascii="Verdana" w:hAnsi="Verdana"/>
+          <w:color w:val="000000"/>
+          <w:sz w:val="24"/>
+          <w:szCs w:val="24"/>
+          <w:shd w:val="clear" w:color="auto" w:fill="F9FAFC"/>
+        </w:rPr>
+        <w:t>ParallelPortEvent</w:t>
+      </w:r>
+      <w:proofErr w:type="spellEnd"/>
+    </w:p>
+    <w:p>
+      <w:pPr>
+        <w:pStyle w:val="ListParagraph"/>
+        <w:numPr>
+          <w:ilvl w:val="2"/>
+          <w:numId w:val="11"/>
+        </w:numPr>
+        <w:rPr>
+          <w:rFonts w:ascii="Verdana" w:hAnsi="Verdana"/>
+          <w:sz w:val="24"/>
+          <w:szCs w:val="24"/>
+          <w:lang w:val="fr-FR"/>
+        </w:rPr>
+      </w:pPr>
+      <w:proofErr w:type="spellStart"/>
+      <w:r>
+        <w:rPr>
+          <w:rFonts w:ascii="Verdana" w:hAnsi="Verdana"/>
+          <w:color w:val="000000"/>
+          <w:sz w:val="24"/>
+          <w:szCs w:val="24"/>
+          <w:shd w:val="clear" w:color="auto" w:fill="F9FAFC"/>
+        </w:rPr>
+        <w:t>SerialPort</w:t>
+      </w:r>
+      <w:proofErr w:type="spellEnd"/>
+    </w:p>
+    <w:p>
+      <w:pPr>
+        <w:pStyle w:val="ListParagraph"/>
+        <w:numPr>
+          <w:ilvl w:val="2"/>
+          <w:numId w:val="11"/>
+        </w:numPr>
+        <w:rPr>
+          <w:rFonts w:ascii="Verdana" w:hAnsi="Verdana"/>
+          <w:sz w:val="24"/>
+          <w:szCs w:val="24"/>
+          <w:lang w:val="fr-FR"/>
+        </w:rPr>
+      </w:pPr>
+      <w:proofErr w:type="spellStart"/>
+      <w:r>
+        <w:rPr>
+          <w:rFonts w:ascii="Verdana" w:hAnsi="Verdana"/>
+          <w:color w:val="000000"/>
+          <w:sz w:val="24"/>
+          <w:szCs w:val="24"/>
+          <w:shd w:val="clear" w:color="auto" w:fill="F9FAFC"/>
+        </w:rPr>
+        <w:t>serialPortEvent</w:t>
+      </w:r>
+      <w:proofErr w:type="spellEnd"/>
+    </w:p>
+    <w:p>
+      <w:pPr>
+        <w:pStyle w:val="ListParagraph"/>
+        <w:ind w:left="2160"/>
+        <w:rPr>
+          <w:rFonts w:ascii="Verdana" w:hAnsi="Verdana"/>
+          <w:sz w:val="24"/>
+          <w:szCs w:val="24"/>
+          <w:lang w:val="fr-FR"/>
+        </w:rPr>
+      </w:pPr>
+    </w:p>
+    <w:p>
+      <w:pPr>
+        <w:pStyle w:val="ListParagraph"/>
+        <w:numPr>
+          <w:ilvl w:val="1"/>
+          <w:numId w:val="11"/>
+        </w:numPr>
+        <w:rPr>
+          <w:rFonts w:ascii="Verdana" w:hAnsi="Verdana"/>
+          <w:sz w:val="24"/>
+          <w:szCs w:val="24"/>
+          <w:lang w:val="fr-FR"/>
+        </w:rPr>
+      </w:pPr>
+      <w:r>
+        <w:rPr>
+          <w:rFonts w:ascii="Verdana" w:hAnsi="Verdana"/>
+          <w:sz w:val="24"/>
+          <w:szCs w:val="24"/>
+          <w:lang w:val="fr-FR"/>
+        </w:rPr>
+        <w:lastRenderedPageBreak/>
+        <w:t xml:space="preserve">Exceptions : </w:t>
+      </w:r>
+    </w:p>
+    <w:p>
+      <w:pPr>
+        <w:pStyle w:val="ListParagraph"/>
+        <w:numPr>
+          <w:ilvl w:val="2"/>
+          <w:numId w:val="11"/>
+        </w:numPr>
+        <w:rPr>
+          <w:rFonts w:ascii="Verdana" w:hAnsi="Verdana"/>
+          <w:sz w:val="24"/>
+          <w:szCs w:val="24"/>
+          <w:lang w:val="fr-FR"/>
+        </w:rPr>
+      </w:pPr>
+      <w:proofErr w:type="spellStart"/>
+      <w:r>
+        <w:rPr>
+          <w:rFonts w:ascii="Verdana" w:hAnsi="Verdana"/>
+          <w:color w:val="000000"/>
+          <w:sz w:val="24"/>
+          <w:szCs w:val="24"/>
+          <w:shd w:val="clear" w:color="auto" w:fill="F9FAFC"/>
+        </w:rPr>
+        <w:t>NoSuchPortException</w:t>
+      </w:r>
+      <w:proofErr w:type="spellEnd"/>
+    </w:p>
+    <w:p>
+      <w:pPr>
+        <w:pStyle w:val="ListParagraph"/>
+        <w:numPr>
+          <w:ilvl w:val="2"/>
+          <w:numId w:val="11"/>
+        </w:numPr>
+        <w:rPr>
+          <w:rFonts w:ascii="Verdana" w:hAnsi="Verdana"/>
+          <w:sz w:val="24"/>
+          <w:szCs w:val="24"/>
+          <w:lang w:val="fr-FR"/>
+        </w:rPr>
+      </w:pPr>
+      <w:proofErr w:type="spellStart"/>
+      <w:r>
+        <w:rPr>
+          <w:rFonts w:ascii="Verdana" w:hAnsi="Verdana"/>
+          <w:color w:val="000000"/>
+          <w:sz w:val="24"/>
+          <w:szCs w:val="24"/>
+          <w:shd w:val="clear" w:color="auto" w:fill="F9FAFC"/>
+        </w:rPr>
+        <w:t>PortInUseException</w:t>
+      </w:r>
+      <w:proofErr w:type="spellEnd"/>
+    </w:p>
+    <w:p>
+      <w:pPr>
+        <w:pStyle w:val="ListParagraph"/>
+        <w:numPr>
+          <w:ilvl w:val="2"/>
+          <w:numId w:val="11"/>
+        </w:numPr>
+        <w:rPr>
+          <w:rFonts w:ascii="Verdana" w:hAnsi="Verdana"/>
+          <w:sz w:val="24"/>
+          <w:szCs w:val="24"/>
+          <w:lang w:val="fr-FR"/>
+        </w:rPr>
+      </w:pPr>
+      <w:proofErr w:type="spellStart"/>
+      <w:r>
+        <w:rPr>
+          <w:rFonts w:ascii="Verdana" w:hAnsi="Verdana"/>
+          <w:color w:val="000000"/>
+          <w:sz w:val="24"/>
+          <w:szCs w:val="24"/>
+          <w:shd w:val="clear" w:color="auto" w:fill="F9FAFC"/>
+        </w:rPr>
+        <w:t>UnsupportedCommOperationException</w:t>
+      </w:r>
+      <w:proofErr w:type="spellEnd"/>
+    </w:p>
+    <w:p>
+      <w:pPr>
+        <w:rPr>
+          <w:rFonts w:ascii="Verdana" w:hAnsi="Verdana"/>
+          <w:sz w:val="36"/>
+          <w:szCs w:val="36"/>
+          <w:lang w:val="fr-FR"/>
+        </w:rPr>
+      </w:pPr>
+    </w:p>
+    <w:p>
+      <w:pPr>
+        <w:ind w:left="720"/>
+        <w:rPr>
+          <w:rFonts w:ascii="Verdana" w:hAnsi="Verdana"/>
+          <w:b/>
+          <w:bCs/>
+          <w:sz w:val="24"/>
+          <w:szCs w:val="24"/>
+          <w:lang w:val="fr-FR"/>
+        </w:rPr>
+      </w:pPr>
+      <w:r>
+        <w:rPr>
+          <w:rFonts w:ascii="Verdana" w:hAnsi="Verdana"/>
+          <w:b/>
+          <w:bCs/>
+          <w:sz w:val="24"/>
+          <w:szCs w:val="24"/>
+          <w:lang w:val="fr-FR"/>
+        </w:rPr>
+        <w:t xml:space="preserve">7.3. </w:t>
+      </w:r>
+      <w:r>
+        <w:rPr>
+          <w:rFonts w:ascii="Verdana" w:hAnsi="Verdana"/>
+          <w:b/>
+          <w:bCs/>
+          <w:sz w:val="24"/>
+          <w:szCs w:val="24"/>
+          <w:lang w:val="fr-FR"/>
+        </w:rPr>
+        <w:t>Les étapes d’implémentation</w:t>
+      </w:r>
+    </w:p>
+    <w:p>
+      <w:pPr>
+        <w:rPr>
+          <w:rFonts w:ascii="Verdana" w:hAnsi="Verdana"/>
+          <w:sz w:val="24"/>
+          <w:szCs w:val="24"/>
+          <w:lang w:val="fr-FR"/>
+        </w:rPr>
+      </w:pPr>
+    </w:p>
+    <w:p>
+      <w:pPr>
+        <w:pStyle w:val="ListParagraph"/>
+        <w:numPr>
+          <w:ilvl w:val="0"/>
+          <w:numId w:val="13"/>
+        </w:numPr>
+        <w:rPr>
+          <w:rFonts w:ascii="Verdana" w:hAnsi="Verdana"/>
+          <w:sz w:val="24"/>
+          <w:szCs w:val="24"/>
+          <w:lang w:val="fr-FR"/>
+        </w:rPr>
+      </w:pPr>
+      <w:r>
+        <w:rPr>
+          <w:rFonts w:ascii="Verdana" w:hAnsi="Verdana"/>
+          <w:sz w:val="24"/>
+          <w:szCs w:val="24"/>
+          <w:lang w:val="fr-FR"/>
+        </w:rPr>
+        <w:t xml:space="preserve"> </w:t>
+      </w:r>
+      <w:r>
+        <w:rPr>
+          <w:rFonts w:ascii="Verdana" w:hAnsi="Verdana"/>
+          <w:sz w:val="24"/>
+          <w:szCs w:val="24"/>
+          <w:lang w:val="fr-FR"/>
+        </w:rPr>
+        <w:t xml:space="preserve">Identifier </w:t>
+      </w:r>
+      <w:r>
+        <w:rPr>
+          <w:rFonts w:ascii="Verdana" w:hAnsi="Verdana"/>
+          <w:sz w:val="24"/>
+          <w:szCs w:val="24"/>
+          <w:lang w:val="fr-FR"/>
+        </w:rPr>
+        <w:t>le port attaché au lecteur RFID</w:t>
+      </w:r>
+      <w:r>
+        <w:rPr>
+          <w:rFonts w:ascii="Verdana" w:hAnsi="Verdana"/>
+          <w:sz w:val="24"/>
+          <w:szCs w:val="24"/>
+          <w:lang w:val="fr-FR"/>
+        </w:rPr>
+        <w:t>.</w:t>
+      </w:r>
+    </w:p>
+    <w:p>
+      <w:pPr>
+        <w:pStyle w:val="ListParagraph"/>
+        <w:numPr>
+          <w:ilvl w:val="0"/>
+          <w:numId w:val="13"/>
+        </w:numPr>
+        <w:rPr>
+          <w:rFonts w:ascii="Verdana" w:hAnsi="Verdana"/>
+          <w:sz w:val="24"/>
+          <w:szCs w:val="24"/>
+          <w:lang w:val="fr-FR"/>
+        </w:rPr>
+      </w:pPr>
+      <w:r>
+        <w:rPr>
+          <w:rFonts w:ascii="Verdana" w:hAnsi="Verdana"/>
+          <w:sz w:val="24"/>
+          <w:szCs w:val="24"/>
+          <w:lang w:val="fr-FR"/>
+        </w:rPr>
+        <w:t xml:space="preserve"> </w:t>
+      </w:r>
+      <w:r>
+        <w:rPr>
+          <w:rFonts w:ascii="Verdana" w:hAnsi="Verdana"/>
+          <w:sz w:val="24"/>
+          <w:szCs w:val="24"/>
+          <w:lang w:val="fr-FR"/>
+        </w:rPr>
+        <w:t>Ouvrir le port de communication.</w:t>
+      </w:r>
+    </w:p>
+    <w:p>
+      <w:pPr>
+        <w:pStyle w:val="ListParagraph"/>
+        <w:numPr>
+          <w:ilvl w:val="0"/>
+          <w:numId w:val="13"/>
+        </w:numPr>
+        <w:rPr>
+          <w:rFonts w:ascii="Verdana" w:hAnsi="Verdana"/>
+          <w:sz w:val="24"/>
+          <w:szCs w:val="24"/>
+          <w:lang w:val="fr-FR"/>
+        </w:rPr>
+      </w:pPr>
+      <w:r>
+        <w:rPr>
+          <w:rFonts w:ascii="Verdana" w:hAnsi="Verdana"/>
+          <w:sz w:val="24"/>
+          <w:szCs w:val="24"/>
+          <w:lang w:val="fr-FR"/>
+        </w:rPr>
+        <w:t>Déterminer les possesseurs de ports et résoudre les conflits et changements.</w:t>
+      </w:r>
+    </w:p>
+    <w:p>
+      <w:pPr>
+        <w:pStyle w:val="ListParagraph"/>
+        <w:numPr>
+          <w:ilvl w:val="0"/>
+          <w:numId w:val="13"/>
+        </w:numPr>
+        <w:rPr>
+          <w:rFonts w:ascii="Verdana" w:hAnsi="Verdana"/>
+          <w:sz w:val="24"/>
+          <w:szCs w:val="24"/>
+          <w:lang w:val="fr-FR"/>
+        </w:rPr>
+      </w:pPr>
+      <w:r>
+        <w:rPr>
+          <w:rFonts w:ascii="Verdana" w:hAnsi="Verdana"/>
+          <w:sz w:val="24"/>
+          <w:szCs w:val="24"/>
+          <w:lang w:val="fr-FR"/>
+        </w:rPr>
+        <w:t xml:space="preserve">Créer un objet </w:t>
+      </w:r>
+      <w:proofErr w:type="spellStart"/>
+      <w:r>
+        <w:rPr>
+          <w:rFonts w:ascii="Verdana" w:hAnsi="Verdana"/>
+          <w:sz w:val="24"/>
+          <w:szCs w:val="24"/>
+          <w:lang w:val="fr-FR"/>
+        </w:rPr>
+        <w:t>OutputStream</w:t>
+      </w:r>
+      <w:proofErr w:type="spellEnd"/>
+      <w:r>
+        <w:rPr>
+          <w:rFonts w:ascii="Verdana" w:hAnsi="Verdana"/>
+          <w:sz w:val="24"/>
+          <w:szCs w:val="24"/>
+          <w:lang w:val="fr-FR"/>
+        </w:rPr>
+        <w:t xml:space="preserve"> associé au flux de port.</w:t>
+      </w:r>
+    </w:p>
+    <w:p>
+      <w:pPr>
+        <w:pStyle w:val="ListParagraph"/>
+        <w:numPr>
+          <w:ilvl w:val="0"/>
+          <w:numId w:val="13"/>
+        </w:numPr>
+        <w:rPr>
+          <w:rFonts w:ascii="Verdana" w:hAnsi="Verdana"/>
+          <w:sz w:val="24"/>
+          <w:szCs w:val="24"/>
+          <w:lang w:val="fr-FR"/>
+        </w:rPr>
+      </w:pPr>
+      <w:proofErr w:type="spellStart"/>
+      <w:r>
+        <w:rPr>
+          <w:rFonts w:ascii="Verdana" w:hAnsi="Verdana"/>
+          <w:sz w:val="24"/>
+          <w:szCs w:val="24"/>
+          <w:lang w:val="fr-FR"/>
+        </w:rPr>
+        <w:t>Qlq</w:t>
+      </w:r>
+      <w:proofErr w:type="spellEnd"/>
+    </w:p>
+    <w:p>
+      <w:pPr>
+        <w:pStyle w:val="ListParagraph"/>
+        <w:numPr>
+          <w:ilvl w:val="0"/>
+          <w:numId w:val="13"/>
+        </w:numPr>
+        <w:rPr>
+          <w:rFonts w:ascii="Verdana" w:hAnsi="Verdana"/>
+          <w:sz w:val="24"/>
+          <w:szCs w:val="24"/>
+          <w:lang w:val="fr-FR"/>
+        </w:rPr>
+      </w:pPr>
+      <w:r>
+        <w:rPr>
+          <w:rFonts w:ascii="Verdana" w:hAnsi="Verdana"/>
+          <w:sz w:val="24"/>
+          <w:szCs w:val="24"/>
+          <w:lang w:val="fr-FR"/>
+        </w:rPr>
+        <w:t>Ajouter</w:t>
+      </w:r>
+      <w:r>
+        <w:rPr>
+          <w:rFonts w:ascii="Verdana" w:hAnsi="Verdana"/>
+          <w:sz w:val="24"/>
+          <w:szCs w:val="24"/>
+          <w:lang w:val="fr-FR"/>
+        </w:rPr>
+        <w:t xml:space="preserve"> un événement List</w:t>
+      </w:r>
+      <w:r>
+        <w:rPr>
+          <w:rFonts w:ascii="Verdana" w:hAnsi="Verdana"/>
+          <w:sz w:val="24"/>
+          <w:szCs w:val="24"/>
+          <w:lang w:val="fr-FR"/>
+        </w:rPr>
+        <w:t>e</w:t>
+      </w:r>
+      <w:r>
+        <w:rPr>
+          <w:rFonts w:ascii="Verdana" w:hAnsi="Verdana"/>
+          <w:sz w:val="24"/>
+          <w:szCs w:val="24"/>
+          <w:lang w:val="fr-FR"/>
+        </w:rPr>
+        <w:t xml:space="preserve">ner </w:t>
+      </w:r>
+      <w:r>
+        <w:rPr>
+          <w:rFonts w:ascii="Verdana" w:hAnsi="Verdana"/>
+          <w:sz w:val="24"/>
+          <w:szCs w:val="24"/>
+          <w:lang w:val="fr-FR"/>
+        </w:rPr>
+        <w:t>au port.</w:t>
+      </w:r>
+    </w:p>
+    <w:p>
+      <w:pPr>
+        <w:pStyle w:val="ListParagraph"/>
+        <w:numPr>
+          <w:ilvl w:val="0"/>
+          <w:numId w:val="13"/>
+        </w:numPr>
+        <w:rPr>
+          <w:rFonts w:ascii="Verdana" w:hAnsi="Verdana"/>
+          <w:sz w:val="24"/>
+          <w:szCs w:val="24"/>
+          <w:lang w:val="fr-FR"/>
+        </w:rPr>
+      </w:pPr>
+      <w:r>
+        <w:rPr>
+          <w:rFonts w:ascii="Verdana" w:hAnsi="Verdana"/>
+          <w:sz w:val="24"/>
+          <w:szCs w:val="24"/>
+          <w:lang w:val="fr-FR"/>
+        </w:rPr>
+        <w:t xml:space="preserve">Spécifier un événement de type </w:t>
+      </w:r>
+      <w:proofErr w:type="spellStart"/>
+      <w:proofErr w:type="gramStart"/>
+      <w:r>
+        <w:rPr>
+          <w:rFonts w:ascii="Verdana" w:hAnsi="Verdana"/>
+          <w:color w:val="000000"/>
+          <w:sz w:val="24"/>
+          <w:szCs w:val="24"/>
+          <w:shd w:val="clear" w:color="auto" w:fill="F9FAFC"/>
+          <w:lang w:val="fr-FR"/>
+        </w:rPr>
+        <w:t>notifyOnDataAvailable</w:t>
+      </w:r>
+      <w:proofErr w:type="spellEnd"/>
+      <w:r>
+        <w:rPr>
+          <w:rFonts w:ascii="Verdana" w:hAnsi="Verdana"/>
+          <w:color w:val="000000"/>
+          <w:sz w:val="24"/>
+          <w:szCs w:val="24"/>
+          <w:shd w:val="clear" w:color="auto" w:fill="F9FAFC"/>
+          <w:lang w:val="fr-FR"/>
+        </w:rPr>
+        <w:t>()</w:t>
+      </w:r>
+      <w:proofErr w:type="gramEnd"/>
+    </w:p>
+    <w:p>
+      <w:pPr>
+        <w:rPr>
+          <w:rFonts w:ascii="Verdana" w:hAnsi="Verdana"/>
+          <w:sz w:val="24"/>
+          <w:szCs w:val="24"/>
+          <w:lang w:val="fr-FR"/>
+        </w:rPr>
+      </w:pPr>
+    </w:p>
+    <w:p>
+      <w:pPr>
+        <w:pStyle w:val="ListParagraph"/>
+        <w:numPr>
+          <w:ilvl w:val="1"/>
+          <w:numId w:val="13"/>
+        </w:numPr>
+        <w:rPr>
+          <w:rFonts w:ascii="Verdana" w:hAnsi="Verdana"/>
+          <w:b/>
+          <w:bCs/>
+          <w:sz w:val="24"/>
+          <w:szCs w:val="24"/>
+          <w:lang w:val="fr-FR"/>
+        </w:rPr>
+      </w:pPr>
+      <w:r>
+        <w:rPr>
+          <w:rFonts w:ascii="Verdana" w:hAnsi="Verdana"/>
+          <w:b/>
+          <w:bCs/>
+          <w:sz w:val="24"/>
+          <w:szCs w:val="24"/>
+          <w:lang w:val="fr-FR"/>
+        </w:rPr>
+        <w:t xml:space="preserve">Programme Java </w:t>
+      </w:r>
+    </w:p>
+    <w:p>
+      <w:pPr>
+        <w:ind w:left="720"/>
+        <w:rPr>
+          <w:rFonts w:ascii="Verdana" w:hAnsi="Verdana"/>
+          <w:sz w:val="24"/>
+          <w:szCs w:val="24"/>
+          <w:lang w:val="fr-FR"/>
+        </w:rPr>
+      </w:pPr>
+    </w:p>
+    <w:p>
+      <w:pPr>
+        <w:ind w:left="720"/>
+        <w:rPr>
+          <w:rFonts w:ascii="Verdana" w:hAnsi="Verdana"/>
+          <w:sz w:val="24"/>
+          <w:szCs w:val="24"/>
+          <w:lang w:val="fr-FR"/>
+        </w:rPr>
+      </w:pPr>
+      <w:r>
+        <w:rPr>
+          <w:rFonts w:ascii="Verdana" w:hAnsi="Verdana"/>
+          <w:sz w:val="24"/>
+          <w:szCs w:val="24"/>
+          <w:lang w:val="fr-FR"/>
+        </w:rPr>
+        <w:t>Le programme Java ci-dessous permet au lecteur RFID d’opérer en mode (</w:t>
+      </w:r>
+      <w:proofErr w:type="spellStart"/>
+      <w:r>
+        <w:rPr>
+          <w:rFonts w:ascii="Verdana" w:hAnsi="Verdana"/>
+          <w:sz w:val="24"/>
+          <w:szCs w:val="24"/>
+          <w:lang w:val="fr-FR"/>
+        </w:rPr>
+        <w:t>continuous</w:t>
+      </w:r>
+      <w:proofErr w:type="spellEnd"/>
+      <w:r>
+        <w:rPr>
+          <w:rFonts w:ascii="Verdana" w:hAnsi="Verdana"/>
+          <w:sz w:val="24"/>
+          <w:szCs w:val="24"/>
+          <w:lang w:val="fr-FR"/>
+        </w:rPr>
+        <w:t xml:space="preserve"> normal mode) en envoyant un flux d’octets. Les données lues par le lecteur RFID sont transmit à l’ordinateur via un port série.</w:t>
+      </w:r>
+    </w:p>
+    <w:p>
+      <w:pPr>
+        <w:ind w:left="720"/>
+        <w:rPr>
+          <w:rFonts w:ascii="Verdana" w:hAnsi="Verdana"/>
+          <w:sz w:val="24"/>
+          <w:szCs w:val="24"/>
+          <w:lang w:val="fr-FR"/>
+        </w:rPr>
+      </w:pPr>
+    </w:p>
+    <w:p>
+      <w:pPr>
+        <w:pStyle w:val="ListParagraph"/>
+        <w:numPr>
+          <w:ilvl w:val="0"/>
+          <w:numId w:val="15"/>
+        </w:numPr>
+        <w:shd w:val="clear" w:color="auto" w:fill="F9FAFC"/>
+        <w:tabs>
+          <w:tab w:val="left" w:pos="916"/>
+          <w:tab w:val="left" w:pos="1832"/>
+          <w:tab w:val="left" w:pos="2748"/>
+          <w:tab w:val="left" w:pos="3664"/>
+          <w:tab w:val="left" w:pos="4580"/>
+          <w:tab w:val="left" w:pos="5496"/>
+          <w:tab w:val="left" w:pos="6412"/>
+          <w:tab w:val="left" w:pos="7328"/>
+          <w:tab w:val="left" w:pos="8244"/>
+          <w:tab w:val="left" w:pos="9160"/>
+          <w:tab w:val="left" w:pos="10076"/>
+          <w:tab w:val="left" w:pos="10992"/>
+          <w:tab w:val="left" w:pos="11908"/>
+          <w:tab w:val="left" w:pos="12824"/>
+          <w:tab w:val="left" w:pos="13740"/>
+          <w:tab w:val="left" w:pos="14656"/>
+        </w:tabs>
+        <w:spacing w:after="0" w:line="240" w:lineRule="auto"/>
+        <w:rPr>
+          <w:rFonts w:ascii="Verdana" w:eastAsia="Times New Roman" w:hAnsi="Verdana" w:cs="Courier New"/>
+          <w:color w:val="000000"/>
+          <w:sz w:val="24"/>
+          <w:szCs w:val="24"/>
+          <w:lang w:val="fr-FR"/>
+        </w:rPr>
+      </w:pPr>
+      <w:r>
+        <w:rPr>
+          <w:rFonts w:ascii="Verdana" w:eastAsia="Times New Roman" w:hAnsi="Verdana" w:cs="Courier New"/>
+          <w:color w:val="000000"/>
+          <w:sz w:val="24"/>
+          <w:szCs w:val="24"/>
+          <w:lang w:val="fr-FR"/>
+        </w:rPr>
+        <w:t xml:space="preserve">Importer les packages </w:t>
+      </w:r>
+      <w:proofErr w:type="spellStart"/>
+      <w:r>
+        <w:rPr>
+          <w:rFonts w:ascii="Verdana" w:eastAsia="Times New Roman" w:hAnsi="Verdana" w:cs="Courier New"/>
+          <w:color w:val="000000"/>
+          <w:sz w:val="24"/>
+          <w:szCs w:val="24"/>
+          <w:lang w:val="fr-FR"/>
+        </w:rPr>
+        <w:t>necessaries</w:t>
+      </w:r>
+      <w:proofErr w:type="spellEnd"/>
+    </w:p>
+    <w:p>
+      <w:pPr>
+        <w:pStyle w:val="ListParagraph"/>
+        <w:shd w:val="clear" w:color="auto" w:fill="F9FAFC"/>
+        <w:tabs>
+          <w:tab w:val="left" w:pos="916"/>
+          <w:tab w:val="left" w:pos="1832"/>
+          <w:tab w:val="left" w:pos="2748"/>
+          <w:tab w:val="left" w:pos="3664"/>
+          <w:tab w:val="left" w:pos="4580"/>
+          <w:tab w:val="left" w:pos="5496"/>
+          <w:tab w:val="left" w:pos="6412"/>
+          <w:tab w:val="left" w:pos="7328"/>
+          <w:tab w:val="left" w:pos="8244"/>
+          <w:tab w:val="left" w:pos="9160"/>
+          <w:tab w:val="left" w:pos="10076"/>
+          <w:tab w:val="left" w:pos="10992"/>
+          <w:tab w:val="left" w:pos="11908"/>
+          <w:tab w:val="left" w:pos="12824"/>
+          <w:tab w:val="left" w:pos="13740"/>
+          <w:tab w:val="left" w:pos="14656"/>
+        </w:tabs>
+        <w:spacing w:after="0" w:line="240" w:lineRule="auto"/>
+        <w:rPr>
+          <w:rFonts w:ascii="Verdana" w:eastAsia="Times New Roman" w:hAnsi="Verdana" w:cs="Courier New"/>
+          <w:color w:val="000000"/>
+          <w:sz w:val="24"/>
+          <w:szCs w:val="24"/>
+          <w:lang w:val="fr-FR"/>
+        </w:rPr>
+      </w:pPr>
+    </w:p>
+    <w:p>
+      <w:pPr>
+        <w:shd w:val="clear" w:color="auto" w:fill="F9FAFC"/>
+        <w:tabs>
+          <w:tab w:val="left" w:pos="916"/>
+          <w:tab w:val="left" w:pos="1832"/>
+          <w:tab w:val="left" w:pos="2748"/>
+          <w:tab w:val="left" w:pos="3664"/>
+          <w:tab w:val="left" w:pos="4580"/>
+          <w:tab w:val="left" w:pos="5496"/>
+          <w:tab w:val="left" w:pos="6412"/>
+          <w:tab w:val="left" w:pos="7328"/>
+          <w:tab w:val="left" w:pos="8244"/>
+          <w:tab w:val="left" w:pos="9160"/>
+          <w:tab w:val="left" w:pos="10076"/>
+          <w:tab w:val="left" w:pos="10992"/>
+          <w:tab w:val="left" w:pos="11908"/>
+          <w:tab w:val="left" w:pos="12824"/>
+          <w:tab w:val="left" w:pos="13740"/>
+          <w:tab w:val="left" w:pos="14656"/>
+        </w:tabs>
+        <w:spacing w:after="0" w:line="240" w:lineRule="auto"/>
+        <w:ind w:left="916"/>
+        <w:rPr>
+          <w:rFonts w:ascii="Verdana" w:eastAsia="Times New Roman" w:hAnsi="Verdana" w:cs="Courier New"/>
+          <w:color w:val="000000"/>
+          <w:sz w:val="24"/>
+          <w:szCs w:val="24"/>
+          <w:lang w:val="fr-FR"/>
+        </w:rPr>
+      </w:pPr>
+      <w:r>
+        <w:rPr>
+          <w:rFonts w:ascii="Verdana" w:eastAsia="Times New Roman" w:hAnsi="Verdana" w:cs="Courier New"/>
+          <w:noProof/>
+          <w:color w:val="7F7F7F" w:themeColor="text1" w:themeTint="80"/>
+          <w:sz w:val="24"/>
+          <w:szCs w:val="24"/>
+        </w:rPr>
+        <w:drawing>
+          <wp:anchor distT="0" distB="0" distL="114300" distR="114300" simplePos="0" relativeHeight="251658240" behindDoc="0" locked="0" layoutInCell="1" allowOverlap="1">
+            <wp:simplePos x="0" y="0"/>
+            <wp:positionH relativeFrom="column">
+              <wp:align>left</wp:align>
+            </wp:positionH>
+            <wp:positionV relativeFrom="paragraph">
+              <wp:align>top</wp:align>
+            </wp:positionV>
+            <wp:extent cx="1615300" cy="676894"/>
+            <wp:effectExtent l="19050" t="0" r="3950" b="0"/>
+            <wp:wrapSquare wrapText="bothSides"/>
+            <wp:docPr id="32" name="Picture 32"/>
+            <wp:cNvGraphicFramePr>
+              <a:graphicFrameLocks xmlns:a="http://schemas.openxmlformats.org/drawingml/2006/main" noChangeAspect="1"/>
+            </wp:cNvGraphicFramePr>
+            <a:graphic xmlns:a="http://schemas.openxmlformats.org/drawingml/2006/main">
+              <a:graphicData uri="http://schemas.openxmlformats.org/drawingml/2006/picture">
+                <pic:pic xmlns:pic="http://schemas.openxmlformats.org/drawingml/2006/picture">
+                  <pic:nvPicPr>
+                    <pic:cNvPr id="0" name="Picture 32"/>
+                    <pic:cNvPicPr>
+                      <a:picLocks noChangeAspect="1" noChangeArrowheads="1"/>
+                    </pic:cNvPicPr>
+                  </pic:nvPicPr>
+                  <pic:blipFill>
+                    <a:blip r:embed="rId5"/>
+                    <a:srcRect/>
+                    <a:stretch>
+                      <a:fillRect/>
+                    </a:stretch>
+                  </pic:blipFill>
+                  <pic:spPr bwMode="auto">
+                    <a:xfrm>
+                      <a:off x="0" y="0"/>
+                      <a:ext cx="1615300" cy="676894"/>
+                    </a:xfrm>
+                    <a:prstGeom prst="rect">
+                      <a:avLst/>
+                    </a:prstGeom>
+                    <a:noFill/>
+                    <a:ln w="9525">
+                      <a:noFill/>
+                      <a:miter lim="800000"/>
+                      <a:headEnd/>
+                      <a:tailEnd/>
+                    </a:ln>
+                  </pic:spPr>
+                </pic:pic>
+              </a:graphicData>
+            </a:graphic>
+          </wp:anchor>
+        </w:drawing>
+      </w:r>
+      <w:r>
+        <w:rPr>
+          <w:rFonts w:ascii="Verdana" w:eastAsia="Times New Roman" w:hAnsi="Verdana" w:cs="Courier New"/>
+          <w:color w:val="000000"/>
+          <w:sz w:val="24"/>
+          <w:szCs w:val="24"/>
+          <w:lang w:val="fr-FR"/>
+        </w:rPr>
+        <w:br w:type="textWrapping" w:clear="all"/>
+      </w:r>
+    </w:p>
+    <w:p>
+      <w:pPr>
+        <w:pStyle w:val="ListParagraph"/>
+        <w:numPr>
+          <w:ilvl w:val="0"/>
+          <w:numId w:val="15"/>
+        </w:numPr>
+        <w:shd w:val="clear" w:color="auto" w:fill="F9FAFC"/>
+        <w:tabs>
+          <w:tab w:val="left" w:pos="916"/>
+          <w:tab w:val="left" w:pos="1832"/>
+          <w:tab w:val="left" w:pos="2748"/>
+          <w:tab w:val="left" w:pos="3664"/>
+          <w:tab w:val="left" w:pos="4580"/>
+          <w:tab w:val="left" w:pos="5496"/>
+          <w:tab w:val="left" w:pos="6412"/>
+          <w:tab w:val="left" w:pos="7328"/>
+          <w:tab w:val="left" w:pos="8244"/>
+          <w:tab w:val="left" w:pos="9160"/>
+          <w:tab w:val="left" w:pos="10076"/>
+          <w:tab w:val="left" w:pos="10992"/>
+          <w:tab w:val="left" w:pos="11908"/>
+          <w:tab w:val="left" w:pos="12824"/>
+          <w:tab w:val="left" w:pos="13740"/>
+          <w:tab w:val="left" w:pos="14656"/>
+        </w:tabs>
+        <w:spacing w:after="0" w:line="240" w:lineRule="auto"/>
+        <w:rPr>
+          <w:rFonts w:ascii="Verdana" w:eastAsia="Times New Roman" w:hAnsi="Verdana" w:cs="Courier New"/>
+          <w:color w:val="000000"/>
+          <w:sz w:val="24"/>
+          <w:szCs w:val="24"/>
+          <w:lang w:val="fr-FR"/>
+        </w:rPr>
+      </w:pPr>
+      <w:r>
+        <w:rPr>
+          <w:rFonts w:ascii="Verdana" w:eastAsia="Times New Roman" w:hAnsi="Verdana" w:cs="Courier New"/>
+          <w:color w:val="000000"/>
+          <w:sz w:val="24"/>
+          <w:szCs w:val="24"/>
+          <w:lang w:val="fr-FR"/>
+        </w:rPr>
+        <w:t xml:space="preserve">Obtenir une instance de </w:t>
+      </w:r>
+      <w:proofErr w:type="spellStart"/>
+      <w:r>
+        <w:rPr>
+          <w:rFonts w:ascii="Verdana" w:eastAsia="Times New Roman" w:hAnsi="Verdana" w:cs="Courier New"/>
+          <w:color w:val="000000"/>
+          <w:sz w:val="24"/>
+          <w:szCs w:val="24"/>
+          <w:lang w:val="fr-FR"/>
+        </w:rPr>
+        <w:t>SerialPort</w:t>
+      </w:r>
+      <w:proofErr w:type="spellEnd"/>
+    </w:p>
+    <w:p>
+      <w:pPr>
+        <w:shd w:val="clear" w:color="auto" w:fill="F9FAFC"/>
+        <w:tabs>
+          <w:tab w:val="left" w:pos="916"/>
+          <w:tab w:val="left" w:pos="1832"/>
+          <w:tab w:val="left" w:pos="2748"/>
+          <w:tab w:val="left" w:pos="3664"/>
+          <w:tab w:val="left" w:pos="4580"/>
+          <w:tab w:val="left" w:pos="5496"/>
+          <w:tab w:val="left" w:pos="6412"/>
+          <w:tab w:val="left" w:pos="7328"/>
+          <w:tab w:val="left" w:pos="8244"/>
+          <w:tab w:val="left" w:pos="9160"/>
+          <w:tab w:val="left" w:pos="10076"/>
+          <w:tab w:val="left" w:pos="10992"/>
+          <w:tab w:val="left" w:pos="11908"/>
+          <w:tab w:val="left" w:pos="12824"/>
+          <w:tab w:val="left" w:pos="13740"/>
+          <w:tab w:val="left" w:pos="14656"/>
+        </w:tabs>
+        <w:spacing w:after="0" w:line="240" w:lineRule="auto"/>
+        <w:rPr>
+          <w:rFonts w:ascii="Verdana" w:eastAsia="Times New Roman" w:hAnsi="Verdana" w:cs="Courier New"/>
+          <w:color w:val="000000"/>
+          <w:sz w:val="24"/>
+          <w:szCs w:val="24"/>
+          <w:lang w:val="fr-FR"/>
+        </w:rPr>
+      </w:pPr>
+    </w:p>
+    <w:p>
+      <w:pPr>
+        <w:shd w:val="clear" w:color="auto" w:fill="F9FAFC"/>
+        <w:tabs>
+          <w:tab w:val="left" w:pos="916"/>
+          <w:tab w:val="left" w:pos="1832"/>
+          <w:tab w:val="left" w:pos="2748"/>
+          <w:tab w:val="left" w:pos="3664"/>
+          <w:tab w:val="left" w:pos="4580"/>
+          <w:tab w:val="left" w:pos="5496"/>
+          <w:tab w:val="left" w:pos="6412"/>
+          <w:tab w:val="left" w:pos="7328"/>
+          <w:tab w:val="left" w:pos="8244"/>
+          <w:tab w:val="left" w:pos="9160"/>
+          <w:tab w:val="left" w:pos="10076"/>
+          <w:tab w:val="left" w:pos="10992"/>
+          <w:tab w:val="left" w:pos="11908"/>
+          <w:tab w:val="left" w:pos="12824"/>
+          <w:tab w:val="left" w:pos="13740"/>
+          <w:tab w:val="left" w:pos="14656"/>
+        </w:tabs>
+        <w:spacing w:after="0" w:line="240" w:lineRule="auto"/>
+        <w:rPr>
+          <w:rFonts w:ascii="Verdana" w:eastAsia="Times New Roman" w:hAnsi="Verdana" w:cs="Courier New"/>
+          <w:color w:val="000000"/>
+          <w:sz w:val="24"/>
+          <w:szCs w:val="24"/>
+          <w:lang w:val="fr-FR"/>
+        </w:rPr>
+      </w:pPr>
+      <w:r>
+        <w:rPr>
+          <w:rFonts w:ascii="Verdana" w:eastAsia="Times New Roman" w:hAnsi="Verdana" w:cs="Courier New"/>
+          <w:color w:val="000000"/>
+          <w:sz w:val="24"/>
+          <w:szCs w:val="24"/>
+          <w:lang w:val="fr-FR"/>
+        </w:rPr>
+        <w:t xml:space="preserve">    </w:t>
+      </w:r>
+      <w:r>
+        <w:rPr>
+          <w:rFonts w:ascii="Verdana" w:eastAsia="Times New Roman" w:hAnsi="Verdana" w:cs="Courier New"/>
+          <w:color w:val="000000"/>
+          <w:sz w:val="24"/>
+          <w:szCs w:val="24"/>
+          <w:lang w:val="fr-FR"/>
+        </w:rPr>
+        <w:tab/>
+      </w:r>
+      <w:r>
+        <w:rPr>
+          <w:rFonts w:ascii="Verdana" w:eastAsia="Times New Roman" w:hAnsi="Verdana" w:cs="Courier New"/>
+          <w:noProof/>
+          <w:color w:val="000000"/>
+          <w:sz w:val="24"/>
+          <w:szCs w:val="24"/>
+          <w:lang w:val="fr-FR"/>
+        </w:rPr>
+        <w:drawing>
+          <wp:inline distT="0" distB="0" distL="0" distR="0">
+            <wp:extent cx="4120515" cy="474980"/>
+            <wp:effectExtent l="19050" t="0" r="0" b="0"/>
+            <wp:docPr id="26" name="Picture 26"/>
+            <wp:cNvGraphicFramePr>
+              <a:graphicFrameLocks xmlns:a="http://schemas.openxmlformats.org/drawingml/2006/main" noChangeAspect="1"/>
+            </wp:cNvGraphicFramePr>
+            <a:graphic xmlns:a="http://schemas.openxmlformats.org/drawingml/2006/main">
+              <a:graphicData uri="http://schemas.openxmlformats.org/drawingml/2006/picture">
+                <pic:pic xmlns:pic="http://schemas.openxmlformats.org/drawingml/2006/picture">
+                  <pic:nvPicPr>
+                    <pic:cNvPr id="0" name="Picture 26"/>
+                    <pic:cNvPicPr>
+                      <a:picLocks noChangeAspect="1" noChangeArrowheads="1"/>
+                    </pic:cNvPicPr>
+                  </pic:nvPicPr>
+                  <pic:blipFill>
+                    <a:blip r:embed="rId6"/>
+                    <a:srcRect/>
+                    <a:stretch>
+                      <a:fillRect/>
+                    </a:stretch>
+                  </pic:blipFill>
+                  <pic:spPr bwMode="auto">
+                    <a:xfrm>
+                      <a:off x="0" y="0"/>
+                      <a:ext cx="4120515" cy="474980"/>
+                    </a:xfrm>
+                    <a:prstGeom prst="rect">
+                      <a:avLst/>
+                    </a:prstGeom>
+                    <a:noFill/>
+                    <a:ln w="9525">
+                      <a:noFill/>
+                      <a:miter lim="800000"/>
+                      <a:headEnd/>
+                      <a:tailEnd/>
+                    </a:ln>
+                  </pic:spPr>
+                </pic:pic>
+              </a:graphicData>
+            </a:graphic>
+          </wp:inline>
+        </w:drawing>
+      </w:r>
+    </w:p>
+    <w:p>
+      <w:pPr>
+        <w:shd w:val="clear" w:color="auto" w:fill="F9FAFC"/>
+        <w:tabs>
+          <w:tab w:val="left" w:pos="916"/>
+          <w:tab w:val="left" w:pos="1832"/>
+          <w:tab w:val="left" w:pos="2748"/>
+          <w:tab w:val="left" w:pos="3664"/>
+          <w:tab w:val="left" w:pos="4580"/>
+          <w:tab w:val="left" w:pos="5496"/>
+          <w:tab w:val="left" w:pos="6412"/>
+          <w:tab w:val="left" w:pos="7328"/>
+          <w:tab w:val="left" w:pos="8244"/>
+          <w:tab w:val="left" w:pos="9160"/>
+          <w:tab w:val="left" w:pos="10076"/>
+          <w:tab w:val="left" w:pos="10992"/>
+          <w:tab w:val="left" w:pos="11908"/>
+          <w:tab w:val="left" w:pos="12824"/>
+          <w:tab w:val="left" w:pos="13740"/>
+          <w:tab w:val="left" w:pos="14656"/>
+        </w:tabs>
+        <w:spacing w:after="0" w:line="240" w:lineRule="auto"/>
+        <w:rPr>
+          <w:rFonts w:ascii="Verdana" w:eastAsia="Times New Roman" w:hAnsi="Verdana" w:cs="Courier New"/>
+          <w:color w:val="000000"/>
+          <w:sz w:val="24"/>
+          <w:szCs w:val="24"/>
+          <w:lang w:val="fr-FR"/>
+        </w:rPr>
+      </w:pPr>
+      <w:r>
+        <w:rPr>
+          <w:rFonts w:ascii="Verdana" w:eastAsia="Times New Roman" w:hAnsi="Verdana" w:cs="Courier New"/>
+          <w:color w:val="000000"/>
+          <w:sz w:val="24"/>
+          <w:szCs w:val="24"/>
+          <w:lang w:val="fr-FR"/>
+        </w:rPr>
+        <w:tab/>
+        <w:t>Renvoie l’énumération des ports de la machine.</w:t>
+      </w:r>
+    </w:p>
+    <w:p>
+      <w:pPr>
+        <w:shd w:val="clear" w:color="auto" w:fill="F9FAFC"/>
+        <w:tabs>
+          <w:tab w:val="left" w:pos="916"/>
+          <w:tab w:val="left" w:pos="1832"/>
+          <w:tab w:val="left" w:pos="2748"/>
+          <w:tab w:val="left" w:pos="3664"/>
+          <w:tab w:val="left" w:pos="4580"/>
+          <w:tab w:val="left" w:pos="5496"/>
+          <w:tab w:val="left" w:pos="6412"/>
+          <w:tab w:val="left" w:pos="7328"/>
+          <w:tab w:val="left" w:pos="8244"/>
+          <w:tab w:val="left" w:pos="9160"/>
+          <w:tab w:val="left" w:pos="10076"/>
+          <w:tab w:val="left" w:pos="10992"/>
+          <w:tab w:val="left" w:pos="11908"/>
+          <w:tab w:val="left" w:pos="12824"/>
+          <w:tab w:val="left" w:pos="13740"/>
+          <w:tab w:val="left" w:pos="14656"/>
+        </w:tabs>
+        <w:spacing w:after="0" w:line="240" w:lineRule="auto"/>
+        <w:rPr>
+          <w:rFonts w:ascii="Verdana" w:eastAsia="Times New Roman" w:hAnsi="Verdana" w:cs="Courier New"/>
+          <w:color w:val="000000"/>
+          <w:sz w:val="24"/>
+          <w:szCs w:val="24"/>
+          <w:lang w:val="fr-FR"/>
+        </w:rPr>
+      </w:pPr>
+      <w:r>
+        <w:rPr>
+          <w:rFonts w:ascii="Verdana" w:eastAsia="Times New Roman" w:hAnsi="Verdana" w:cs="Courier New"/>
+          <w:color w:val="000000"/>
+          <w:sz w:val="24"/>
+          <w:szCs w:val="24"/>
+          <w:lang w:val="fr-FR"/>
+        </w:rPr>
+        <w:tab/>
+      </w:r>
+    </w:p>
+    <w:p>
+      <w:pPr>
+        <w:shd w:val="clear" w:color="auto" w:fill="F9FAFC"/>
+        <w:tabs>
+          <w:tab w:val="left" w:pos="916"/>
+          <w:tab w:val="left" w:pos="1832"/>
+          <w:tab w:val="left" w:pos="2748"/>
+          <w:tab w:val="left" w:pos="3664"/>
+          <w:tab w:val="left" w:pos="4580"/>
+          <w:tab w:val="left" w:pos="5496"/>
+          <w:tab w:val="left" w:pos="6412"/>
+          <w:tab w:val="left" w:pos="7328"/>
+          <w:tab w:val="left" w:pos="8244"/>
+          <w:tab w:val="left" w:pos="9160"/>
+          <w:tab w:val="left" w:pos="10076"/>
+          <w:tab w:val="left" w:pos="10992"/>
+          <w:tab w:val="left" w:pos="11908"/>
+          <w:tab w:val="left" w:pos="12824"/>
+          <w:tab w:val="left" w:pos="13740"/>
+          <w:tab w:val="left" w:pos="14656"/>
+        </w:tabs>
+        <w:spacing w:after="0" w:line="240" w:lineRule="auto"/>
+        <w:ind w:left="720"/>
+        <w:rPr>
+          <w:rFonts w:ascii="Verdana" w:eastAsia="Times New Roman" w:hAnsi="Verdana" w:cs="Courier New"/>
+          <w:color w:val="000000"/>
+          <w:sz w:val="24"/>
+          <w:szCs w:val="24"/>
+          <w:lang w:val="fr-FR"/>
+        </w:rPr>
+      </w:pPr>
+      <w:r>
+        <w:rPr>
+          <w:rFonts w:ascii="Verdana" w:eastAsia="Times New Roman" w:hAnsi="Verdana" w:cs="Courier New"/>
+          <w:noProof/>
+          <w:color w:val="000000"/>
+          <w:sz w:val="24"/>
+          <w:szCs w:val="24"/>
+        </w:rPr>
+        <w:lastRenderedPageBreak/>
+        <w:drawing>
+          <wp:inline distT="0" distB="0" distL="0" distR="0">
+            <wp:extent cx="4702810" cy="1009650"/>
+            <wp:effectExtent l="19050" t="0" r="2540" b="0"/>
+            <wp:docPr id="29" name="Picture 29"/>
+            <wp:cNvGraphicFramePr>
+              <a:graphicFrameLocks xmlns:a="http://schemas.openxmlformats.org/drawingml/2006/main" noChangeAspect="1"/>
+            </wp:cNvGraphicFramePr>
+            <a:graphic xmlns:a="http://schemas.openxmlformats.org/drawingml/2006/main">
+              <a:graphicData uri="http://schemas.openxmlformats.org/drawingml/2006/picture">
+                <pic:pic xmlns:pic="http://schemas.openxmlformats.org/drawingml/2006/picture">
+                  <pic:nvPicPr>
+                    <pic:cNvPr id="0" name="Picture 29"/>
+                    <pic:cNvPicPr>
+                      <a:picLocks noChangeAspect="1" noChangeArrowheads="1"/>
+                    </pic:cNvPicPr>
+                  </pic:nvPicPr>
+                  <pic:blipFill>
+                    <a:blip r:embed="rId7"/>
+                    <a:srcRect/>
+                    <a:stretch>
+                      <a:fillRect/>
+                    </a:stretch>
+                  </pic:blipFill>
+                  <pic:spPr bwMode="auto">
+                    <a:xfrm>
+                      <a:off x="0" y="0"/>
+                      <a:ext cx="4702810" cy="1009650"/>
+                    </a:xfrm>
+                    <a:prstGeom prst="rect">
+                      <a:avLst/>
+                    </a:prstGeom>
+                    <a:noFill/>
+                    <a:ln w="9525">
+                      <a:noFill/>
+                      <a:miter lim="800000"/>
+                      <a:headEnd/>
+                      <a:tailEnd/>
+                    </a:ln>
+                  </pic:spPr>
+                </pic:pic>
+              </a:graphicData>
+            </a:graphic>
+          </wp:inline>
+        </w:drawing>
+      </w:r>
+    </w:p>
+    <w:p>
+      <w:pPr>
+        <w:shd w:val="clear" w:color="auto" w:fill="F9FAFC"/>
+        <w:tabs>
+          <w:tab w:val="left" w:pos="916"/>
+          <w:tab w:val="left" w:pos="1832"/>
+          <w:tab w:val="left" w:pos="2748"/>
+          <w:tab w:val="left" w:pos="3664"/>
+          <w:tab w:val="left" w:pos="4580"/>
+          <w:tab w:val="left" w:pos="5496"/>
+          <w:tab w:val="left" w:pos="6412"/>
+          <w:tab w:val="left" w:pos="7328"/>
+          <w:tab w:val="left" w:pos="8244"/>
+          <w:tab w:val="left" w:pos="9160"/>
+          <w:tab w:val="left" w:pos="10076"/>
+          <w:tab w:val="left" w:pos="10992"/>
+          <w:tab w:val="left" w:pos="11908"/>
+          <w:tab w:val="left" w:pos="12824"/>
+          <w:tab w:val="left" w:pos="13740"/>
+          <w:tab w:val="left" w:pos="14656"/>
+        </w:tabs>
+        <w:spacing w:after="0" w:line="240" w:lineRule="auto"/>
+        <w:ind w:left="720"/>
+        <w:rPr>
+          <w:rFonts w:ascii="Verdana" w:eastAsia="Times New Roman" w:hAnsi="Verdana" w:cs="Courier New"/>
+          <w:color w:val="000000"/>
+          <w:sz w:val="24"/>
+          <w:szCs w:val="24"/>
+          <w:lang w:val="fr-FR"/>
+        </w:rPr>
+      </w:pPr>
+    </w:p>
+    <w:p>
+      <w:pPr>
+        <w:shd w:val="clear" w:color="auto" w:fill="F9FAFC"/>
+        <w:tabs>
+          <w:tab w:val="left" w:pos="916"/>
+          <w:tab w:val="left" w:pos="1832"/>
+          <w:tab w:val="left" w:pos="2748"/>
+          <w:tab w:val="left" w:pos="3664"/>
+          <w:tab w:val="left" w:pos="4580"/>
+          <w:tab w:val="left" w:pos="5496"/>
+          <w:tab w:val="left" w:pos="6412"/>
+          <w:tab w:val="left" w:pos="7328"/>
+          <w:tab w:val="left" w:pos="8244"/>
+          <w:tab w:val="left" w:pos="9160"/>
+          <w:tab w:val="left" w:pos="10076"/>
+          <w:tab w:val="left" w:pos="10992"/>
+          <w:tab w:val="left" w:pos="11908"/>
+          <w:tab w:val="left" w:pos="12824"/>
+          <w:tab w:val="left" w:pos="13740"/>
+          <w:tab w:val="left" w:pos="14656"/>
+        </w:tabs>
+        <w:spacing w:after="0" w:line="240" w:lineRule="auto"/>
+        <w:ind w:left="720"/>
+        <w:rPr>
+          <w:rFonts w:ascii="Verdana" w:eastAsia="Times New Roman" w:hAnsi="Verdana" w:cs="Courier New"/>
+          <w:color w:val="000000"/>
+          <w:sz w:val="24"/>
+          <w:szCs w:val="24"/>
+          <w:lang w:val="fr-FR"/>
+        </w:rPr>
+      </w:pPr>
+      <w:r>
+        <w:rPr>
+          <w:rFonts w:ascii="Verdana" w:eastAsia="Times New Roman" w:hAnsi="Verdana" w:cs="Courier New"/>
+          <w:color w:val="000000"/>
+          <w:sz w:val="24"/>
+          <w:szCs w:val="24"/>
+          <w:lang w:val="fr-FR"/>
+        </w:rPr>
+        <w:t>Afficher les noms de ports.</w:t>
+      </w:r>
+    </w:p>
+    <w:p>
+      <w:pPr>
+        <w:shd w:val="clear" w:color="auto" w:fill="F9FAFC"/>
+        <w:tabs>
+          <w:tab w:val="left" w:pos="916"/>
+          <w:tab w:val="left" w:pos="1832"/>
+          <w:tab w:val="left" w:pos="2748"/>
+          <w:tab w:val="left" w:pos="3664"/>
+          <w:tab w:val="left" w:pos="4580"/>
+          <w:tab w:val="left" w:pos="5496"/>
+          <w:tab w:val="left" w:pos="6412"/>
+          <w:tab w:val="left" w:pos="7328"/>
+          <w:tab w:val="left" w:pos="8244"/>
+          <w:tab w:val="left" w:pos="9160"/>
+          <w:tab w:val="left" w:pos="10076"/>
+          <w:tab w:val="left" w:pos="10992"/>
+          <w:tab w:val="left" w:pos="11908"/>
+          <w:tab w:val="left" w:pos="12824"/>
+          <w:tab w:val="left" w:pos="13740"/>
+          <w:tab w:val="left" w:pos="14656"/>
+        </w:tabs>
+        <w:spacing w:after="0" w:line="240" w:lineRule="auto"/>
+        <w:ind w:left="720"/>
+        <w:rPr>
+          <w:rFonts w:ascii="Verdana" w:eastAsia="Times New Roman" w:hAnsi="Verdana" w:cs="Courier New"/>
+          <w:color w:val="000000"/>
+          <w:sz w:val="24"/>
+          <w:szCs w:val="24"/>
+          <w:lang w:val="fr-FR"/>
+        </w:rPr>
+      </w:pPr>
+    </w:p>
+    <w:p>
+      <w:pPr>
+        <w:pStyle w:val="ListParagraph"/>
+        <w:numPr>
+          <w:ilvl w:val="0"/>
+          <w:numId w:val="15"/>
+        </w:numPr>
+        <w:shd w:val="clear" w:color="auto" w:fill="F9FAFC"/>
+        <w:tabs>
+          <w:tab w:val="left" w:pos="916"/>
+          <w:tab w:val="left" w:pos="1832"/>
+          <w:tab w:val="left" w:pos="2748"/>
+          <w:tab w:val="left" w:pos="3664"/>
+          <w:tab w:val="left" w:pos="4580"/>
+          <w:tab w:val="left" w:pos="5496"/>
+          <w:tab w:val="left" w:pos="6412"/>
+          <w:tab w:val="left" w:pos="7328"/>
+          <w:tab w:val="left" w:pos="8244"/>
+          <w:tab w:val="left" w:pos="9160"/>
+          <w:tab w:val="left" w:pos="10076"/>
+          <w:tab w:val="left" w:pos="10992"/>
+          <w:tab w:val="left" w:pos="11908"/>
+          <w:tab w:val="left" w:pos="12824"/>
+          <w:tab w:val="left" w:pos="13740"/>
+          <w:tab w:val="left" w:pos="14656"/>
+        </w:tabs>
+        <w:spacing w:after="0" w:line="240" w:lineRule="auto"/>
+        <w:rPr>
+          <w:rFonts w:ascii="Verdana" w:eastAsia="Times New Roman" w:hAnsi="Verdana" w:cs="Courier New"/>
+          <w:color w:val="000000"/>
+          <w:sz w:val="24"/>
+          <w:szCs w:val="24"/>
+          <w:lang w:val="fr-FR"/>
+        </w:rPr>
+      </w:pPr>
+      <w:r>
+        <w:rPr>
+          <w:rFonts w:ascii="Verdana" w:eastAsia="Times New Roman" w:hAnsi="Verdana" w:cs="Courier New"/>
+          <w:color w:val="000000"/>
+          <w:sz w:val="24"/>
+          <w:szCs w:val="24"/>
+          <w:lang w:val="fr-FR"/>
+        </w:rPr>
+        <w:t xml:space="preserve">Ouvrir un port </w:t>
+      </w:r>
+    </w:p>
+    <w:p>
+      <w:pPr>
+        <w:pStyle w:val="ListParagraph"/>
+        <w:shd w:val="clear" w:color="auto" w:fill="F9FAFC"/>
+        <w:tabs>
+          <w:tab w:val="left" w:pos="916"/>
+          <w:tab w:val="left" w:pos="1832"/>
+          <w:tab w:val="left" w:pos="2748"/>
+          <w:tab w:val="left" w:pos="3664"/>
+          <w:tab w:val="left" w:pos="4580"/>
+          <w:tab w:val="left" w:pos="5496"/>
+          <w:tab w:val="left" w:pos="6412"/>
+          <w:tab w:val="left" w:pos="7328"/>
+          <w:tab w:val="left" w:pos="8244"/>
+          <w:tab w:val="left" w:pos="9160"/>
+          <w:tab w:val="left" w:pos="10076"/>
+          <w:tab w:val="left" w:pos="10992"/>
+          <w:tab w:val="left" w:pos="11908"/>
+          <w:tab w:val="left" w:pos="12824"/>
+          <w:tab w:val="left" w:pos="13740"/>
+          <w:tab w:val="left" w:pos="14656"/>
+        </w:tabs>
+        <w:spacing w:after="0" w:line="240" w:lineRule="auto"/>
+        <w:rPr>
+          <w:rFonts w:ascii="Verdana" w:eastAsia="Times New Roman" w:hAnsi="Verdana" w:cs="Courier New"/>
+          <w:color w:val="000000"/>
+          <w:sz w:val="24"/>
+          <w:szCs w:val="24"/>
+          <w:lang w:val="fr-FR"/>
+        </w:rPr>
+      </w:pPr>
+    </w:p>
+    <w:p>
+      <w:pPr>
+        <w:pStyle w:val="ListParagraph"/>
+        <w:shd w:val="clear" w:color="auto" w:fill="F9FAFC"/>
+        <w:tabs>
+          <w:tab w:val="left" w:pos="916"/>
+          <w:tab w:val="left" w:pos="1832"/>
+          <w:tab w:val="left" w:pos="2748"/>
+          <w:tab w:val="left" w:pos="3664"/>
+          <w:tab w:val="left" w:pos="4580"/>
+          <w:tab w:val="left" w:pos="5496"/>
+          <w:tab w:val="left" w:pos="6412"/>
+          <w:tab w:val="left" w:pos="7328"/>
+          <w:tab w:val="left" w:pos="8244"/>
+          <w:tab w:val="left" w:pos="9160"/>
+          <w:tab w:val="left" w:pos="10076"/>
+          <w:tab w:val="left" w:pos="10992"/>
+          <w:tab w:val="left" w:pos="11908"/>
+          <w:tab w:val="left" w:pos="12824"/>
+          <w:tab w:val="left" w:pos="13740"/>
+          <w:tab w:val="left" w:pos="14656"/>
+        </w:tabs>
+        <w:spacing w:after="0" w:line="240" w:lineRule="auto"/>
+        <w:rPr>
+          <w:rFonts w:ascii="Verdana" w:eastAsia="Times New Roman" w:hAnsi="Verdana" w:cs="Courier New"/>
+          <w:color w:val="000000"/>
+          <w:sz w:val="24"/>
+          <w:szCs w:val="24"/>
+          <w:lang w:val="fr-FR"/>
+        </w:rPr>
+      </w:pPr>
+      <w:r>
+        <w:rPr>
+          <w:rFonts w:ascii="Verdana" w:eastAsia="Times New Roman" w:hAnsi="Verdana" w:cs="Courier New"/>
+          <w:noProof/>
+          <w:color w:val="000000"/>
+          <w:sz w:val="24"/>
+          <w:szCs w:val="24"/>
+          <w:lang w:val="fr-FR"/>
+        </w:rPr>
+        <w:drawing>
+          <wp:inline distT="0" distB="0" distL="0" distR="0">
+            <wp:extent cx="5106670" cy="807720"/>
+            <wp:effectExtent l="19050" t="0" r="0" b="0"/>
+            <wp:docPr id="20" name="Picture 20"/>
+            <wp:cNvGraphicFramePr>
+              <a:graphicFrameLocks xmlns:a="http://schemas.openxmlformats.org/drawingml/2006/main" noChangeAspect="1"/>
+            </wp:cNvGraphicFramePr>
+            <a:graphic xmlns:a="http://schemas.openxmlformats.org/drawingml/2006/main">
+              <a:graphicData uri="http://schemas.openxmlformats.org/drawingml/2006/picture">
+                <pic:pic xmlns:pic="http://schemas.openxmlformats.org/drawingml/2006/picture">
+                  <pic:nvPicPr>
+                    <pic:cNvPr id="0" name="Picture 20"/>
+                    <pic:cNvPicPr>
+                      <a:picLocks noChangeAspect="1" noChangeArrowheads="1"/>
+                    </pic:cNvPicPr>
+                  </pic:nvPicPr>
+                  <pic:blipFill>
+                    <a:blip r:embed="rId8"/>
+                    <a:srcRect/>
+                    <a:stretch>
+                      <a:fillRect/>
+                    </a:stretch>
+                  </pic:blipFill>
+                  <pic:spPr bwMode="auto">
+                    <a:xfrm>
+                      <a:off x="0" y="0"/>
+                      <a:ext cx="5106670" cy="807720"/>
+                    </a:xfrm>
+                    <a:prstGeom prst="rect">
+                      <a:avLst/>
+                    </a:prstGeom>
+                    <a:noFill/>
+                    <a:ln w="9525">
+                      <a:noFill/>
+                      <a:miter lim="800000"/>
+                      <a:headEnd/>
+                      <a:tailEnd/>
+                    </a:ln>
+                  </pic:spPr>
+                </pic:pic>
+              </a:graphicData>
+            </a:graphic>
+          </wp:inline>
+        </w:drawing>
+      </w:r>
+    </w:p>
+    <w:p>
+      <w:pPr>
+        <w:pStyle w:val="ListParagraph"/>
+        <w:shd w:val="clear" w:color="auto" w:fill="F9FAFC"/>
+        <w:tabs>
+          <w:tab w:val="left" w:pos="916"/>
+          <w:tab w:val="left" w:pos="1832"/>
+          <w:tab w:val="left" w:pos="2748"/>
+          <w:tab w:val="left" w:pos="3664"/>
+          <w:tab w:val="left" w:pos="4580"/>
+          <w:tab w:val="left" w:pos="5496"/>
+          <w:tab w:val="left" w:pos="6412"/>
+          <w:tab w:val="left" w:pos="7328"/>
+          <w:tab w:val="left" w:pos="8244"/>
+          <w:tab w:val="left" w:pos="9160"/>
+          <w:tab w:val="left" w:pos="10076"/>
+          <w:tab w:val="left" w:pos="10992"/>
+          <w:tab w:val="left" w:pos="11908"/>
+          <w:tab w:val="left" w:pos="12824"/>
+          <w:tab w:val="left" w:pos="13740"/>
+          <w:tab w:val="left" w:pos="14656"/>
+        </w:tabs>
+        <w:spacing w:after="0" w:line="240" w:lineRule="auto"/>
+        <w:rPr>
+          <w:rFonts w:ascii="Verdana" w:eastAsia="Times New Roman" w:hAnsi="Verdana" w:cs="Courier New"/>
+          <w:color w:val="000000"/>
+          <w:sz w:val="24"/>
+          <w:szCs w:val="24"/>
+          <w:lang w:val="fr-FR"/>
+        </w:rPr>
+      </w:pPr>
+    </w:p>
+    <w:p>
+      <w:pPr>
+        <w:pStyle w:val="ListParagraph"/>
+        <w:shd w:val="clear" w:color="auto" w:fill="F9FAFC"/>
+        <w:tabs>
+          <w:tab w:val="left" w:pos="916"/>
+          <w:tab w:val="left" w:pos="1832"/>
+          <w:tab w:val="left" w:pos="2748"/>
+          <w:tab w:val="left" w:pos="3664"/>
+          <w:tab w:val="left" w:pos="4580"/>
+          <w:tab w:val="left" w:pos="5496"/>
+          <w:tab w:val="left" w:pos="6412"/>
+          <w:tab w:val="left" w:pos="7328"/>
+          <w:tab w:val="left" w:pos="8244"/>
+          <w:tab w:val="left" w:pos="9160"/>
+          <w:tab w:val="left" w:pos="10076"/>
+          <w:tab w:val="left" w:pos="10992"/>
+          <w:tab w:val="left" w:pos="11908"/>
+          <w:tab w:val="left" w:pos="12824"/>
+          <w:tab w:val="left" w:pos="13740"/>
+          <w:tab w:val="left" w:pos="14656"/>
+        </w:tabs>
+        <w:spacing w:after="0" w:line="240" w:lineRule="auto"/>
+        <w:rPr>
+          <w:rFonts w:ascii="Verdana" w:eastAsia="Times New Roman" w:hAnsi="Verdana" w:cs="Courier New"/>
+          <w:color w:val="000000"/>
+          <w:sz w:val="24"/>
+          <w:szCs w:val="24"/>
+          <w:lang w:val="fr-FR"/>
+        </w:rPr>
+      </w:pPr>
+      <w:r>
+        <w:rPr>
+          <w:rFonts w:ascii="Verdana" w:eastAsia="Times New Roman" w:hAnsi="Verdana" w:cs="Courier New"/>
+          <w:color w:val="000000"/>
+          <w:sz w:val="24"/>
+          <w:szCs w:val="24"/>
+          <w:lang w:val="fr-FR"/>
+        </w:rPr>
+        <w:t>L’appel de la méthode open accepte deux paramètres :</w:t>
+      </w:r>
+    </w:p>
+    <w:p>
+      <w:pPr>
+        <w:pStyle w:val="ListParagraph"/>
+        <w:shd w:val="clear" w:color="auto" w:fill="F9FAFC"/>
+        <w:tabs>
+          <w:tab w:val="left" w:pos="916"/>
+          <w:tab w:val="left" w:pos="1832"/>
+          <w:tab w:val="left" w:pos="2748"/>
+          <w:tab w:val="left" w:pos="3664"/>
+          <w:tab w:val="left" w:pos="4580"/>
+          <w:tab w:val="left" w:pos="5496"/>
+          <w:tab w:val="left" w:pos="6412"/>
+          <w:tab w:val="left" w:pos="7328"/>
+          <w:tab w:val="left" w:pos="8244"/>
+          <w:tab w:val="left" w:pos="9160"/>
+          <w:tab w:val="left" w:pos="10076"/>
+          <w:tab w:val="left" w:pos="10992"/>
+          <w:tab w:val="left" w:pos="11908"/>
+          <w:tab w:val="left" w:pos="12824"/>
+          <w:tab w:val="left" w:pos="13740"/>
+          <w:tab w:val="left" w:pos="14656"/>
+        </w:tabs>
+        <w:spacing w:after="0" w:line="240" w:lineRule="auto"/>
+        <w:rPr>
+          <w:rFonts w:ascii="Verdana" w:eastAsia="Times New Roman" w:hAnsi="Verdana" w:cs="Courier New"/>
+          <w:color w:val="000000"/>
+          <w:sz w:val="24"/>
+          <w:szCs w:val="24"/>
+          <w:lang w:val="fr-FR"/>
+        </w:rPr>
+      </w:pPr>
+    </w:p>
+    <w:p>
+      <w:pPr>
+        <w:pStyle w:val="ListParagraph"/>
+        <w:shd w:val="clear" w:color="auto" w:fill="F9FAFC"/>
+        <w:tabs>
+          <w:tab w:val="left" w:pos="916"/>
+          <w:tab w:val="left" w:pos="1832"/>
+          <w:tab w:val="left" w:pos="2748"/>
+          <w:tab w:val="left" w:pos="3664"/>
+          <w:tab w:val="left" w:pos="4580"/>
+          <w:tab w:val="left" w:pos="5496"/>
+          <w:tab w:val="left" w:pos="6412"/>
+          <w:tab w:val="left" w:pos="7328"/>
+          <w:tab w:val="left" w:pos="8244"/>
+          <w:tab w:val="left" w:pos="9160"/>
+          <w:tab w:val="left" w:pos="10076"/>
+          <w:tab w:val="left" w:pos="10992"/>
+          <w:tab w:val="left" w:pos="11908"/>
+          <w:tab w:val="left" w:pos="12824"/>
+          <w:tab w:val="left" w:pos="13740"/>
+          <w:tab w:val="left" w:pos="14656"/>
+        </w:tabs>
+        <w:spacing w:after="0" w:line="240" w:lineRule="auto"/>
+        <w:ind w:left="916"/>
+        <w:rPr>
+          <w:rFonts w:ascii="Verdana" w:eastAsia="Times New Roman" w:hAnsi="Verdana" w:cs="Courier New"/>
+          <w:color w:val="000000"/>
+          <w:sz w:val="24"/>
+          <w:szCs w:val="24"/>
+          <w:lang w:val="fr-FR"/>
+        </w:rPr>
+      </w:pPr>
+      <w:r>
+        <w:rPr>
+          <w:rFonts w:ascii="Verdana" w:eastAsia="Times New Roman" w:hAnsi="Verdana" w:cs="Courier New"/>
+          <w:color w:val="000000"/>
+          <w:sz w:val="24"/>
+          <w:szCs w:val="24"/>
+          <w:lang w:val="fr-FR"/>
+        </w:rPr>
+        <w:t>. L</w:t>
+      </w:r>
+      <w:r>
+        <w:rPr>
+          <w:rFonts w:ascii="Verdana" w:eastAsia="Times New Roman" w:hAnsi="Verdana" w:cs="Courier New"/>
+          <w:color w:val="000000"/>
+          <w:sz w:val="24"/>
+          <w:szCs w:val="24"/>
+          <w:lang w:val="fr-FR"/>
+        </w:rPr>
+        <w:t>e nom de l’a</w:t>
+      </w:r>
+      <w:r>
+        <w:rPr>
+          <w:rFonts w:ascii="Verdana" w:eastAsia="Times New Roman" w:hAnsi="Verdana" w:cs="Courier New"/>
+          <w:color w:val="000000"/>
+          <w:sz w:val="24"/>
+          <w:szCs w:val="24"/>
+          <w:lang w:val="fr-FR"/>
+        </w:rPr>
+        <w:t>pplication qui demande le port ‘</w:t>
+      </w:r>
+      <w:proofErr w:type="spellStart"/>
+      <w:r>
+        <w:rPr>
+          <w:rFonts w:ascii="Verdana" w:eastAsia="Times New Roman" w:hAnsi="Verdana" w:cs="Courier New"/>
+          <w:color w:val="000000"/>
+          <w:sz w:val="24"/>
+          <w:szCs w:val="24"/>
+          <w:lang w:val="fr-FR"/>
+        </w:rPr>
+        <w:t>SimpleReadApp</w:t>
+      </w:r>
+      <w:proofErr w:type="spellEnd"/>
+      <w:r>
+        <w:rPr>
+          <w:rFonts w:ascii="Verdana" w:eastAsia="Times New Roman" w:hAnsi="Verdana" w:cs="Courier New"/>
+          <w:color w:val="000000"/>
+          <w:sz w:val="24"/>
+          <w:szCs w:val="24"/>
+          <w:lang w:val="fr-FR"/>
+        </w:rPr>
+        <w:t>’.</w:t>
+      </w:r>
+    </w:p>
+    <w:p>
+      <w:pPr>
+        <w:pStyle w:val="ListParagraph"/>
+        <w:shd w:val="clear" w:color="auto" w:fill="F9FAFC"/>
+        <w:tabs>
+          <w:tab w:val="left" w:pos="916"/>
+          <w:tab w:val="left" w:pos="1832"/>
+          <w:tab w:val="left" w:pos="2748"/>
+          <w:tab w:val="left" w:pos="3664"/>
+          <w:tab w:val="left" w:pos="4580"/>
+          <w:tab w:val="left" w:pos="5496"/>
+          <w:tab w:val="left" w:pos="6412"/>
+          <w:tab w:val="left" w:pos="7328"/>
+          <w:tab w:val="left" w:pos="8244"/>
+          <w:tab w:val="left" w:pos="9160"/>
+          <w:tab w:val="left" w:pos="10076"/>
+          <w:tab w:val="left" w:pos="10992"/>
+          <w:tab w:val="left" w:pos="11908"/>
+          <w:tab w:val="left" w:pos="12824"/>
+          <w:tab w:val="left" w:pos="13740"/>
+          <w:tab w:val="left" w:pos="14656"/>
+        </w:tabs>
+        <w:spacing w:after="0" w:line="240" w:lineRule="auto"/>
+        <w:ind w:left="916"/>
+        <w:rPr>
+          <w:rFonts w:ascii="Verdana" w:eastAsia="Times New Roman" w:hAnsi="Verdana" w:cs="Courier New"/>
+          <w:color w:val="000000"/>
+          <w:sz w:val="24"/>
+          <w:szCs w:val="24"/>
+          <w:lang w:val="fr-FR"/>
+        </w:rPr>
+      </w:pPr>
+      <w:r>
+        <w:rPr>
+          <w:rFonts w:ascii="Verdana" w:eastAsia="Times New Roman" w:hAnsi="Verdana" w:cs="Courier New"/>
+          <w:color w:val="000000"/>
+          <w:sz w:val="24"/>
+          <w:szCs w:val="24"/>
+          <w:lang w:val="fr-FR"/>
+        </w:rPr>
+        <w:t>. Le délai d’attente pour l’obtention du port en millisecondes.</w:t>
+      </w:r>
+    </w:p>
+    <w:p>
+      <w:pPr>
+        <w:shd w:val="clear" w:color="auto" w:fill="F9FAFC"/>
+        <w:tabs>
+          <w:tab w:val="left" w:pos="916"/>
+          <w:tab w:val="left" w:pos="1832"/>
+          <w:tab w:val="left" w:pos="2748"/>
+          <w:tab w:val="left" w:pos="3664"/>
+          <w:tab w:val="left" w:pos="4580"/>
+          <w:tab w:val="left" w:pos="5496"/>
+          <w:tab w:val="left" w:pos="6412"/>
+          <w:tab w:val="left" w:pos="7328"/>
+          <w:tab w:val="left" w:pos="8244"/>
+          <w:tab w:val="left" w:pos="9160"/>
+          <w:tab w:val="left" w:pos="10076"/>
+          <w:tab w:val="left" w:pos="10992"/>
+          <w:tab w:val="left" w:pos="11908"/>
+          <w:tab w:val="left" w:pos="12824"/>
+          <w:tab w:val="left" w:pos="13740"/>
+          <w:tab w:val="left" w:pos="14656"/>
+        </w:tabs>
+        <w:spacing w:after="0" w:line="240" w:lineRule="auto"/>
+        <w:rPr>
+          <w:rFonts w:ascii="Verdana" w:eastAsia="Times New Roman" w:hAnsi="Verdana" w:cs="Courier New"/>
+          <w:color w:val="000000"/>
+          <w:sz w:val="24"/>
+          <w:szCs w:val="24"/>
+          <w:lang w:val="fr-FR"/>
+        </w:rPr>
+      </w:pPr>
+    </w:p>
+    <w:p>
+      <w:pPr>
+        <w:pStyle w:val="ListParagraph"/>
+        <w:numPr>
+          <w:ilvl w:val="0"/>
+          <w:numId w:val="15"/>
+        </w:numPr>
+        <w:shd w:val="clear" w:color="auto" w:fill="F9FAFC"/>
+        <w:tabs>
+          <w:tab w:val="left" w:pos="916"/>
+          <w:tab w:val="left" w:pos="1832"/>
+          <w:tab w:val="left" w:pos="2748"/>
+          <w:tab w:val="left" w:pos="3664"/>
+          <w:tab w:val="left" w:pos="4580"/>
+          <w:tab w:val="left" w:pos="5496"/>
+          <w:tab w:val="left" w:pos="6412"/>
+          <w:tab w:val="left" w:pos="7328"/>
+          <w:tab w:val="left" w:pos="8244"/>
+          <w:tab w:val="left" w:pos="9160"/>
+          <w:tab w:val="left" w:pos="10076"/>
+          <w:tab w:val="left" w:pos="10992"/>
+          <w:tab w:val="left" w:pos="11908"/>
+          <w:tab w:val="left" w:pos="12824"/>
+          <w:tab w:val="left" w:pos="13740"/>
+          <w:tab w:val="left" w:pos="14656"/>
+        </w:tabs>
+        <w:spacing w:after="0" w:line="240" w:lineRule="auto"/>
+        <w:rPr>
+          <w:rFonts w:ascii="Verdana" w:eastAsia="Times New Roman" w:hAnsi="Verdana" w:cs="Courier New"/>
+          <w:color w:val="000000"/>
+          <w:sz w:val="24"/>
+          <w:szCs w:val="24"/>
+          <w:lang w:val="fr-FR"/>
+        </w:rPr>
+      </w:pPr>
+      <w:r>
+        <w:rPr>
+          <w:rFonts w:ascii="Verdana" w:eastAsia="Times New Roman" w:hAnsi="Verdana" w:cs="Courier New"/>
+          <w:color w:val="000000"/>
+          <w:sz w:val="24"/>
+          <w:szCs w:val="24"/>
+          <w:lang w:val="fr-FR"/>
+        </w:rPr>
+        <w:t xml:space="preserve">Paramétrer le port </w:t>
+      </w:r>
+    </w:p>
+    <w:p>
+      <w:pPr>
+        <w:pStyle w:val="ListParagraph"/>
+        <w:shd w:val="clear" w:color="auto" w:fill="F9FAFC"/>
+        <w:tabs>
+          <w:tab w:val="left" w:pos="916"/>
+          <w:tab w:val="left" w:pos="1832"/>
+          <w:tab w:val="left" w:pos="2748"/>
+          <w:tab w:val="left" w:pos="3664"/>
+          <w:tab w:val="left" w:pos="4580"/>
+          <w:tab w:val="left" w:pos="5496"/>
+          <w:tab w:val="left" w:pos="6412"/>
+          <w:tab w:val="left" w:pos="7328"/>
+          <w:tab w:val="left" w:pos="8244"/>
+          <w:tab w:val="left" w:pos="9160"/>
+          <w:tab w:val="left" w:pos="10076"/>
+          <w:tab w:val="left" w:pos="10992"/>
+          <w:tab w:val="left" w:pos="11908"/>
+          <w:tab w:val="left" w:pos="12824"/>
+          <w:tab w:val="left" w:pos="13740"/>
+          <w:tab w:val="left" w:pos="14656"/>
+        </w:tabs>
+        <w:spacing w:after="0" w:line="240" w:lineRule="auto"/>
+        <w:rPr>
+          <w:rFonts w:ascii="Verdana" w:eastAsia="Times New Roman" w:hAnsi="Verdana" w:cs="Courier New"/>
+          <w:color w:val="000000"/>
+          <w:sz w:val="24"/>
+          <w:szCs w:val="24"/>
+          <w:lang w:val="fr-FR"/>
+        </w:rPr>
+      </w:pPr>
+    </w:p>
+    <w:p>
+      <w:pPr>
+        <w:pStyle w:val="ListParagraph"/>
+        <w:shd w:val="clear" w:color="auto" w:fill="F9FAFC"/>
+        <w:tabs>
+          <w:tab w:val="left" w:pos="916"/>
+          <w:tab w:val="left" w:pos="1832"/>
+          <w:tab w:val="left" w:pos="2748"/>
+          <w:tab w:val="left" w:pos="3664"/>
+          <w:tab w:val="left" w:pos="4580"/>
+          <w:tab w:val="left" w:pos="5496"/>
+          <w:tab w:val="left" w:pos="6412"/>
+          <w:tab w:val="left" w:pos="7328"/>
+          <w:tab w:val="left" w:pos="8244"/>
+          <w:tab w:val="left" w:pos="9160"/>
+          <w:tab w:val="left" w:pos="10076"/>
+          <w:tab w:val="left" w:pos="10992"/>
+          <w:tab w:val="left" w:pos="11908"/>
+          <w:tab w:val="left" w:pos="12824"/>
+          <w:tab w:val="left" w:pos="13740"/>
+          <w:tab w:val="left" w:pos="14656"/>
+        </w:tabs>
+        <w:spacing w:after="0" w:line="240" w:lineRule="auto"/>
+        <w:rPr>
+          <w:rFonts w:ascii="Verdana" w:eastAsia="Times New Roman" w:hAnsi="Verdana" w:cs="Courier New"/>
+          <w:color w:val="000000"/>
+          <w:sz w:val="24"/>
+          <w:szCs w:val="24"/>
+          <w:lang w:val="fr-FR"/>
+        </w:rPr>
+      </w:pPr>
+      <w:r>
+        <w:rPr>
+          <w:rFonts w:ascii="Verdana" w:eastAsia="Times New Roman" w:hAnsi="Verdana" w:cs="Courier New"/>
+          <w:noProof/>
+          <w:color w:val="000000"/>
+          <w:sz w:val="24"/>
+          <w:szCs w:val="24"/>
+          <w:lang w:val="fr-FR"/>
+        </w:rPr>
+        <w:drawing>
+          <wp:inline distT="0" distB="0" distL="0" distR="0">
+            <wp:extent cx="4132580" cy="1175385"/>
+            <wp:effectExtent l="19050" t="0" r="1270" b="0"/>
+            <wp:docPr id="23" name="Picture 23"/>
+            <wp:cNvGraphicFramePr>
+              <a:graphicFrameLocks xmlns:a="http://schemas.openxmlformats.org/drawingml/2006/main" noChangeAspect="1"/>
+            </wp:cNvGraphicFramePr>
+            <a:graphic xmlns:a="http://schemas.openxmlformats.org/drawingml/2006/main">
+              <a:graphicData uri="http://schemas.openxmlformats.org/drawingml/2006/picture">
+                <pic:pic xmlns:pic="http://schemas.openxmlformats.org/drawingml/2006/picture">
+                  <pic:nvPicPr>
+                    <pic:cNvPr id="0" name="Picture 23"/>
+                    <pic:cNvPicPr>
+                      <a:picLocks noChangeAspect="1" noChangeArrowheads="1"/>
+                    </pic:cNvPicPr>
+                  </pic:nvPicPr>
+                  <pic:blipFill>
+                    <a:blip r:embed="rId9"/>
+                    <a:srcRect/>
+                    <a:stretch>
+                      <a:fillRect/>
+                    </a:stretch>
+                  </pic:blipFill>
+                  <pic:spPr bwMode="auto">
+                    <a:xfrm>
+                      <a:off x="0" y="0"/>
+                      <a:ext cx="4132580" cy="1175385"/>
+                    </a:xfrm>
+                    <a:prstGeom prst="rect">
+                      <a:avLst/>
+                    </a:prstGeom>
+                    <a:noFill/>
+                    <a:ln w="9525">
+                      <a:noFill/>
+                      <a:miter lim="800000"/>
+                      <a:headEnd/>
+                      <a:tailEnd/>
+                    </a:ln>
+                  </pic:spPr>
+                </pic:pic>
+              </a:graphicData>
+            </a:graphic>
+          </wp:inline>
+        </w:drawing>
+      </w:r>
+    </w:p>
+    <w:p>
+      <w:pPr>
+        <w:pStyle w:val="ListParagraph"/>
+        <w:shd w:val="clear" w:color="auto" w:fill="F9FAFC"/>
+        <w:tabs>
+          <w:tab w:val="left" w:pos="916"/>
+          <w:tab w:val="left" w:pos="1832"/>
+          <w:tab w:val="left" w:pos="2748"/>
+          <w:tab w:val="left" w:pos="3664"/>
+          <w:tab w:val="left" w:pos="4580"/>
+          <w:tab w:val="left" w:pos="5496"/>
+          <w:tab w:val="left" w:pos="6412"/>
+          <w:tab w:val="left" w:pos="7328"/>
+          <w:tab w:val="left" w:pos="8244"/>
+          <w:tab w:val="left" w:pos="9160"/>
+          <w:tab w:val="left" w:pos="10076"/>
+          <w:tab w:val="left" w:pos="10992"/>
+          <w:tab w:val="left" w:pos="11908"/>
+          <w:tab w:val="left" w:pos="12824"/>
+          <w:tab w:val="left" w:pos="13740"/>
+          <w:tab w:val="left" w:pos="14656"/>
+        </w:tabs>
+        <w:spacing w:after="0" w:line="240" w:lineRule="auto"/>
+        <w:rPr>
+          <w:rFonts w:ascii="Verdana" w:eastAsia="Times New Roman" w:hAnsi="Verdana" w:cs="Courier New"/>
+          <w:color w:val="000000"/>
+          <w:sz w:val="24"/>
+          <w:szCs w:val="24"/>
+          <w:lang w:val="fr-FR"/>
+        </w:rPr>
+      </w:pPr>
+    </w:p>
+    <w:p>
+      <w:pPr>
+        <w:pStyle w:val="ListParagraph"/>
+        <w:shd w:val="clear" w:color="auto" w:fill="F9FAFC"/>
+        <w:tabs>
+          <w:tab w:val="left" w:pos="916"/>
+          <w:tab w:val="left" w:pos="1832"/>
+          <w:tab w:val="left" w:pos="2748"/>
+          <w:tab w:val="left" w:pos="3664"/>
+          <w:tab w:val="left" w:pos="4580"/>
+          <w:tab w:val="left" w:pos="5496"/>
+          <w:tab w:val="left" w:pos="6412"/>
+          <w:tab w:val="left" w:pos="7328"/>
+          <w:tab w:val="left" w:pos="8244"/>
+          <w:tab w:val="left" w:pos="9160"/>
+          <w:tab w:val="left" w:pos="10076"/>
+          <w:tab w:val="left" w:pos="10992"/>
+          <w:tab w:val="left" w:pos="11908"/>
+          <w:tab w:val="left" w:pos="12824"/>
+          <w:tab w:val="left" w:pos="13740"/>
+          <w:tab w:val="left" w:pos="14656"/>
+        </w:tabs>
+        <w:spacing w:after="0" w:line="240" w:lineRule="auto"/>
+        <w:rPr>
+          <w:rFonts w:ascii="Verdana" w:eastAsia="Times New Roman" w:hAnsi="Verdana" w:cs="Courier New"/>
+          <w:color w:val="000000"/>
+          <w:sz w:val="24"/>
+          <w:szCs w:val="24"/>
+          <w:lang w:val="fr-FR"/>
+        </w:rPr>
+      </w:pPr>
+      <w:r>
+        <w:rPr>
+          <w:rFonts w:ascii="Verdana" w:eastAsia="Times New Roman" w:hAnsi="Verdana" w:cs="Courier New"/>
+          <w:color w:val="000000"/>
+          <w:sz w:val="24"/>
+          <w:szCs w:val="24"/>
+          <w:lang w:val="fr-FR"/>
+        </w:rPr>
+        <w:t>Les paramètres importants pour la communication par port série sont :</w:t>
+      </w:r>
+    </w:p>
+    <w:p>
+      <w:pPr>
+        <w:pStyle w:val="ListParagraph"/>
+        <w:shd w:val="clear" w:color="auto" w:fill="F9FAFC"/>
+        <w:tabs>
+          <w:tab w:val="left" w:pos="916"/>
+          <w:tab w:val="left" w:pos="1832"/>
+          <w:tab w:val="left" w:pos="2748"/>
+          <w:tab w:val="left" w:pos="3664"/>
+          <w:tab w:val="left" w:pos="4580"/>
+          <w:tab w:val="left" w:pos="5496"/>
+          <w:tab w:val="left" w:pos="6412"/>
+          <w:tab w:val="left" w:pos="7328"/>
+          <w:tab w:val="left" w:pos="8244"/>
+          <w:tab w:val="left" w:pos="9160"/>
+          <w:tab w:val="left" w:pos="10076"/>
+          <w:tab w:val="left" w:pos="10992"/>
+          <w:tab w:val="left" w:pos="11908"/>
+          <w:tab w:val="left" w:pos="12824"/>
+          <w:tab w:val="left" w:pos="13740"/>
+          <w:tab w:val="left" w:pos="14656"/>
+        </w:tabs>
+        <w:spacing w:after="0" w:line="240" w:lineRule="auto"/>
+        <w:ind w:left="916"/>
+        <w:rPr>
+          <w:rFonts w:ascii="Verdana" w:eastAsia="Times New Roman" w:hAnsi="Verdana" w:cs="Courier New"/>
+          <w:color w:val="000000"/>
+          <w:sz w:val="24"/>
+          <w:szCs w:val="24"/>
+          <w:lang w:val="fr-FR"/>
+        </w:rPr>
+      </w:pPr>
+      <w:r>
+        <w:rPr>
+          <w:rFonts w:ascii="Verdana" w:eastAsia="Times New Roman" w:hAnsi="Verdana" w:cs="Courier New"/>
+          <w:color w:val="000000"/>
+          <w:sz w:val="24"/>
+          <w:szCs w:val="24"/>
+          <w:lang w:val="fr-FR"/>
+        </w:rPr>
+        <w:t>.  Le débit de la connexion (en Bauds)</w:t>
+      </w:r>
+    </w:p>
+    <w:p>
+      <w:pPr>
+        <w:pStyle w:val="ListParagraph"/>
+        <w:shd w:val="clear" w:color="auto" w:fill="F9FAFC"/>
+        <w:tabs>
+          <w:tab w:val="left" w:pos="916"/>
+          <w:tab w:val="left" w:pos="1832"/>
+          <w:tab w:val="left" w:pos="2748"/>
+          <w:tab w:val="left" w:pos="3664"/>
+          <w:tab w:val="left" w:pos="4580"/>
+          <w:tab w:val="left" w:pos="5496"/>
+          <w:tab w:val="left" w:pos="6412"/>
+          <w:tab w:val="left" w:pos="7328"/>
+          <w:tab w:val="left" w:pos="8244"/>
+          <w:tab w:val="left" w:pos="9160"/>
+          <w:tab w:val="left" w:pos="10076"/>
+          <w:tab w:val="left" w:pos="10992"/>
+          <w:tab w:val="left" w:pos="11908"/>
+          <w:tab w:val="left" w:pos="12824"/>
+          <w:tab w:val="left" w:pos="13740"/>
+          <w:tab w:val="left" w:pos="14656"/>
+        </w:tabs>
+        <w:spacing w:after="0" w:line="240" w:lineRule="auto"/>
+        <w:ind w:left="916"/>
+        <w:rPr>
+          <w:rFonts w:ascii="Verdana" w:eastAsia="Times New Roman" w:hAnsi="Verdana" w:cs="Courier New"/>
+          <w:color w:val="000000"/>
+          <w:sz w:val="24"/>
+          <w:szCs w:val="24"/>
+          <w:lang w:val="fr-FR"/>
+        </w:rPr>
+      </w:pPr>
+      <w:r>
+        <w:rPr>
+          <w:rFonts w:ascii="Verdana" w:eastAsia="Times New Roman" w:hAnsi="Verdana" w:cs="Courier New"/>
+          <w:color w:val="000000"/>
+          <w:sz w:val="24"/>
+          <w:szCs w:val="24"/>
+          <w:lang w:val="fr-FR"/>
+        </w:rPr>
+        <w:t>.  Le nombre de bits de données</w:t>
+      </w:r>
+    </w:p>
+    <w:p>
+      <w:pPr>
+        <w:pStyle w:val="ListParagraph"/>
+        <w:shd w:val="clear" w:color="auto" w:fill="F9FAFC"/>
+        <w:tabs>
+          <w:tab w:val="left" w:pos="916"/>
+          <w:tab w:val="left" w:pos="1832"/>
+          <w:tab w:val="left" w:pos="2748"/>
+          <w:tab w:val="left" w:pos="3664"/>
+          <w:tab w:val="left" w:pos="4580"/>
+          <w:tab w:val="left" w:pos="5496"/>
+          <w:tab w:val="left" w:pos="6412"/>
+          <w:tab w:val="left" w:pos="7328"/>
+          <w:tab w:val="left" w:pos="8244"/>
+          <w:tab w:val="left" w:pos="9160"/>
+          <w:tab w:val="left" w:pos="10076"/>
+          <w:tab w:val="left" w:pos="10992"/>
+          <w:tab w:val="left" w:pos="11908"/>
+          <w:tab w:val="left" w:pos="12824"/>
+          <w:tab w:val="left" w:pos="13740"/>
+          <w:tab w:val="left" w:pos="14656"/>
+        </w:tabs>
+        <w:spacing w:after="0" w:line="240" w:lineRule="auto"/>
+        <w:ind w:left="916"/>
+        <w:rPr>
+          <w:rFonts w:ascii="Verdana" w:eastAsia="Times New Roman" w:hAnsi="Verdana" w:cs="Courier New"/>
+          <w:color w:val="000000"/>
+          <w:sz w:val="24"/>
+          <w:szCs w:val="24"/>
+          <w:lang w:val="fr-FR"/>
+        </w:rPr>
+      </w:pPr>
+      <w:r>
+        <w:rPr>
+          <w:rFonts w:ascii="Verdana" w:eastAsia="Times New Roman" w:hAnsi="Verdana" w:cs="Courier New"/>
+          <w:color w:val="000000"/>
+          <w:sz w:val="24"/>
+          <w:szCs w:val="24"/>
+          <w:lang w:val="fr-FR"/>
+        </w:rPr>
+        <w:t>.  Le ou les bits de stop</w:t>
+      </w:r>
+    </w:p>
+    <w:p>
+      <w:pPr>
+        <w:pStyle w:val="ListParagraph"/>
+        <w:shd w:val="clear" w:color="auto" w:fill="F9FAFC"/>
+        <w:tabs>
+          <w:tab w:val="left" w:pos="916"/>
+          <w:tab w:val="left" w:pos="1832"/>
+          <w:tab w:val="left" w:pos="2748"/>
+          <w:tab w:val="left" w:pos="3664"/>
+          <w:tab w:val="left" w:pos="4580"/>
+          <w:tab w:val="left" w:pos="5496"/>
+          <w:tab w:val="left" w:pos="6412"/>
+          <w:tab w:val="left" w:pos="7328"/>
+          <w:tab w:val="left" w:pos="8244"/>
+          <w:tab w:val="left" w:pos="9160"/>
+          <w:tab w:val="left" w:pos="10076"/>
+          <w:tab w:val="left" w:pos="10992"/>
+          <w:tab w:val="left" w:pos="11908"/>
+          <w:tab w:val="left" w:pos="12824"/>
+          <w:tab w:val="left" w:pos="13740"/>
+          <w:tab w:val="left" w:pos="14656"/>
+        </w:tabs>
+        <w:spacing w:after="0" w:line="240" w:lineRule="auto"/>
+        <w:ind w:left="916"/>
+        <w:rPr>
+          <w:rFonts w:ascii="Verdana" w:eastAsia="Times New Roman" w:hAnsi="Verdana" w:cs="Courier New"/>
+          <w:color w:val="000000"/>
+          <w:sz w:val="24"/>
+          <w:szCs w:val="24"/>
+          <w:lang w:val="fr-FR"/>
+        </w:rPr>
+      </w:pPr>
+      <w:r>
+        <w:rPr>
+          <w:rFonts w:ascii="Verdana" w:eastAsia="Times New Roman" w:hAnsi="Verdana" w:cs="Courier New"/>
+          <w:color w:val="000000"/>
+          <w:sz w:val="24"/>
+          <w:szCs w:val="24"/>
+          <w:lang w:val="fr-FR"/>
+        </w:rPr>
+        <w:t>.  La présence d’un bit de parité</w:t>
+      </w:r>
+    </w:p>
+    <w:p>
+      <w:pPr>
+        <w:shd w:val="clear" w:color="auto" w:fill="F9FAFC"/>
+        <w:tabs>
+          <w:tab w:val="left" w:pos="916"/>
+          <w:tab w:val="left" w:pos="1832"/>
+          <w:tab w:val="left" w:pos="2748"/>
+          <w:tab w:val="left" w:pos="3664"/>
+          <w:tab w:val="left" w:pos="4580"/>
+          <w:tab w:val="left" w:pos="5496"/>
+          <w:tab w:val="left" w:pos="6412"/>
+          <w:tab w:val="left" w:pos="7328"/>
+          <w:tab w:val="left" w:pos="8244"/>
+          <w:tab w:val="left" w:pos="9160"/>
+          <w:tab w:val="left" w:pos="10076"/>
+          <w:tab w:val="left" w:pos="10992"/>
+          <w:tab w:val="left" w:pos="11908"/>
+          <w:tab w:val="left" w:pos="12824"/>
+          <w:tab w:val="left" w:pos="13740"/>
+          <w:tab w:val="left" w:pos="14656"/>
+        </w:tabs>
+        <w:spacing w:after="0" w:line="240" w:lineRule="auto"/>
+        <w:ind w:left="720"/>
+        <w:rPr>
+          <w:rFonts w:ascii="Verdana" w:eastAsia="Times New Roman" w:hAnsi="Verdana" w:cs="Courier New"/>
+          <w:color w:val="000000"/>
+          <w:sz w:val="24"/>
+          <w:szCs w:val="24"/>
+          <w:lang w:val="fr-FR"/>
+        </w:rPr>
+      </w:pPr>
     </w:p>
     <w:sectPr>
       <w:pgSz w:w="12240" w:h="15840"/>
@@ -3127,6 +5620,128 @@
     </w:lvl>
   </w:abstractNum>
   <w:abstractNum w:abstractNumId="1">
+    <w:nsid w:val="0E6152B4"/>
+    <w:multiLevelType w:val="multilevel"/>
+    <w:tmpl w:val="46464900"/>
+    <w:lvl w:ilvl="0">
+      <w:start w:val="1"/>
+      <w:numFmt w:val="decimal"/>
+      <w:lvlText w:val="%1."/>
+      <w:lvlJc w:val="left"/>
+      <w:pPr>
+        <w:ind w:left="1080" w:hanging="360"/>
+      </w:pPr>
+      <w:rPr>
+        <w:rFonts w:hint="default"/>
+        <w:b w:val="0"/>
+      </w:rPr>
+    </w:lvl>
+    <w:lvl w:ilvl="1">
+      <w:start w:val="4"/>
+      <w:numFmt w:val="decimal"/>
+      <w:isLgl/>
+      <w:lvlText w:val="%1.%2."/>
+      <w:lvlJc w:val="left"/>
+      <w:pPr>
+        <w:ind w:left="1440" w:hanging="720"/>
+      </w:pPr>
+      <w:rPr>
+        <w:rFonts w:hint="default"/>
+      </w:rPr>
+    </w:lvl>
+    <w:lvl w:ilvl="2">
+      <w:start w:val="1"/>
+      <w:numFmt w:val="decimal"/>
+      <w:isLgl/>
+      <w:lvlText w:val="%1.%2.%3."/>
+      <w:lvlJc w:val="left"/>
+      <w:pPr>
+        <w:ind w:left="1800" w:hanging="1080"/>
+      </w:pPr>
+      <w:rPr>
+        <w:rFonts w:hint="default"/>
+      </w:rPr>
+    </w:lvl>
+    <w:lvl w:ilvl="3">
+      <w:start w:val="1"/>
+      <w:numFmt w:val="decimal"/>
+      <w:isLgl/>
+      <w:lvlText w:val="%1.%2.%3.%4."/>
+      <w:lvlJc w:val="left"/>
+      <w:pPr>
+        <w:ind w:left="2160" w:hanging="1440"/>
+      </w:pPr>
+      <w:rPr>
+        <w:rFonts w:hint="default"/>
+      </w:rPr>
+    </w:lvl>
+    <w:lvl w:ilvl="4">
+      <w:start w:val="1"/>
+      <w:numFmt w:val="decimal"/>
+      <w:isLgl/>
+      <w:lvlText w:val="%1.%2.%3.%4.%5."/>
+      <w:lvlJc w:val="left"/>
+      <w:pPr>
+        <w:ind w:left="2160" w:hanging="1440"/>
+      </w:pPr>
+      <w:rPr>
+        <w:rFonts w:hint="default"/>
+      </w:rPr>
+    </w:lvl>
+    <w:lvl w:ilvl="5">
+      <w:start w:val="1"/>
+      <w:numFmt w:val="decimal"/>
+      <w:isLgl/>
+      <w:lvlText w:val="%1.%2.%3.%4.%5.%6."/>
+      <w:lvlJc w:val="left"/>
+      <w:pPr>
+        <w:ind w:left="2520" w:hanging="1800"/>
+      </w:pPr>
+      <w:rPr>
+        <w:rFonts w:hint="default"/>
+      </w:rPr>
+    </w:lvl>
+    <w:lvl w:ilvl="6">
+      <w:start w:val="1"/>
+      <w:numFmt w:val="decimal"/>
+      <w:isLgl/>
+      <w:lvlText w:val="%1.%2.%3.%4.%5.%6.%7."/>
+      <w:lvlJc w:val="left"/>
+      <w:pPr>
+        <w:ind w:left="2880" w:hanging="2160"/>
+      </w:pPr>
+      <w:rPr>
+        <w:rFonts w:hint="default"/>
+      </w:rPr>
+    </w:lvl>
+    <w:lvl w:ilvl="7">
+      <w:start w:val="1"/>
+      <w:numFmt w:val="decimal"/>
+      <w:isLgl/>
+      <w:lvlText w:val="%1.%2.%3.%4.%5.%6.%7.%8."/>
+      <w:lvlJc w:val="left"/>
+      <w:pPr>
+        <w:ind w:left="3240" w:hanging="2520"/>
+      </w:pPr>
+      <w:rPr>
+        <w:rFonts w:hint="default"/>
+      </w:rPr>
+    </w:lvl>
+    <w:lvl w:ilvl="8">
+      <w:start w:val="1"/>
+      <w:numFmt w:val="decimal"/>
+      <w:isLgl/>
+      <w:lvlText w:val="%1.%2.%3.%4.%5.%6.%7.%8.%9."/>
+      <w:lvlJc w:val="left"/>
+      <w:pPr>
+        <w:ind w:left="3600" w:hanging="2880"/>
+      </w:pPr>
+      <w:rPr>
+        <w:rFonts w:hint="default"/>
+      </w:rPr>
+    </w:lvl>
+  </w:abstractNum>
+  <w:abstractNum w:abstractNumId="2">
     <w:nsid w:val="0EA05597"/>
     <w:multiLevelType w:val="hybridMultilevel"/>
     <w:tmpl w:val="74CE6368"/>
@@ -3239,7 +5854,7 @@
       </w:rPr>
     </w:lvl>
   </w:abstractNum>
-  <w:abstractNum w:abstractNumId="2">
+  <w:abstractNum w:abstractNumId="3">
     <w:nsid w:val="1A710C27"/>
     <w:multiLevelType w:val="hybridMultilevel"/>
     <w:tmpl w:val="1AFA5F12"/>
@@ -3352,7 +5967,7 @@
       </w:rPr>
     </w:lvl>
   </w:abstractNum>
-  <w:abstractNum w:abstractNumId="3">
+  <w:abstractNum w:abstractNumId="4">
     <w:nsid w:val="1CDE3198"/>
     <w:multiLevelType w:val="hybridMultilevel"/>
     <w:tmpl w:val="6FAEF294"/>
@@ -3441,20 +6056,20 @@
       </w:pPr>
     </w:lvl>
   </w:abstractNum>
-  <w:abstractNum w:abstractNumId="4">
+  <w:abstractNum w:abstractNumId="5">
     <w:nsid w:val="1F937D1E"/>
     <w:multiLevelType w:val="hybridMultilevel"/>
-    <w:tmpl w:val="72CEABAE"/>
-    <w:lvl w:ilvl="0" w:tplc="D71A9514">
-      <w:start w:val="2"/>
-      <w:numFmt w:val="bullet"/>
-      <w:lvlText w:val="-"/>
+    <w:tmpl w:val="15A4B7C8"/>
+    <w:lvl w:ilvl="0" w:tplc="DD86FC92">
+      <w:start w:val="1"/>
+      <w:numFmt w:val="decimal"/>
+      <w:lvlText w:val="%1-"/>
       <w:lvlJc w:val="left"/>
       <w:pPr>
         <w:ind w:left="720" w:hanging="360"/>
       </w:pPr>
       <w:rPr>
-        <w:rFonts w:ascii="Arial" w:eastAsiaTheme="minorHAnsi" w:hAnsi="Arial" w:cs="Arial" w:hint="default"/>
+        <w:rFonts w:ascii="Verdana" w:eastAsiaTheme="minorHAnsi" w:hAnsi="Verdana" w:cstheme="minorBidi"/>
       </w:rPr>
     </w:lvl>
     <w:lvl w:ilvl="1" w:tplc="04090005">
@@ -3469,7 +6084,7 @@
         <w:rFonts w:ascii="Wingdings" w:hAnsi="Wingdings" w:hint="default"/>
       </w:rPr>
     </w:lvl>
-    <w:lvl w:ilvl="2" w:tplc="04090005" w:tentative="1">
+    <w:lvl w:ilvl="2" w:tplc="04090005">
       <w:start w:val="1"/>
       <w:numFmt w:val="bullet"/>
       <w:lvlText w:val=""/>
@@ -3554,7 +6169,7 @@
       </w:rPr>
     </w:lvl>
   </w:abstractNum>
-  <w:abstractNum w:abstractNumId="5">
+  <w:abstractNum w:abstractNumId="6">
     <w:nsid w:val="218B0A80"/>
     <w:multiLevelType w:val="hybridMultilevel"/>
     <w:tmpl w:val="40624362"/>
@@ -3643,7 +6258,7 @@
       </w:pPr>
     </w:lvl>
   </w:abstractNum>
-  <w:abstractNum w:abstractNumId="6">
+  <w:abstractNum w:abstractNumId="7">
     <w:nsid w:val="2692648F"/>
     <w:multiLevelType w:val="multilevel"/>
     <w:tmpl w:val="2D0A1C9A"/>
@@ -3756,7 +6371,274 @@
       </w:rPr>
     </w:lvl>
   </w:abstractNum>
-  <w:abstractNum w:abstractNumId="7">
+  <w:abstractNum w:abstractNumId="8">
+    <w:nsid w:val="2CBD0499"/>
+    <w:multiLevelType w:val="hybridMultilevel"/>
+    <w:tmpl w:val="F7865F3C"/>
+    <w:lvl w:ilvl="0" w:tplc="82DA4E36">
+      <w:start w:val="1"/>
+      <w:numFmt w:val="decimal"/>
+      <w:lvlText w:val="%1."/>
+      <w:lvlJc w:val="left"/>
+      <w:pPr>
+        <w:ind w:left="1080" w:hanging="360"/>
+      </w:pPr>
+      <w:rPr>
+        <w:rFonts w:hint="default"/>
+      </w:rPr>
+    </w:lvl>
+    <w:lvl w:ilvl="1" w:tplc="04090019" w:tentative="1">
+      <w:start w:val="1"/>
+      <w:numFmt w:val="lowerLetter"/>
+      <w:lvlText w:val="%2."/>
+      <w:lvlJc w:val="left"/>
+      <w:pPr>
+        <w:ind w:left="1800" w:hanging="360"/>
+      </w:pPr>
+    </w:lvl>
+    <w:lvl w:ilvl="2" w:tplc="0409001B" w:tentative="1">
+      <w:start w:val="1"/>
+      <w:numFmt w:val="lowerRoman"/>
+      <w:lvlText w:val="%3."/>
+      <w:lvlJc w:val="right"/>
+      <w:pPr>
+        <w:ind w:left="2520" w:hanging="180"/>
+      </w:pPr>
+    </w:lvl>
+    <w:lvl w:ilvl="3" w:tplc="0409000F" w:tentative="1">
+      <w:start w:val="1"/>
+      <w:numFmt w:val="decimal"/>
+      <w:lvlText w:val="%4."/>
+      <w:lvlJc w:val="left"/>
+      <w:pPr>
+        <w:ind w:left="3240" w:hanging="360"/>
+      </w:pPr>
+    </w:lvl>
+    <w:lvl w:ilvl="4" w:tplc="04090019" w:tentative="1">
+      <w:start w:val="1"/>
+      <w:numFmt w:val="lowerLetter"/>
+      <w:lvlText w:val="%5."/>
+      <w:lvlJc w:val="left"/>
+      <w:pPr>
+        <w:ind w:left="3960" w:hanging="360"/>
+      </w:pPr>
+    </w:lvl>
+    <w:lvl w:ilvl="5" w:tplc="0409001B" w:tentative="1">
+      <w:start w:val="1"/>
+      <w:numFmt w:val="lowerRoman"/>
+      <w:lvlText w:val="%6."/>
+      <w:lvlJc w:val="right"/>
+      <w:pPr>
+        <w:ind w:left="4680" w:hanging="180"/>
+      </w:pPr>
+    </w:lvl>
+    <w:lvl w:ilvl="6" w:tplc="0409000F" w:tentative="1">
+      <w:start w:val="1"/>
+      <w:numFmt w:val="decimal"/>
+      <w:lvlText w:val="%7."/>
+      <w:lvlJc w:val="left"/>
+      <w:pPr>
+        <w:ind w:left="5400" w:hanging="360"/>
+      </w:pPr>
+    </w:lvl>
+    <w:lvl w:ilvl="7" w:tplc="04090019" w:tentative="1">
+      <w:start w:val="1"/>
+      <w:numFmt w:val="lowerLetter"/>
+      <w:lvlText w:val="%8."/>
+      <w:lvlJc w:val="left"/>
+      <w:pPr>
+        <w:ind w:left="6120" w:hanging="360"/>
+      </w:pPr>
+    </w:lvl>
+    <w:lvl w:ilvl="8" w:tplc="0409001B" w:tentative="1">
+      <w:start w:val="1"/>
+      <w:numFmt w:val="lowerRoman"/>
+      <w:lvlText w:val="%9."/>
+      <w:lvlJc w:val="right"/>
+      <w:pPr>
+        <w:ind w:left="6840" w:hanging="180"/>
+      </w:pPr>
+    </w:lvl>
+  </w:abstractNum>
+  <w:abstractNum w:abstractNumId="9">
+    <w:nsid w:val="52BA6B92"/>
+    <w:multiLevelType w:val="hybridMultilevel"/>
+    <w:tmpl w:val="03B0F022"/>
+    <w:lvl w:ilvl="0" w:tplc="0409000F">
+      <w:start w:val="1"/>
+      <w:numFmt w:val="decimal"/>
+      <w:lvlText w:val="%1."/>
+      <w:lvlJc w:val="left"/>
+      <w:pPr>
+        <w:ind w:left="720" w:hanging="360"/>
+      </w:pPr>
+      <w:rPr>
+        <w:rFonts w:hint="default"/>
+      </w:rPr>
+    </w:lvl>
+    <w:lvl w:ilvl="1" w:tplc="04090019" w:tentative="1">
+      <w:start w:val="1"/>
+      <w:numFmt w:val="lowerLetter"/>
+      <w:lvlText w:val="%2."/>
+      <w:lvlJc w:val="left"/>
+      <w:pPr>
+        <w:ind w:left="1440" w:hanging="360"/>
+      </w:pPr>
+    </w:lvl>
+    <w:lvl w:ilvl="2" w:tplc="0409001B" w:tentative="1">
+      <w:start w:val="1"/>
+      <w:numFmt w:val="lowerRoman"/>
+      <w:lvlText w:val="%3."/>
+      <w:lvlJc w:val="right"/>
+      <w:pPr>
+        <w:ind w:left="2160" w:hanging="180"/>
+      </w:pPr>
+    </w:lvl>
+    <w:lvl w:ilvl="3" w:tplc="0409000F" w:tentative="1">
+      <w:start w:val="1"/>
+      <w:numFmt w:val="decimal"/>
+      <w:lvlText w:val="%4."/>
+      <w:lvlJc w:val="left"/>
+      <w:pPr>
+        <w:ind w:left="2880" w:hanging="360"/>
+      </w:pPr>
+    </w:lvl>
+    <w:lvl w:ilvl="4" w:tplc="04090019" w:tentative="1">
+      <w:start w:val="1"/>
+      <w:numFmt w:val="lowerLetter"/>
+      <w:lvlText w:val="%5."/>
+      <w:lvlJc w:val="left"/>
+      <w:pPr>
+        <w:ind w:left="3600" w:hanging="360"/>
+      </w:pPr>
+    </w:lvl>
+    <w:lvl w:ilvl="5" w:tplc="0409001B" w:tentative="1">
+      <w:start w:val="1"/>
+      <w:numFmt w:val="lowerRoman"/>
+      <w:lvlText w:val="%6."/>
+      <w:lvlJc w:val="right"/>
+      <w:pPr>
+        <w:ind w:left="4320" w:hanging="180"/>
+      </w:pPr>
+    </w:lvl>
+    <w:lvl w:ilvl="6" w:tplc="0409000F" w:tentative="1">
+      <w:start w:val="1"/>
+      <w:numFmt w:val="decimal"/>
+      <w:lvlText w:val="%7."/>
+      <w:lvlJc w:val="left"/>
+      <w:pPr>
+        <w:ind w:left="5040" w:hanging="360"/>
+      </w:pPr>
+    </w:lvl>
+    <w:lvl w:ilvl="7" w:tplc="04090019" w:tentative="1">
+      <w:start w:val="1"/>
+      <w:numFmt w:val="lowerLetter"/>
+      <w:lvlText w:val="%8."/>
+      <w:lvlJc w:val="left"/>
+      <w:pPr>
+        <w:ind w:left="5760" w:hanging="360"/>
+      </w:pPr>
+    </w:lvl>
+    <w:lvl w:ilvl="8" w:tplc="0409001B" w:tentative="1">
+      <w:start w:val="1"/>
+      <w:numFmt w:val="lowerRoman"/>
+      <w:lvlText w:val="%9."/>
+      <w:lvlJc w:val="right"/>
+      <w:pPr>
+        <w:ind w:left="6480" w:hanging="180"/>
+      </w:pPr>
+    </w:lvl>
+  </w:abstractNum>
+  <w:abstractNum w:abstractNumId="10">
+    <w:nsid w:val="5B4F3F40"/>
+    <w:multiLevelType w:val="hybridMultilevel"/>
+    <w:tmpl w:val="2FB8031A"/>
+    <w:lvl w:ilvl="0" w:tplc="CD629E0E">
+      <w:start w:val="1"/>
+      <w:numFmt w:val="decimal"/>
+      <w:lvlText w:val="%1-"/>
+      <w:lvlJc w:val="left"/>
+      <w:pPr>
+        <w:ind w:left="720" w:hanging="360"/>
+      </w:pPr>
+      <w:rPr>
+        <w:rFonts w:hint="default"/>
+      </w:rPr>
+    </w:lvl>
+    <w:lvl w:ilvl="1" w:tplc="04090019" w:tentative="1">
+      <w:start w:val="1"/>
+      <w:numFmt w:val="lowerLetter"/>
+      <w:lvlText w:val="%2."/>
+      <w:lvlJc w:val="left"/>
+      <w:pPr>
+        <w:ind w:left="1440" w:hanging="360"/>
+      </w:pPr>
+    </w:lvl>
+    <w:lvl w:ilvl="2" w:tplc="0409001B" w:tentative="1">
+      <w:start w:val="1"/>
+      <w:numFmt w:val="lowerRoman"/>
+      <w:lvlText w:val="%3."/>
+      <w:lvlJc w:val="right"/>
+      <w:pPr>
+        <w:ind w:left="2160" w:hanging="180"/>
+      </w:pPr>
+    </w:lvl>
+    <w:lvl w:ilvl="3" w:tplc="0409000F" w:tentative="1">
+      <w:start w:val="1"/>
+      <w:numFmt w:val="decimal"/>
+      <w:lvlText w:val="%4."/>
+      <w:lvlJc w:val="left"/>
+      <w:pPr>
+        <w:ind w:left="2880" w:hanging="360"/>
+      </w:pPr>
+    </w:lvl>
+    <w:lvl w:ilvl="4" w:tplc="04090019" w:tentative="1">
+      <w:start w:val="1"/>
+      <w:numFmt w:val="lowerLetter"/>
+      <w:lvlText w:val="%5."/>
+      <w:lvlJc w:val="left"/>
+      <w:pPr>
+        <w:ind w:left="3600" w:hanging="360"/>
+      </w:pPr>
+    </w:lvl>
+    <w:lvl w:ilvl="5" w:tplc="0409001B" w:tentative="1">
+      <w:start w:val="1"/>
+      <w:numFmt w:val="lowerRoman"/>
+      <w:lvlText w:val="%6."/>
+      <w:lvlJc w:val="right"/>
+      <w:pPr>
+        <w:ind w:left="4320" w:hanging="180"/>
+      </w:pPr>
+    </w:lvl>
+    <w:lvl w:ilvl="6" w:tplc="0409000F" w:tentative="1">
+      <w:start w:val="1"/>
+      <w:numFmt w:val="decimal"/>
+      <w:lvlText w:val="%7."/>
+      <w:lvlJc w:val="left"/>
+      <w:pPr>
+        <w:ind w:left="5040" w:hanging="360"/>
+      </w:pPr>
+    </w:lvl>
+    <w:lvl w:ilvl="7" w:tplc="04090019" w:tentative="1">
+      <w:start w:val="1"/>
+      <w:numFmt w:val="lowerLetter"/>
+      <w:lvlText w:val="%8."/>
+      <w:lvlJc w:val="left"/>
+      <w:pPr>
+        <w:ind w:left="5760" w:hanging="360"/>
+      </w:pPr>
+    </w:lvl>
+    <w:lvl w:ilvl="8" w:tplc="0409001B" w:tentative="1">
+      <w:start w:val="1"/>
+      <w:numFmt w:val="lowerRoman"/>
+      <w:lvlText w:val="%9."/>
+      <w:lvlJc w:val="right"/>
+      <w:pPr>
+        <w:ind w:left="6480" w:hanging="180"/>
+      </w:pPr>
+    </w:lvl>
+  </w:abstractNum>
+  <w:abstractNum w:abstractNumId="11">
     <w:nsid w:val="5EC56D4F"/>
     <w:multiLevelType w:val="multilevel"/>
     <w:tmpl w:val="99AE23CC"/>
@@ -3869,7 +6751,7 @@
       </w:rPr>
     </w:lvl>
   </w:abstractNum>
-  <w:abstractNum w:abstractNumId="8">
+  <w:abstractNum w:abstractNumId="12">
     <w:nsid w:val="67050518"/>
     <w:multiLevelType w:val="multilevel"/>
     <w:tmpl w:val="0409001F"/>
@@ -3962,7 +6844,7 @@
       </w:pPr>
     </w:lvl>
   </w:abstractNum>
-  <w:abstractNum w:abstractNumId="9">
+  <w:abstractNum w:abstractNumId="13">
     <w:nsid w:val="7A8763C7"/>
     <w:multiLevelType w:val="hybridMultilevel"/>
     <w:tmpl w:val="C59EB04E"/>
@@ -4075,7 +6957,7 @@
       </w:rPr>
     </w:lvl>
   </w:abstractNum>
-  <w:abstractNum w:abstractNumId="10">
+  <w:abstractNum w:abstractNumId="14">
     <w:nsid w:val="7D836D15"/>
     <w:multiLevelType w:val="hybridMultilevel"/>
     <w:tmpl w:val="BF04A2FC"/>
@@ -4189,37 +7071,49 @@
     </w:lvl>
   </w:abstractNum>
   <w:num w:numId="1">
-    <w:abstractNumId w:val="5"/>
+    <w:abstractNumId w:val="6"/>
   </w:num>
   <w:num w:numId="2">
-    <w:abstractNumId w:val="10"/>
+    <w:abstractNumId w:val="14"/>
   </w:num>
   <w:num w:numId="3">
     <w:abstractNumId w:val="0"/>
   </w:num>
   <w:num w:numId="4">
-    <w:abstractNumId w:val="6"/>
+    <w:abstractNumId w:val="7"/>
   </w:num>
   <w:num w:numId="5">
+    <w:abstractNumId w:val="2"/>
+  </w:num>
+  <w:num w:numId="6">
+    <w:abstractNumId w:val="4"/>
+  </w:num>
+  <w:num w:numId="7">
+    <w:abstractNumId w:val="12"/>
+  </w:num>
+  <w:num w:numId="8">
+    <w:abstractNumId w:val="3"/>
+  </w:num>
+  <w:num w:numId="9">
+    <w:abstractNumId w:val="13"/>
+  </w:num>
+  <w:num w:numId="10">
+    <w:abstractNumId w:val="11"/>
+  </w:num>
+  <w:num w:numId="11">
+    <w:abstractNumId w:val="5"/>
+  </w:num>
+  <w:num w:numId="12">
+    <w:abstractNumId w:val="8"/>
+  </w:num>
+  <w:num w:numId="13">
     <w:abstractNumId w:val="1"/>
   </w:num>
-  <w:num w:numId="6">
-    <w:abstractNumId w:val="3"/>
+  <w:num w:numId="14">
+    <w:abstractNumId w:val="10"/>
   </w:num>
-  <w:num w:numId="7">
-    <w:abstractNumId w:val="8"/>
-  </w:num>
-  <w:num w:numId="8">
-    <w:abstractNumId w:val="2"/>
-  </w:num>
-  <w:num w:numId="9">
+  <w:num w:numId="15">
     <w:abstractNumId w:val="9"/>
-  </w:num>
-  <w:num w:numId="10">
-    <w:abstractNumId w:val="7"/>
-  </w:num>
-  <w:num w:numId="11">
-    <w:abstractNumId w:val="4"/>
   </w:num>
 </w:numbering>
 </file>
@@ -4449,6 +7343,84 @@
         <w:right w:w="108" w:type="dxa"/>
       </w:tblCellMar>
     </w:tblPr>
+  </w:style>
+  <w:style w:type="paragraph" w:styleId="HTMLPreformatted">
+    <w:name w:val="HTML Preformatted"/>
+    <w:basedOn w:val="Normal"/>
+    <w:link w:val="HTMLPreformattedChar"/>
+    <w:uiPriority w:val="99"/>
+    <w:semiHidden/>
+    <w:unhideWhenUsed/>
+    <w:rsid w:val="005B24FC"/>
+    <w:pPr>
+      <w:tabs>
+        <w:tab w:val="left" w:pos="916"/>
+        <w:tab w:val="left" w:pos="1832"/>
+        <w:tab w:val="left" w:pos="2748"/>
+        <w:tab w:val="left" w:pos="3664"/>
+        <w:tab w:val="left" w:pos="4580"/>
+        <w:tab w:val="left" w:pos="5496"/>
+        <w:tab w:val="left" w:pos="6412"/>
+        <w:tab w:val="left" w:pos="7328"/>
+        <w:tab w:val="left" w:pos="8244"/>
+        <w:tab w:val="left" w:pos="9160"/>
+        <w:tab w:val="left" w:pos="10076"/>
+        <w:tab w:val="left" w:pos="10992"/>
+        <w:tab w:val="left" w:pos="11908"/>
+        <w:tab w:val="left" w:pos="12824"/>
+        <w:tab w:val="left" w:pos="13740"/>
+        <w:tab w:val="left" w:pos="14656"/>
+      </w:tabs>
+      <w:spacing w:after="0" w:line="240" w:lineRule="auto"/>
+    </w:pPr>
+    <w:rPr>
+      <w:rFonts w:ascii="Courier New" w:eastAsia="Times New Roman" w:hAnsi="Courier New" w:cs="Courier New"/>
+      <w:sz w:val="20"/>
+      <w:szCs w:val="20"/>
+    </w:rPr>
+  </w:style>
+  <w:style w:type="character" w:customStyle="1" w:styleId="HTMLPreformattedChar">
+    <w:name w:val="HTML Preformatted Char"/>
+    <w:basedOn w:val="DefaultParagraphFont"/>
+    <w:link w:val="HTMLPreformatted"/>
+    <w:uiPriority w:val="99"/>
+    <w:semiHidden/>
+    <w:rsid w:val="005B24FC"/>
+    <w:rPr>
+      <w:rFonts w:ascii="Courier New" w:eastAsia="Times New Roman" w:hAnsi="Courier New" w:cs="Courier New"/>
+      <w:sz w:val="20"/>
+      <w:szCs w:val="20"/>
+    </w:rPr>
+  </w:style>
+  <w:style w:type="paragraph" w:styleId="BalloonText">
+    <w:name w:val="Balloon Text"/>
+    <w:basedOn w:val="Normal"/>
+    <w:link w:val="BalloonTextChar"/>
+    <w:uiPriority w:val="99"/>
+    <w:semiHidden/>
+    <w:unhideWhenUsed/>
+    <w:rsid w:val="00DA712D"/>
+    <w:pPr>
+      <w:spacing w:after="0" w:line="240" w:lineRule="auto"/>
+    </w:pPr>
+    <w:rPr>
+      <w:rFonts w:ascii="Tahoma" w:hAnsi="Tahoma" w:cs="Tahoma"/>
+      <w:sz w:val="16"/>
+      <w:szCs w:val="16"/>
+    </w:rPr>
+  </w:style>
+  <w:style w:type="character" w:customStyle="1" w:styleId="BalloonTextChar">
+    <w:name w:val="Balloon Text Char"/>
+    <w:basedOn w:val="DefaultParagraphFont"/>
+    <w:link w:val="BalloonText"/>
+    <w:uiPriority w:val="99"/>
+    <w:semiHidden/>
+    <w:rsid w:val="00DA712D"/>
+    <w:rPr>
+      <w:rFonts w:ascii="Tahoma" w:hAnsi="Tahoma" w:cs="Tahoma"/>
+      <w:sz w:val="16"/>
+      <w:szCs w:val="16"/>
+    </w:rPr>
   </w:style>
 </w:styles>
 </file>

</xml_diff>

<commit_message>
Fonctionnement d'un système RFID
</commit_message>
<xml_diff>
--- a/RFID.docx
+++ b/RFID.docx
@@ -4,6 +4,7 @@
   <w:body>
     <w:p>
       <w:pPr>
+        <w:spacing w:line="360" w:lineRule="auto"/>
         <w:jc w:val="center"/>
         <w:rPr>
           <w:rFonts w:ascii="Verdana" w:hAnsi="Verdana"/>
@@ -28,7 +29,7 @@
     </w:p>
     <w:p>
       <w:pPr>
-        <w:jc w:val="center"/>
+        <w:spacing w:line="360" w:lineRule="auto"/>
         <w:rPr>
           <w:rFonts w:ascii="Verdana" w:hAnsi="Verdana"/>
           <w:b/>
@@ -46,6 +47,17 @@
           <w:ilvl w:val="0"/>
           <w:numId w:val="7"/>
         </w:numPr>
+        <w:spacing w:line="360" w:lineRule="auto"/>
+        <w:rPr>
+          <w:rFonts w:ascii="Verdana" w:hAnsi="Verdana"/>
+          <w:b/>
+          <w:bCs/>
+          <w:sz w:val="36"/>
+          <w:szCs w:val="36"/>
+          <w:lang w:val="fr-FR"/>
+        </w:rPr>
+      </w:pPr>
+      <w:r>
         <w:rPr>
           <w:rFonts w:ascii="Verdana" w:hAnsi="Verdana"/>
           <w:b/>
@@ -54,8 +66,67 @@
           <w:szCs w:val="28"/>
           <w:lang w:val="fr-FR"/>
         </w:rPr>
-      </w:pPr>
-      <w:r>
+        <w:t xml:space="preserve"> Introduction </w:t>
+      </w:r>
+    </w:p>
+    <w:p>
+      <w:pPr>
+        <w:pStyle w:val="ListParagraph"/>
+        <w:spacing w:line="360" w:lineRule="auto"/>
+        <w:ind w:left="360"/>
+        <w:rPr>
+          <w:rFonts w:ascii="Verdana" w:hAnsi="Verdana"/>
+          <w:sz w:val="28"/>
+          <w:szCs w:val="28"/>
+          <w:lang w:val="fr-FR"/>
+        </w:rPr>
+      </w:pPr>
+    </w:p>
+    <w:p>
+      <w:pPr>
+        <w:pStyle w:val="ListParagraph"/>
+        <w:spacing w:line="360" w:lineRule="auto"/>
+        <w:ind w:left="360"/>
+        <w:rPr>
+          <w:rFonts w:ascii="Verdana" w:hAnsi="Verdana"/>
+          <w:sz w:val="24"/>
+          <w:szCs w:val="24"/>
+          <w:lang w:val="fr-FR"/>
+        </w:rPr>
+      </w:pPr>
+      <w:r>
+        <w:rPr>
+          <w:rFonts w:ascii="Verdana" w:hAnsi="Verdana"/>
+          <w:sz w:val="24"/>
+          <w:szCs w:val="24"/>
+          <w:lang w:val="fr-FR"/>
+        </w:rPr>
+        <w:t>La RFID (Radio Frenquency Identification), est une technologie permettant d’échanger les données par radio fréquence avec des objets à distance, dans le but de les identifier, de les tracer, de les localiser, d’y enregistrer des informations.</w:t>
+      </w:r>
+    </w:p>
+    <w:p>
+      <w:pPr>
+        <w:pStyle w:val="ListParagraph"/>
+        <w:spacing w:line="360" w:lineRule="auto"/>
+        <w:ind w:left="360"/>
+        <w:rPr>
+          <w:rFonts w:ascii="Verdana" w:hAnsi="Verdana"/>
+          <w:b/>
+          <w:bCs/>
+          <w:sz w:val="36"/>
+          <w:szCs w:val="36"/>
+          <w:lang w:val="fr-FR"/>
+        </w:rPr>
+      </w:pPr>
+    </w:p>
+    <w:p>
+      <w:pPr>
+        <w:pStyle w:val="ListParagraph"/>
+        <w:numPr>
+          <w:ilvl w:val="0"/>
+          <w:numId w:val="7"/>
+        </w:numPr>
+        <w:spacing w:after="0" w:line="360" w:lineRule="auto"/>
         <w:rPr>
           <w:rFonts w:ascii="Verdana" w:hAnsi="Verdana"/>
           <w:b/>
@@ -64,8 +135,7 @@
           <w:szCs w:val="28"/>
           <w:lang w:val="fr-FR"/>
         </w:rPr>
-        <w:t xml:space="preserve"> </w:t>
-      </w:r>
+      </w:pPr>
       <w:r>
         <w:rPr>
           <w:rFonts w:ascii="Verdana" w:hAnsi="Verdana"/>
@@ -75,21 +145,36 @@
           <w:szCs w:val="28"/>
           <w:lang w:val="fr-FR"/>
         </w:rPr>
+        <w:t xml:space="preserve"> </w:t>
+      </w:r>
+      <w:r>
+        <w:rPr>
+          <w:rFonts w:ascii="Verdana" w:hAnsi="Verdana"/>
+          <w:b/>
+          <w:bCs/>
+          <w:sz w:val="28"/>
+          <w:szCs w:val="28"/>
+          <w:lang w:val="fr-FR"/>
+        </w:rPr>
         <w:t xml:space="preserve">Histoire </w:t>
       </w:r>
     </w:p>
     <w:p>
       <w:pPr>
-        <w:rPr>
-          <w:rFonts w:ascii="Verdana" w:hAnsi="Verdana"/>
-          <w:sz w:val="24"/>
-          <w:szCs w:val="24"/>
-          <w:lang w:val="fr-FR"/>
-        </w:rPr>
-      </w:pPr>
-    </w:p>
-    <w:p>
-      <w:pPr>
+        <w:spacing w:line="360" w:lineRule="auto"/>
+        <w:ind w:left="360"/>
+        <w:rPr>
+          <w:rFonts w:ascii="Verdana" w:hAnsi="Verdana"/>
+          <w:sz w:val="24"/>
+          <w:szCs w:val="24"/>
+          <w:lang w:val="fr-FR"/>
+        </w:rPr>
+      </w:pPr>
+    </w:p>
+    <w:p>
+      <w:pPr>
+        <w:spacing w:line="360" w:lineRule="auto"/>
+        <w:ind w:left="360"/>
         <w:rPr>
           <w:rFonts w:ascii="Verdana" w:hAnsi="Verdana"/>
           <w:sz w:val="24"/>
@@ -109,6 +194,8 @@
     </w:p>
     <w:p>
       <w:pPr>
+        <w:spacing w:line="360" w:lineRule="auto"/>
+        <w:ind w:left="360"/>
         <w:rPr>
           <w:rFonts w:ascii="Verdana" w:hAnsi="Verdana"/>
           <w:sz w:val="24"/>
@@ -125,17 +212,15 @@
         </w:rPr>
         <w:t xml:space="preserve">Depuis, les sociétés comme Siemens, Texas Instruments, Philips </w:t>
       </w:r>
-      <w:proofErr w:type="spellStart"/>
-      <w:r>
-        <w:rPr>
-          <w:rFonts w:ascii="Verdana" w:hAnsi="Verdana"/>
-          <w:sz w:val="24"/>
-          <w:szCs w:val="24"/>
-          <w:lang w:val="fr-FR"/>
-        </w:rPr>
-        <w:t>SemiConductors</w:t>
-      </w:r>
-      <w:proofErr w:type="spellEnd"/>
+      <w:r>
+        <w:rPr>
+          <w:rFonts w:ascii="Verdana" w:hAnsi="Verdana"/>
+          <w:sz w:val="24"/>
+          <w:szCs w:val="24"/>
+          <w:lang w:val="fr-FR"/>
+        </w:rPr>
+        <w:t>Semi-conducteurs</w:t>
+      </w:r>
       <w:r>
         <w:rPr>
           <w:rFonts w:ascii="Verdana" w:hAnsi="Verdana"/>
@@ -148,25 +233,38 @@
     </w:p>
     <w:p>
       <w:pPr>
-        <w:rPr>
-          <w:rFonts w:ascii="Verdana" w:hAnsi="Verdana"/>
-          <w:sz w:val="24"/>
-          <w:szCs w:val="24"/>
-          <w:lang w:val="fr-FR"/>
-        </w:rPr>
-      </w:pPr>
-      <w:r>
-        <w:rPr>
-          <w:rFonts w:ascii="Verdana" w:hAnsi="Verdana"/>
-          <w:sz w:val="24"/>
-          <w:szCs w:val="24"/>
-          <w:lang w:val="fr-FR"/>
-        </w:rPr>
-        <w:t xml:space="preserve">Aujourd’hui, les technologies RFID sont largement répandues dans quasiment tous les secteurs industriels (automobile, transport, santé, vie quotidienne, etc.). L’ISO a largement contribué à la mise en place de normes tant techniques qu’applicatives permettant d’avoir un haut degré d’interopérabilité voire d’interchangeabilité. </w:t>
-      </w:r>
-    </w:p>
-    <w:p>
-      <w:pPr>
+        <w:spacing w:line="360" w:lineRule="auto"/>
+        <w:ind w:left="360"/>
+        <w:rPr>
+          <w:rFonts w:ascii="Verdana" w:hAnsi="Verdana"/>
+          <w:sz w:val="24"/>
+          <w:szCs w:val="24"/>
+          <w:lang w:val="fr-FR"/>
+        </w:rPr>
+      </w:pPr>
+      <w:r>
+        <w:rPr>
+          <w:rFonts w:ascii="Verdana" w:hAnsi="Verdana"/>
+          <w:sz w:val="24"/>
+          <w:szCs w:val="24"/>
+          <w:lang w:val="fr-FR"/>
+        </w:rPr>
+        <w:t xml:space="preserve">Aujourd’hui, les technologies RFID sont largement répandues dans quasiment tous les secteurs industriels (automobile, transport, santé, vie quotidienne, etc.). L’ISO a largement contribué à la mise en place de </w:t>
+      </w:r>
+      <w:r>
+        <w:rPr>
+          <w:rFonts w:ascii="Verdana" w:hAnsi="Verdana"/>
+          <w:sz w:val="24"/>
+          <w:szCs w:val="24"/>
+          <w:lang w:val="fr-FR"/>
+        </w:rPr>
+        <w:lastRenderedPageBreak/>
+        <w:t xml:space="preserve">normes tant techniques qu’applicatives permettant d’avoir un haut degré d’interopérabilité voire d’interchangeabilité. </w:t>
+      </w:r>
+    </w:p>
+    <w:p>
+      <w:pPr>
+        <w:spacing w:line="360" w:lineRule="auto"/>
         <w:rPr>
           <w:rFonts w:ascii="Verdana" w:hAnsi="Verdana"/>
           <w:sz w:val="24"/>
@@ -182,6 +280,7 @@
           <w:ilvl w:val="0"/>
           <w:numId w:val="7"/>
         </w:numPr>
+        <w:spacing w:line="360" w:lineRule="auto"/>
         <w:rPr>
           <w:rFonts w:ascii="Verdana" w:hAnsi="Verdana"/>
           <w:b/>
@@ -214,16 +313,19 @@
     </w:p>
     <w:p>
       <w:pPr>
-        <w:rPr>
-          <w:rFonts w:ascii="Verdana" w:hAnsi="Verdana"/>
-          <w:sz w:val="24"/>
-          <w:szCs w:val="24"/>
-          <w:lang w:val="fr-FR"/>
-        </w:rPr>
-      </w:pPr>
-    </w:p>
-    <w:p>
-      <w:pPr>
+        <w:spacing w:line="360" w:lineRule="auto"/>
+        <w:rPr>
+          <w:rFonts w:ascii="Verdana" w:hAnsi="Verdana"/>
+          <w:sz w:val="24"/>
+          <w:szCs w:val="24"/>
+          <w:lang w:val="fr-FR"/>
+        </w:rPr>
+      </w:pPr>
+    </w:p>
+    <w:p>
+      <w:pPr>
+        <w:spacing w:line="360" w:lineRule="auto"/>
+        <w:ind w:left="360"/>
         <w:rPr>
           <w:rFonts w:ascii="Verdana" w:hAnsi="Verdana"/>
           <w:sz w:val="24"/>
@@ -243,6 +345,8 @@
     </w:p>
     <w:p>
       <w:pPr>
+        <w:spacing w:line="360" w:lineRule="auto"/>
+        <w:ind w:left="360"/>
         <w:rPr>
           <w:rFonts w:ascii="Verdana" w:hAnsi="Verdana"/>
           <w:sz w:val="24"/>
@@ -262,6 +366,8 @@
     </w:p>
     <w:p>
       <w:pPr>
+        <w:spacing w:line="360" w:lineRule="auto"/>
+        <w:ind w:left="360"/>
         <w:rPr>
           <w:rFonts w:ascii="Verdana" w:hAnsi="Verdana"/>
           <w:sz w:val="24"/>
@@ -281,21 +387,115 @@
     </w:p>
     <w:p>
       <w:pPr>
-        <w:rPr>
-          <w:rFonts w:ascii="Verdana" w:hAnsi="Verdana"/>
-          <w:sz w:val="24"/>
-          <w:szCs w:val="24"/>
-          <w:lang w:val="fr-FR"/>
-        </w:rPr>
-      </w:pPr>
-      <w:r>
-        <w:rPr>
-          <w:rFonts w:ascii="Verdana" w:hAnsi="Verdana"/>
-          <w:sz w:val="24"/>
-          <w:szCs w:val="24"/>
-          <w:lang w:val="fr-FR"/>
-        </w:rPr>
-        <w:t>Le système RFID fonctionne de la manière suivante :</w:t>
+        <w:spacing w:line="360" w:lineRule="auto"/>
+        <w:rPr>
+          <w:rFonts w:ascii="Verdana" w:hAnsi="Verdana"/>
+          <w:sz w:val="24"/>
+          <w:szCs w:val="24"/>
+          <w:lang w:val="fr-FR"/>
+        </w:rPr>
+      </w:pPr>
+    </w:p>
+    <w:p>
+      <w:pPr>
+        <w:pStyle w:val="ListParagraph"/>
+        <w:numPr>
+          <w:ilvl w:val="0"/>
+          <w:numId w:val="7"/>
+        </w:numPr>
+        <w:spacing w:line="360" w:lineRule="auto"/>
+        <w:rPr>
+          <w:rFonts w:ascii="Verdana" w:hAnsi="Verdana"/>
+          <w:b/>
+          <w:bCs/>
+          <w:sz w:val="28"/>
+          <w:szCs w:val="28"/>
+          <w:lang w:val="fr-FR"/>
+        </w:rPr>
+      </w:pPr>
+      <w:r>
+        <w:rPr>
+          <w:rFonts w:ascii="Verdana" w:hAnsi="Verdana"/>
+          <w:b/>
+          <w:bCs/>
+          <w:sz w:val="28"/>
+          <w:szCs w:val="28"/>
+          <w:lang w:val="fr-FR"/>
+        </w:rPr>
+        <w:t xml:space="preserve"> </w:t>
+      </w:r>
+      <w:r>
+        <w:rPr>
+          <w:rFonts w:ascii="Verdana" w:hAnsi="Verdana"/>
+          <w:b/>
+          <w:bCs/>
+          <w:sz w:val="28"/>
+          <w:szCs w:val="28"/>
+          <w:lang w:val="fr-FR"/>
+        </w:rPr>
+        <w:t>Fonctionnement d’un système RFID</w:t>
+      </w:r>
+    </w:p>
+    <w:p>
+      <w:pPr>
+        <w:spacing w:line="360" w:lineRule="auto"/>
+        <w:rPr>
+          <w:rFonts w:ascii="Verdana" w:hAnsi="Verdana"/>
+          <w:sz w:val="24"/>
+          <w:szCs w:val="24"/>
+          <w:lang w:val="fr-FR"/>
+        </w:rPr>
+      </w:pPr>
+    </w:p>
+    <w:p>
+      <w:pPr>
+        <w:spacing w:line="360" w:lineRule="auto"/>
+        <w:ind w:left="360"/>
+        <w:rPr>
+          <w:rFonts w:ascii="Verdana" w:hAnsi="Verdana"/>
+          <w:sz w:val="24"/>
+          <w:szCs w:val="24"/>
+          <w:lang w:val="fr-FR"/>
+        </w:rPr>
+      </w:pPr>
+      <w:r>
+        <w:rPr>
+          <w:rFonts w:ascii="Verdana" w:hAnsi="Verdana"/>
+          <w:sz w:val="24"/>
+          <w:szCs w:val="24"/>
+          <w:lang w:val="fr-FR"/>
+        </w:rPr>
+        <w:t>Concrètement, le fonctionnement de ce système d’identification repose sur des étiquettes électroniques, qui se présentent sous la forme de petites balises métalliques, réagissant aux ondes radio pour émettre et recevoir des informations à distance.</w:t>
+      </w:r>
+    </w:p>
+    <w:p>
+      <w:pPr>
+        <w:spacing w:line="360" w:lineRule="auto"/>
+        <w:ind w:left="360"/>
+        <w:rPr>
+          <w:rFonts w:ascii="Verdana" w:hAnsi="Verdana"/>
+          <w:sz w:val="24"/>
+          <w:szCs w:val="24"/>
+          <w:lang w:val="fr-FR"/>
+        </w:rPr>
+      </w:pPr>
+      <w:r>
+        <w:rPr>
+          <w:rFonts w:ascii="Verdana" w:hAnsi="Verdana"/>
+          <w:sz w:val="24"/>
+          <w:szCs w:val="24"/>
+          <w:lang w:val="fr-FR"/>
+        </w:rPr>
+        <w:t>Un système RFID est fonctionne de la manière suivante</w:t>
+      </w:r>
+      <w:r>
+        <w:rPr>
+          <w:rFonts w:ascii="Verdana" w:hAnsi="Verdana"/>
+          <w:sz w:val="24"/>
+          <w:szCs w:val="24"/>
+          <w:lang w:val="fr-FR"/>
+        </w:rPr>
+        <w:t>:</w:t>
       </w:r>
     </w:p>
     <w:p>
@@ -305,31 +505,77 @@
           <w:ilvl w:val="0"/>
           <w:numId w:val="2"/>
         </w:numPr>
-        <w:rPr>
-          <w:rFonts w:ascii="Verdana" w:hAnsi="Verdana"/>
-          <w:sz w:val="24"/>
-          <w:szCs w:val="24"/>
-          <w:lang w:val="fr-FR"/>
-        </w:rPr>
-      </w:pPr>
-      <w:r>
-        <w:rPr>
-          <w:rFonts w:ascii="Verdana" w:hAnsi="Verdana"/>
-          <w:sz w:val="24"/>
-          <w:szCs w:val="24"/>
-          <w:lang w:val="fr-FR"/>
-        </w:rPr>
-        <w:t xml:space="preserve">L’étiquette RFID (ou tag) est elle-même équipée d’une puce reliée à une antenne, l’antenne permet à la puce de transmettre les </w:t>
-      </w:r>
-      <w:r>
-        <w:rPr>
-          <w:rFonts w:ascii="Verdana" w:hAnsi="Verdana"/>
-          <w:sz w:val="24"/>
-          <w:szCs w:val="24"/>
-          <w:lang w:val="fr-FR"/>
-        </w:rPr>
-        <w:lastRenderedPageBreak/>
-        <w:t>informations (..) qui peuvent être lues grâce à un lecteur émetteur-récepteur.</w:t>
+        <w:spacing w:line="360" w:lineRule="auto"/>
+        <w:ind w:left="1080"/>
+        <w:rPr>
+          <w:rFonts w:ascii="Verdana" w:hAnsi="Verdana"/>
+          <w:sz w:val="24"/>
+          <w:szCs w:val="24"/>
+          <w:lang w:val="fr-FR"/>
+        </w:rPr>
+      </w:pPr>
+      <w:r>
+        <w:rPr>
+          <w:rFonts w:ascii="Verdana" w:hAnsi="Verdana"/>
+          <w:sz w:val="24"/>
+          <w:szCs w:val="24"/>
+          <w:lang w:val="fr-FR"/>
+        </w:rPr>
+        <w:t>L’étiquette RFID (</w:t>
+      </w:r>
+      <w:r>
+        <w:rPr>
+          <w:rFonts w:ascii="Verdana" w:hAnsi="Verdana"/>
+          <w:sz w:val="24"/>
+          <w:szCs w:val="24"/>
+          <w:lang w:val="fr-FR"/>
+        </w:rPr>
+        <w:t>souvent appelée</w:t>
+      </w:r>
+      <w:r>
+        <w:rPr>
+          <w:rFonts w:ascii="Verdana" w:hAnsi="Verdana"/>
+          <w:sz w:val="24"/>
+          <w:szCs w:val="24"/>
+          <w:lang w:val="fr-FR"/>
+        </w:rPr>
+        <w:t xml:space="preserve"> tag</w:t>
+      </w:r>
+      <w:r>
+        <w:rPr>
+          <w:rFonts w:ascii="Verdana" w:hAnsi="Verdana"/>
+          <w:sz w:val="24"/>
+          <w:szCs w:val="24"/>
+          <w:lang w:val="fr-FR"/>
+        </w:rPr>
+        <w:t xml:space="preserve"> ou transpondeur</w:t>
+      </w:r>
+      <w:r>
+        <w:rPr>
+          <w:rFonts w:ascii="Verdana" w:hAnsi="Verdana"/>
+          <w:sz w:val="24"/>
+          <w:szCs w:val="24"/>
+          <w:lang w:val="fr-FR"/>
+        </w:rPr>
+        <w:t>) est elle-même équipée d’une puce reliée à une antenne, l’antenne permet à la puce de t</w:t>
+      </w:r>
+      <w:r>
+        <w:rPr>
+          <w:rFonts w:ascii="Verdana" w:hAnsi="Verdana"/>
+          <w:sz w:val="24"/>
+          <w:szCs w:val="24"/>
+          <w:lang w:val="fr-FR"/>
+        </w:rPr>
+        <w:t>ransmettre les informations</w:t>
+      </w:r>
+      <w:r>
+        <w:rPr>
+          <w:rFonts w:ascii="Verdana" w:hAnsi="Verdana"/>
+          <w:sz w:val="24"/>
+          <w:szCs w:val="24"/>
+          <w:lang w:val="fr-FR"/>
+        </w:rPr>
+        <w:t xml:space="preserve"> qui peuvent être lues grâce à un lecteur émetteur-récepteur.</w:t>
       </w:r>
     </w:p>
     <w:p>
@@ -339,21 +585,33 @@
           <w:ilvl w:val="0"/>
           <w:numId w:val="2"/>
         </w:numPr>
-        <w:rPr>
-          <w:rFonts w:ascii="Verdana" w:hAnsi="Verdana"/>
-          <w:sz w:val="24"/>
-          <w:szCs w:val="24"/>
-          <w:lang w:val="fr-FR"/>
-        </w:rPr>
-      </w:pPr>
-      <w:r>
-        <w:rPr>
-          <w:rFonts w:ascii="Verdana" w:hAnsi="Verdana"/>
-          <w:sz w:val="24"/>
-          <w:szCs w:val="24"/>
-          <w:lang w:val="fr-FR"/>
-        </w:rPr>
-        <w:t>Une fois les informations transmises au lecteur RFID équipée d’une antenne intégrée ou externe, celui-ci n’a plus qu’à convertir les ondes-radios en données et celles-ci pourront ê</w:t>
+        <w:spacing w:line="360" w:lineRule="auto"/>
+        <w:ind w:left="1080"/>
+        <w:rPr>
+          <w:rFonts w:ascii="Verdana" w:hAnsi="Verdana"/>
+          <w:sz w:val="24"/>
+          <w:szCs w:val="24"/>
+          <w:lang w:val="fr-FR"/>
+        </w:rPr>
+      </w:pPr>
+      <w:r>
+        <w:rPr>
+          <w:rFonts w:ascii="Verdana" w:hAnsi="Verdana"/>
+          <w:sz w:val="24"/>
+          <w:szCs w:val="24"/>
+          <w:lang w:val="fr-FR"/>
+        </w:rPr>
+        <w:t xml:space="preserve">Une fois les informations transmises au lecteur RFID équipée d’une antenne intégrée ou externe, celui-ci n’a plus qu’à convertir les </w:t>
+      </w:r>
+      <w:r>
+        <w:rPr>
+          <w:rFonts w:ascii="Verdana" w:hAnsi="Verdana"/>
+          <w:sz w:val="24"/>
+          <w:szCs w:val="24"/>
+          <w:lang w:val="fr-FR"/>
+        </w:rPr>
+        <w:lastRenderedPageBreak/>
+        <w:t>ondes-radios en données et celles-ci pourront ê</w:t>
       </w:r>
       <w:r>
         <w:rPr>
@@ -368,17 +626,19 @@
     <w:p>
       <w:pPr>
         <w:pStyle w:val="ListParagraph"/>
-        <w:rPr>
-          <w:rFonts w:ascii="Verdana" w:hAnsi="Verdana"/>
-          <w:sz w:val="24"/>
-          <w:szCs w:val="24"/>
-          <w:lang w:val="fr-FR"/>
-        </w:rPr>
-      </w:pPr>
-    </w:p>
-    <w:p>
-      <w:pPr>
-        <w:pStyle w:val="ListParagraph"/>
+        <w:spacing w:line="360" w:lineRule="auto"/>
+        <w:rPr>
+          <w:rFonts w:ascii="Verdana" w:hAnsi="Verdana"/>
+          <w:sz w:val="24"/>
+          <w:szCs w:val="24"/>
+          <w:lang w:val="fr-FR"/>
+        </w:rPr>
+      </w:pPr>
+    </w:p>
+    <w:p>
+      <w:pPr>
+        <w:pStyle w:val="ListParagraph"/>
+        <w:spacing w:line="360" w:lineRule="auto"/>
         <w:rPr>
           <w:rFonts w:ascii="Verdana" w:hAnsi="Verdana"/>
           <w:sz w:val="24"/>
@@ -394,6 +654,7 @@
           <w:ilvl w:val="0"/>
           <w:numId w:val="7"/>
         </w:numPr>
+        <w:spacing w:line="360" w:lineRule="auto"/>
         <w:rPr>
           <w:rFonts w:ascii="Verdana" w:hAnsi="Verdana"/>
           <w:b/>
@@ -439,6 +700,7 @@
     </w:p>
     <w:p>
       <w:pPr>
+        <w:spacing w:line="360" w:lineRule="auto"/>
         <w:ind w:left="360"/>
         <w:rPr>
           <w:rFonts w:ascii="Verdana" w:hAnsi="Verdana"/>
@@ -450,6 +712,7 @@
     </w:p>
     <w:p>
       <w:pPr>
+        <w:spacing w:line="360" w:lineRule="auto"/>
         <w:ind w:left="360"/>
         <w:rPr>
           <w:rFonts w:ascii="Verdana" w:hAnsi="Verdana"/>
@@ -470,6 +733,7 @@
     </w:p>
     <w:p>
       <w:pPr>
+        <w:spacing w:line="360" w:lineRule="auto"/>
         <w:ind w:left="360"/>
         <w:rPr>
           <w:rFonts w:ascii="Verdana" w:hAnsi="Verdana"/>
@@ -503,11 +767,21 @@
           <w:szCs w:val="24"/>
           <w:lang w:val="fr-FR"/>
         </w:rPr>
-        <w:t xml:space="preserve"> et beaucoup plus autre…</w:t>
-      </w:r>
-    </w:p>
-    <w:p>
-      <w:pPr>
+        <w:t xml:space="preserve"> </w:t>
+      </w:r>
+      <w:r>
+        <w:rPr>
+          <w:rFonts w:ascii="Verdana" w:hAnsi="Verdana"/>
+          <w:sz w:val="24"/>
+          <w:szCs w:val="24"/>
+          <w:lang w:val="fr-FR"/>
+        </w:rPr>
+        <w:t>etc.</w:t>
+      </w:r>
+    </w:p>
+    <w:p>
+      <w:pPr>
+        <w:spacing w:line="360" w:lineRule="auto"/>
         <w:ind w:left="360"/>
         <w:rPr>
           <w:rFonts w:ascii="Verdana" w:hAnsi="Verdana"/>
@@ -524,6 +798,7 @@
           <w:ilvl w:val="0"/>
           <w:numId w:val="7"/>
         </w:numPr>
+        <w:spacing w:line="360" w:lineRule="auto"/>
         <w:rPr>
           <w:rFonts w:ascii="Verdana" w:hAnsi="Verdana"/>
           <w:b/>
@@ -558,6 +833,7 @@
     </w:p>
     <w:p>
       <w:pPr>
+        <w:spacing w:line="360" w:lineRule="auto"/>
         <w:ind w:left="360"/>
         <w:rPr>
           <w:rFonts w:ascii="Verdana" w:hAnsi="Verdana"/>
@@ -569,6 +845,7 @@
     </w:p>
     <w:p>
       <w:pPr>
+        <w:spacing w:line="360" w:lineRule="auto"/>
         <w:ind w:left="360"/>
         <w:rPr>
           <w:rFonts w:ascii="Verdana" w:hAnsi="Verdana"/>
@@ -589,6 +866,7 @@
     </w:p>
     <w:p>
       <w:pPr>
+        <w:spacing w:line="360" w:lineRule="auto"/>
         <w:ind w:left="360"/>
         <w:rPr>
           <w:rFonts w:ascii="Verdana" w:hAnsi="Verdana"/>
@@ -604,11 +882,22 @@
           <w:szCs w:val="24"/>
           <w:lang w:val="fr-FR"/>
         </w:rPr>
-        <w:t>Les puces RFID intégrées dans les tags ont une capacité de stockage plus importante que les codes-barres et peuvent conserver des informations très variées sur un produit (date de fabrication, taille, prix, etc.). Les informations contenues sur la puce peuvent aussi être mises à jour en temps réel et à distance.</w:t>
-      </w:r>
-    </w:p>
-    <w:p>
-      <w:pPr>
+        <w:t xml:space="preserve">Les puces RFID intégrées dans les tags ont une capacité de stockage plus importante que les codes-barres et peuvent conserver des informations </w:t>
+      </w:r>
+      <w:r>
+        <w:rPr>
+          <w:rFonts w:ascii="Verdana" w:hAnsi="Verdana"/>
+          <w:sz w:val="24"/>
+          <w:szCs w:val="24"/>
+          <w:lang w:val="fr-FR"/>
+        </w:rPr>
+        <w:lastRenderedPageBreak/>
+        <w:t>très variées sur un produit (date de fabrication, taille, prix, etc.). Les informations contenues sur la puce peuvent aussi être mises à jour en temps réel et à distance.</w:t>
+      </w:r>
+    </w:p>
+    <w:p>
+      <w:pPr>
+        <w:spacing w:line="360" w:lineRule="auto"/>
         <w:ind w:left="360"/>
         <w:rPr>
           <w:rFonts w:ascii="Verdana" w:hAnsi="Verdana"/>
@@ -624,41 +913,12 @@
           <w:szCs w:val="24"/>
           <w:lang w:val="fr-FR"/>
         </w:rPr>
-        <w:t>Le NFC (</w:t>
-      </w:r>
-      <w:proofErr w:type="spellStart"/>
-      <w:r>
-        <w:rPr>
-          <w:rFonts w:ascii="Verdana" w:hAnsi="Verdana"/>
-          <w:sz w:val="24"/>
-          <w:szCs w:val="24"/>
-          <w:lang w:val="fr-FR"/>
-        </w:rPr>
-        <w:t>Near</w:t>
-      </w:r>
-      <w:proofErr w:type="spellEnd"/>
-      <w:r>
-        <w:rPr>
-          <w:rFonts w:ascii="Verdana" w:hAnsi="Verdana"/>
-          <w:sz w:val="24"/>
-          <w:szCs w:val="24"/>
-          <w:lang w:val="fr-FR"/>
-        </w:rPr>
-        <w:t xml:space="preserve"> Field Communication ou communication en champs proche) permet d’échanger des données sans contact et à courte portée </w:t>
-      </w:r>
-      <w:r>
-        <w:rPr>
-          <w:rFonts w:ascii="Verdana" w:hAnsi="Verdana"/>
-          <w:sz w:val="24"/>
-          <w:szCs w:val="24"/>
-          <w:lang w:val="fr-FR"/>
-        </w:rPr>
-        <w:lastRenderedPageBreak/>
-        <w:t>(maximum 10 cm) entre 2 appareils équipés d’une puce NFC (terminaux mobiles, ordinateurs, diffuseurs de musique).</w:t>
-      </w:r>
-    </w:p>
-    <w:p>
-      <w:pPr>
+        <w:t>Le NFC (Near Field Communication ou communication en champs proche) permet d’échanger des données sans contact et à courte portée (maximum 10 cm) entre 2 appareils équipés d’une puce NFC (terminaux mobiles, ordinateurs, diffuseurs de musique).</w:t>
+      </w:r>
+    </w:p>
+    <w:p>
+      <w:pPr>
+        <w:spacing w:line="360" w:lineRule="auto"/>
         <w:ind w:left="360"/>
         <w:rPr>
           <w:rFonts w:ascii="Verdana" w:hAnsi="Verdana"/>
@@ -688,6 +948,7 @@
     </w:p>
     <w:p>
       <w:pPr>
+        <w:spacing w:line="360" w:lineRule="auto"/>
         <w:rPr>
           <w:rFonts w:ascii="Verdana" w:hAnsi="Verdana"/>
           <w:sz w:val="24"/>
@@ -703,6 +964,7 @@
           <w:ilvl w:val="0"/>
           <w:numId w:val="7"/>
         </w:numPr>
+        <w:spacing w:line="360" w:lineRule="auto"/>
         <w:rPr>
           <w:rFonts w:ascii="Verdana" w:hAnsi="Verdana"/>
           <w:sz w:val="24"/>
@@ -733,6 +995,98 @@
     </w:p>
     <w:p>
       <w:pPr>
+        <w:spacing w:line="360" w:lineRule="auto"/>
+        <w:ind w:left="360"/>
+        <w:rPr>
+          <w:rFonts w:ascii="Verdana" w:hAnsi="Verdana"/>
+          <w:sz w:val="24"/>
+          <w:szCs w:val="24"/>
+          <w:lang w:val="fr-FR"/>
+        </w:rPr>
+      </w:pPr>
+    </w:p>
+    <w:p>
+      <w:pPr>
+        <w:spacing w:line="360" w:lineRule="auto"/>
+        <w:ind w:left="360"/>
+        <w:jc w:val="center"/>
+        <w:rPr>
+          <w:rFonts w:ascii="Verdana" w:hAnsi="Verdana"/>
+          <w:sz w:val="24"/>
+          <w:szCs w:val="24"/>
+          <w:lang w:val="fr-FR"/>
+        </w:rPr>
+      </w:pPr>
+      <w:r>
+        <w:rPr>
+          <w:rFonts w:ascii="Verdana" w:hAnsi="Verdana"/>
+          <w:sz w:val="24"/>
+          <w:szCs w:val="24"/>
+          <w:lang w:val="fr-FR"/>
+        </w:rPr>
+        <w:drawing>
+          <wp:inline distT="0" distB="0" distL="0" distR="0">
+            <wp:extent cx="3957688" cy="2136299"/>
+            <wp:effectExtent l="19050" t="0" r="4712" b="0"/>
+            <wp:docPr id="3" name="Picture 1"/>
+            <wp:cNvGraphicFramePr>
+              <a:graphicFrameLocks xmlns:a="http://schemas.openxmlformats.org/drawingml/2006/main" noChangeAspect="1"/>
+            </wp:cNvGraphicFramePr>
+            <a:graphic xmlns:a="http://schemas.openxmlformats.org/drawingml/2006/main">
+              <a:graphicData uri="http://schemas.openxmlformats.org/drawingml/2006/picture">
+                <pic:pic xmlns:pic="http://schemas.openxmlformats.org/drawingml/2006/picture">
+                  <pic:nvPicPr>
+                    <pic:cNvPr id="0" name="Picture 1"/>
+                    <pic:cNvPicPr>
+                      <a:picLocks noChangeAspect="1" noChangeArrowheads="1"/>
+                    </pic:cNvPicPr>
+                  </pic:nvPicPr>
+                  <pic:blipFill>
+                    <a:blip r:embed="rId5"/>
+                    <a:srcRect/>
+                    <a:stretch>
+                      <a:fillRect/>
+                    </a:stretch>
+                  </pic:blipFill>
+                  <pic:spPr bwMode="auto">
+                    <a:xfrm>
+                      <a:off x="0" y="0"/>
+                      <a:ext cx="3974040" cy="2145126"/>
+                    </a:xfrm>
+                    <a:prstGeom prst="rect">
+                      <a:avLst/>
+                    </a:prstGeom>
+                    <a:noFill/>
+                    <a:ln w="9525">
+                      <a:noFill/>
+                      <a:miter lim="800000"/>
+                      <a:headEnd/>
+                      <a:tailEnd/>
+                    </a:ln>
+                  </pic:spPr>
+                </pic:pic>
+              </a:graphicData>
+            </a:graphic>
+          </wp:inline>
+        </w:drawing>
+      </w:r>
+    </w:p>
+    <w:p>
+      <w:pPr>
+        <w:spacing w:line="360" w:lineRule="auto"/>
+        <w:ind w:left="360"/>
+        <w:rPr>
+          <w:rFonts w:ascii="Verdana" w:hAnsi="Verdana"/>
+          <w:sz w:val="24"/>
+          <w:szCs w:val="24"/>
+          <w:lang w:val="fr-FR"/>
+        </w:rPr>
+      </w:pPr>
+    </w:p>
+    <w:p>
+      <w:pPr>
+        <w:spacing w:line="360" w:lineRule="auto"/>
+        <w:ind w:left="360"/>
         <w:rPr>
           <w:rFonts w:ascii="Verdana" w:hAnsi="Verdana"/>
           <w:sz w:val="24"/>
@@ -757,20 +1111,23 @@
           <w:ilvl w:val="0"/>
           <w:numId w:val="2"/>
         </w:numPr>
-        <w:rPr>
-          <w:rFonts w:ascii="Verdana" w:hAnsi="Verdana"/>
-          <w:sz w:val="24"/>
-          <w:szCs w:val="24"/>
-          <w:lang w:val="fr-FR"/>
-        </w:rPr>
-      </w:pPr>
-      <w:r>
-        <w:rPr>
-          <w:rFonts w:ascii="Verdana" w:hAnsi="Verdana"/>
-          <w:sz w:val="24"/>
-          <w:szCs w:val="24"/>
-          <w:lang w:val="fr-FR"/>
-        </w:rPr>
+        <w:spacing w:line="360" w:lineRule="auto"/>
+        <w:ind w:left="1080"/>
+        <w:rPr>
+          <w:rFonts w:ascii="Verdana" w:hAnsi="Verdana"/>
+          <w:sz w:val="24"/>
+          <w:szCs w:val="24"/>
+          <w:lang w:val="fr-FR"/>
+        </w:rPr>
+      </w:pPr>
+      <w:r>
+        <w:rPr>
+          <w:rFonts w:ascii="Verdana" w:hAnsi="Verdana"/>
+          <w:sz w:val="24"/>
+          <w:szCs w:val="24"/>
+          <w:lang w:val="fr-FR"/>
+        </w:rPr>
+        <w:lastRenderedPageBreak/>
         <w:t>Un transpondeur (étiquette ou tag)</w:t>
       </w:r>
       <w:r>
@@ -790,6 +1147,8 @@
           <w:ilvl w:val="0"/>
           <w:numId w:val="2"/>
         </w:numPr>
+        <w:spacing w:line="360" w:lineRule="auto"/>
+        <w:ind w:left="1080"/>
         <w:rPr>
           <w:rFonts w:ascii="Verdana" w:hAnsi="Verdana"/>
           <w:sz w:val="24"/>
@@ -814,6 +1173,8 @@
           <w:ilvl w:val="0"/>
           <w:numId w:val="2"/>
         </w:numPr>
+        <w:spacing w:line="360" w:lineRule="auto"/>
+        <w:ind w:left="1080"/>
         <w:rPr>
           <w:rFonts w:ascii="Verdana" w:hAnsi="Verdana"/>
           <w:sz w:val="24"/>
@@ -833,17 +1194,23 @@
     </w:p>
     <w:p>
       <w:pPr>
-        <w:rPr>
-          <w:rFonts w:ascii="Verdana" w:hAnsi="Verdana"/>
-          <w:sz w:val="24"/>
-          <w:szCs w:val="24"/>
-          <w:lang w:val="fr-FR"/>
-        </w:rPr>
-      </w:pPr>
-    </w:p>
-    <w:p>
-      <w:pPr>
-        <w:ind w:left="360"/>
+        <w:spacing w:line="360" w:lineRule="auto"/>
+        <w:rPr>
+          <w:rFonts w:ascii="Verdana" w:hAnsi="Verdana"/>
+          <w:sz w:val="24"/>
+          <w:szCs w:val="24"/>
+          <w:lang w:val="fr-FR"/>
+        </w:rPr>
+      </w:pPr>
+    </w:p>
+    <w:p>
+      <w:pPr>
+        <w:pStyle w:val="ListParagraph"/>
+        <w:numPr>
+          <w:ilvl w:val="1"/>
+          <w:numId w:val="7"/>
+        </w:numPr>
+        <w:spacing w:line="360" w:lineRule="auto"/>
         <w:rPr>
           <w:rFonts w:ascii="Verdana" w:hAnsi="Verdana"/>
           <w:sz w:val="24"/>
@@ -860,9 +1227,352 @@
           <w:szCs w:val="24"/>
           <w:lang w:val="fr-FR"/>
         </w:rPr>
-        <w:t xml:space="preserve">5.1. </w:t>
-      </w:r>
-      <w:r>
+        <w:t>L’étiquette électronique</w:t>
+      </w:r>
+      <w:r>
+        <w:rPr>
+          <w:rFonts w:ascii="Verdana" w:hAnsi="Verdana"/>
+          <w:sz w:val="24"/>
+          <w:szCs w:val="24"/>
+          <w:lang w:val="fr-FR"/>
+        </w:rPr>
+        <w:t xml:space="preserve"> </w:t>
+      </w:r>
+    </w:p>
+    <w:p>
+      <w:pPr>
+        <w:spacing w:line="360" w:lineRule="auto"/>
+        <w:ind w:left="720"/>
+        <w:rPr>
+          <w:rFonts w:ascii="Verdana" w:hAnsi="Verdana"/>
+          <w:sz w:val="24"/>
+          <w:szCs w:val="24"/>
+          <w:lang w:val="fr-FR"/>
+        </w:rPr>
+      </w:pPr>
+    </w:p>
+    <w:p>
+      <w:pPr>
+        <w:spacing w:line="360" w:lineRule="auto"/>
+        <w:ind w:left="720"/>
+        <w:rPr>
+          <w:rFonts w:ascii="Verdana" w:hAnsi="Verdana"/>
+          <w:sz w:val="24"/>
+          <w:szCs w:val="24"/>
+          <w:lang w:val="fr-FR"/>
+        </w:rPr>
+      </w:pPr>
+      <w:r>
+        <w:rPr>
+          <w:rFonts w:ascii="Verdana" w:hAnsi="Verdana"/>
+          <w:sz w:val="24"/>
+          <w:szCs w:val="24"/>
+          <w:lang w:val="fr-FR"/>
+        </w:rPr>
+        <w:t>Un</w:t>
+      </w:r>
+      <w:r>
+        <w:rPr>
+          <w:rFonts w:ascii="Verdana" w:hAnsi="Verdana"/>
+          <w:sz w:val="24"/>
+          <w:szCs w:val="24"/>
+          <w:lang w:val="fr-FR"/>
+        </w:rPr>
+        <w:t>e</w:t>
+      </w:r>
+      <w:r>
+        <w:rPr>
+          <w:rFonts w:ascii="Verdana" w:hAnsi="Verdana"/>
+          <w:sz w:val="24"/>
+          <w:szCs w:val="24"/>
+          <w:lang w:val="fr-FR"/>
+        </w:rPr>
+        <w:t xml:space="preserve"> </w:t>
+      </w:r>
+      <w:r>
+        <w:rPr>
+          <w:rFonts w:ascii="Verdana" w:hAnsi="Verdana"/>
+          <w:sz w:val="24"/>
+          <w:szCs w:val="24"/>
+          <w:lang w:val="fr-FR"/>
+        </w:rPr>
+        <w:t>étiquette électronique</w:t>
+      </w:r>
+      <w:r>
+        <w:rPr>
+          <w:rFonts w:ascii="Verdana" w:hAnsi="Verdana"/>
+          <w:sz w:val="24"/>
+          <w:szCs w:val="24"/>
+          <w:lang w:val="fr-FR"/>
+        </w:rPr>
+        <w:t xml:space="preserve"> </w:t>
+      </w:r>
+      <w:r>
+        <w:rPr>
+          <w:rFonts w:ascii="Verdana" w:hAnsi="Verdana"/>
+          <w:sz w:val="24"/>
+          <w:szCs w:val="24"/>
+          <w:lang w:val="fr-FR"/>
+        </w:rPr>
+        <w:t>est</w:t>
+      </w:r>
+      <w:r>
+        <w:rPr>
+          <w:rFonts w:ascii="Verdana" w:hAnsi="Verdana"/>
+          <w:sz w:val="24"/>
+          <w:szCs w:val="24"/>
+          <w:lang w:val="fr-FR"/>
+        </w:rPr>
+        <w:t xml:space="preserve"> un support d’informations qui combine le traitement d’un signal et le stockage des données. Elle est</w:t>
+      </w:r>
+      <w:r>
+        <w:rPr>
+          <w:rFonts w:ascii="Verdana" w:hAnsi="Verdana"/>
+          <w:sz w:val="24"/>
+          <w:szCs w:val="24"/>
+          <w:lang w:val="fr-FR"/>
+        </w:rPr>
+        <w:t xml:space="preserve"> </w:t>
+      </w:r>
+      <w:r>
+        <w:rPr>
+          <w:rFonts w:ascii="Verdana" w:hAnsi="Verdana"/>
+          <w:sz w:val="24"/>
+          <w:szCs w:val="24"/>
+          <w:lang w:val="fr-FR"/>
+        </w:rPr>
+        <w:t>constituée d’un circuit électronique</w:t>
+      </w:r>
+      <w:r>
+        <w:rPr>
+          <w:rFonts w:ascii="Verdana" w:hAnsi="Verdana"/>
+          <w:sz w:val="24"/>
+          <w:szCs w:val="24"/>
+          <w:lang w:val="fr-FR"/>
+        </w:rPr>
+        <w:t xml:space="preserve"> diffusé sur un circuit imprimé</w:t>
+      </w:r>
+      <w:r>
+        <w:rPr>
+          <w:rFonts w:ascii="Verdana" w:hAnsi="Verdana"/>
+          <w:sz w:val="24"/>
+          <w:szCs w:val="24"/>
+          <w:lang w:val="fr-FR"/>
+        </w:rPr>
+        <w:t xml:space="preserve"> et couplé à une antenne.</w:t>
+      </w:r>
+    </w:p>
+    <w:p>
+      <w:pPr>
+        <w:spacing w:line="360" w:lineRule="auto"/>
+        <w:ind w:left="720"/>
+        <w:rPr>
+          <w:rFonts w:ascii="Verdana" w:hAnsi="Verdana"/>
+          <w:sz w:val="24"/>
+          <w:szCs w:val="24"/>
+          <w:lang w:val="fr-FR"/>
+        </w:rPr>
+      </w:pPr>
+      <w:r>
+        <w:rPr>
+          <w:rFonts w:ascii="Verdana" w:hAnsi="Verdana"/>
+          <w:sz w:val="24"/>
+          <w:szCs w:val="24"/>
+          <w:lang w:val="fr-FR"/>
+        </w:rPr>
+        <w:t>Souvent appelée ‘transpondeur’ à cause de ses fonctions de réponse et d’</w:t>
+      </w:r>
+      <w:r>
+        <w:rPr>
+          <w:rFonts w:ascii="Verdana" w:hAnsi="Verdana"/>
+          <w:sz w:val="24"/>
+          <w:szCs w:val="24"/>
+          <w:lang w:val="fr-FR"/>
+        </w:rPr>
+        <w:t>émission.</w:t>
+      </w:r>
+      <w:r>
+        <w:rPr>
+          <w:rFonts w:ascii="Verdana" w:hAnsi="Verdana"/>
+          <w:sz w:val="24"/>
+          <w:szCs w:val="24"/>
+          <w:lang w:val="fr-FR"/>
+        </w:rPr>
+        <w:t> </w:t>
+      </w:r>
+      <w:r>
+        <w:rPr>
+          <w:rFonts w:ascii="Verdana" w:hAnsi="Verdana"/>
+          <w:sz w:val="24"/>
+          <w:szCs w:val="24"/>
+          <w:lang w:val="fr-FR"/>
+        </w:rPr>
+        <w:t>L’étiquette est activée par un signal radio émis par le lecteur RFID lui-même équipé d’une carte RFID et d’une antenne, les étiquettes transmettent les données qu’elles contiennent en retour.</w:t>
+      </w:r>
+    </w:p>
+    <w:p>
+      <w:pPr>
+        <w:spacing w:line="360" w:lineRule="auto"/>
+        <w:ind w:left="720"/>
+        <w:rPr>
+          <w:rFonts w:ascii="Verdana" w:hAnsi="Verdana"/>
+          <w:sz w:val="24"/>
+          <w:szCs w:val="24"/>
+          <w:lang w:val="fr-FR"/>
+        </w:rPr>
+      </w:pPr>
+      <w:r>
+        <w:rPr>
+          <w:rFonts w:ascii="Verdana" w:hAnsi="Verdana"/>
+          <w:sz w:val="24"/>
+          <w:szCs w:val="24"/>
+          <w:lang w:val="fr-FR"/>
+        </w:rPr>
+        <w:t xml:space="preserve">La mémoire d’un transpondeur comprend généralement une ROM (Read Only Memory), une RAM (Random Access Memory) ainsi qu’une mémoire programmable non volatile pour </w:t>
+      </w:r>
+      <w:r>
+        <w:rPr>
+          <w:rFonts w:ascii="Verdana" w:hAnsi="Verdana"/>
+          <w:sz w:val="24"/>
+          <w:szCs w:val="24"/>
+          <w:lang w:val="fr-FR"/>
+        </w:rPr>
+        <w:t>la conservation</w:t>
+      </w:r>
+      <w:r>
+        <w:rPr>
+          <w:rFonts w:ascii="Verdana" w:hAnsi="Verdana"/>
+          <w:sz w:val="24"/>
+          <w:szCs w:val="24"/>
+          <w:lang w:val="fr-FR"/>
+        </w:rPr>
+        <w:t xml:space="preserve"> des données.</w:t>
+      </w:r>
+    </w:p>
+    <w:p>
+      <w:pPr>
+        <w:spacing w:line="360" w:lineRule="auto"/>
+        <w:ind w:left="720"/>
+        <w:rPr>
+          <w:rFonts w:ascii="Verdana" w:hAnsi="Verdana"/>
+          <w:sz w:val="24"/>
+          <w:szCs w:val="24"/>
+          <w:lang w:val="fr-FR"/>
+        </w:rPr>
+      </w:pPr>
+    </w:p>
+    <w:p>
+      <w:pPr>
+        <w:spacing w:line="360" w:lineRule="auto"/>
+        <w:ind w:left="720"/>
+        <w:jc w:val="center"/>
+        <w:rPr>
+          <w:rFonts w:ascii="Verdana" w:hAnsi="Verdana"/>
+          <w:sz w:val="24"/>
+          <w:szCs w:val="24"/>
+          <w:lang w:val="fr-FR"/>
+        </w:rPr>
+      </w:pPr>
+      <w:r>
+        <w:rPr>
+          <w:rFonts w:ascii="Verdana" w:hAnsi="Verdana"/>
+          <w:noProof/>
+          <w:sz w:val="24"/>
+          <w:szCs w:val="24"/>
+        </w:rPr>
+        <w:drawing>
+          <wp:inline distT="0" distB="0" distL="0" distR="0">
+            <wp:extent cx="1686296" cy="909020"/>
+            <wp:effectExtent l="19050" t="0" r="9154" b="0"/>
+            <wp:docPr id="2" name="Picture 2"/>
+            <wp:cNvGraphicFramePr>
+              <a:graphicFrameLocks xmlns:a="http://schemas.openxmlformats.org/drawingml/2006/main" noChangeAspect="1"/>
+            </wp:cNvGraphicFramePr>
+            <a:graphic xmlns:a="http://schemas.openxmlformats.org/drawingml/2006/main">
+              <a:graphicData uri="http://schemas.openxmlformats.org/drawingml/2006/picture">
+                <pic:pic xmlns:pic="http://schemas.openxmlformats.org/drawingml/2006/picture">
+                  <pic:nvPicPr>
+                    <pic:cNvPr id="0" name="Picture 2"/>
+                    <pic:cNvPicPr>
+                      <a:picLocks noChangeAspect="1" noChangeArrowheads="1"/>
+                    </pic:cNvPicPr>
+                  </pic:nvPicPr>
+                  <pic:blipFill>
+                    <a:blip r:embed="rId6"/>
+                    <a:srcRect/>
+                    <a:stretch>
+                      <a:fillRect/>
+                    </a:stretch>
+                  </pic:blipFill>
+                  <pic:spPr bwMode="auto">
+                    <a:xfrm>
+                      <a:off x="0" y="0"/>
+                      <a:ext cx="1686447" cy="909102"/>
+                    </a:xfrm>
+                    <a:prstGeom prst="rect">
+                      <a:avLst/>
+                    </a:prstGeom>
+                    <a:noFill/>
+                    <a:ln w="9525">
+                      <a:noFill/>
+                      <a:miter lim="800000"/>
+                      <a:headEnd/>
+                      <a:tailEnd/>
+                    </a:ln>
+                  </pic:spPr>
+                </pic:pic>
+              </a:graphicData>
+            </a:graphic>
+          </wp:inline>
+        </w:drawing>
+      </w:r>
+    </w:p>
+    <w:p>
+      <w:pPr>
+        <w:spacing w:line="360" w:lineRule="auto"/>
+        <w:ind w:left="720"/>
+        <w:jc w:val="center"/>
+        <w:rPr>
+          <w:rFonts w:ascii="Verdana" w:hAnsi="Verdana"/>
+          <w:sz w:val="24"/>
+          <w:szCs w:val="24"/>
+          <w:lang w:val="fr-FR"/>
+        </w:rPr>
+      </w:pPr>
+    </w:p>
+    <w:p>
+      <w:pPr>
+        <w:spacing w:line="360" w:lineRule="auto"/>
+        <w:ind w:left="720"/>
+        <w:jc w:val="center"/>
+        <w:rPr>
+          <w:rFonts w:ascii="Verdana" w:hAnsi="Verdana"/>
+          <w:sz w:val="24"/>
+          <w:szCs w:val="24"/>
+          <w:lang w:val="fr-FR"/>
+        </w:rPr>
+      </w:pPr>
+    </w:p>
+    <w:p>
+      <w:pPr>
+        <w:spacing w:line="360" w:lineRule="auto"/>
+        <w:ind w:left="360"/>
+        <w:rPr>
+          <w:rFonts w:ascii="Verdana" w:hAnsi="Verdana"/>
+          <w:sz w:val="24"/>
+          <w:szCs w:val="24"/>
+          <w:lang w:val="fr-FR"/>
+        </w:rPr>
+      </w:pPr>
+    </w:p>
+    <w:p>
+      <w:pPr>
+        <w:pStyle w:val="ListParagraph"/>
+        <w:numPr>
+          <w:ilvl w:val="1"/>
+          <w:numId w:val="7"/>
+        </w:numPr>
+        <w:spacing w:line="360" w:lineRule="auto"/>
         <w:rPr>
           <w:rFonts w:ascii="Verdana" w:hAnsi="Verdana"/>
           <w:b/>
@@ -871,269 +1581,8 @@
           <w:szCs w:val="24"/>
           <w:lang w:val="fr-FR"/>
         </w:rPr>
-        <w:t>L’étiquette électronique</w:t>
-      </w:r>
-      <w:r>
-        <w:rPr>
-          <w:rFonts w:ascii="Verdana" w:hAnsi="Verdana"/>
-          <w:sz w:val="24"/>
-          <w:szCs w:val="24"/>
-          <w:lang w:val="fr-FR"/>
-        </w:rPr>
-        <w:t xml:space="preserve"> </w:t>
-      </w:r>
-    </w:p>
-    <w:p>
-      <w:pPr>
-        <w:ind w:left="360"/>
-        <w:rPr>
-          <w:rFonts w:ascii="Verdana" w:hAnsi="Verdana"/>
-          <w:sz w:val="24"/>
-          <w:szCs w:val="24"/>
-          <w:lang w:val="fr-FR"/>
-        </w:rPr>
-      </w:pPr>
-      <w:r>
-        <w:rPr>
-          <w:rFonts w:ascii="Verdana" w:hAnsi="Verdana"/>
-          <w:sz w:val="24"/>
-          <w:szCs w:val="24"/>
-          <w:lang w:val="fr-FR"/>
-        </w:rPr>
-        <w:t>Un</w:t>
-      </w:r>
-      <w:r>
-        <w:rPr>
-          <w:rFonts w:ascii="Verdana" w:hAnsi="Verdana"/>
-          <w:sz w:val="24"/>
-          <w:szCs w:val="24"/>
-          <w:lang w:val="fr-FR"/>
-        </w:rPr>
-        <w:t>e</w:t>
-      </w:r>
-      <w:r>
-        <w:rPr>
-          <w:rFonts w:ascii="Verdana" w:hAnsi="Verdana"/>
-          <w:sz w:val="24"/>
-          <w:szCs w:val="24"/>
-          <w:lang w:val="fr-FR"/>
-        </w:rPr>
-        <w:t xml:space="preserve"> </w:t>
-      </w:r>
-      <w:r>
-        <w:rPr>
-          <w:rFonts w:ascii="Verdana" w:hAnsi="Verdana"/>
-          <w:sz w:val="24"/>
-          <w:szCs w:val="24"/>
-          <w:lang w:val="fr-FR"/>
-        </w:rPr>
-        <w:t>étiquette électronique</w:t>
-      </w:r>
-      <w:r>
-        <w:rPr>
-          <w:rFonts w:ascii="Verdana" w:hAnsi="Verdana"/>
-          <w:sz w:val="24"/>
-          <w:szCs w:val="24"/>
-          <w:lang w:val="fr-FR"/>
-        </w:rPr>
-        <w:t xml:space="preserve"> </w:t>
-      </w:r>
-      <w:r>
-        <w:rPr>
-          <w:rFonts w:ascii="Verdana" w:hAnsi="Verdana"/>
-          <w:sz w:val="24"/>
-          <w:szCs w:val="24"/>
-          <w:lang w:val="fr-FR"/>
-        </w:rPr>
-        <w:t>est</w:t>
-      </w:r>
-      <w:r>
-        <w:rPr>
-          <w:rFonts w:ascii="Verdana" w:hAnsi="Verdana"/>
-          <w:sz w:val="24"/>
-          <w:szCs w:val="24"/>
-          <w:lang w:val="fr-FR"/>
-        </w:rPr>
-        <w:t xml:space="preserve"> un support d’informations qui combine le traitement d’un signal et le stockage des données. Elle est</w:t>
-      </w:r>
-      <w:r>
-        <w:rPr>
-          <w:rFonts w:ascii="Verdana" w:hAnsi="Verdana"/>
-          <w:sz w:val="24"/>
-          <w:szCs w:val="24"/>
-          <w:lang w:val="fr-FR"/>
-        </w:rPr>
-        <w:t xml:space="preserve"> </w:t>
-      </w:r>
-      <w:r>
-        <w:rPr>
-          <w:rFonts w:ascii="Verdana" w:hAnsi="Verdana"/>
-          <w:sz w:val="24"/>
-          <w:szCs w:val="24"/>
-          <w:lang w:val="fr-FR"/>
-        </w:rPr>
-        <w:t>constituée d’un circuit électronique</w:t>
-      </w:r>
-      <w:r>
-        <w:rPr>
-          <w:rFonts w:ascii="Verdana" w:hAnsi="Verdana"/>
-          <w:sz w:val="24"/>
-          <w:szCs w:val="24"/>
-          <w:lang w:val="fr-FR"/>
-        </w:rPr>
-        <w:t xml:space="preserve"> diffusé sur un circuit imprimé</w:t>
-      </w:r>
-      <w:r>
-        <w:rPr>
-          <w:rFonts w:ascii="Verdana" w:hAnsi="Verdana"/>
-          <w:sz w:val="24"/>
-          <w:szCs w:val="24"/>
-          <w:lang w:val="fr-FR"/>
-        </w:rPr>
-        <w:t xml:space="preserve"> et couplé à une antenne.</w:t>
-      </w:r>
-    </w:p>
-    <w:p>
-      <w:pPr>
-        <w:ind w:left="360"/>
-        <w:rPr>
-          <w:rFonts w:ascii="Verdana" w:hAnsi="Verdana"/>
-          <w:sz w:val="24"/>
-          <w:szCs w:val="24"/>
-          <w:lang w:val="fr-FR"/>
-        </w:rPr>
-      </w:pPr>
-      <w:r>
-        <w:rPr>
-          <w:rFonts w:ascii="Verdana" w:hAnsi="Verdana"/>
-          <w:sz w:val="24"/>
-          <w:szCs w:val="24"/>
-          <w:lang w:val="fr-FR"/>
-        </w:rPr>
-        <w:t>Souvent appelée ‘transpondeur’ à cause de ses fonctions de réponse et d’</w:t>
-      </w:r>
-      <w:r>
-        <w:rPr>
-          <w:rFonts w:ascii="Verdana" w:hAnsi="Verdana"/>
-          <w:sz w:val="24"/>
-          <w:szCs w:val="24"/>
-          <w:lang w:val="fr-FR"/>
-        </w:rPr>
-        <w:t>émission.</w:t>
-      </w:r>
-      <w:r>
-        <w:rPr>
-          <w:rFonts w:ascii="Verdana" w:hAnsi="Verdana"/>
-          <w:sz w:val="24"/>
-          <w:szCs w:val="24"/>
-          <w:lang w:val="fr-FR"/>
-        </w:rPr>
-        <w:t> </w:t>
-      </w:r>
-      <w:r>
-        <w:rPr>
-          <w:rFonts w:ascii="Verdana" w:hAnsi="Verdana"/>
-          <w:sz w:val="24"/>
-          <w:szCs w:val="24"/>
-          <w:lang w:val="fr-FR"/>
-        </w:rPr>
-        <w:t>L’étiquette est activée par un signal radio émis par le lecteur RFID lui-même équipé d’une carte RFID et d’une antenne, les étiquettes transmettent les données qu’elles contiennent en retour.</w:t>
-      </w:r>
-    </w:p>
-    <w:p>
-      <w:pPr>
-        <w:ind w:left="360"/>
-        <w:rPr>
-          <w:rFonts w:ascii="Verdana" w:hAnsi="Verdana"/>
-          <w:sz w:val="24"/>
-          <w:szCs w:val="24"/>
-          <w:lang w:val="fr-FR"/>
-        </w:rPr>
-      </w:pPr>
-      <w:r>
-        <w:rPr>
-          <w:rFonts w:ascii="Verdana" w:hAnsi="Verdana"/>
-          <w:sz w:val="24"/>
-          <w:szCs w:val="24"/>
-          <w:lang w:val="fr-FR"/>
-        </w:rPr>
-        <w:t xml:space="preserve">La mémoire d’un transpondeur comprend généralement une ROM (Read </w:t>
-      </w:r>
-      <w:proofErr w:type="spellStart"/>
-      <w:r>
-        <w:rPr>
-          <w:rFonts w:ascii="Verdana" w:hAnsi="Verdana"/>
-          <w:sz w:val="24"/>
-          <w:szCs w:val="24"/>
-          <w:lang w:val="fr-FR"/>
-        </w:rPr>
-        <w:t>Only</w:t>
-      </w:r>
-      <w:proofErr w:type="spellEnd"/>
-      <w:r>
-        <w:rPr>
-          <w:rFonts w:ascii="Verdana" w:hAnsi="Verdana"/>
-          <w:sz w:val="24"/>
-          <w:szCs w:val="24"/>
-          <w:lang w:val="fr-FR"/>
-        </w:rPr>
-        <w:t xml:space="preserve"> Memory), une RAM (</w:t>
-      </w:r>
-      <w:proofErr w:type="spellStart"/>
-      <w:r>
-        <w:rPr>
-          <w:rFonts w:ascii="Verdana" w:hAnsi="Verdana"/>
-          <w:sz w:val="24"/>
-          <w:szCs w:val="24"/>
-          <w:lang w:val="fr-FR"/>
-        </w:rPr>
-        <w:t>Random</w:t>
-      </w:r>
-      <w:proofErr w:type="spellEnd"/>
-      <w:r>
-        <w:rPr>
-          <w:rFonts w:ascii="Verdana" w:hAnsi="Verdana"/>
-          <w:sz w:val="24"/>
-          <w:szCs w:val="24"/>
-          <w:lang w:val="fr-FR"/>
-        </w:rPr>
-        <w:t xml:space="preserve"> Access Memory) ainsi qu’une mémoire programmable non volatile pour </w:t>
-      </w:r>
-      <w:proofErr w:type="gramStart"/>
-      <w:r>
-        <w:rPr>
-          <w:rFonts w:ascii="Verdana" w:hAnsi="Verdana"/>
-          <w:sz w:val="24"/>
-          <w:szCs w:val="24"/>
-          <w:lang w:val="fr-FR"/>
-        </w:rPr>
-        <w:t>la</w:t>
-      </w:r>
-      <w:proofErr w:type="gramEnd"/>
-      <w:r>
-        <w:rPr>
-          <w:rFonts w:ascii="Verdana" w:hAnsi="Verdana"/>
-          <w:sz w:val="24"/>
-          <w:szCs w:val="24"/>
-          <w:lang w:val="fr-FR"/>
-        </w:rPr>
-        <w:t xml:space="preserve"> conservatoire des données.</w:t>
-      </w:r>
-    </w:p>
-    <w:p>
-      <w:pPr>
-        <w:ind w:left="360"/>
-        <w:rPr>
-          <w:rFonts w:ascii="Verdana" w:hAnsi="Verdana"/>
-          <w:sz w:val="24"/>
-          <w:szCs w:val="24"/>
-          <w:lang w:val="fr-FR"/>
-        </w:rPr>
-      </w:pPr>
-    </w:p>
-    <w:p>
-      <w:pPr>
-        <w:ind w:left="360"/>
+      </w:pPr>
+      <w:r>
         <w:rPr>
           <w:rFonts w:ascii="Verdana" w:hAnsi="Verdana"/>
           <w:b/>
@@ -1142,8 +1591,14 @@
           <w:szCs w:val="24"/>
           <w:lang w:val="fr-FR"/>
         </w:rPr>
-      </w:pPr>
-      <w:r>
+        <w:lastRenderedPageBreak/>
+        <w:t xml:space="preserve">Le lecteur RFID </w:t>
+      </w:r>
+    </w:p>
+    <w:p>
+      <w:pPr>
+        <w:spacing w:line="360" w:lineRule="auto"/>
+        <w:ind w:left="360"/>
         <w:rPr>
           <w:rFonts w:ascii="Verdana" w:hAnsi="Verdana"/>
           <w:b/>
@@ -1152,12 +1607,12 @@
           <w:szCs w:val="24"/>
           <w:lang w:val="fr-FR"/>
         </w:rPr>
-        <w:t xml:space="preserve">5.2. Le lecteur RFID </w:t>
-      </w:r>
-    </w:p>
-    <w:p>
-      <w:pPr>
-        <w:ind w:left="360"/>
+      </w:pPr>
+    </w:p>
+    <w:p>
+      <w:pPr>
+        <w:spacing w:line="360" w:lineRule="auto"/>
+        <w:ind w:left="720"/>
         <w:rPr>
           <w:rFonts w:ascii="Verdana" w:hAnsi="Verdana"/>
           <w:sz w:val="24"/>
@@ -1186,22 +1641,22 @@
     </w:p>
     <w:p>
       <w:pPr>
-        <w:ind w:left="360"/>
-        <w:rPr>
-          <w:rFonts w:ascii="Verdana" w:hAnsi="Verdana"/>
-          <w:sz w:val="24"/>
-          <w:szCs w:val="24"/>
-          <w:lang w:val="fr-FR"/>
-        </w:rPr>
-      </w:pPr>
-      <w:r>
-        <w:rPr>
-          <w:rFonts w:ascii="Verdana" w:hAnsi="Verdana"/>
-          <w:sz w:val="24"/>
-          <w:szCs w:val="24"/>
-          <w:lang w:val="fr-FR"/>
-        </w:rPr>
-        <w:lastRenderedPageBreak/>
+        <w:spacing w:line="360" w:lineRule="auto"/>
+        <w:ind w:left="720"/>
+        <w:rPr>
+          <w:rFonts w:ascii="Verdana" w:hAnsi="Verdana"/>
+          <w:sz w:val="24"/>
+          <w:szCs w:val="24"/>
+          <w:lang w:val="fr-FR"/>
+        </w:rPr>
+      </w:pPr>
+      <w:r>
+        <w:rPr>
+          <w:rFonts w:ascii="Verdana" w:hAnsi="Verdana"/>
+          <w:sz w:val="24"/>
+          <w:szCs w:val="24"/>
+          <w:lang w:val="fr-FR"/>
+        </w:rPr>
         <w:t>La communication entre le lecteur RFID et l’étiquette est possible grâce à chaque antenne RFID intégrée dans chacun des 2 composants.</w:t>
       </w:r>
       <w:bookmarkStart w:id="0" w:name="_GoBack"/>
@@ -1209,6 +1664,7 @@
     </w:p>
     <w:p>
       <w:pPr>
+        <w:spacing w:line="360" w:lineRule="auto"/>
         <w:ind w:left="360"/>
         <w:rPr>
           <w:rFonts w:ascii="Verdana" w:hAnsi="Verdana"/>
@@ -1220,7 +1676,12 @@
     </w:p>
     <w:p>
       <w:pPr>
-        <w:ind w:left="360"/>
+        <w:pStyle w:val="ListParagraph"/>
+        <w:numPr>
+          <w:ilvl w:val="1"/>
+          <w:numId w:val="7"/>
+        </w:numPr>
+        <w:spacing w:line="360" w:lineRule="auto"/>
         <w:rPr>
           <w:rFonts w:ascii="Verdana" w:hAnsi="Verdana"/>
           <w:sz w:val="24"/>
@@ -1237,7 +1698,7 @@
           <w:szCs w:val="24"/>
           <w:lang w:val="fr-FR"/>
         </w:rPr>
-        <w:t>5.3 L’ordinateur</w:t>
+        <w:t>L’ordinateur</w:t>
       </w:r>
       <w:r>
         <w:rPr>
@@ -1251,6 +1712,7 @@
     </w:p>
     <w:p>
       <w:pPr>
+        <w:spacing w:line="360" w:lineRule="auto"/>
         <w:ind w:left="360"/>
         <w:rPr>
           <w:rFonts w:ascii="Verdana" w:hAnsi="Verdana"/>
@@ -1259,6 +1721,18 @@
           <w:lang w:val="fr-FR"/>
         </w:rPr>
       </w:pPr>
+    </w:p>
+    <w:p>
+      <w:pPr>
+        <w:spacing w:line="360" w:lineRule="auto"/>
+        <w:ind w:left="720"/>
+        <w:rPr>
+          <w:rFonts w:ascii="Verdana" w:hAnsi="Verdana"/>
+          <w:sz w:val="24"/>
+          <w:szCs w:val="24"/>
+          <w:lang w:val="fr-FR"/>
+        </w:rPr>
+      </w:pPr>
       <w:r>
         <w:rPr>
           <w:rFonts w:ascii="Verdana" w:hAnsi="Verdana"/>
@@ -1316,6 +1790,7 @@
     </w:p>
     <w:p>
       <w:pPr>
+        <w:spacing w:line="360" w:lineRule="auto"/>
         <w:rPr>
           <w:rFonts w:ascii="Verdana" w:hAnsi="Verdana"/>
           <w:sz w:val="24"/>
@@ -1331,6 +1806,7 @@
           <w:ilvl w:val="0"/>
           <w:numId w:val="7"/>
         </w:numPr>
+        <w:spacing w:line="360" w:lineRule="auto"/>
         <w:rPr>
           <w:rFonts w:ascii="Verdana" w:hAnsi="Verdana"/>
           <w:b/>
@@ -1355,6 +1831,7 @@
     <w:p>
       <w:pPr>
         <w:pStyle w:val="ListParagraph"/>
+        <w:spacing w:line="360" w:lineRule="auto"/>
         <w:ind w:left="360"/>
         <w:rPr>
           <w:rFonts w:ascii="Verdana" w:hAnsi="Verdana"/>
@@ -1369,6 +1846,7 @@
     <w:p>
       <w:pPr>
         <w:pStyle w:val="ListParagraph"/>
+        <w:spacing w:line="360" w:lineRule="auto"/>
         <w:ind w:left="360"/>
         <w:rPr>
           <w:rFonts w:ascii="Verdana" w:hAnsi="Verdana"/>
@@ -1377,6 +1855,19 @@
           <w:lang w:val="fr-FR"/>
         </w:rPr>
       </w:pPr>
+    </w:p>
+    <w:p>
+      <w:pPr>
+        <w:pStyle w:val="ListParagraph"/>
+        <w:spacing w:line="360" w:lineRule="auto"/>
+        <w:ind w:left="360"/>
+        <w:rPr>
+          <w:rFonts w:ascii="Verdana" w:hAnsi="Verdana"/>
+          <w:sz w:val="24"/>
+          <w:szCs w:val="24"/>
+          <w:lang w:val="fr-FR"/>
+        </w:rPr>
+      </w:pPr>
       <w:r>
         <w:rPr>
           <w:rFonts w:ascii="Verdana" w:hAnsi="Verdana"/>
@@ -1390,6 +1881,7 @@
     <w:p>
       <w:pPr>
         <w:pStyle w:val="ListParagraph"/>
+        <w:spacing w:line="360" w:lineRule="auto"/>
         <w:ind w:left="360"/>
         <w:rPr>
           <w:rFonts w:ascii="Verdana" w:hAnsi="Verdana"/>
@@ -1406,6 +1898,7 @@
           <w:ilvl w:val="0"/>
           <w:numId w:val="2"/>
         </w:numPr>
+        <w:spacing w:line="360" w:lineRule="auto"/>
         <w:rPr>
           <w:rFonts w:ascii="Verdana" w:hAnsi="Verdana"/>
           <w:sz w:val="24"/>
@@ -1430,6 +1923,7 @@
           <w:ilvl w:val="0"/>
           <w:numId w:val="2"/>
         </w:numPr>
+        <w:spacing w:line="360" w:lineRule="auto"/>
         <w:rPr>
           <w:rFonts w:ascii="Verdana" w:hAnsi="Verdana"/>
           <w:sz w:val="24"/>
@@ -1472,20 +1966,22 @@
           <w:ilvl w:val="0"/>
           <w:numId w:val="2"/>
         </w:numPr>
-        <w:rPr>
-          <w:rFonts w:ascii="Verdana" w:hAnsi="Verdana"/>
-          <w:sz w:val="24"/>
-          <w:szCs w:val="24"/>
-          <w:lang w:val="fr-FR"/>
-        </w:rPr>
-      </w:pPr>
-      <w:r>
-        <w:rPr>
-          <w:rFonts w:ascii="Verdana" w:hAnsi="Verdana"/>
-          <w:sz w:val="24"/>
-          <w:szCs w:val="24"/>
-          <w:lang w:val="fr-FR"/>
-        </w:rPr>
+        <w:spacing w:line="360" w:lineRule="auto"/>
+        <w:rPr>
+          <w:rFonts w:ascii="Verdana" w:hAnsi="Verdana"/>
+          <w:sz w:val="24"/>
+          <w:szCs w:val="24"/>
+          <w:lang w:val="fr-FR"/>
+        </w:rPr>
+      </w:pPr>
+      <w:r>
+        <w:rPr>
+          <w:rFonts w:ascii="Verdana" w:hAnsi="Verdana"/>
+          <w:sz w:val="24"/>
+          <w:szCs w:val="24"/>
+          <w:lang w:val="fr-FR"/>
+        </w:rPr>
+        <w:lastRenderedPageBreak/>
         <w:t xml:space="preserve">La forme physique </w:t>
       </w:r>
     </w:p>
@@ -1496,6 +1992,7 @@
           <w:ilvl w:val="0"/>
           <w:numId w:val="2"/>
         </w:numPr>
+        <w:spacing w:line="360" w:lineRule="auto"/>
         <w:rPr>
           <w:rFonts w:ascii="Verdana" w:hAnsi="Verdana"/>
           <w:sz w:val="24"/>
@@ -1520,6 +2017,7 @@
           <w:ilvl w:val="0"/>
           <w:numId w:val="2"/>
         </w:numPr>
+        <w:spacing w:line="360" w:lineRule="auto"/>
         <w:rPr>
           <w:rFonts w:ascii="Verdana" w:hAnsi="Verdana"/>
           <w:sz w:val="24"/>
@@ -1539,6 +2037,7 @@
     </w:p>
     <w:p>
       <w:pPr>
+        <w:spacing w:line="360" w:lineRule="auto"/>
         <w:ind w:left="360"/>
         <w:rPr>
           <w:rFonts w:ascii="Verdana" w:hAnsi="Verdana"/>
@@ -1553,8 +2052,9 @@
         <w:pStyle w:val="ListParagraph"/>
         <w:numPr>
           <w:ilvl w:val="1"/>
-          <w:numId w:val="10"/>
+          <w:numId w:val="7"/>
         </w:numPr>
+        <w:spacing w:line="360" w:lineRule="auto"/>
         <w:rPr>
           <w:rFonts w:ascii="Verdana" w:hAnsi="Verdana"/>
           <w:b/>
@@ -1579,6 +2079,7 @@
     <w:p>
       <w:pPr>
         <w:pStyle w:val="ListParagraph"/>
+        <w:spacing w:line="360" w:lineRule="auto"/>
         <w:ind w:left="792"/>
         <w:rPr>
           <w:rFonts w:ascii="Verdana" w:hAnsi="Verdana"/>
@@ -1591,6 +2092,7 @@
     <w:p>
       <w:pPr>
         <w:pStyle w:val="ListParagraph"/>
+        <w:spacing w:line="360" w:lineRule="auto"/>
         <w:ind w:left="792"/>
         <w:rPr>
           <w:rFonts w:ascii="Verdana" w:hAnsi="Verdana"/>
@@ -1599,6 +2101,19 @@
           <w:lang w:val="fr-FR"/>
         </w:rPr>
       </w:pPr>
+    </w:p>
+    <w:p>
+      <w:pPr>
+        <w:pStyle w:val="ListParagraph"/>
+        <w:spacing w:line="360" w:lineRule="auto"/>
+        <w:ind w:left="792"/>
+        <w:rPr>
+          <w:rFonts w:ascii="Verdana" w:hAnsi="Verdana"/>
+          <w:sz w:val="24"/>
+          <w:szCs w:val="24"/>
+          <w:lang w:val="fr-FR"/>
+        </w:rPr>
+      </w:pPr>
       <w:r>
         <w:rPr>
           <w:rFonts w:ascii="Verdana" w:hAnsi="Verdana"/>
@@ -1612,6 +2127,7 @@
     <w:p>
       <w:pPr>
         <w:pStyle w:val="ListParagraph"/>
+        <w:spacing w:line="360" w:lineRule="auto"/>
         <w:ind w:left="792"/>
         <w:rPr>
           <w:rFonts w:ascii="Verdana" w:hAnsi="Verdana"/>
@@ -1651,6 +2167,7 @@
     <w:p>
       <w:pPr>
         <w:pStyle w:val="ListParagraph"/>
+        <w:spacing w:line="360" w:lineRule="auto"/>
         <w:ind w:left="792"/>
         <w:rPr>
           <w:rFonts w:ascii="Verdana" w:hAnsi="Verdana"/>
@@ -1689,6 +2206,7 @@
           <w:p>
             <w:pPr>
               <w:pStyle w:val="ListParagraph"/>
+              <w:spacing w:line="360" w:lineRule="auto"/>
               <w:ind w:left="0"/>
               <w:jc w:val="center"/>
               <w:rPr>
@@ -1718,6 +2236,7 @@
           <w:p>
             <w:pPr>
               <w:pStyle w:val="ListParagraph"/>
+              <w:spacing w:line="360" w:lineRule="auto"/>
               <w:ind w:left="0"/>
               <w:jc w:val="center"/>
               <w:rPr>
@@ -1747,6 +2266,7 @@
           <w:p>
             <w:pPr>
               <w:pStyle w:val="ListParagraph"/>
+              <w:spacing w:line="360" w:lineRule="auto"/>
               <w:ind w:left="0"/>
               <w:jc w:val="center"/>
               <w:rPr>
@@ -1778,6 +2298,7 @@
           <w:p>
             <w:pPr>
               <w:pStyle w:val="ListParagraph"/>
+              <w:spacing w:line="360" w:lineRule="auto"/>
               <w:ind w:left="0"/>
               <w:jc w:val="center"/>
               <w:rPr>
@@ -1797,6 +2318,7 @@
           <w:p>
             <w:pPr>
               <w:pStyle w:val="ListParagraph"/>
+              <w:spacing w:line="360" w:lineRule="auto"/>
               <w:ind w:left="0"/>
               <w:jc w:val="center"/>
               <w:rPr>
@@ -1825,6 +2347,7 @@
           <w:p>
             <w:pPr>
               <w:pStyle w:val="ListParagraph"/>
+              <w:spacing w:line="360" w:lineRule="auto"/>
               <w:ind w:left="0"/>
               <w:jc w:val="center"/>
               <w:rPr>
@@ -1854,6 +2377,7 @@
           <w:p>
             <w:pPr>
               <w:pStyle w:val="ListParagraph"/>
+              <w:spacing w:line="360" w:lineRule="auto"/>
               <w:ind w:left="0"/>
               <w:jc w:val="center"/>
               <w:rPr>
@@ -1875,6 +2399,7 @@
           <w:p>
             <w:pPr>
               <w:pStyle w:val="ListParagraph"/>
+              <w:spacing w:line="360" w:lineRule="auto"/>
               <w:ind w:left="0"/>
               <w:jc w:val="center"/>
               <w:rPr>
@@ -1902,6 +2427,7 @@
           </w:tcPr>
           <w:p>
             <w:pPr>
+              <w:spacing w:line="360" w:lineRule="auto"/>
               <w:jc w:val="center"/>
               <w:rPr>
                 <w:rFonts w:ascii="Verdana" w:hAnsi="Verdana"/>
@@ -1922,6 +2448,7 @@
           </w:p>
           <w:p>
             <w:pPr>
+              <w:spacing w:line="360" w:lineRule="auto"/>
               <w:jc w:val="center"/>
               <w:rPr>
                 <w:rFonts w:ascii="Verdana" w:hAnsi="Verdana"/>
@@ -1937,7 +2464,6 @@
                 <w:szCs w:val="24"/>
                 <w:lang w:val="fr-FR"/>
               </w:rPr>
-              <w:lastRenderedPageBreak/>
               <w:t>(10 à 150 cm)</w:t>
             </w:r>
           </w:p>
@@ -1950,6 +2476,7 @@
           <w:p>
             <w:pPr>
               <w:pStyle w:val="ListParagraph"/>
+              <w:spacing w:line="360" w:lineRule="auto"/>
               <w:ind w:left="0"/>
               <w:jc w:val="center"/>
               <w:rPr>
@@ -1966,7 +2493,6 @@
                 <w:szCs w:val="24"/>
                 <w:lang w:val="fr-FR"/>
               </w:rPr>
-              <w:lastRenderedPageBreak/>
               <w:t>Moyenne</w:t>
             </w:r>
           </w:p>
@@ -1979,6 +2505,7 @@
           <w:p>
             <w:pPr>
               <w:pStyle w:val="ListParagraph"/>
+              <w:spacing w:line="360" w:lineRule="auto"/>
               <w:ind w:left="0"/>
               <w:jc w:val="center"/>
               <w:rPr>
@@ -1995,17 +2522,7 @@
                 <w:szCs w:val="24"/>
                 <w:lang w:val="fr-FR"/>
               </w:rPr>
-              <w:t xml:space="preserve">Identification </w:t>
-            </w:r>
-            <w:r>
-              <w:rPr>
-                <w:rFonts w:ascii="Verdana" w:hAnsi="Verdana"/>
-                <w:sz w:val="24"/>
-                <w:szCs w:val="24"/>
-                <w:lang w:val="fr-FR"/>
-              </w:rPr>
-              <w:lastRenderedPageBreak/>
-              <w:t>d’animaux</w:t>
+              <w:t>Identification d’animaux</w:t>
             </w:r>
           </w:p>
         </w:tc>
@@ -2019,6 +2536,7 @@
           <w:p>
             <w:pPr>
               <w:pStyle w:val="ListParagraph"/>
+              <w:spacing w:line="360" w:lineRule="auto"/>
               <w:ind w:left="0"/>
               <w:jc w:val="center"/>
               <w:rPr>
@@ -2035,7 +2553,6 @@
                 <w:szCs w:val="24"/>
                 <w:lang w:val="fr-FR"/>
               </w:rPr>
-              <w:lastRenderedPageBreak/>
               <w:t>13.56 MHz</w:t>
             </w:r>
           </w:p>
@@ -2048,6 +2565,7 @@
           <w:p>
             <w:pPr>
               <w:pStyle w:val="ListParagraph"/>
+              <w:spacing w:line="360" w:lineRule="auto"/>
               <w:ind w:left="0"/>
               <w:jc w:val="center"/>
               <w:rPr>
@@ -2076,6 +2594,7 @@
           <w:p>
             <w:pPr>
               <w:pStyle w:val="ListParagraph"/>
+              <w:spacing w:line="360" w:lineRule="auto"/>
               <w:ind w:left="0"/>
               <w:jc w:val="center"/>
               <w:rPr>
@@ -2095,6 +2614,7 @@
           <w:p>
             <w:pPr>
               <w:pStyle w:val="ListParagraph"/>
+              <w:spacing w:line="360" w:lineRule="auto"/>
               <w:ind w:left="0"/>
               <w:jc w:val="center"/>
               <w:rPr>
@@ -2125,6 +2645,7 @@
           <w:p>
             <w:pPr>
               <w:pStyle w:val="ListParagraph"/>
+              <w:spacing w:line="360" w:lineRule="auto"/>
               <w:ind w:left="0"/>
               <w:jc w:val="center"/>
               <w:rPr>
@@ -2153,6 +2674,7 @@
           <w:p>
             <w:pPr>
               <w:pStyle w:val="ListParagraph"/>
+              <w:spacing w:line="360" w:lineRule="auto"/>
               <w:ind w:left="0"/>
               <w:jc w:val="center"/>
               <w:rPr>
@@ -2175,6 +2697,7 @@
           <w:p>
             <w:pPr>
               <w:pStyle w:val="ListParagraph"/>
+              <w:spacing w:line="360" w:lineRule="auto"/>
               <w:ind w:left="0"/>
               <w:jc w:val="center"/>
               <w:rPr>
@@ -2203,6 +2726,7 @@
           <w:p>
             <w:pPr>
               <w:pStyle w:val="ListParagraph"/>
+              <w:spacing w:line="360" w:lineRule="auto"/>
               <w:ind w:left="0"/>
               <w:jc w:val="center"/>
               <w:rPr>
@@ -2231,6 +2755,7 @@
           <w:p>
             <w:pPr>
               <w:pStyle w:val="ListParagraph"/>
+              <w:spacing w:line="360" w:lineRule="auto"/>
               <w:ind w:left="0"/>
               <w:jc w:val="center"/>
               <w:rPr>
@@ -2261,6 +2786,7 @@
           <w:p>
             <w:pPr>
               <w:pStyle w:val="ListParagraph"/>
+              <w:spacing w:line="360" w:lineRule="auto"/>
               <w:ind w:left="0"/>
               <w:jc w:val="center"/>
               <w:rPr>
@@ -2289,6 +2815,7 @@
           <w:p>
             <w:pPr>
               <w:pStyle w:val="ListParagraph"/>
+              <w:spacing w:line="360" w:lineRule="auto"/>
               <w:ind w:left="0"/>
               <w:jc w:val="center"/>
               <w:rPr>
@@ -2311,6 +2838,7 @@
           <w:p>
             <w:pPr>
               <w:pStyle w:val="ListParagraph"/>
+              <w:spacing w:line="360" w:lineRule="auto"/>
               <w:ind w:left="0"/>
               <w:jc w:val="center"/>
               <w:rPr>
@@ -2339,6 +2867,7 @@
           <w:p>
             <w:pPr>
               <w:pStyle w:val="ListParagraph"/>
+              <w:spacing w:line="360" w:lineRule="auto"/>
               <w:ind w:left="0"/>
               <w:jc w:val="center"/>
               <w:rPr>
@@ -2367,6 +2896,7 @@
           <w:p>
             <w:pPr>
               <w:pStyle w:val="ListParagraph"/>
+              <w:spacing w:line="360" w:lineRule="auto"/>
               <w:ind w:left="0"/>
               <w:jc w:val="center"/>
               <w:rPr>
@@ -2392,6 +2922,7 @@
     <w:p>
       <w:pPr>
         <w:pStyle w:val="ListParagraph"/>
+        <w:spacing w:line="360" w:lineRule="auto"/>
         <w:ind w:left="792"/>
         <w:rPr>
           <w:rFonts w:ascii="Verdana" w:hAnsi="Verdana"/>
@@ -2413,6 +2944,7 @@
     <w:p>
       <w:pPr>
         <w:pStyle w:val="ListParagraph"/>
+        <w:spacing w:line="360" w:lineRule="auto"/>
         <w:ind w:left="792"/>
         <w:rPr>
           <w:rFonts w:ascii="Verdana" w:hAnsi="Verdana"/>
@@ -2428,6 +2960,7 @@
           <w:szCs w:val="24"/>
           <w:lang w:val="fr-FR"/>
         </w:rPr>
+        <w:lastRenderedPageBreak/>
         <w:t>Evidemment, le choix de la fréquence dépend de la nature de l’objet à identifier et de son environnement, la distance de communication, la taille de l’antenne, les régulations sur les bandes de fréquences selon le pays o</w:t>
       </w:r>
       <w:r>
@@ -2452,6 +2985,7 @@
     <w:p>
       <w:pPr>
         <w:pStyle w:val="ListParagraph"/>
+        <w:spacing w:line="360" w:lineRule="auto"/>
         <w:ind w:left="792"/>
         <w:rPr>
           <w:rFonts w:ascii="Verdana" w:hAnsi="Verdana"/>
@@ -2464,6 +2998,7 @@
     <w:p>
       <w:pPr>
         <w:pStyle w:val="ListParagraph"/>
+        <w:spacing w:line="360" w:lineRule="auto"/>
         <w:ind w:left="792"/>
         <w:rPr>
           <w:rFonts w:ascii="Verdana" w:hAnsi="Verdana"/>
@@ -2478,8 +3013,9 @@
         <w:pStyle w:val="ListParagraph"/>
         <w:numPr>
           <w:ilvl w:val="1"/>
-          <w:numId w:val="10"/>
+          <w:numId w:val="7"/>
         </w:numPr>
+        <w:spacing w:line="360" w:lineRule="auto"/>
         <w:rPr>
           <w:rFonts w:ascii="Verdana" w:hAnsi="Verdana"/>
           <w:b/>
@@ -2504,6 +3040,7 @@
     <w:p>
       <w:pPr>
         <w:pStyle w:val="ListParagraph"/>
+        <w:spacing w:line="360" w:lineRule="auto"/>
         <w:ind w:left="792"/>
         <w:rPr>
           <w:rFonts w:ascii="Verdana" w:hAnsi="Verdana"/>
@@ -2516,6 +3053,7 @@
     <w:p>
       <w:pPr>
         <w:pStyle w:val="ListParagraph"/>
+        <w:spacing w:line="360" w:lineRule="auto"/>
         <w:ind w:left="792"/>
         <w:rPr>
           <w:rFonts w:ascii="Verdana" w:hAnsi="Verdana"/>
@@ -2524,19 +3062,51 @@
           <w:lang w:val="fr-FR"/>
         </w:rPr>
       </w:pPr>
-      <w:r>
-        <w:rPr>
-          <w:rFonts w:ascii="Verdana" w:hAnsi="Verdana"/>
-          <w:sz w:val="24"/>
-          <w:szCs w:val="24"/>
-          <w:lang w:val="fr-FR"/>
-        </w:rPr>
-        <w:t>On distingue deux classes principales de tags selon la source d’énergie considérée :</w:t>
-      </w:r>
-    </w:p>
-    <w:p>
-      <w:pPr>
-        <w:pStyle w:val="ListParagraph"/>
+    </w:p>
+    <w:p>
+      <w:pPr>
+        <w:pStyle w:val="ListParagraph"/>
+        <w:spacing w:line="360" w:lineRule="auto"/>
+        <w:ind w:left="792"/>
+        <w:rPr>
+          <w:rFonts w:ascii="Verdana" w:hAnsi="Verdana"/>
+          <w:sz w:val="24"/>
+          <w:szCs w:val="24"/>
+          <w:lang w:val="fr-FR"/>
+        </w:rPr>
+      </w:pPr>
+      <w:r>
+        <w:rPr>
+          <w:rFonts w:ascii="Verdana" w:hAnsi="Verdana"/>
+          <w:sz w:val="24"/>
+          <w:szCs w:val="24"/>
+          <w:lang w:val="fr-FR"/>
+        </w:rPr>
+        <w:t xml:space="preserve">On distingue </w:t>
+      </w:r>
+      <w:r>
+        <w:rPr>
+          <w:rFonts w:ascii="Verdana" w:hAnsi="Verdana"/>
+          <w:sz w:val="24"/>
+          <w:szCs w:val="24"/>
+          <w:lang w:val="fr-FR"/>
+        </w:rPr>
+        <w:t>trois</w:t>
+      </w:r>
+      <w:r>
+        <w:rPr>
+          <w:rFonts w:ascii="Verdana" w:hAnsi="Verdana"/>
+          <w:sz w:val="24"/>
+          <w:szCs w:val="24"/>
+          <w:lang w:val="fr-FR"/>
+        </w:rPr>
+        <w:t xml:space="preserve"> classes principales de tags selon la source d’énergie considérée :</w:t>
+      </w:r>
+    </w:p>
+    <w:p>
+      <w:pPr>
+        <w:pStyle w:val="ListParagraph"/>
+        <w:spacing w:line="360" w:lineRule="auto"/>
         <w:ind w:left="792"/>
         <w:rPr>
           <w:rFonts w:ascii="Verdana" w:hAnsi="Verdana"/>
@@ -2553,6 +3123,7 @@
           <w:ilvl w:val="1"/>
           <w:numId w:val="11"/>
         </w:numPr>
+        <w:spacing w:line="360" w:lineRule="auto"/>
         <w:rPr>
           <w:rFonts w:ascii="Verdana" w:hAnsi="Verdana"/>
           <w:sz w:val="24"/>
@@ -2577,6 +3148,7 @@
           <w:ilvl w:val="1"/>
           <w:numId w:val="11"/>
         </w:numPr>
+        <w:spacing w:line="360" w:lineRule="auto"/>
         <w:rPr>
           <w:rFonts w:ascii="Verdana" w:hAnsi="Verdana"/>
           <w:sz w:val="24"/>
@@ -2601,6 +3173,7 @@
           <w:ilvl w:val="1"/>
           <w:numId w:val="11"/>
         </w:numPr>
+        <w:spacing w:line="360" w:lineRule="auto"/>
         <w:rPr>
           <w:rFonts w:ascii="Verdana" w:hAnsi="Verdana"/>
           <w:sz w:val="24"/>
@@ -2620,6 +3193,7 @@
     </w:p>
     <w:p>
       <w:pPr>
+        <w:spacing w:line="360" w:lineRule="auto"/>
         <w:rPr>
           <w:rFonts w:ascii="Verdana" w:hAnsi="Verdana"/>
           <w:sz w:val="24"/>
@@ -2633,8 +3207,9 @@
         <w:pStyle w:val="ListParagraph"/>
         <w:numPr>
           <w:ilvl w:val="0"/>
-          <w:numId w:val="10"/>
+          <w:numId w:val="7"/>
         </w:numPr>
+        <w:spacing w:line="360" w:lineRule="auto"/>
         <w:rPr>
           <w:rFonts w:ascii="Verdana" w:hAnsi="Verdana"/>
           <w:b/>
@@ -2659,6 +3234,7 @@
     <w:p>
       <w:pPr>
         <w:pStyle w:val="ListParagraph"/>
+        <w:spacing w:line="360" w:lineRule="auto"/>
         <w:ind w:left="495"/>
         <w:rPr>
           <w:rFonts w:ascii="Verdana" w:hAnsi="Verdana"/>
@@ -2673,7 +3249,11 @@
     <w:p>
       <w:pPr>
         <w:pStyle w:val="ListParagraph"/>
-        <w:ind w:left="495"/>
+        <w:numPr>
+          <w:ilvl w:val="1"/>
+          <w:numId w:val="7"/>
+        </w:numPr>
+        <w:spacing w:line="360" w:lineRule="auto"/>
         <w:rPr>
           <w:rFonts w:ascii="Verdana" w:hAnsi="Verdana"/>
           <w:b/>
@@ -2692,7 +3272,7 @@
           <w:szCs w:val="24"/>
           <w:lang w:val="fr-FR"/>
         </w:rPr>
-        <w:t xml:space="preserve">7.1. </w:t>
+        <w:t>Protocole</w:t>
       </w:r>
       <w:r>
         <w:rPr>
@@ -2703,23 +3283,13 @@
           <w:szCs w:val="24"/>
           <w:lang w:val="fr-FR"/>
         </w:rPr>
-        <w:t>Protocole</w:t>
-      </w:r>
-      <w:r>
-        <w:rPr>
-          <w:rFonts w:ascii="Verdana" w:hAnsi="Verdana"/>
-          <w:b/>
-          <w:bCs/>
-          <w:sz w:val="24"/>
-          <w:szCs w:val="24"/>
-          <w:lang w:val="fr-FR"/>
-        </w:rPr>
         <w:t xml:space="preserve"> de communication</w:t>
       </w:r>
     </w:p>
     <w:p>
       <w:pPr>
         <w:pStyle w:val="ListParagraph"/>
+        <w:spacing w:line="360" w:lineRule="auto"/>
         <w:ind w:left="495"/>
         <w:rPr>
           <w:rFonts w:ascii="Verdana" w:hAnsi="Verdana"/>
@@ -2732,6 +3302,7 @@
     <w:p>
       <w:pPr>
         <w:pStyle w:val="ListParagraph"/>
+        <w:spacing w:line="360" w:lineRule="auto"/>
         <w:ind w:left="495"/>
         <w:rPr>
           <w:rFonts w:ascii="Verdana" w:hAnsi="Verdana"/>
@@ -2753,6 +3324,7 @@
     <w:p>
       <w:pPr>
         <w:pStyle w:val="ListParagraph"/>
+        <w:spacing w:line="360" w:lineRule="auto"/>
         <w:ind w:left="495"/>
         <w:rPr>
           <w:rFonts w:ascii="Verdana" w:hAnsi="Verdana"/>
@@ -2769,47 +3341,28 @@
           <w:ilvl w:val="1"/>
           <w:numId w:val="11"/>
         </w:numPr>
-        <w:rPr>
-          <w:rFonts w:ascii="Verdana" w:hAnsi="Verdana"/>
-          <w:sz w:val="24"/>
-          <w:szCs w:val="24"/>
-          <w:lang w:val="fr-FR"/>
-        </w:rPr>
-      </w:pPr>
-      <w:r>
-        <w:rPr>
-          <w:rFonts w:ascii="Verdana" w:hAnsi="Verdana"/>
-          <w:sz w:val="24"/>
-          <w:szCs w:val="24"/>
-          <w:lang w:val="fr-FR"/>
-        </w:rPr>
-        <w:lastRenderedPageBreak/>
-        <w:t xml:space="preserve">TTF (Tag </w:t>
-      </w:r>
-      <w:proofErr w:type="spellStart"/>
-      <w:r>
-        <w:rPr>
-          <w:rFonts w:ascii="Verdana" w:hAnsi="Verdana"/>
-          <w:sz w:val="24"/>
-          <w:szCs w:val="24"/>
-          <w:lang w:val="fr-FR"/>
-        </w:rPr>
-        <w:t>Talks</w:t>
-      </w:r>
-      <w:proofErr w:type="spellEnd"/>
-      <w:r>
-        <w:rPr>
-          <w:rFonts w:ascii="Verdana" w:hAnsi="Verdana"/>
-          <w:sz w:val="24"/>
-          <w:szCs w:val="24"/>
-          <w:lang w:val="fr-FR"/>
-        </w:rPr>
-        <w:t xml:space="preserve"> First) : dans ce mode, le tag annonce sa présence à son arrivée dans le champ d’un lecteur. Ce mode peut poser des conflits lorsque plusieurs tags annoncent leur présence simultanément.</w:t>
-      </w:r>
-    </w:p>
-    <w:p>
-      <w:pPr>
-        <w:pStyle w:val="ListParagraph"/>
+        <w:spacing w:line="360" w:lineRule="auto"/>
+        <w:rPr>
+          <w:rFonts w:ascii="Verdana" w:hAnsi="Verdana"/>
+          <w:sz w:val="24"/>
+          <w:szCs w:val="24"/>
+          <w:lang w:val="fr-FR"/>
+        </w:rPr>
+      </w:pPr>
+      <w:r>
+        <w:rPr>
+          <w:rFonts w:ascii="Verdana" w:hAnsi="Verdana"/>
+          <w:sz w:val="24"/>
+          <w:szCs w:val="24"/>
+          <w:lang w:val="fr-FR"/>
+        </w:rPr>
+        <w:t>TTF (Tag Talks First) : dans ce mode, le tag annonce sa présence à son arrivée dans le champ d’un lecteur. Ce mode peut poser des conflits lorsque plusieurs tags annoncent leur présence simultanément.</w:t>
+      </w:r>
+    </w:p>
+    <w:p>
+      <w:pPr>
+        <w:pStyle w:val="ListParagraph"/>
+        <w:spacing w:line="360" w:lineRule="auto"/>
         <w:ind w:left="1440"/>
         <w:rPr>
           <w:rFonts w:ascii="Verdana" w:hAnsi="Verdana"/>
@@ -2826,86 +3379,94 @@
           <w:ilvl w:val="1"/>
           <w:numId w:val="11"/>
         </w:numPr>
-        <w:rPr>
-          <w:rFonts w:ascii="Verdana" w:hAnsi="Verdana"/>
-          <w:sz w:val="24"/>
-          <w:szCs w:val="24"/>
-          <w:lang w:val="fr-FR"/>
-        </w:rPr>
-      </w:pPr>
-      <w:r>
-        <w:rPr>
-          <w:rFonts w:ascii="Verdana" w:hAnsi="Verdana"/>
-          <w:sz w:val="24"/>
-          <w:szCs w:val="24"/>
-          <w:lang w:val="fr-FR"/>
-        </w:rPr>
-        <w:t xml:space="preserve">RTF (Reader </w:t>
-      </w:r>
-      <w:proofErr w:type="spellStart"/>
-      <w:r>
-        <w:rPr>
-          <w:rFonts w:ascii="Verdana" w:hAnsi="Verdana"/>
-          <w:sz w:val="24"/>
-          <w:szCs w:val="24"/>
-          <w:lang w:val="fr-FR"/>
-        </w:rPr>
-        <w:t>Talks</w:t>
-      </w:r>
-      <w:proofErr w:type="spellEnd"/>
-      <w:r>
-        <w:rPr>
-          <w:rFonts w:ascii="Verdana" w:hAnsi="Verdana"/>
-          <w:sz w:val="24"/>
-          <w:szCs w:val="24"/>
-          <w:lang w:val="fr-FR"/>
-        </w:rPr>
-        <w:t xml:space="preserve"> First) : dans ce mode, le lecteur interroge constamment son environnement afin de détecter la présence de nouveaux arrivants. Une requête est propagée régulièrement et, lorsqu’un transpondeur entre dans le champ et est capable de répondre, il renvoie une réponse annonçant sa présence.</w:t>
-      </w:r>
-    </w:p>
-    <w:p>
-      <w:pPr>
-        <w:pStyle w:val="ListParagraph"/>
-        <w:rPr>
-          <w:rFonts w:ascii="Verdana" w:hAnsi="Verdana"/>
-          <w:sz w:val="24"/>
-          <w:szCs w:val="24"/>
-          <w:lang w:val="fr-FR"/>
-        </w:rPr>
-      </w:pPr>
-    </w:p>
-    <w:p>
-      <w:pPr>
-        <w:rPr>
-          <w:rFonts w:ascii="Verdana" w:hAnsi="Verdana"/>
-          <w:sz w:val="24"/>
-          <w:szCs w:val="24"/>
-          <w:lang w:val="fr-FR"/>
-        </w:rPr>
-      </w:pPr>
-      <w:r>
-        <w:rPr>
-          <w:rFonts w:ascii="Verdana" w:hAnsi="Verdana"/>
-          <w:sz w:val="24"/>
-          <w:szCs w:val="24"/>
-          <w:lang w:val="fr-FR"/>
-        </w:rPr>
-        <w:t>Parmi les avantages du protocole TTF, on peut noter la rapidité avec laquelle il est possible d’identifier une étiquette quand celle-ci est seule dans le champ rayonné par le lecteur. En ce qui concerne le protocole ITF, le principal avantage est que la communication est initiée par le lecteur.  Toutes les réponses des tags peuvent donc être facilement superposées pour une détection de collision au niveau ‘bit’ ou facilement séquencées pour singulariser les étiquettes.</w:t>
-      </w:r>
-    </w:p>
-    <w:p>
-      <w:pPr>
-        <w:rPr>
-          <w:rFonts w:ascii="Verdana" w:hAnsi="Verdana"/>
-          <w:sz w:val="24"/>
-          <w:szCs w:val="24"/>
-          <w:lang w:val="fr-FR"/>
-        </w:rPr>
-      </w:pPr>
-    </w:p>
-    <w:p>
-      <w:pPr>
+        <w:spacing w:line="360" w:lineRule="auto"/>
+        <w:rPr>
+          <w:rFonts w:ascii="Verdana" w:hAnsi="Verdana"/>
+          <w:sz w:val="24"/>
+          <w:szCs w:val="24"/>
+          <w:lang w:val="fr-FR"/>
+        </w:rPr>
+      </w:pPr>
+      <w:r>
+        <w:rPr>
+          <w:rFonts w:ascii="Verdana" w:hAnsi="Verdana"/>
+          <w:sz w:val="24"/>
+          <w:szCs w:val="24"/>
+          <w:lang w:val="fr-FR"/>
+        </w:rPr>
+        <w:t>RTF (Reader Talks First) : dans ce mode, le lecteur interroge constamment son environnement afin de détecter la présence de nouveaux arrivants. Une requête est propagée régulièrement et, lorsqu’un transpondeur entre dans le champ et est capable de répondre, il renvoie une réponse annonçant sa présence.</w:t>
+      </w:r>
+    </w:p>
+    <w:p>
+      <w:pPr>
+        <w:pStyle w:val="ListParagraph"/>
+        <w:spacing w:line="360" w:lineRule="auto"/>
+        <w:rPr>
+          <w:rFonts w:ascii="Verdana" w:hAnsi="Verdana"/>
+          <w:sz w:val="24"/>
+          <w:szCs w:val="24"/>
+          <w:lang w:val="fr-FR"/>
+        </w:rPr>
+      </w:pPr>
+    </w:p>
+    <w:p>
+      <w:pPr>
+        <w:spacing w:line="360" w:lineRule="auto"/>
         <w:ind w:left="720"/>
+        <w:rPr>
+          <w:rFonts w:ascii="Verdana" w:hAnsi="Verdana"/>
+          <w:sz w:val="24"/>
+          <w:szCs w:val="24"/>
+          <w:lang w:val="fr-FR"/>
+        </w:rPr>
+      </w:pPr>
+      <w:r>
+        <w:rPr>
+          <w:rFonts w:ascii="Verdana" w:hAnsi="Verdana"/>
+          <w:sz w:val="24"/>
+          <w:szCs w:val="24"/>
+          <w:lang w:val="fr-FR"/>
+        </w:rPr>
+        <w:t>Parmi les avantages du protocole TTF, on peut noter la rapidité avec laquelle il est possible d’identifier une étiquette quand celle-ci est seule dans le champ rayonné par le lecteur. E</w:t>
+      </w:r>
+      <w:r>
+        <w:rPr>
+          <w:rFonts w:ascii="Verdana" w:hAnsi="Verdana"/>
+          <w:sz w:val="24"/>
+          <w:szCs w:val="24"/>
+          <w:lang w:val="fr-FR"/>
+        </w:rPr>
+        <w:t>n ce qui concerne le protocole R</w:t>
+      </w:r>
+      <w:r>
+        <w:rPr>
+          <w:rFonts w:ascii="Verdana" w:hAnsi="Verdana"/>
+          <w:sz w:val="24"/>
+          <w:szCs w:val="24"/>
+          <w:lang w:val="fr-FR"/>
+        </w:rPr>
+        <w:t>TF, le principal avantage est que la communication est initiée par le lecteur.  Toutes les réponses des tags peuvent donc être facilement superposées pour une détection de collision au niveau ‘bit’ ou facilement séquencées pour singulariser les étiquettes.</w:t>
+      </w:r>
+    </w:p>
+    <w:p>
+      <w:pPr>
+        <w:spacing w:line="360" w:lineRule="auto"/>
+        <w:rPr>
+          <w:rFonts w:ascii="Verdana" w:hAnsi="Verdana"/>
+          <w:sz w:val="24"/>
+          <w:szCs w:val="24"/>
+          <w:lang w:val="fr-FR"/>
+        </w:rPr>
+      </w:pPr>
+    </w:p>
+    <w:p>
+      <w:pPr>
+        <w:pStyle w:val="ListParagraph"/>
+        <w:numPr>
+          <w:ilvl w:val="1"/>
+          <w:numId w:val="7"/>
+        </w:numPr>
+        <w:spacing w:line="360" w:lineRule="auto"/>
         <w:rPr>
           <w:rFonts w:ascii="Verdana" w:hAnsi="Verdana"/>
           <w:b/>
@@ -2924,11 +3485,12 @@
           <w:szCs w:val="24"/>
           <w:lang w:val="fr-FR"/>
         </w:rPr>
-        <w:t xml:space="preserve">7.2. Les outils de programmation </w:t>
-      </w:r>
-    </w:p>
-    <w:p>
-      <w:pPr>
+        <w:t xml:space="preserve">Les outils de programmation </w:t>
+      </w:r>
+    </w:p>
+    <w:p>
+      <w:pPr>
+        <w:spacing w:line="360" w:lineRule="auto"/>
         <w:ind w:left="720"/>
         <w:rPr>
           <w:rFonts w:ascii="Verdana" w:hAnsi="Verdana"/>
@@ -2937,23 +3499,120 @@
           <w:lang w:val="fr-FR"/>
         </w:rPr>
       </w:pPr>
-      <w:r>
-        <w:rPr>
-          <w:rFonts w:ascii="Verdana" w:hAnsi="Verdana"/>
-          <w:sz w:val="24"/>
-          <w:szCs w:val="24"/>
-          <w:lang w:val="fr-FR"/>
-        </w:rPr>
-        <w:t>L’extension Java</w:t>
-      </w:r>
-      <w:r>
-        <w:rPr>
-          <w:rFonts w:ascii="Verdana" w:hAnsi="Verdana"/>
-          <w:sz w:val="24"/>
-          <w:szCs w:val="24"/>
-          <w:lang w:val="fr-FR"/>
-        </w:rPr>
-        <w:t xml:space="preserve"> ‘javax.comm’</w:t>
+    </w:p>
+    <w:p>
+      <w:pPr>
+        <w:spacing w:line="360" w:lineRule="auto"/>
+        <w:ind w:left="720"/>
+        <w:rPr>
+          <w:rFonts w:ascii="Arial" w:hAnsi="Arial" w:cs="Arial"/>
+          <w:sz w:val="24"/>
+          <w:szCs w:val="24"/>
+          <w:lang w:val="fr-FR"/>
+        </w:rPr>
+      </w:pPr>
+      <w:r>
+        <w:rPr>
+          <w:rFonts w:ascii="Verdana" w:hAnsi="Verdana"/>
+          <w:sz w:val="24"/>
+          <w:szCs w:val="24"/>
+          <w:lang w:val="fr-FR"/>
+        </w:rPr>
+        <w:t xml:space="preserve">Pour fonctionner un système RFID, il </w:t>
+      </w:r>
+      <w:r>
+        <w:rPr>
+          <w:rFonts w:ascii="Verdana" w:hAnsi="Verdana"/>
+          <w:sz w:val="24"/>
+          <w:szCs w:val="24"/>
+          <w:lang w:val="fr-FR"/>
+        </w:rPr>
+        <w:t>est indispensable de se connecter à un logiciel RFID adapté au système voulu pour assurer la gestion des données.</w:t>
+      </w:r>
+      <w:r>
+        <w:rPr>
+          <w:rFonts w:ascii="Verdana" w:hAnsi="Verdana"/>
+          <w:sz w:val="24"/>
+          <w:szCs w:val="24"/>
+          <w:lang w:val="fr-FR"/>
+        </w:rPr>
+        <w:t xml:space="preserve"> Pour se faire il faut développer un programme qui assure la communication avec le lecteur RFID lié à l’un des ports de l’ordinateur.</w:t>
+      </w:r>
+    </w:p>
+    <w:p>
+      <w:pPr>
+        <w:spacing w:line="360" w:lineRule="auto"/>
+        <w:ind w:left="720"/>
+        <w:rPr>
+          <w:rFonts w:ascii="Verdana" w:hAnsi="Verdana"/>
+          <w:sz w:val="24"/>
+          <w:szCs w:val="24"/>
+          <w:lang w:val="fr-FR"/>
+        </w:rPr>
+      </w:pPr>
+      <w:r>
+        <w:rPr>
+          <w:rFonts w:ascii="Verdana" w:hAnsi="Verdana"/>
+          <w:sz w:val="24"/>
+          <w:szCs w:val="24"/>
+          <w:lang w:val="fr-FR"/>
+        </w:rPr>
+        <w:lastRenderedPageBreak/>
+        <w:t xml:space="preserve">L’un des solutions </w:t>
+      </w:r>
+      <w:r>
+        <w:rPr>
+          <w:rFonts w:ascii="Verdana" w:hAnsi="Verdana"/>
+          <w:sz w:val="24"/>
+          <w:szCs w:val="24"/>
+          <w:lang w:val="fr-FR"/>
+        </w:rPr>
+        <w:t>utilisées</w:t>
+      </w:r>
+      <w:r>
+        <w:rPr>
+          <w:rFonts w:ascii="Verdana" w:hAnsi="Verdana"/>
+          <w:sz w:val="24"/>
+          <w:szCs w:val="24"/>
+          <w:lang w:val="fr-FR"/>
+        </w:rPr>
+        <w:t xml:space="preserve"> pour accéder au port de communication d’une machine sous windows est l’api java communications (javax.comm). C’est une </w:t>
+      </w:r>
+      <w:r>
+        <w:rPr>
+          <w:rFonts w:ascii="Verdana" w:hAnsi="Verdana"/>
+          <w:sz w:val="24"/>
+          <w:szCs w:val="24"/>
+          <w:lang w:val="fr-FR"/>
+        </w:rPr>
+        <w:t xml:space="preserve">extension Java qui facilite la communication </w:t>
+      </w:r>
+      <w:r>
+        <w:rPr>
+          <w:rFonts w:ascii="Verdana" w:hAnsi="Verdana"/>
+          <w:sz w:val="24"/>
+          <w:szCs w:val="24"/>
+          <w:lang w:val="fr-FR"/>
+        </w:rPr>
+        <w:t>avec des périphériques reliés en U</w:t>
+      </w:r>
+      <w:r>
+        <w:rPr>
+          <w:rFonts w:ascii="Verdana" w:hAnsi="Verdana"/>
+          <w:sz w:val="24"/>
+          <w:szCs w:val="24"/>
+          <w:lang w:val="fr-FR"/>
+        </w:rPr>
+        <w:t>SB, port série ou parallèle</w:t>
+      </w:r>
+      <w:r>
+        <w:rPr>
+          <w:rFonts w:ascii="Verdana" w:hAnsi="Verdana"/>
+          <w:sz w:val="24"/>
+          <w:szCs w:val="24"/>
+          <w:lang w:val="fr-FR"/>
+        </w:rPr>
+        <w:t>.</w:t>
       </w:r>
       <w:r>
         <w:rPr>
@@ -2964,63 +3623,10 @@
         </w:rPr>
         <w:t xml:space="preserve"> </w:t>
       </w:r>
-      <w:r>
-        <w:rPr>
-          <w:rFonts w:ascii="Verdana" w:hAnsi="Verdana"/>
-          <w:sz w:val="24"/>
-          <w:szCs w:val="24"/>
-          <w:lang w:val="fr-FR"/>
-        </w:rPr>
-        <w:t>(</w:t>
-      </w:r>
-      <w:r>
-        <w:rPr>
-          <w:rFonts w:ascii="Verdana" w:hAnsi="Verdana"/>
-          <w:sz w:val="24"/>
-          <w:szCs w:val="24"/>
-          <w:lang w:val="fr-FR"/>
-        </w:rPr>
-        <w:t>Java Communication API</w:t>
-      </w:r>
-      <w:r>
-        <w:rPr>
-          <w:rFonts w:ascii="Verdana" w:hAnsi="Verdana"/>
-          <w:sz w:val="24"/>
-          <w:szCs w:val="24"/>
-          <w:lang w:val="fr-FR"/>
-        </w:rPr>
-        <w:t>)</w:t>
-      </w:r>
-      <w:r>
-        <w:rPr>
-          <w:rFonts w:ascii="Verdana" w:hAnsi="Verdana"/>
-          <w:sz w:val="24"/>
-          <w:szCs w:val="24"/>
-          <w:lang w:val="fr-FR"/>
-        </w:rPr>
-        <w:t xml:space="preserve"> qui facilite la communication </w:t>
-      </w:r>
-      <w:r>
-        <w:rPr>
-          <w:rFonts w:ascii="Verdana" w:hAnsi="Verdana"/>
-          <w:sz w:val="24"/>
-          <w:szCs w:val="24"/>
-          <w:lang w:val="fr-FR"/>
-        </w:rPr>
-        <w:t>avec des périphériques reliés en USB, port série ou parallèle, etc.</w:t>
-      </w:r>
-      <w:r>
-        <w:rPr>
-          <w:rFonts w:ascii="Verdana" w:hAnsi="Verdana"/>
-          <w:sz w:val="24"/>
-          <w:szCs w:val="24"/>
-          <w:lang w:val="fr-FR"/>
-        </w:rPr>
-        <w:t xml:space="preserve"> </w:t>
-      </w:r>
-    </w:p>
-    <w:p>
-      <w:pPr>
+    </w:p>
+    <w:p>
+      <w:pPr>
+        <w:spacing w:line="360" w:lineRule="auto"/>
         <w:ind w:left="720"/>
         <w:rPr>
           <w:rFonts w:ascii="Verdana" w:hAnsi="Verdana"/>
@@ -3046,6 +3652,7 @@
           <w:ilvl w:val="1"/>
           <w:numId w:val="11"/>
         </w:numPr>
+        <w:spacing w:line="360" w:lineRule="auto"/>
         <w:rPr>
           <w:rFonts w:ascii="Verdana" w:hAnsi="Verdana"/>
           <w:sz w:val="24"/>
@@ -3079,32 +3686,22 @@
           <w:ilvl w:val="2"/>
           <w:numId w:val="11"/>
         </w:numPr>
-        <w:rPr>
-          <w:rFonts w:ascii="Verdana" w:hAnsi="Verdana"/>
-          <w:sz w:val="24"/>
-          <w:szCs w:val="24"/>
-          <w:lang w:val="fr-FR"/>
-        </w:rPr>
-      </w:pPr>
-      <w:proofErr w:type="spellStart"/>
-      <w:r>
-        <w:rPr>
-          <w:rFonts w:ascii="Verdana" w:hAnsi="Verdana"/>
-          <w:sz w:val="24"/>
-          <w:szCs w:val="24"/>
-          <w:lang w:val="fr-FR"/>
-        </w:rPr>
-        <w:t>CommDriver</w:t>
-      </w:r>
-      <w:proofErr w:type="spellEnd"/>
-      <w:r>
-        <w:rPr>
-          <w:rFonts w:ascii="Verdana" w:hAnsi="Verdana"/>
-          <w:sz w:val="24"/>
-          <w:szCs w:val="24"/>
-          <w:lang w:val="fr-FR"/>
-        </w:rPr>
-        <w:t xml:space="preserve"> </w:t>
+        <w:spacing w:line="360" w:lineRule="auto"/>
+        <w:rPr>
+          <w:rFonts w:ascii="Verdana" w:hAnsi="Verdana"/>
+          <w:sz w:val="24"/>
+          <w:szCs w:val="24"/>
+          <w:lang w:val="fr-FR"/>
+        </w:rPr>
+      </w:pPr>
+      <w:r>
+        <w:rPr>
+          <w:rFonts w:ascii="Verdana" w:hAnsi="Verdana"/>
+          <w:sz w:val="24"/>
+          <w:szCs w:val="24"/>
+          <w:lang w:val="fr-FR"/>
+        </w:rPr>
+        <w:t xml:space="preserve">CommDriver </w:t>
       </w:r>
     </w:p>
     <w:p>
@@ -3114,14 +3711,14 @@
           <w:ilvl w:val="2"/>
           <w:numId w:val="11"/>
         </w:numPr>
-        <w:rPr>
-          <w:rFonts w:ascii="Verdana" w:hAnsi="Verdana"/>
-          <w:sz w:val="24"/>
-          <w:szCs w:val="24"/>
-          <w:lang w:val="fr-FR"/>
-        </w:rPr>
-      </w:pPr>
-      <w:proofErr w:type="spellStart"/>
+        <w:spacing w:line="360" w:lineRule="auto"/>
+        <w:rPr>
+          <w:rFonts w:ascii="Verdana" w:hAnsi="Verdana"/>
+          <w:sz w:val="24"/>
+          <w:szCs w:val="24"/>
+          <w:lang w:val="fr-FR"/>
+        </w:rPr>
+      </w:pPr>
       <w:r>
         <w:rPr>
           <w:rFonts w:ascii="Verdana" w:hAnsi="Verdana"/>
@@ -3132,7 +3729,6 @@
         </w:rPr>
         <w:t>CommPortOwnershipListener</w:t>
       </w:r>
-      <w:proofErr w:type="spellEnd"/>
     </w:p>
     <w:p>
       <w:pPr>
@@ -3141,14 +3737,14 @@
           <w:ilvl w:val="2"/>
           <w:numId w:val="11"/>
         </w:numPr>
-        <w:rPr>
-          <w:rFonts w:ascii="Verdana" w:hAnsi="Verdana"/>
-          <w:sz w:val="24"/>
-          <w:szCs w:val="24"/>
-          <w:lang w:val="fr-FR"/>
-        </w:rPr>
-      </w:pPr>
-      <w:proofErr w:type="spellStart"/>
+        <w:spacing w:line="360" w:lineRule="auto"/>
+        <w:rPr>
+          <w:rFonts w:ascii="Verdana" w:hAnsi="Verdana"/>
+          <w:sz w:val="24"/>
+          <w:szCs w:val="24"/>
+          <w:lang w:val="fr-FR"/>
+        </w:rPr>
+      </w:pPr>
       <w:r>
         <w:rPr>
           <w:rFonts w:ascii="Verdana" w:hAnsi="Verdana"/>
@@ -3159,7 +3755,6 @@
         </w:rPr>
         <w:t>ParallelPortEventListener</w:t>
       </w:r>
-      <w:proofErr w:type="spellEnd"/>
     </w:p>
     <w:p>
       <w:pPr>
@@ -3168,14 +3763,14 @@
           <w:ilvl w:val="2"/>
           <w:numId w:val="11"/>
         </w:numPr>
-        <w:rPr>
-          <w:rFonts w:ascii="Verdana" w:hAnsi="Verdana"/>
-          <w:sz w:val="24"/>
-          <w:szCs w:val="24"/>
-          <w:lang w:val="fr-FR"/>
-        </w:rPr>
-      </w:pPr>
-      <w:proofErr w:type="spellStart"/>
+        <w:spacing w:line="360" w:lineRule="auto"/>
+        <w:rPr>
+          <w:rFonts w:ascii="Verdana" w:hAnsi="Verdana"/>
+          <w:sz w:val="24"/>
+          <w:szCs w:val="24"/>
+          <w:lang w:val="fr-FR"/>
+        </w:rPr>
+      </w:pPr>
       <w:r>
         <w:rPr>
           <w:rFonts w:ascii="Verdana" w:hAnsi="Verdana"/>
@@ -3186,11 +3781,11 @@
         </w:rPr>
         <w:t>SerialPortEventListener</w:t>
       </w:r>
-      <w:proofErr w:type="spellEnd"/>
-    </w:p>
-    <w:p>
-      <w:pPr>
-        <w:pStyle w:val="ListParagraph"/>
+    </w:p>
+    <w:p>
+      <w:pPr>
+        <w:pStyle w:val="ListParagraph"/>
+        <w:spacing w:line="360" w:lineRule="auto"/>
         <w:ind w:left="2160"/>
         <w:rPr>
           <w:rFonts w:ascii="Verdana" w:hAnsi="Verdana"/>
@@ -3207,6 +3802,7 @@
           <w:ilvl w:val="1"/>
           <w:numId w:val="11"/>
         </w:numPr>
+        <w:spacing w:line="360" w:lineRule="auto"/>
         <w:rPr>
           <w:rFonts w:ascii="Verdana" w:hAnsi="Verdana"/>
           <w:sz w:val="24"/>
@@ -3240,14 +3836,14 @@
           <w:ilvl w:val="2"/>
           <w:numId w:val="11"/>
         </w:numPr>
-        <w:rPr>
-          <w:rFonts w:ascii="Verdana" w:hAnsi="Verdana"/>
-          <w:sz w:val="24"/>
-          <w:szCs w:val="24"/>
-          <w:lang w:val="fr-FR"/>
-        </w:rPr>
-      </w:pPr>
-      <w:proofErr w:type="spellStart"/>
+        <w:spacing w:line="360" w:lineRule="auto"/>
+        <w:rPr>
+          <w:rFonts w:ascii="Verdana" w:hAnsi="Verdana"/>
+          <w:sz w:val="24"/>
+          <w:szCs w:val="24"/>
+          <w:lang w:val="fr-FR"/>
+        </w:rPr>
+      </w:pPr>
       <w:r>
         <w:rPr>
           <w:rFonts w:ascii="Verdana" w:hAnsi="Verdana"/>
@@ -3258,7 +3854,6 @@
         </w:rPr>
         <w:t>CommPort</w:t>
       </w:r>
-      <w:proofErr w:type="spellEnd"/>
     </w:p>
     <w:p>
       <w:pPr>
@@ -3267,14 +3862,14 @@
           <w:ilvl w:val="2"/>
           <w:numId w:val="11"/>
         </w:numPr>
-        <w:rPr>
-          <w:rFonts w:ascii="Verdana" w:hAnsi="Verdana"/>
-          <w:sz w:val="24"/>
-          <w:szCs w:val="24"/>
-          <w:lang w:val="fr-FR"/>
-        </w:rPr>
-      </w:pPr>
-      <w:proofErr w:type="spellStart"/>
+        <w:spacing w:line="360" w:lineRule="auto"/>
+        <w:rPr>
+          <w:rFonts w:ascii="Verdana" w:hAnsi="Verdana"/>
+          <w:sz w:val="24"/>
+          <w:szCs w:val="24"/>
+          <w:lang w:val="fr-FR"/>
+        </w:rPr>
+      </w:pPr>
       <w:r>
         <w:rPr>
           <w:rFonts w:ascii="Verdana" w:hAnsi="Verdana"/>
@@ -3285,7 +3880,6 @@
         </w:rPr>
         <w:t>CommPortIdentifier</w:t>
       </w:r>
-      <w:proofErr w:type="spellEnd"/>
     </w:p>
     <w:p>
       <w:pPr>
@@ -3294,14 +3888,14 @@
           <w:ilvl w:val="2"/>
           <w:numId w:val="11"/>
         </w:numPr>
-        <w:rPr>
-          <w:rFonts w:ascii="Verdana" w:hAnsi="Verdana"/>
-          <w:sz w:val="24"/>
-          <w:szCs w:val="24"/>
-          <w:lang w:val="fr-FR"/>
-        </w:rPr>
-      </w:pPr>
-      <w:proofErr w:type="spellStart"/>
+        <w:spacing w:line="360" w:lineRule="auto"/>
+        <w:rPr>
+          <w:rFonts w:ascii="Verdana" w:hAnsi="Verdana"/>
+          <w:sz w:val="24"/>
+          <w:szCs w:val="24"/>
+          <w:lang w:val="fr-FR"/>
+        </w:rPr>
+      </w:pPr>
       <w:r>
         <w:rPr>
           <w:rFonts w:ascii="Verdana" w:hAnsi="Verdana"/>
@@ -3312,7 +3906,6 @@
         </w:rPr>
         <w:t>ParallelPort</w:t>
       </w:r>
-      <w:proofErr w:type="spellEnd"/>
     </w:p>
     <w:p>
       <w:pPr>
@@ -3321,14 +3914,14 @@
           <w:ilvl w:val="2"/>
           <w:numId w:val="11"/>
         </w:numPr>
-        <w:rPr>
-          <w:rFonts w:ascii="Verdana" w:hAnsi="Verdana"/>
-          <w:sz w:val="24"/>
-          <w:szCs w:val="24"/>
-          <w:lang w:val="fr-FR"/>
-        </w:rPr>
-      </w:pPr>
-      <w:proofErr w:type="spellStart"/>
+        <w:spacing w:line="360" w:lineRule="auto"/>
+        <w:rPr>
+          <w:rFonts w:ascii="Verdana" w:hAnsi="Verdana"/>
+          <w:sz w:val="24"/>
+          <w:szCs w:val="24"/>
+          <w:lang w:val="fr-FR"/>
+        </w:rPr>
+      </w:pPr>
       <w:r>
         <w:rPr>
           <w:rFonts w:ascii="Verdana" w:hAnsi="Verdana"/>
@@ -3339,7 +3932,6 @@
         </w:rPr>
         <w:t>ParallelPortEvent</w:t>
       </w:r>
-      <w:proofErr w:type="spellEnd"/>
     </w:p>
     <w:p>
       <w:pPr>
@@ -3348,14 +3940,14 @@
           <w:ilvl w:val="2"/>
           <w:numId w:val="11"/>
         </w:numPr>
-        <w:rPr>
-          <w:rFonts w:ascii="Verdana" w:hAnsi="Verdana"/>
-          <w:sz w:val="24"/>
-          <w:szCs w:val="24"/>
-          <w:lang w:val="fr-FR"/>
-        </w:rPr>
-      </w:pPr>
-      <w:proofErr w:type="spellStart"/>
+        <w:spacing w:line="360" w:lineRule="auto"/>
+        <w:rPr>
+          <w:rFonts w:ascii="Verdana" w:hAnsi="Verdana"/>
+          <w:sz w:val="24"/>
+          <w:szCs w:val="24"/>
+          <w:lang w:val="fr-FR"/>
+        </w:rPr>
+      </w:pPr>
       <w:r>
         <w:rPr>
           <w:rFonts w:ascii="Verdana" w:hAnsi="Verdana"/>
@@ -3366,7 +3958,6 @@
         </w:rPr>
         <w:t>SerialPort</w:t>
       </w:r>
-      <w:proofErr w:type="spellEnd"/>
     </w:p>
     <w:p>
       <w:pPr>
@@ -3375,14 +3966,14 @@
           <w:ilvl w:val="2"/>
           <w:numId w:val="11"/>
         </w:numPr>
-        <w:rPr>
-          <w:rFonts w:ascii="Verdana" w:hAnsi="Verdana"/>
-          <w:sz w:val="24"/>
-          <w:szCs w:val="24"/>
-          <w:lang w:val="fr-FR"/>
-        </w:rPr>
-      </w:pPr>
-      <w:proofErr w:type="spellStart"/>
+        <w:spacing w:line="360" w:lineRule="auto"/>
+        <w:rPr>
+          <w:rFonts w:ascii="Verdana" w:hAnsi="Verdana"/>
+          <w:sz w:val="24"/>
+          <w:szCs w:val="24"/>
+          <w:lang w:val="fr-FR"/>
+        </w:rPr>
+      </w:pPr>
       <w:r>
         <w:rPr>
           <w:rFonts w:ascii="Verdana" w:hAnsi="Verdana"/>
@@ -3393,11 +3984,11 @@
         </w:rPr>
         <w:t>serialPortEvent</w:t>
       </w:r>
-      <w:proofErr w:type="spellEnd"/>
-    </w:p>
-    <w:p>
-      <w:pPr>
-        <w:pStyle w:val="ListParagraph"/>
+    </w:p>
+    <w:p>
+      <w:pPr>
+        <w:pStyle w:val="ListParagraph"/>
+        <w:spacing w:line="360" w:lineRule="auto"/>
         <w:ind w:left="2160"/>
         <w:rPr>
           <w:rFonts w:ascii="Verdana" w:hAnsi="Verdana"/>
@@ -3414,21 +4005,21 @@
           <w:ilvl w:val="1"/>
           <w:numId w:val="11"/>
         </w:numPr>
-        <w:rPr>
-          <w:rFonts w:ascii="Verdana" w:hAnsi="Verdana"/>
-          <w:sz w:val="24"/>
-          <w:szCs w:val="24"/>
-          <w:lang w:val="fr-FR"/>
-        </w:rPr>
-      </w:pPr>
-      <w:r>
-        <w:rPr>
-          <w:rFonts w:ascii="Verdana" w:hAnsi="Verdana"/>
-          <w:sz w:val="24"/>
-          <w:szCs w:val="24"/>
-          <w:lang w:val="fr-FR"/>
-        </w:rPr>
-        <w:lastRenderedPageBreak/>
+        <w:spacing w:line="360" w:lineRule="auto"/>
+        <w:rPr>
+          <w:rFonts w:ascii="Verdana" w:hAnsi="Verdana"/>
+          <w:sz w:val="24"/>
+          <w:szCs w:val="24"/>
+          <w:lang w:val="fr-FR"/>
+        </w:rPr>
+      </w:pPr>
+      <w:r>
+        <w:rPr>
+          <w:rFonts w:ascii="Verdana" w:hAnsi="Verdana"/>
+          <w:sz w:val="24"/>
+          <w:szCs w:val="24"/>
+          <w:lang w:val="fr-FR"/>
+        </w:rPr>
         <w:t xml:space="preserve">Exceptions : </w:t>
       </w:r>
     </w:p>
@@ -3439,14 +4030,14 @@
           <w:ilvl w:val="2"/>
           <w:numId w:val="11"/>
         </w:numPr>
-        <w:rPr>
-          <w:rFonts w:ascii="Verdana" w:hAnsi="Verdana"/>
-          <w:sz w:val="24"/>
-          <w:szCs w:val="24"/>
-          <w:lang w:val="fr-FR"/>
-        </w:rPr>
-      </w:pPr>
-      <w:proofErr w:type="spellStart"/>
+        <w:spacing w:line="360" w:lineRule="auto"/>
+        <w:rPr>
+          <w:rFonts w:ascii="Verdana" w:hAnsi="Verdana"/>
+          <w:sz w:val="24"/>
+          <w:szCs w:val="24"/>
+          <w:lang w:val="fr-FR"/>
+        </w:rPr>
+      </w:pPr>
       <w:r>
         <w:rPr>
           <w:rFonts w:ascii="Verdana" w:hAnsi="Verdana"/>
@@ -3457,7 +4048,6 @@
         </w:rPr>
         <w:t>NoSuchPortException</w:t>
       </w:r>
-      <w:proofErr w:type="spellEnd"/>
     </w:p>
     <w:p>
       <w:pPr>
@@ -3466,14 +4056,14 @@
           <w:ilvl w:val="2"/>
           <w:numId w:val="11"/>
         </w:numPr>
-        <w:rPr>
-          <w:rFonts w:ascii="Verdana" w:hAnsi="Verdana"/>
-          <w:sz w:val="24"/>
-          <w:szCs w:val="24"/>
-          <w:lang w:val="fr-FR"/>
-        </w:rPr>
-      </w:pPr>
-      <w:proofErr w:type="spellStart"/>
+        <w:spacing w:line="360" w:lineRule="auto"/>
+        <w:rPr>
+          <w:rFonts w:ascii="Verdana" w:hAnsi="Verdana"/>
+          <w:sz w:val="24"/>
+          <w:szCs w:val="24"/>
+          <w:lang w:val="fr-FR"/>
+        </w:rPr>
+      </w:pPr>
       <w:r>
         <w:rPr>
           <w:rFonts w:ascii="Verdana" w:hAnsi="Verdana"/>
@@ -3484,7 +4074,6 @@
         </w:rPr>
         <w:t>PortInUseException</w:t>
       </w:r>
-      <w:proofErr w:type="spellEnd"/>
     </w:p>
     <w:p>
       <w:pPr>
@@ -3493,14 +4082,14 @@
           <w:ilvl w:val="2"/>
           <w:numId w:val="11"/>
         </w:numPr>
-        <w:rPr>
-          <w:rFonts w:ascii="Verdana" w:hAnsi="Verdana"/>
-          <w:sz w:val="24"/>
-          <w:szCs w:val="24"/>
-          <w:lang w:val="fr-FR"/>
-        </w:rPr>
-      </w:pPr>
-      <w:proofErr w:type="spellStart"/>
+        <w:spacing w:line="360" w:lineRule="auto"/>
+        <w:rPr>
+          <w:rFonts w:ascii="Verdana" w:hAnsi="Verdana"/>
+          <w:sz w:val="24"/>
+          <w:szCs w:val="24"/>
+          <w:lang w:val="fr-FR"/>
+        </w:rPr>
+      </w:pPr>
       <w:r>
         <w:rPr>
           <w:rFonts w:ascii="Verdana" w:hAnsi="Verdana"/>
@@ -3511,10 +4100,10 @@
         </w:rPr>
         <w:t>UnsupportedCommOperationException</w:t>
       </w:r>
-      <w:proofErr w:type="spellEnd"/>
-    </w:p>
-    <w:p>
-      <w:pPr>
+    </w:p>
+    <w:p>
+      <w:pPr>
+        <w:spacing w:line="360" w:lineRule="auto"/>
         <w:rPr>
           <w:rFonts w:ascii="Verdana" w:hAnsi="Verdana"/>
           <w:sz w:val="36"/>
@@ -3525,7 +4114,12 @@
     </w:p>
     <w:p>
       <w:pPr>
-        <w:ind w:left="720"/>
+        <w:pStyle w:val="ListParagraph"/>
+        <w:numPr>
+          <w:ilvl w:val="1"/>
+          <w:numId w:val="7"/>
+        </w:numPr>
+        <w:spacing w:line="360" w:lineRule="auto"/>
         <w:rPr>
           <w:rFonts w:ascii="Verdana" w:hAnsi="Verdana"/>
           <w:b/>
@@ -3544,22 +4138,12 @@
           <w:szCs w:val="24"/>
           <w:lang w:val="fr-FR"/>
         </w:rPr>
-        <w:t xml:space="preserve">7.3. </w:t>
-      </w:r>
-      <w:r>
-        <w:rPr>
-          <w:rFonts w:ascii="Verdana" w:hAnsi="Verdana"/>
-          <w:b/>
-          <w:bCs/>
-          <w:sz w:val="24"/>
-          <w:szCs w:val="24"/>
-          <w:lang w:val="fr-FR"/>
-        </w:rPr>
         <w:t>Les étapes d’implémentation</w:t>
       </w:r>
     </w:p>
     <w:p>
       <w:pPr>
+        <w:spacing w:line="360" w:lineRule="auto"/>
         <w:rPr>
           <w:rFonts w:ascii="Verdana" w:hAnsi="Verdana"/>
           <w:sz w:val="24"/>
@@ -3575,6 +4159,7 @@
           <w:ilvl w:val="0"/>
           <w:numId w:val="13"/>
         </w:numPr>
+        <w:spacing w:line="360" w:lineRule="auto"/>
         <w:rPr>
           <w:rFonts w:ascii="Verdana" w:hAnsi="Verdana"/>
           <w:sz w:val="24"/>
@@ -3626,20 +4211,22 @@
           <w:ilvl w:val="0"/>
           <w:numId w:val="13"/>
         </w:numPr>
-        <w:rPr>
-          <w:rFonts w:ascii="Verdana" w:hAnsi="Verdana"/>
-          <w:sz w:val="24"/>
-          <w:szCs w:val="24"/>
-          <w:lang w:val="fr-FR"/>
-        </w:rPr>
-      </w:pPr>
-      <w:r>
-        <w:rPr>
-          <w:rFonts w:ascii="Verdana" w:hAnsi="Verdana"/>
-          <w:sz w:val="24"/>
-          <w:szCs w:val="24"/>
-          <w:lang w:val="fr-FR"/>
-        </w:rPr>
+        <w:spacing w:line="360" w:lineRule="auto"/>
+        <w:rPr>
+          <w:rFonts w:ascii="Verdana" w:hAnsi="Verdana"/>
+          <w:sz w:val="24"/>
+          <w:szCs w:val="24"/>
+          <w:lang w:val="fr-FR"/>
+        </w:rPr>
+      </w:pPr>
+      <w:r>
+        <w:rPr>
+          <w:rFonts w:ascii="Verdana" w:hAnsi="Verdana"/>
+          <w:sz w:val="24"/>
+          <w:szCs w:val="24"/>
+          <w:lang w:val="fr-FR"/>
+        </w:rPr>
+        <w:lastRenderedPageBreak/>
         <w:t xml:space="preserve"> </w:t>
       </w:r>
       <w:r>
@@ -3659,6 +4246,7 @@
           <w:ilvl w:val="0"/>
           <w:numId w:val="13"/>
         </w:numPr>
+        <w:spacing w:line="360" w:lineRule="auto"/>
         <w:rPr>
           <w:rFonts w:ascii="Verdana" w:hAnsi="Verdana"/>
           <w:sz w:val="24"/>
@@ -3683,41 +4271,22 @@
           <w:ilvl w:val="0"/>
           <w:numId w:val="13"/>
         </w:numPr>
-        <w:rPr>
-          <w:rFonts w:ascii="Verdana" w:hAnsi="Verdana"/>
-          <w:sz w:val="24"/>
-          <w:szCs w:val="24"/>
-          <w:lang w:val="fr-FR"/>
-        </w:rPr>
-      </w:pPr>
-      <w:r>
-        <w:rPr>
-          <w:rFonts w:ascii="Verdana" w:hAnsi="Verdana"/>
-          <w:sz w:val="24"/>
-          <w:szCs w:val="24"/>
-          <w:lang w:val="fr-FR"/>
-        </w:rPr>
-        <w:t xml:space="preserve">Créer un objet </w:t>
-      </w:r>
-      <w:proofErr w:type="spellStart"/>
-      <w:r>
-        <w:rPr>
-          <w:rFonts w:ascii="Verdana" w:hAnsi="Verdana"/>
-          <w:sz w:val="24"/>
-          <w:szCs w:val="24"/>
-          <w:lang w:val="fr-FR"/>
-        </w:rPr>
-        <w:t>OutputStream</w:t>
-      </w:r>
-      <w:proofErr w:type="spellEnd"/>
-      <w:r>
-        <w:rPr>
-          <w:rFonts w:ascii="Verdana" w:hAnsi="Verdana"/>
-          <w:sz w:val="24"/>
-          <w:szCs w:val="24"/>
-          <w:lang w:val="fr-FR"/>
-        </w:rPr>
-        <w:t xml:space="preserve"> associé au flux de port.</w:t>
+        <w:spacing w:line="360" w:lineRule="auto"/>
+        <w:rPr>
+          <w:rFonts w:ascii="Verdana" w:hAnsi="Verdana"/>
+          <w:sz w:val="24"/>
+          <w:szCs w:val="24"/>
+          <w:lang w:val="fr-FR"/>
+        </w:rPr>
+      </w:pPr>
+      <w:r>
+        <w:rPr>
+          <w:rFonts w:ascii="Verdana" w:hAnsi="Verdana"/>
+          <w:sz w:val="24"/>
+          <w:szCs w:val="24"/>
+          <w:lang w:val="fr-FR"/>
+        </w:rPr>
+        <w:t>Créer un objet OutputStream associé au flux de port.</w:t>
       </w:r>
     </w:p>
     <w:p>
@@ -3727,14 +4296,14 @@
           <w:ilvl w:val="0"/>
           <w:numId w:val="13"/>
         </w:numPr>
-        <w:rPr>
-          <w:rFonts w:ascii="Verdana" w:hAnsi="Verdana"/>
-          <w:sz w:val="24"/>
-          <w:szCs w:val="24"/>
-          <w:lang w:val="fr-FR"/>
-        </w:rPr>
-      </w:pPr>
-      <w:proofErr w:type="spellStart"/>
+        <w:spacing w:line="360" w:lineRule="auto"/>
+        <w:rPr>
+          <w:rFonts w:ascii="Verdana" w:hAnsi="Verdana"/>
+          <w:sz w:val="24"/>
+          <w:szCs w:val="24"/>
+          <w:lang w:val="fr-FR"/>
+        </w:rPr>
+      </w:pPr>
       <w:r>
         <w:rPr>
           <w:rFonts w:ascii="Verdana" w:hAnsi="Verdana"/>
@@ -3744,7 +4313,6 @@
         </w:rPr>
         <w:t>Qlq</w:t>
       </w:r>
-      <w:proofErr w:type="spellEnd"/>
     </w:p>
     <w:p>
       <w:pPr>
@@ -3753,6 +4321,7 @@
           <w:ilvl w:val="0"/>
           <w:numId w:val="13"/>
         </w:numPr>
+        <w:spacing w:line="360" w:lineRule="auto"/>
         <w:rPr>
           <w:rFonts w:ascii="Verdana" w:hAnsi="Verdana"/>
           <w:sz w:val="24"/>
@@ -3813,6 +4382,7 @@
           <w:ilvl w:val="0"/>
           <w:numId w:val="13"/>
         </w:numPr>
+        <w:spacing w:line="360" w:lineRule="auto"/>
         <w:rPr>
           <w:rFonts w:ascii="Verdana" w:hAnsi="Verdana"/>
           <w:sz w:val="24"/>
@@ -3829,8 +4399,6 @@
         </w:rPr>
         <w:t xml:space="preserve">Spécifier un événement de type </w:t>
       </w:r>
-      <w:proofErr w:type="spellStart"/>
-      <w:proofErr w:type="gramStart"/>
       <w:r>
         <w:rPr>
           <w:rFonts w:ascii="Verdana" w:hAnsi="Verdana"/>
@@ -3840,24 +4408,12 @@
           <w:shd w:val="clear" w:color="auto" w:fill="F9FAFC"/>
           <w:lang w:val="fr-FR"/>
         </w:rPr>
-        <w:t>notifyOnDataAvailable</w:t>
-      </w:r>
-      <w:proofErr w:type="spellEnd"/>
-      <w:r>
-        <w:rPr>
-          <w:rFonts w:ascii="Verdana" w:hAnsi="Verdana"/>
-          <w:color w:val="000000"/>
-          <w:sz w:val="24"/>
-          <w:szCs w:val="24"/>
-          <w:shd w:val="clear" w:color="auto" w:fill="F9FAFC"/>
-          <w:lang w:val="fr-FR"/>
-        </w:rPr>
-        <w:t>()</w:t>
-      </w:r>
-      <w:proofErr w:type="gramEnd"/>
-    </w:p>
-    <w:p>
-      <w:pPr>
+        <w:t>notifyOnDataAvailable()</w:t>
+      </w:r>
+    </w:p>
+    <w:p>
+      <w:pPr>
+        <w:spacing w:line="360" w:lineRule="auto"/>
         <w:rPr>
           <w:rFonts w:ascii="Verdana" w:hAnsi="Verdana"/>
           <w:sz w:val="24"/>
@@ -3871,8 +4427,9 @@
         <w:pStyle w:val="ListParagraph"/>
         <w:numPr>
           <w:ilvl w:val="1"/>
-          <w:numId w:val="13"/>
+          <w:numId w:val="7"/>
         </w:numPr>
+        <w:spacing w:line="360" w:lineRule="auto"/>
         <w:rPr>
           <w:rFonts w:ascii="Verdana" w:hAnsi="Verdana"/>
           <w:b/>
@@ -3896,6 +4453,7 @@
     </w:p>
     <w:p>
       <w:pPr>
+        <w:spacing w:line="360" w:lineRule="auto"/>
         <w:ind w:left="720"/>
         <w:rPr>
           <w:rFonts w:ascii="Verdana" w:hAnsi="Verdana"/>
@@ -3907,6 +4465,7 @@
     </w:p>
     <w:p>
       <w:pPr>
+        <w:spacing w:line="360" w:lineRule="auto"/>
         <w:ind w:left="720"/>
         <w:rPr>
           <w:rFonts w:ascii="Verdana" w:hAnsi="Verdana"/>
@@ -3922,31 +4481,12 @@
           <w:szCs w:val="24"/>
           <w:lang w:val="fr-FR"/>
         </w:rPr>
-        <w:t>Le programme Java ci-dessous permet au lecteur RFID d’opérer en mode (</w:t>
-      </w:r>
-      <w:proofErr w:type="spellStart"/>
-      <w:r>
-        <w:rPr>
-          <w:rFonts w:ascii="Verdana" w:hAnsi="Verdana"/>
-          <w:sz w:val="24"/>
-          <w:szCs w:val="24"/>
-          <w:lang w:val="fr-FR"/>
-        </w:rPr>
-        <w:t>continuous</w:t>
-      </w:r>
-      <w:proofErr w:type="spellEnd"/>
-      <w:r>
-        <w:rPr>
-          <w:rFonts w:ascii="Verdana" w:hAnsi="Verdana"/>
-          <w:sz w:val="24"/>
-          <w:szCs w:val="24"/>
-          <w:lang w:val="fr-FR"/>
-        </w:rPr>
-        <w:t xml:space="preserve"> normal mode) en envoyant un flux d’octets. Les données lues par le lecteur RFID sont transmit à l’ordinateur via un port série.</w:t>
-      </w:r>
-    </w:p>
-    <w:p>
-      <w:pPr>
+        <w:t>Le programme Java ci-dessous permet au lecteur RFID d’opérer en mode (continuous normal mode) en envoyant un flux d’octets. Les données lues par le lecteur RFID sont transmit à l’ordinateur via un port série.</w:t>
+      </w:r>
+    </w:p>
+    <w:p>
+      <w:pPr>
+        <w:spacing w:line="360" w:lineRule="auto"/>
         <w:ind w:left="720"/>
         <w:rPr>
           <w:rFonts w:ascii="Verdana" w:hAnsi="Verdana"/>
@@ -3982,7 +4522,7 @@
           <w:tab w:val="left" w:pos="13740"/>
           <w:tab w:val="left" w:pos="14656"/>
         </w:tabs>
-        <w:spacing w:after="0" w:line="240" w:lineRule="auto"/>
+        <w:spacing w:after="0" w:line="360" w:lineRule="auto"/>
         <w:rPr>
           <w:rFonts w:ascii="Verdana" w:eastAsia="Times New Roman" w:hAnsi="Verdana" w:cs="Courier New"/>
           <w:color w:val="000000"/>
@@ -3999,20 +4539,8 @@
           <w:szCs w:val="24"/>
           <w:lang w:val="fr-FR"/>
         </w:rPr>
-        <w:t xml:space="preserve">Importer les packages </w:t>
-      </w:r>
-      <w:proofErr w:type="spellStart"/>
-      <w:r>
-        <w:rPr>
-          <w:rFonts w:ascii="Verdana" w:eastAsia="Times New Roman" w:hAnsi="Verdana" w:cs="Courier New"/>
-          <w:color w:val="000000"/>
-          <w:sz w:val="24"/>
-          <w:szCs w:val="24"/>
-          <w:lang w:val="fr-FR"/>
-        </w:rPr>
-        <w:t>necessaries</w:t>
-      </w:r>
-      <w:proofErr w:type="spellEnd"/>
+        <w:t>Importer les packages necessaries</w:t>
+      </w:r>
     </w:p>
     <w:p>
       <w:pPr>
@@ -4036,7 +4564,7 @@
           <w:tab w:val="left" w:pos="13740"/>
           <w:tab w:val="left" w:pos="14656"/>
         </w:tabs>
-        <w:spacing w:after="0" w:line="240" w:lineRule="auto"/>
+        <w:spacing w:after="0" w:line="360" w:lineRule="auto"/>
         <w:rPr>
           <w:rFonts w:ascii="Verdana" w:eastAsia="Times New Roman" w:hAnsi="Verdana" w:cs="Courier New"/>
           <w:color w:val="000000"/>
@@ -4067,7 +4595,7 @@
           <w:tab w:val="left" w:pos="13740"/>
           <w:tab w:val="left" w:pos="14656"/>
         </w:tabs>
-        <w:spacing w:after="0" w:line="240" w:lineRule="auto"/>
+        <w:spacing w:after="0" w:line="360" w:lineRule="auto"/>
         <w:ind w:left="916"/>
         <w:rPr>
           <w:rFonts w:ascii="Verdana" w:eastAsia="Times New Roman" w:hAnsi="Verdana" w:cs="Courier New"/>
@@ -4111,7 +4639,7 @@
                     </pic:cNvPicPr>
                   </pic:nvPicPr>
                   <pic:blipFill>
-                    <a:blip r:embed="rId5"/>
+                    <a:blip r:embed="rId7"/>
                     <a:srcRect/>
                     <a:stretch>
                       <a:fillRect/>
@@ -4176,7 +4704,7 @@
           <w:tab w:val="left" w:pos="13740"/>
           <w:tab w:val="left" w:pos="14656"/>
         </w:tabs>
-        <w:spacing w:after="0" w:line="240" w:lineRule="auto"/>
+        <w:spacing w:after="0" w:line="360" w:lineRule="auto"/>
         <w:rPr>
           <w:rFonts w:ascii="Verdana" w:eastAsia="Times New Roman" w:hAnsi="Verdana" w:cs="Courier New"/>
           <w:color w:val="000000"/>
@@ -4193,20 +4721,8 @@
           <w:szCs w:val="24"/>
           <w:lang w:val="fr-FR"/>
         </w:rPr>
-        <w:t xml:space="preserve">Obtenir une instance de </w:t>
-      </w:r>
-      <w:proofErr w:type="spellStart"/>
-      <w:r>
-        <w:rPr>
-          <w:rFonts w:ascii="Verdana" w:eastAsia="Times New Roman" w:hAnsi="Verdana" w:cs="Courier New"/>
-          <w:color w:val="000000"/>
-          <w:sz w:val="24"/>
-          <w:szCs w:val="24"/>
-          <w:lang w:val="fr-FR"/>
-        </w:rPr>
-        <w:t>SerialPort</w:t>
-      </w:r>
-      <w:proofErr w:type="spellEnd"/>
+        <w:t>Obtenir une instance de SerialPort</w:t>
+      </w:r>
     </w:p>
     <w:p>
       <w:pPr>
@@ -4229,7 +4745,7 @@
           <w:tab w:val="left" w:pos="13740"/>
           <w:tab w:val="left" w:pos="14656"/>
         </w:tabs>
-        <w:spacing w:after="0" w:line="240" w:lineRule="auto"/>
+        <w:spacing w:after="0" w:line="360" w:lineRule="auto"/>
         <w:rPr>
           <w:rFonts w:ascii="Verdana" w:eastAsia="Times New Roman" w:hAnsi="Verdana" w:cs="Courier New"/>
           <w:color w:val="000000"/>
@@ -4260,7 +4776,7 @@
           <w:tab w:val="left" w:pos="13740"/>
           <w:tab w:val="left" w:pos="14656"/>
         </w:tabs>
-        <w:spacing w:after="0" w:line="240" w:lineRule="auto"/>
+        <w:spacing w:after="0" w:line="360" w:lineRule="auto"/>
         <w:rPr>
           <w:rFonts w:ascii="Verdana" w:eastAsia="Times New Roman" w:hAnsi="Verdana" w:cs="Courier New"/>
           <w:color w:val="000000"/>
@@ -4296,7 +4812,6 @@
           <w:color w:val="000000"/>
           <w:sz w:val="24"/>
           <w:szCs w:val="24"/>
-          <w:lang w:val="fr-FR"/>
         </w:rPr>
         <w:drawing>
           <wp:inline distT="0" distB="0" distL="0" distR="0">
@@ -4316,7 +4831,7 @@
                     </pic:cNvPicPr>
                   </pic:nvPicPr>
                   <pic:blipFill>
-                    <a:blip r:embed="rId6"/>
+                    <a:blip r:embed="rId8"/>
                     <a:srcRect/>
                     <a:stretch>
                       <a:fillRect/>
@@ -4366,7 +4881,7 @@
           <w:tab w:val="left" w:pos="13740"/>
           <w:tab w:val="left" w:pos="14656"/>
         </w:tabs>
-        <w:spacing w:after="0" w:line="240" w:lineRule="auto"/>
+        <w:spacing w:after="0" w:line="360" w:lineRule="auto"/>
         <w:rPr>
           <w:rFonts w:ascii="Verdana" w:eastAsia="Times New Roman" w:hAnsi="Verdana" w:cs="Courier New"/>
           <w:color w:val="000000"/>
@@ -4408,7 +4923,7 @@
           <w:tab w:val="left" w:pos="13740"/>
           <w:tab w:val="left" w:pos="14656"/>
         </w:tabs>
-        <w:spacing w:after="0" w:line="240" w:lineRule="auto"/>
+        <w:spacing w:after="0" w:line="360" w:lineRule="auto"/>
         <w:rPr>
           <w:rFonts w:ascii="Verdana" w:eastAsia="Times New Roman" w:hAnsi="Verdana" w:cs="Courier New"/>
           <w:color w:val="000000"/>
@@ -4449,7 +4964,7 @@
           <w:tab w:val="left" w:pos="13740"/>
           <w:tab w:val="left" w:pos="14656"/>
         </w:tabs>
-        <w:spacing w:after="0" w:line="240" w:lineRule="auto"/>
+        <w:spacing w:after="0" w:line="360" w:lineRule="auto"/>
         <w:ind w:left="720"/>
         <w:rPr>
           <w:rFonts w:ascii="Verdana" w:eastAsia="Times New Roman" w:hAnsi="Verdana" w:cs="Courier New"/>
@@ -4486,7 +5001,7 @@
                     </pic:cNvPicPr>
                   </pic:nvPicPr>
                   <pic:blipFill>
-                    <a:blip r:embed="rId7"/>
+                    <a:blip r:embed="rId9"/>
                     <a:srcRect/>
                     <a:stretch>
                       <a:fillRect/>
@@ -4536,7 +5051,7 @@
           <w:tab w:val="left" w:pos="13740"/>
           <w:tab w:val="left" w:pos="14656"/>
         </w:tabs>
-        <w:spacing w:after="0" w:line="240" w:lineRule="auto"/>
+        <w:spacing w:after="0" w:line="360" w:lineRule="auto"/>
         <w:ind w:left="720"/>
         <w:rPr>
           <w:rFonts w:ascii="Verdana" w:eastAsia="Times New Roman" w:hAnsi="Verdana" w:cs="Courier New"/>
@@ -4568,7 +5083,7 @@
           <w:tab w:val="left" w:pos="13740"/>
           <w:tab w:val="left" w:pos="14656"/>
         </w:tabs>
-        <w:spacing w:after="0" w:line="240" w:lineRule="auto"/>
+        <w:spacing w:after="0" w:line="360" w:lineRule="auto"/>
         <w:ind w:left="720"/>
         <w:rPr>
           <w:rFonts w:ascii="Verdana" w:eastAsia="Times New Roman" w:hAnsi="Verdana" w:cs="Courier New"/>
@@ -4610,7 +5125,7 @@
           <w:tab w:val="left" w:pos="13740"/>
           <w:tab w:val="left" w:pos="14656"/>
         </w:tabs>
-        <w:spacing w:after="0" w:line="240" w:lineRule="auto"/>
+        <w:spacing w:after="0" w:line="360" w:lineRule="auto"/>
         <w:ind w:left="720"/>
         <w:rPr>
           <w:rFonts w:ascii="Verdana" w:eastAsia="Times New Roman" w:hAnsi="Verdana" w:cs="Courier New"/>
@@ -4647,7 +5162,7 @@
           <w:tab w:val="left" w:pos="13740"/>
           <w:tab w:val="left" w:pos="14656"/>
         </w:tabs>
-        <w:spacing w:after="0" w:line="240" w:lineRule="auto"/>
+        <w:spacing w:after="0" w:line="360" w:lineRule="auto"/>
         <w:rPr>
           <w:rFonts w:ascii="Verdana" w:eastAsia="Times New Roman" w:hAnsi="Verdana" w:cs="Courier New"/>
           <w:color w:val="000000"/>
@@ -4689,7 +5204,7 @@
           <w:tab w:val="left" w:pos="13740"/>
           <w:tab w:val="left" w:pos="14656"/>
         </w:tabs>
-        <w:spacing w:after="0" w:line="240" w:lineRule="auto"/>
+        <w:spacing w:after="0" w:line="360" w:lineRule="auto"/>
         <w:rPr>
           <w:rFonts w:ascii="Verdana" w:eastAsia="Times New Roman" w:hAnsi="Verdana" w:cs="Courier New"/>
           <w:color w:val="000000"/>
@@ -4721,7 +5236,7 @@
           <w:tab w:val="left" w:pos="13740"/>
           <w:tab w:val="left" w:pos="14656"/>
         </w:tabs>
-        <w:spacing w:after="0" w:line="240" w:lineRule="auto"/>
+        <w:spacing w:after="0" w:line="360" w:lineRule="auto"/>
         <w:rPr>
           <w:rFonts w:ascii="Verdana" w:eastAsia="Times New Roman" w:hAnsi="Verdana" w:cs="Courier New"/>
           <w:color w:val="000000"/>
@@ -4737,7 +5252,6 @@
           <w:color w:val="000000"/>
           <w:sz w:val="24"/>
           <w:szCs w:val="24"/>
-          <w:lang w:val="fr-FR"/>
         </w:rPr>
         <w:drawing>
           <wp:inline distT="0" distB="0" distL="0" distR="0">
@@ -4757,7 +5271,7 @@
                     </pic:cNvPicPr>
                   </pic:nvPicPr>
                   <pic:blipFill>
-                    <a:blip r:embed="rId8"/>
+                    <a:blip r:embed="rId10"/>
                     <a:srcRect/>
                     <a:stretch>
                       <a:fillRect/>
@@ -4808,7 +5322,7 @@
           <w:tab w:val="left" w:pos="13740"/>
           <w:tab w:val="left" w:pos="14656"/>
         </w:tabs>
-        <w:spacing w:after="0" w:line="240" w:lineRule="auto"/>
+        <w:spacing w:after="0" w:line="360" w:lineRule="auto"/>
         <w:rPr>
           <w:rFonts w:ascii="Verdana" w:eastAsia="Times New Roman" w:hAnsi="Verdana" w:cs="Courier New"/>
           <w:color w:val="000000"/>
@@ -4840,7 +5354,7 @@
           <w:tab w:val="left" w:pos="13740"/>
           <w:tab w:val="left" w:pos="14656"/>
         </w:tabs>
-        <w:spacing w:after="0" w:line="240" w:lineRule="auto"/>
+        <w:spacing w:after="0" w:line="360" w:lineRule="auto"/>
         <w:rPr>
           <w:rFonts w:ascii="Verdana" w:eastAsia="Times New Roman" w:hAnsi="Verdana" w:cs="Courier New"/>
           <w:color w:val="000000"/>
@@ -4882,7 +5396,7 @@
           <w:tab w:val="left" w:pos="13740"/>
           <w:tab w:val="left" w:pos="14656"/>
         </w:tabs>
-        <w:spacing w:after="0" w:line="240" w:lineRule="auto"/>
+        <w:spacing w:after="0" w:line="360" w:lineRule="auto"/>
         <w:rPr>
           <w:rFonts w:ascii="Verdana" w:eastAsia="Times New Roman" w:hAnsi="Verdana" w:cs="Courier New"/>
           <w:color w:val="000000"/>
@@ -4914,7 +5428,7 @@
           <w:tab w:val="left" w:pos="13740"/>
           <w:tab w:val="left" w:pos="14656"/>
         </w:tabs>
-        <w:spacing w:after="0" w:line="240" w:lineRule="auto"/>
+        <w:spacing w:after="0" w:line="360" w:lineRule="auto"/>
         <w:ind w:left="916"/>
         <w:rPr>
           <w:rFonts w:ascii="Verdana" w:eastAsia="Times New Roman" w:hAnsi="Verdana" w:cs="Courier New"/>
@@ -4952,29 +5466,7 @@
           <w:szCs w:val="24"/>
           <w:lang w:val="fr-FR"/>
         </w:rPr>
-        <w:t>pplication qui demande le port ‘</w:t>
-      </w:r>
-      <w:proofErr w:type="spellStart"/>
-      <w:r>
-        <w:rPr>
-          <w:rFonts w:ascii="Verdana" w:eastAsia="Times New Roman" w:hAnsi="Verdana" w:cs="Courier New"/>
-          <w:color w:val="000000"/>
-          <w:sz w:val="24"/>
-          <w:szCs w:val="24"/>
-          <w:lang w:val="fr-FR"/>
-        </w:rPr>
-        <w:t>SimpleReadApp</w:t>
-      </w:r>
-      <w:proofErr w:type="spellEnd"/>
-      <w:r>
-        <w:rPr>
-          <w:rFonts w:ascii="Verdana" w:eastAsia="Times New Roman" w:hAnsi="Verdana" w:cs="Courier New"/>
-          <w:color w:val="000000"/>
-          <w:sz w:val="24"/>
-          <w:szCs w:val="24"/>
-          <w:lang w:val="fr-FR"/>
-        </w:rPr>
-        <w:t>’.</w:t>
+        <w:t>pplication qui demande le port ‘SimpleReadApp’.</w:t>
       </w:r>
     </w:p>
     <w:p>
@@ -4999,7 +5491,7 @@
           <w:tab w:val="left" w:pos="13740"/>
           <w:tab w:val="left" w:pos="14656"/>
         </w:tabs>
-        <w:spacing w:after="0" w:line="240" w:lineRule="auto"/>
+        <w:spacing w:after="0" w:line="360" w:lineRule="auto"/>
         <w:ind w:left="916"/>
         <w:rPr>
           <w:rFonts w:ascii="Verdana" w:eastAsia="Times New Roman" w:hAnsi="Verdana" w:cs="Courier New"/>
@@ -5041,7 +5533,7 @@
           <w:tab w:val="left" w:pos="13740"/>
           <w:tab w:val="left" w:pos="14656"/>
         </w:tabs>
-        <w:spacing w:after="0" w:line="240" w:lineRule="auto"/>
+        <w:spacing w:after="0" w:line="360" w:lineRule="auto"/>
         <w:rPr>
           <w:rFonts w:ascii="Verdana" w:eastAsia="Times New Roman" w:hAnsi="Verdana" w:cs="Courier New"/>
           <w:color w:val="000000"/>
@@ -5077,7 +5569,7 @@
           <w:tab w:val="left" w:pos="13740"/>
           <w:tab w:val="left" w:pos="14656"/>
         </w:tabs>
-        <w:spacing w:after="0" w:line="240" w:lineRule="auto"/>
+        <w:spacing w:after="0" w:line="360" w:lineRule="auto"/>
         <w:rPr>
           <w:rFonts w:ascii="Verdana" w:eastAsia="Times New Roman" w:hAnsi="Verdana" w:cs="Courier New"/>
           <w:color w:val="000000"/>
@@ -5119,7 +5611,7 @@
           <w:tab w:val="left" w:pos="13740"/>
           <w:tab w:val="left" w:pos="14656"/>
         </w:tabs>
-        <w:spacing w:after="0" w:line="240" w:lineRule="auto"/>
+        <w:spacing w:after="0" w:line="360" w:lineRule="auto"/>
         <w:rPr>
           <w:rFonts w:ascii="Verdana" w:eastAsia="Times New Roman" w:hAnsi="Verdana" w:cs="Courier New"/>
           <w:color w:val="000000"/>
@@ -5151,7 +5643,7 @@
           <w:tab w:val="left" w:pos="13740"/>
           <w:tab w:val="left" w:pos="14656"/>
         </w:tabs>
-        <w:spacing w:after="0" w:line="240" w:lineRule="auto"/>
+        <w:spacing w:after="0" w:line="360" w:lineRule="auto"/>
         <w:rPr>
           <w:rFonts w:ascii="Verdana" w:eastAsia="Times New Roman" w:hAnsi="Verdana" w:cs="Courier New"/>
           <w:color w:val="000000"/>
@@ -5167,7 +5659,6 @@
           <w:color w:val="000000"/>
           <w:sz w:val="24"/>
           <w:szCs w:val="24"/>
-          <w:lang w:val="fr-FR"/>
         </w:rPr>
         <w:drawing>
           <wp:inline distT="0" distB="0" distL="0" distR="0">
@@ -5187,7 +5678,7 @@
                     </pic:cNvPicPr>
                   </pic:nvPicPr>
                   <pic:blipFill>
-                    <a:blip r:embed="rId9"/>
+                    <a:blip r:embed="rId11"/>
                     <a:srcRect/>
                     <a:stretch>
                       <a:fillRect/>
@@ -5238,7 +5729,7 @@
           <w:tab w:val="left" w:pos="13740"/>
           <w:tab w:val="left" w:pos="14656"/>
         </w:tabs>
-        <w:spacing w:after="0" w:line="240" w:lineRule="auto"/>
+        <w:spacing w:after="0" w:line="360" w:lineRule="auto"/>
         <w:rPr>
           <w:rFonts w:ascii="Verdana" w:eastAsia="Times New Roman" w:hAnsi="Verdana" w:cs="Courier New"/>
           <w:color w:val="000000"/>
@@ -5270,7 +5761,7 @@
           <w:tab w:val="left" w:pos="13740"/>
           <w:tab w:val="left" w:pos="14656"/>
         </w:tabs>
-        <w:spacing w:after="0" w:line="240" w:lineRule="auto"/>
+        <w:spacing w:after="0" w:line="360" w:lineRule="auto"/>
         <w:rPr>
           <w:rFonts w:ascii="Verdana" w:eastAsia="Times New Roman" w:hAnsi="Verdana" w:cs="Courier New"/>
           <w:color w:val="000000"/>
@@ -5312,7 +5803,7 @@
           <w:tab w:val="left" w:pos="13740"/>
           <w:tab w:val="left" w:pos="14656"/>
         </w:tabs>
-        <w:spacing w:after="0" w:line="240" w:lineRule="auto"/>
+        <w:spacing w:after="0" w:line="360" w:lineRule="auto"/>
         <w:ind w:left="916"/>
         <w:rPr>
           <w:rFonts w:ascii="Verdana" w:eastAsia="Times New Roman" w:hAnsi="Verdana" w:cs="Courier New"/>
@@ -5355,7 +5846,7 @@
           <w:tab w:val="left" w:pos="13740"/>
           <w:tab w:val="left" w:pos="14656"/>
         </w:tabs>
-        <w:spacing w:after="0" w:line="240" w:lineRule="auto"/>
+        <w:spacing w:after="0" w:line="360" w:lineRule="auto"/>
         <w:ind w:left="916"/>
         <w:rPr>
           <w:rFonts w:ascii="Verdana" w:eastAsia="Times New Roman" w:hAnsi="Verdana" w:cs="Courier New"/>
@@ -5398,7 +5889,7 @@
           <w:tab w:val="left" w:pos="13740"/>
           <w:tab w:val="left" w:pos="14656"/>
         </w:tabs>
-        <w:spacing w:after="0" w:line="240" w:lineRule="auto"/>
+        <w:spacing w:after="0" w:line="360" w:lineRule="auto"/>
         <w:ind w:left="916"/>
         <w:rPr>
           <w:rFonts w:ascii="Verdana" w:eastAsia="Times New Roman" w:hAnsi="Verdana" w:cs="Courier New"/>
@@ -5441,7 +5932,7 @@
           <w:tab w:val="left" w:pos="13740"/>
           <w:tab w:val="left" w:pos="14656"/>
         </w:tabs>
-        <w:spacing w:after="0" w:line="240" w:lineRule="auto"/>
+        <w:spacing w:after="0" w:line="360" w:lineRule="auto"/>
         <w:ind w:left="916"/>
         <w:rPr>
           <w:rFonts w:ascii="Verdana" w:eastAsia="Times New Roman" w:hAnsi="Verdana" w:cs="Courier New"/>
@@ -5459,6 +5950,7 @@
           <w:szCs w:val="24"/>
           <w:lang w:val="fr-FR"/>
         </w:rPr>
+        <w:lastRenderedPageBreak/>
         <w:t>.  La présence d’un bit de parité</w:t>
       </w:r>
     </w:p>
@@ -5483,7 +5975,7 @@
           <w:tab w:val="left" w:pos="13740"/>
           <w:tab w:val="left" w:pos="14656"/>
         </w:tabs>
-        <w:spacing w:after="0" w:line="240" w:lineRule="auto"/>
+        <w:spacing w:after="0" w:line="360" w:lineRule="auto"/>
         <w:ind w:left="720"/>
         <w:rPr>
           <w:rFonts w:ascii="Verdana" w:eastAsia="Times New Roman" w:hAnsi="Verdana" w:cs="Courier New"/>
@@ -6754,7 +7246,7 @@
   <w:abstractNum w:abstractNumId="12">
     <w:nsid w:val="67050518"/>
     <w:multiLevelType w:val="multilevel"/>
-    <w:tmpl w:val="0409001F"/>
+    <w:tmpl w:val="CF8A7A04"/>
     <w:lvl w:ilvl="0">
       <w:start w:val="1"/>
       <w:numFmt w:val="decimal"/>
@@ -6779,6 +7271,10 @@
       <w:pPr>
         <w:ind w:left="792" w:hanging="432"/>
       </w:pPr>
+      <w:rPr>
+        <w:b/>
+        <w:bCs/>
+      </w:rPr>
     </w:lvl>
     <w:lvl w:ilvl="2">
       <w:start w:val="1"/>
@@ -7680,7 +8176,7 @@
   <a:extraClrSchemeLst/>
   <a:extLst>
     <a:ext uri="{05A4C25C-085E-4340-85A3-A5531E510DB2}">
-      <thm15:themeFamily xmlns="" xmlns:thm15="http://schemas.microsoft.com/office/thememl/2012/main" name="Office Theme" id="{62F939B6-93AF-4DB8-9C6B-D6C7DFDC589F}" vid="{4A3C46E8-61CC-4603-A589-7422A47A8E4A}"/>
+      <thm15:themeFamily xmlns:thm15="http://schemas.microsoft.com/office/thememl/2012/main" xmlns="" name="Office Theme" id="{62F939B6-93AF-4DB8-9C6B-D6C7DFDC589F}" vid="{4A3C46E8-61CC-4603-A589-7422A47A8E4A}"/>
     </a:ext>
   </a:extLst>
 </a:theme>

</xml_diff>

<commit_message>
Etapes de programmation d'un logiciel RFID
</commit_message>
<xml_diff>
--- a/RFID.docx
+++ b/RFID.docx
@@ -4114,6 +4114,28 @@
     </w:p>
     <w:p>
       <w:pPr>
+        <w:spacing w:line="360" w:lineRule="auto"/>
+        <w:rPr>
+          <w:rFonts w:ascii="Verdana" w:hAnsi="Verdana"/>
+          <w:sz w:val="36"/>
+          <w:szCs w:val="36"/>
+          <w:lang w:val="fr-FR"/>
+        </w:rPr>
+      </w:pPr>
+    </w:p>
+    <w:p>
+      <w:pPr>
+        <w:spacing w:line="360" w:lineRule="auto"/>
+        <w:rPr>
+          <w:rFonts w:ascii="Verdana" w:hAnsi="Verdana"/>
+          <w:sz w:val="24"/>
+          <w:szCs w:val="24"/>
+          <w:lang w:val="fr-FR"/>
+        </w:rPr>
+      </w:pPr>
+    </w:p>
+    <w:p>
+      <w:pPr>
         <w:pStyle w:val="ListParagraph"/>
         <w:numPr>
           <w:ilvl w:val="1"/>
@@ -4138,26 +4160,97 @@
           <w:szCs w:val="24"/>
           <w:lang w:val="fr-FR"/>
         </w:rPr>
-        <w:t>Les étapes d’implémentation</w:t>
-      </w:r>
-    </w:p>
-    <w:p>
-      <w:pPr>
-        <w:spacing w:line="360" w:lineRule="auto"/>
-        <w:rPr>
-          <w:rFonts w:ascii="Verdana" w:hAnsi="Verdana"/>
-          <w:sz w:val="24"/>
-          <w:szCs w:val="24"/>
-          <w:lang w:val="fr-FR"/>
-        </w:rPr>
-      </w:pPr>
+        <w:lastRenderedPageBreak/>
+        <w:t xml:space="preserve">Programme Java </w:t>
+      </w:r>
+    </w:p>
+    <w:p>
+      <w:pPr>
+        <w:spacing w:line="360" w:lineRule="auto"/>
+        <w:ind w:left="720"/>
+        <w:rPr>
+          <w:rFonts w:ascii="Verdana" w:hAnsi="Verdana"/>
+          <w:sz w:val="24"/>
+          <w:szCs w:val="24"/>
+          <w:lang w:val="fr-FR"/>
+        </w:rPr>
+      </w:pPr>
+    </w:p>
+    <w:p>
+      <w:pPr>
+        <w:spacing w:line="360" w:lineRule="auto"/>
+        <w:ind w:left="720"/>
+        <w:rPr>
+          <w:rFonts w:ascii="Verdana" w:hAnsi="Verdana"/>
+          <w:sz w:val="24"/>
+          <w:szCs w:val="24"/>
+          <w:lang w:val="fr-FR"/>
+        </w:rPr>
+      </w:pPr>
+      <w:r>
+        <w:rPr>
+          <w:rFonts w:ascii="Verdana" w:hAnsi="Verdana"/>
+          <w:sz w:val="24"/>
+          <w:szCs w:val="24"/>
+          <w:lang w:val="fr-FR"/>
+        </w:rPr>
+        <w:t>Le programme Java ci-dessous permet au lecteur R</w:t>
+      </w:r>
+      <w:r>
+        <w:rPr>
+          <w:rFonts w:ascii="Verdana" w:hAnsi="Verdana"/>
+          <w:sz w:val="24"/>
+          <w:szCs w:val="24"/>
+          <w:lang w:val="fr-FR"/>
+        </w:rPr>
+        <w:t xml:space="preserve">FID d’opérer en mode </w:t>
+      </w:r>
+      <w:r>
+        <w:rPr>
+          <w:rFonts w:ascii="Verdana" w:hAnsi="Verdana"/>
+          <w:sz w:val="24"/>
+          <w:szCs w:val="24"/>
+          <w:lang w:val="fr-FR"/>
+        </w:rPr>
+        <w:t>séquentielle</w:t>
+      </w:r>
+      <w:r>
+        <w:rPr>
+          <w:rFonts w:ascii="Verdana" w:hAnsi="Verdana"/>
+          <w:sz w:val="24"/>
+          <w:szCs w:val="24"/>
+          <w:lang w:val="fr-FR"/>
+        </w:rPr>
+        <w:t xml:space="preserve"> en envoyant un flux d’octets. Les données lues par le lecteur RFID sont transmit à l’ordinateur via un port série.</w:t>
+      </w:r>
+    </w:p>
+    <w:p>
+      <w:pPr>
+        <w:spacing w:line="360" w:lineRule="auto"/>
+        <w:ind w:left="720"/>
+        <w:rPr>
+          <w:rFonts w:ascii="Verdana" w:hAnsi="Verdana"/>
+          <w:sz w:val="24"/>
+          <w:szCs w:val="24"/>
+          <w:lang w:val="fr-FR"/>
+        </w:rPr>
+      </w:pPr>
+      <w:r>
+        <w:rPr>
+          <w:rFonts w:ascii="Verdana" w:hAnsi="Verdana"/>
+          <w:sz w:val="24"/>
+          <w:szCs w:val="24"/>
+          <w:lang w:val="fr-FR"/>
+        </w:rPr>
+        <w:t>Dans la partie suivante chaque étape de ce programme sera expliquée brièvement.</w:t>
+      </w:r>
     </w:p>
     <w:p>
       <w:pPr>
         <w:pStyle w:val="ListParagraph"/>
         <w:numPr>
           <w:ilvl w:val="0"/>
-          <w:numId w:val="13"/>
+          <w:numId w:val="16"/>
         </w:numPr>
         <w:spacing w:line="360" w:lineRule="auto"/>
         <w:rPr>
@@ -4174,458 +4267,33 @@
           <w:szCs w:val="24"/>
           <w:lang w:val="fr-FR"/>
         </w:rPr>
-        <w:t xml:space="preserve"> </w:t>
-      </w:r>
-      <w:r>
-        <w:rPr>
-          <w:rFonts w:ascii="Verdana" w:hAnsi="Verdana"/>
-          <w:sz w:val="24"/>
-          <w:szCs w:val="24"/>
-          <w:lang w:val="fr-FR"/>
-        </w:rPr>
-        <w:t xml:space="preserve">Identifier </w:t>
-      </w:r>
-      <w:r>
-        <w:rPr>
-          <w:rFonts w:ascii="Verdana" w:hAnsi="Verdana"/>
-          <w:sz w:val="24"/>
-          <w:szCs w:val="24"/>
-          <w:lang w:val="fr-FR"/>
-        </w:rPr>
-        <w:t>le port attaché au lecteur RFID</w:t>
-      </w:r>
-      <w:r>
-        <w:rPr>
-          <w:rFonts w:ascii="Verdana" w:hAnsi="Verdana"/>
-          <w:sz w:val="24"/>
-          <w:szCs w:val="24"/>
-          <w:lang w:val="fr-FR"/>
-        </w:rPr>
-        <w:t>.</w:t>
-      </w:r>
-    </w:p>
-    <w:p>
-      <w:pPr>
-        <w:pStyle w:val="ListParagraph"/>
-        <w:numPr>
-          <w:ilvl w:val="0"/>
-          <w:numId w:val="13"/>
-        </w:numPr>
-        <w:spacing w:line="360" w:lineRule="auto"/>
-        <w:rPr>
-          <w:rFonts w:ascii="Verdana" w:hAnsi="Verdana"/>
-          <w:sz w:val="24"/>
-          <w:szCs w:val="24"/>
-          <w:lang w:val="fr-FR"/>
-        </w:rPr>
-      </w:pPr>
-      <w:r>
-        <w:rPr>
-          <w:rFonts w:ascii="Verdana" w:hAnsi="Verdana"/>
-          <w:sz w:val="24"/>
-          <w:szCs w:val="24"/>
-          <w:lang w:val="fr-FR"/>
-        </w:rPr>
-        <w:lastRenderedPageBreak/>
-        <w:t xml:space="preserve"> </w:t>
-      </w:r>
-      <w:r>
-        <w:rPr>
-          <w:rFonts w:ascii="Verdana" w:hAnsi="Verdana"/>
-          <w:sz w:val="24"/>
-          <w:szCs w:val="24"/>
-          <w:lang w:val="fr-FR"/>
-        </w:rPr>
-        <w:t>Ouvrir le port de communication.</w:t>
-      </w:r>
-    </w:p>
-    <w:p>
-      <w:pPr>
-        <w:pStyle w:val="ListParagraph"/>
-        <w:numPr>
-          <w:ilvl w:val="0"/>
-          <w:numId w:val="13"/>
-        </w:numPr>
-        <w:spacing w:line="360" w:lineRule="auto"/>
-        <w:rPr>
-          <w:rFonts w:ascii="Verdana" w:hAnsi="Verdana"/>
-          <w:sz w:val="24"/>
-          <w:szCs w:val="24"/>
-          <w:lang w:val="fr-FR"/>
-        </w:rPr>
-      </w:pPr>
-      <w:r>
-        <w:rPr>
-          <w:rFonts w:ascii="Verdana" w:hAnsi="Verdana"/>
-          <w:sz w:val="24"/>
-          <w:szCs w:val="24"/>
-          <w:lang w:val="fr-FR"/>
-        </w:rPr>
-        <w:t>Déterminer les possesseurs de ports et résoudre les conflits et changements.</w:t>
-      </w:r>
-    </w:p>
-    <w:p>
-      <w:pPr>
-        <w:pStyle w:val="ListParagraph"/>
-        <w:numPr>
-          <w:ilvl w:val="0"/>
-          <w:numId w:val="13"/>
-        </w:numPr>
-        <w:spacing w:line="360" w:lineRule="auto"/>
-        <w:rPr>
-          <w:rFonts w:ascii="Verdana" w:hAnsi="Verdana"/>
-          <w:sz w:val="24"/>
-          <w:szCs w:val="24"/>
-          <w:lang w:val="fr-FR"/>
-        </w:rPr>
-      </w:pPr>
-      <w:r>
-        <w:rPr>
-          <w:rFonts w:ascii="Verdana" w:hAnsi="Verdana"/>
-          <w:sz w:val="24"/>
-          <w:szCs w:val="24"/>
-          <w:lang w:val="fr-FR"/>
-        </w:rPr>
-        <w:t>Créer un objet OutputStream associé au flux de port.</w:t>
-      </w:r>
-    </w:p>
-    <w:p>
-      <w:pPr>
-        <w:pStyle w:val="ListParagraph"/>
-        <w:numPr>
-          <w:ilvl w:val="0"/>
-          <w:numId w:val="13"/>
-        </w:numPr>
-        <w:spacing w:line="360" w:lineRule="auto"/>
-        <w:rPr>
-          <w:rFonts w:ascii="Verdana" w:hAnsi="Verdana"/>
-          <w:sz w:val="24"/>
-          <w:szCs w:val="24"/>
-          <w:lang w:val="fr-FR"/>
-        </w:rPr>
-      </w:pPr>
-      <w:r>
-        <w:rPr>
-          <w:rFonts w:ascii="Verdana" w:hAnsi="Verdana"/>
-          <w:sz w:val="24"/>
-          <w:szCs w:val="24"/>
-          <w:lang w:val="fr-FR"/>
-        </w:rPr>
-        <w:t>Qlq</w:t>
-      </w:r>
-    </w:p>
-    <w:p>
-      <w:pPr>
-        <w:pStyle w:val="ListParagraph"/>
-        <w:numPr>
-          <w:ilvl w:val="0"/>
-          <w:numId w:val="13"/>
-        </w:numPr>
-        <w:spacing w:line="360" w:lineRule="auto"/>
-        <w:rPr>
-          <w:rFonts w:ascii="Verdana" w:hAnsi="Verdana"/>
-          <w:sz w:val="24"/>
-          <w:szCs w:val="24"/>
-          <w:lang w:val="fr-FR"/>
-        </w:rPr>
-      </w:pPr>
-      <w:r>
-        <w:rPr>
-          <w:rFonts w:ascii="Verdana" w:hAnsi="Verdana"/>
-          <w:sz w:val="24"/>
-          <w:szCs w:val="24"/>
-          <w:lang w:val="fr-FR"/>
-        </w:rPr>
-        <w:t>Ajouter</w:t>
-      </w:r>
-      <w:r>
-        <w:rPr>
-          <w:rFonts w:ascii="Verdana" w:hAnsi="Verdana"/>
-          <w:sz w:val="24"/>
-          <w:szCs w:val="24"/>
-          <w:lang w:val="fr-FR"/>
-        </w:rPr>
-        <w:t xml:space="preserve"> un événement List</w:t>
-      </w:r>
-      <w:r>
-        <w:rPr>
-          <w:rFonts w:ascii="Verdana" w:hAnsi="Verdana"/>
-          <w:sz w:val="24"/>
-          <w:szCs w:val="24"/>
-          <w:lang w:val="fr-FR"/>
-        </w:rPr>
-        <w:t>e</w:t>
-      </w:r>
-      <w:r>
-        <w:rPr>
-          <w:rFonts w:ascii="Verdana" w:hAnsi="Verdana"/>
-          <w:sz w:val="24"/>
-          <w:szCs w:val="24"/>
-          <w:lang w:val="fr-FR"/>
-        </w:rPr>
-        <w:t xml:space="preserve">ner </w:t>
-      </w:r>
-      <w:r>
-        <w:rPr>
-          <w:rFonts w:ascii="Verdana" w:hAnsi="Verdana"/>
-          <w:sz w:val="24"/>
-          <w:szCs w:val="24"/>
-          <w:lang w:val="fr-FR"/>
-        </w:rPr>
-        <w:t>au port.</w:t>
-      </w:r>
-    </w:p>
-    <w:p>
-      <w:pPr>
-        <w:pStyle w:val="ListParagraph"/>
-        <w:numPr>
-          <w:ilvl w:val="0"/>
-          <w:numId w:val="13"/>
-        </w:numPr>
-        <w:spacing w:line="360" w:lineRule="auto"/>
-        <w:rPr>
-          <w:rFonts w:ascii="Verdana" w:hAnsi="Verdana"/>
-          <w:sz w:val="24"/>
-          <w:szCs w:val="24"/>
-          <w:lang w:val="fr-FR"/>
-        </w:rPr>
-      </w:pPr>
-      <w:r>
-        <w:rPr>
-          <w:rFonts w:ascii="Verdana" w:hAnsi="Verdana"/>
-          <w:sz w:val="24"/>
-          <w:szCs w:val="24"/>
-          <w:lang w:val="fr-FR"/>
-        </w:rPr>
-        <w:t xml:space="preserve">Spécifier un événement de type </w:t>
-      </w:r>
-      <w:r>
-        <w:rPr>
-          <w:rFonts w:ascii="Verdana" w:hAnsi="Verdana"/>
-          <w:color w:val="000000"/>
-          <w:sz w:val="24"/>
-          <w:szCs w:val="24"/>
-          <w:shd w:val="clear" w:color="auto" w:fill="F9FAFC"/>
-          <w:lang w:val="fr-FR"/>
-        </w:rPr>
-        <w:t>notifyOnDataAvailable()</w:t>
-      </w:r>
-    </w:p>
-    <w:p>
-      <w:pPr>
-        <w:spacing w:line="360" w:lineRule="auto"/>
-        <w:rPr>
-          <w:rFonts w:ascii="Verdana" w:hAnsi="Verdana"/>
-          <w:sz w:val="24"/>
-          <w:szCs w:val="24"/>
-          <w:lang w:val="fr-FR"/>
-        </w:rPr>
-      </w:pPr>
-    </w:p>
-    <w:p>
-      <w:pPr>
-        <w:pStyle w:val="ListParagraph"/>
-        <w:numPr>
-          <w:ilvl w:val="1"/>
-          <w:numId w:val="7"/>
-        </w:numPr>
-        <w:spacing w:line="360" w:lineRule="auto"/>
-        <w:rPr>
-          <w:rFonts w:ascii="Verdana" w:hAnsi="Verdana"/>
-          <w:b/>
-          <w:bCs/>
-          <w:sz w:val="24"/>
-          <w:szCs w:val="24"/>
-          <w:lang w:val="fr-FR"/>
-        </w:rPr>
-      </w:pPr>
-      <w:r>
-        <w:rPr>
-          <w:rFonts w:ascii="Verdana" w:hAnsi="Verdana"/>
-          <w:b/>
-          <w:bCs/>
-          <w:sz w:val="24"/>
-          <w:szCs w:val="24"/>
-          <w:lang w:val="fr-FR"/>
-        </w:rPr>
-        <w:t xml:space="preserve">Programme Java </w:t>
-      </w:r>
-    </w:p>
-    <w:p>
-      <w:pPr>
-        <w:spacing w:line="360" w:lineRule="auto"/>
-        <w:ind w:left="720"/>
-        <w:rPr>
-          <w:rFonts w:ascii="Verdana" w:hAnsi="Verdana"/>
-          <w:sz w:val="24"/>
-          <w:szCs w:val="24"/>
-          <w:lang w:val="fr-FR"/>
-        </w:rPr>
-      </w:pPr>
-    </w:p>
-    <w:p>
-      <w:pPr>
-        <w:spacing w:line="360" w:lineRule="auto"/>
-        <w:ind w:left="720"/>
-        <w:rPr>
-          <w:rFonts w:ascii="Verdana" w:hAnsi="Verdana"/>
-          <w:sz w:val="24"/>
-          <w:szCs w:val="24"/>
-          <w:lang w:val="fr-FR"/>
-        </w:rPr>
-      </w:pPr>
-      <w:r>
-        <w:rPr>
-          <w:rFonts w:ascii="Verdana" w:hAnsi="Verdana"/>
-          <w:sz w:val="24"/>
-          <w:szCs w:val="24"/>
-          <w:lang w:val="fr-FR"/>
-        </w:rPr>
-        <w:t>Le programme Java ci-dessous permet au lecteur RFID d’opérer en mode (continuous normal mode) en envoyant un flux d’octets. Les données lues par le lecteur RFID sont transmit à l’ordinateur via un port série.</w:t>
-      </w:r>
-    </w:p>
-    <w:p>
-      <w:pPr>
-        <w:spacing w:line="360" w:lineRule="auto"/>
-        <w:ind w:left="720"/>
-        <w:rPr>
-          <w:rFonts w:ascii="Verdana" w:hAnsi="Verdana"/>
-          <w:sz w:val="24"/>
-          <w:szCs w:val="24"/>
-          <w:lang w:val="fr-FR"/>
-        </w:rPr>
-      </w:pPr>
-    </w:p>
-    <w:p>
-      <w:pPr>
-        <w:pStyle w:val="ListParagraph"/>
-        <w:numPr>
-          <w:ilvl w:val="0"/>
-          <w:numId w:val="15"/>
-        </w:numPr>
-        <w:shd w:val="clear" w:color="auto" w:fill="F9FAFC"/>
-        <w:tabs>
-          <w:tab w:val="left" w:pos="916"/>
-          <w:tab w:val="left" w:pos="1832"/>
-          <w:tab w:val="left" w:pos="2748"/>
-          <w:tab w:val="left" w:pos="3664"/>
-          <w:tab w:val="left" w:pos="4580"/>
-          <w:tab w:val="left" w:pos="5496"/>
-          <w:tab w:val="left" w:pos="6412"/>
-          <w:tab w:val="left" w:pos="7328"/>
-          <w:tab w:val="left" w:pos="8244"/>
-          <w:tab w:val="left" w:pos="9160"/>
-          <w:tab w:val="left" w:pos="10076"/>
-          <w:tab w:val="left" w:pos="10992"/>
-          <w:tab w:val="left" w:pos="11908"/>
-          <w:tab w:val="left" w:pos="12824"/>
-          <w:tab w:val="left" w:pos="13740"/>
-          <w:tab w:val="left" w:pos="14656"/>
-        </w:tabs>
-        <w:spacing w:after="0" w:line="360" w:lineRule="auto"/>
-        <w:rPr>
-          <w:rFonts w:ascii="Verdana" w:eastAsia="Times New Roman" w:hAnsi="Verdana" w:cs="Courier New"/>
-          <w:color w:val="000000"/>
-          <w:sz w:val="24"/>
-          <w:szCs w:val="24"/>
-          <w:lang w:val="fr-FR"/>
-        </w:rPr>
-      </w:pPr>
-      <w:r>
-        <w:rPr>
-          <w:rFonts w:ascii="Verdana" w:eastAsia="Times New Roman" w:hAnsi="Verdana" w:cs="Courier New"/>
-          <w:color w:val="000000"/>
-          <w:sz w:val="24"/>
-          <w:szCs w:val="24"/>
-          <w:lang w:val="fr-FR"/>
-        </w:rPr>
-        <w:t>Importer les packages necessaries</w:t>
-      </w:r>
-    </w:p>
-    <w:p>
-      <w:pPr>
-        <w:pStyle w:val="ListParagraph"/>
-        <w:shd w:val="clear" w:color="auto" w:fill="F9FAFC"/>
-        <w:tabs>
-          <w:tab w:val="left" w:pos="916"/>
-          <w:tab w:val="left" w:pos="1832"/>
-          <w:tab w:val="left" w:pos="2748"/>
-          <w:tab w:val="left" w:pos="3664"/>
-          <w:tab w:val="left" w:pos="4580"/>
-          <w:tab w:val="left" w:pos="5496"/>
-          <w:tab w:val="left" w:pos="6412"/>
-          <w:tab w:val="left" w:pos="7328"/>
-          <w:tab w:val="left" w:pos="8244"/>
-          <w:tab w:val="left" w:pos="9160"/>
-          <w:tab w:val="left" w:pos="10076"/>
-          <w:tab w:val="left" w:pos="10992"/>
-          <w:tab w:val="left" w:pos="11908"/>
-          <w:tab w:val="left" w:pos="12824"/>
-          <w:tab w:val="left" w:pos="13740"/>
-          <w:tab w:val="left" w:pos="14656"/>
-        </w:tabs>
-        <w:spacing w:after="0" w:line="360" w:lineRule="auto"/>
-        <w:rPr>
-          <w:rFonts w:ascii="Verdana" w:eastAsia="Times New Roman" w:hAnsi="Verdana" w:cs="Courier New"/>
-          <w:color w:val="000000"/>
-          <w:sz w:val="24"/>
-          <w:szCs w:val="24"/>
-          <w:lang w:val="fr-FR"/>
-        </w:rPr>
-      </w:pPr>
-    </w:p>
-    <w:p>
-      <w:pPr>
-        <w:shd w:val="clear" w:color="auto" w:fill="F9FAFC"/>
-        <w:tabs>
-          <w:tab w:val="left" w:pos="916"/>
-          <w:tab w:val="left" w:pos="1832"/>
-          <w:tab w:val="left" w:pos="2748"/>
-          <w:tab w:val="left" w:pos="3664"/>
-          <w:tab w:val="left" w:pos="4580"/>
-          <w:tab w:val="left" w:pos="5496"/>
-          <w:tab w:val="left" w:pos="6412"/>
-          <w:tab w:val="left" w:pos="7328"/>
-          <w:tab w:val="left" w:pos="8244"/>
-          <w:tab w:val="left" w:pos="9160"/>
-          <w:tab w:val="left" w:pos="10076"/>
-          <w:tab w:val="left" w:pos="10992"/>
-          <w:tab w:val="left" w:pos="11908"/>
-          <w:tab w:val="left" w:pos="12824"/>
-          <w:tab w:val="left" w:pos="13740"/>
-          <w:tab w:val="left" w:pos="14656"/>
-        </w:tabs>
-        <w:spacing w:after="0" w:line="360" w:lineRule="auto"/>
-        <w:ind w:left="916"/>
-        <w:rPr>
-          <w:rFonts w:ascii="Verdana" w:eastAsia="Times New Roman" w:hAnsi="Verdana" w:cs="Courier New"/>
-          <w:color w:val="000000"/>
-          <w:sz w:val="24"/>
-          <w:szCs w:val="24"/>
-          <w:lang w:val="fr-FR"/>
-        </w:rPr>
-      </w:pPr>
-      <w:r>
-        <w:rPr>
-          <w:rFonts w:ascii="Verdana" w:eastAsia="Times New Roman" w:hAnsi="Verdana" w:cs="Courier New"/>
+        <w:t>Importer les packages nécessaires pour utiliser l’api java</w:t>
+      </w:r>
+    </w:p>
+    <w:p>
+      <w:pPr>
+        <w:pStyle w:val="ListParagraph"/>
+        <w:spacing w:line="360" w:lineRule="auto"/>
+        <w:ind w:left="1800"/>
+        <w:rPr>
+          <w:rFonts w:ascii="Verdana" w:hAnsi="Verdana"/>
+          <w:sz w:val="24"/>
+          <w:szCs w:val="24"/>
+          <w:lang w:val="fr-FR"/>
+        </w:rPr>
+      </w:pPr>
+      <w:r>
+        <w:rPr>
+          <w:rFonts w:ascii="Verdana" w:hAnsi="Verdana"/>
           <w:noProof/>
-          <w:color w:val="7F7F7F" w:themeColor="text1" w:themeTint="80"/>
           <w:sz w:val="24"/>
           <w:szCs w:val="24"/>
         </w:rPr>
         <w:drawing>
-          <wp:anchor distT="0" distB="0" distL="114300" distR="114300" simplePos="0" relativeHeight="251658240" behindDoc="0" locked="0" layoutInCell="1" allowOverlap="1">
-            <wp:simplePos x="0" y="0"/>
-            <wp:positionH relativeFrom="column">
-              <wp:align>left</wp:align>
-            </wp:positionH>
-            <wp:positionV relativeFrom="paragraph">
-              <wp:align>top</wp:align>
-            </wp:positionV>
-            <wp:extent cx="1615300" cy="676894"/>
-            <wp:effectExtent l="19050" t="0" r="3950" b="0"/>
-            <wp:wrapSquare wrapText="bothSides"/>
-            <wp:docPr id="32" name="Picture 32"/>
+          <wp:inline distT="0" distB="0" distL="0" distR="0">
+            <wp:extent cx="1615440" cy="676275"/>
+            <wp:effectExtent l="19050" t="0" r="3810" b="0"/>
+            <wp:docPr id="7" name="Picture 32"/>
             <wp:cNvGraphicFramePr>
               <a:graphicFrameLocks xmlns:a="http://schemas.openxmlformats.org/drawingml/2006/main" noChangeAspect="1"/>
             </wp:cNvGraphicFramePr>
@@ -4648,7 +4316,7 @@
                   <pic:spPr bwMode="auto">
                     <a:xfrm>
                       <a:off x="0" y="0"/>
-                      <a:ext cx="1615300" cy="676894"/>
+                      <a:ext cx="1615440" cy="676275"/>
                     </a:xfrm>
                     <a:prstGeom prst="rect">
                       <a:avLst/>
@@ -4664,18 +4332,8 @@
                 </pic:pic>
               </a:graphicData>
             </a:graphic>
-          </wp:anchor>
+          </wp:inline>
         </w:drawing>
-      </w:r>
-      <w:r>
-        <w:rPr>
-          <w:rFonts w:ascii="Verdana" w:eastAsia="Times New Roman" w:hAnsi="Verdana" w:cs="Courier New"/>
-          <w:color w:val="000000"/>
-          <w:sz w:val="24"/>
-          <w:szCs w:val="24"/>
-          <w:lang w:val="fr-FR"/>
-        </w:rPr>
-        <w:br w:type="textWrapping" w:clear="all"/>
       </w:r>
     </w:p>
     <w:p>
@@ -4683,141 +4341,50 @@
         <w:pStyle w:val="ListParagraph"/>
         <w:numPr>
           <w:ilvl w:val="0"/>
-          <w:numId w:val="15"/>
+          <w:numId w:val="16"/>
         </w:numPr>
-        <w:shd w:val="clear" w:color="auto" w:fill="F9FAFC"/>
-        <w:tabs>
-          <w:tab w:val="left" w:pos="916"/>
-          <w:tab w:val="left" w:pos="1832"/>
-          <w:tab w:val="left" w:pos="2748"/>
-          <w:tab w:val="left" w:pos="3664"/>
-          <w:tab w:val="left" w:pos="4580"/>
-          <w:tab w:val="left" w:pos="5496"/>
-          <w:tab w:val="left" w:pos="6412"/>
-          <w:tab w:val="left" w:pos="7328"/>
-          <w:tab w:val="left" w:pos="8244"/>
-          <w:tab w:val="left" w:pos="9160"/>
-          <w:tab w:val="left" w:pos="10076"/>
-          <w:tab w:val="left" w:pos="10992"/>
-          <w:tab w:val="left" w:pos="11908"/>
-          <w:tab w:val="left" w:pos="12824"/>
-          <w:tab w:val="left" w:pos="13740"/>
-          <w:tab w:val="left" w:pos="14656"/>
-        </w:tabs>
-        <w:spacing w:after="0" w:line="360" w:lineRule="auto"/>
-        <w:rPr>
-          <w:rFonts w:ascii="Verdana" w:eastAsia="Times New Roman" w:hAnsi="Verdana" w:cs="Courier New"/>
-          <w:color w:val="000000"/>
-          <w:sz w:val="24"/>
-          <w:szCs w:val="24"/>
-          <w:lang w:val="fr-FR"/>
-        </w:rPr>
-      </w:pPr>
-      <w:r>
-        <w:rPr>
-          <w:rFonts w:ascii="Verdana" w:eastAsia="Times New Roman" w:hAnsi="Verdana" w:cs="Courier New"/>
-          <w:color w:val="000000"/>
-          <w:sz w:val="24"/>
-          <w:szCs w:val="24"/>
-          <w:lang w:val="fr-FR"/>
-        </w:rPr>
-        <w:t>Obtenir une instance de SerialPort</w:t>
-      </w:r>
-    </w:p>
-    <w:p>
-      <w:pPr>
-        <w:shd w:val="clear" w:color="auto" w:fill="F9FAFC"/>
-        <w:tabs>
-          <w:tab w:val="left" w:pos="916"/>
-          <w:tab w:val="left" w:pos="1832"/>
-          <w:tab w:val="left" w:pos="2748"/>
-          <w:tab w:val="left" w:pos="3664"/>
-          <w:tab w:val="left" w:pos="4580"/>
-          <w:tab w:val="left" w:pos="5496"/>
-          <w:tab w:val="left" w:pos="6412"/>
-          <w:tab w:val="left" w:pos="7328"/>
-          <w:tab w:val="left" w:pos="8244"/>
-          <w:tab w:val="left" w:pos="9160"/>
-          <w:tab w:val="left" w:pos="10076"/>
-          <w:tab w:val="left" w:pos="10992"/>
-          <w:tab w:val="left" w:pos="11908"/>
-          <w:tab w:val="left" w:pos="12824"/>
-          <w:tab w:val="left" w:pos="13740"/>
-          <w:tab w:val="left" w:pos="14656"/>
-        </w:tabs>
-        <w:spacing w:after="0" w:line="360" w:lineRule="auto"/>
-        <w:rPr>
-          <w:rFonts w:ascii="Verdana" w:eastAsia="Times New Roman" w:hAnsi="Verdana" w:cs="Courier New"/>
-          <w:color w:val="000000"/>
-          <w:sz w:val="24"/>
-          <w:szCs w:val="24"/>
-          <w:lang w:val="fr-FR"/>
-        </w:rPr>
-      </w:pPr>
-    </w:p>
-    <w:p>
-      <w:pPr>
-        <w:shd w:val="clear" w:color="auto" w:fill="F9FAFC"/>
-        <w:tabs>
-          <w:tab w:val="left" w:pos="916"/>
-          <w:tab w:val="left" w:pos="1832"/>
-          <w:tab w:val="left" w:pos="2748"/>
-          <w:tab w:val="left" w:pos="3664"/>
-          <w:tab w:val="left" w:pos="4580"/>
-          <w:tab w:val="left" w:pos="5496"/>
-          <w:tab w:val="left" w:pos="6412"/>
-          <w:tab w:val="left" w:pos="7328"/>
-          <w:tab w:val="left" w:pos="8244"/>
-          <w:tab w:val="left" w:pos="9160"/>
-          <w:tab w:val="left" w:pos="10076"/>
-          <w:tab w:val="left" w:pos="10992"/>
-          <w:tab w:val="left" w:pos="11908"/>
-          <w:tab w:val="left" w:pos="12824"/>
-          <w:tab w:val="left" w:pos="13740"/>
-          <w:tab w:val="left" w:pos="14656"/>
-        </w:tabs>
-        <w:spacing w:after="0" w:line="360" w:lineRule="auto"/>
-        <w:rPr>
-          <w:rFonts w:ascii="Verdana" w:eastAsia="Times New Roman" w:hAnsi="Verdana" w:cs="Courier New"/>
-          <w:color w:val="000000"/>
-          <w:sz w:val="24"/>
-          <w:szCs w:val="24"/>
-          <w:lang w:val="fr-FR"/>
-        </w:rPr>
-      </w:pPr>
-      <w:r>
-        <w:rPr>
-          <w:rFonts w:ascii="Verdana" w:eastAsia="Times New Roman" w:hAnsi="Verdana" w:cs="Courier New"/>
-          <w:color w:val="000000"/>
-          <w:sz w:val="24"/>
-          <w:szCs w:val="24"/>
-          <w:lang w:val="fr-FR"/>
-        </w:rPr>
-        <w:t xml:space="preserve">    </w:t>
-      </w:r>
-      <w:r>
-        <w:rPr>
-          <w:rFonts w:ascii="Verdana" w:eastAsia="Times New Roman" w:hAnsi="Verdana" w:cs="Courier New"/>
-          <w:color w:val="000000"/>
-          <w:sz w:val="24"/>
-          <w:szCs w:val="24"/>
-          <w:lang w:val="fr-FR"/>
-        </w:rPr>
-        <w:tab/>
-      </w:r>
-      <w:r>
-        <w:rPr>
-          <w:rFonts w:ascii="Verdana" w:eastAsia="Times New Roman" w:hAnsi="Verdana" w:cs="Courier New"/>
-          <w:noProof/>
-          <w:color w:val="000000"/>
-          <w:sz w:val="24"/>
-          <w:szCs w:val="24"/>
+        <w:spacing w:line="360" w:lineRule="auto"/>
+        <w:rPr>
+          <w:rFonts w:ascii="Verdana" w:hAnsi="Verdana"/>
+          <w:sz w:val="24"/>
+          <w:szCs w:val="24"/>
+          <w:lang w:val="fr-FR"/>
+        </w:rPr>
+      </w:pPr>
+      <w:r>
+        <w:rPr>
+          <w:rFonts w:ascii="Verdana" w:hAnsi="Verdana"/>
+          <w:sz w:val="24"/>
+          <w:szCs w:val="24"/>
+          <w:lang w:val="fr-FR"/>
+        </w:rPr>
+        <w:t>Déterminer les ports de communication disponibles</w:t>
+      </w:r>
+    </w:p>
+    <w:p>
+      <w:pPr>
+        <w:pStyle w:val="ListParagraph"/>
+        <w:spacing w:line="360" w:lineRule="auto"/>
+        <w:ind w:left="1800"/>
+        <w:rPr>
+          <w:rFonts w:ascii="Verdana" w:hAnsi="Verdana"/>
+          <w:sz w:val="24"/>
+          <w:szCs w:val="24"/>
+          <w:lang w:val="fr-FR"/>
+        </w:rPr>
+      </w:pPr>
+      <w:r>
+        <w:rPr>
+          <w:rFonts w:ascii="Verdana" w:hAnsi="Verdana"/>
+          <w:sz w:val="24"/>
+          <w:szCs w:val="24"/>
+          <w:lang w:val="fr-FR"/>
         </w:rPr>
         <w:drawing>
           <wp:inline distT="0" distB="0" distL="0" distR="0">
             <wp:extent cx="4120515" cy="474980"/>
             <wp:effectExtent l="19050" t="0" r="0" b="0"/>
-            <wp:docPr id="26" name="Picture 26"/>
+            <wp:docPr id="8" name="Picture 26"/>
             <wp:cNvGraphicFramePr>
               <a:graphicFrameLocks xmlns:a="http://schemas.openxmlformats.org/drawingml/2006/main" noChangeAspect="1"/>
             </wp:cNvGraphicFramePr>
@@ -4862,132 +4429,50 @@
     </w:p>
     <w:p>
       <w:pPr>
-        <w:shd w:val="clear" w:color="auto" w:fill="F9FAFC"/>
-        <w:tabs>
-          <w:tab w:val="left" w:pos="916"/>
-          <w:tab w:val="left" w:pos="1832"/>
-          <w:tab w:val="left" w:pos="2748"/>
-          <w:tab w:val="left" w:pos="3664"/>
-          <w:tab w:val="left" w:pos="4580"/>
-          <w:tab w:val="left" w:pos="5496"/>
-          <w:tab w:val="left" w:pos="6412"/>
-          <w:tab w:val="left" w:pos="7328"/>
-          <w:tab w:val="left" w:pos="8244"/>
-          <w:tab w:val="left" w:pos="9160"/>
-          <w:tab w:val="left" w:pos="10076"/>
-          <w:tab w:val="left" w:pos="10992"/>
-          <w:tab w:val="left" w:pos="11908"/>
-          <w:tab w:val="left" w:pos="12824"/>
-          <w:tab w:val="left" w:pos="13740"/>
-          <w:tab w:val="left" w:pos="14656"/>
-        </w:tabs>
-        <w:spacing w:after="0" w:line="360" w:lineRule="auto"/>
-        <w:rPr>
-          <w:rFonts w:ascii="Verdana" w:eastAsia="Times New Roman" w:hAnsi="Verdana" w:cs="Courier New"/>
-          <w:color w:val="000000"/>
-          <w:sz w:val="24"/>
-          <w:szCs w:val="24"/>
-          <w:lang w:val="fr-FR"/>
-        </w:rPr>
-      </w:pPr>
-      <w:r>
-        <w:rPr>
-          <w:rFonts w:ascii="Verdana" w:eastAsia="Times New Roman" w:hAnsi="Verdana" w:cs="Courier New"/>
-          <w:color w:val="000000"/>
-          <w:sz w:val="24"/>
-          <w:szCs w:val="24"/>
-          <w:lang w:val="fr-FR"/>
-        </w:rPr>
-        <w:tab/>
-        <w:t>Renvoie l’énumération des ports de la machine.</w:t>
-      </w:r>
-    </w:p>
-    <w:p>
-      <w:pPr>
-        <w:shd w:val="clear" w:color="auto" w:fill="F9FAFC"/>
-        <w:tabs>
-          <w:tab w:val="left" w:pos="916"/>
-          <w:tab w:val="left" w:pos="1832"/>
-          <w:tab w:val="left" w:pos="2748"/>
-          <w:tab w:val="left" w:pos="3664"/>
-          <w:tab w:val="left" w:pos="4580"/>
-          <w:tab w:val="left" w:pos="5496"/>
-          <w:tab w:val="left" w:pos="6412"/>
-          <w:tab w:val="left" w:pos="7328"/>
-          <w:tab w:val="left" w:pos="8244"/>
-          <w:tab w:val="left" w:pos="9160"/>
-          <w:tab w:val="left" w:pos="10076"/>
-          <w:tab w:val="left" w:pos="10992"/>
-          <w:tab w:val="left" w:pos="11908"/>
-          <w:tab w:val="left" w:pos="12824"/>
-          <w:tab w:val="left" w:pos="13740"/>
-          <w:tab w:val="left" w:pos="14656"/>
-        </w:tabs>
-        <w:spacing w:after="0" w:line="360" w:lineRule="auto"/>
-        <w:rPr>
-          <w:rFonts w:ascii="Verdana" w:eastAsia="Times New Roman" w:hAnsi="Verdana" w:cs="Courier New"/>
-          <w:color w:val="000000"/>
-          <w:sz w:val="24"/>
-          <w:szCs w:val="24"/>
-          <w:lang w:val="fr-FR"/>
-        </w:rPr>
-      </w:pPr>
-      <w:r>
-        <w:rPr>
-          <w:rFonts w:ascii="Verdana" w:eastAsia="Times New Roman" w:hAnsi="Verdana" w:cs="Courier New"/>
-          <w:color w:val="000000"/>
-          <w:sz w:val="24"/>
-          <w:szCs w:val="24"/>
-          <w:lang w:val="fr-FR"/>
-        </w:rPr>
-        <w:tab/>
-      </w:r>
-    </w:p>
-    <w:p>
-      <w:pPr>
-        <w:shd w:val="clear" w:color="auto" w:fill="F9FAFC"/>
-        <w:tabs>
-          <w:tab w:val="left" w:pos="916"/>
-          <w:tab w:val="left" w:pos="1832"/>
-          <w:tab w:val="left" w:pos="2748"/>
-          <w:tab w:val="left" w:pos="3664"/>
-          <w:tab w:val="left" w:pos="4580"/>
-          <w:tab w:val="left" w:pos="5496"/>
-          <w:tab w:val="left" w:pos="6412"/>
-          <w:tab w:val="left" w:pos="7328"/>
-          <w:tab w:val="left" w:pos="8244"/>
-          <w:tab w:val="left" w:pos="9160"/>
-          <w:tab w:val="left" w:pos="10076"/>
-          <w:tab w:val="left" w:pos="10992"/>
-          <w:tab w:val="left" w:pos="11908"/>
-          <w:tab w:val="left" w:pos="12824"/>
-          <w:tab w:val="left" w:pos="13740"/>
-          <w:tab w:val="left" w:pos="14656"/>
-        </w:tabs>
-        <w:spacing w:after="0" w:line="360" w:lineRule="auto"/>
-        <w:ind w:left="720"/>
-        <w:rPr>
-          <w:rFonts w:ascii="Verdana" w:eastAsia="Times New Roman" w:hAnsi="Verdana" w:cs="Courier New"/>
-          <w:color w:val="000000"/>
-          <w:sz w:val="24"/>
-          <w:szCs w:val="24"/>
-          <w:lang w:val="fr-FR"/>
-        </w:rPr>
-      </w:pPr>
-      <w:r>
-        <w:rPr>
-          <w:rFonts w:ascii="Verdana" w:eastAsia="Times New Roman" w:hAnsi="Verdana" w:cs="Courier New"/>
-          <w:noProof/>
-          <w:color w:val="000000"/>
-          <w:sz w:val="24"/>
-          <w:szCs w:val="24"/>
-        </w:rPr>
-        <w:lastRenderedPageBreak/>
+        <w:pStyle w:val="ListParagraph"/>
+        <w:spacing w:line="360" w:lineRule="auto"/>
+        <w:ind w:left="1800"/>
+        <w:rPr>
+          <w:rFonts w:ascii="Verdana" w:hAnsi="Verdana"/>
+          <w:sz w:val="24"/>
+          <w:szCs w:val="24"/>
+          <w:lang w:val="fr-FR"/>
+        </w:rPr>
+      </w:pPr>
+      <w:r>
+        <w:rPr>
+          <w:rFonts w:ascii="Verdana" w:hAnsi="Verdana"/>
+          <w:sz w:val="24"/>
+          <w:szCs w:val="24"/>
+          <w:lang w:val="fr-FR"/>
+        </w:rPr>
+        <w:t>Cette application utilise CommPortIdentifier pour négocier avec le driver et découvrir les ports qui existent sur la machine en affichant leurs noms.</w:t>
+      </w:r>
+    </w:p>
+    <w:p>
+      <w:pPr>
+        <w:pStyle w:val="ListParagraph"/>
+        <w:spacing w:line="360" w:lineRule="auto"/>
+        <w:ind w:left="1800"/>
+        <w:rPr>
+          <w:rFonts w:ascii="Verdana" w:hAnsi="Verdana"/>
+          <w:sz w:val="24"/>
+          <w:szCs w:val="24"/>
+          <w:lang w:val="fr-FR"/>
+        </w:rPr>
+      </w:pPr>
+      <w:r>
+        <w:rPr>
+          <w:rFonts w:ascii="Verdana" w:hAnsi="Verdana"/>
+          <w:sz w:val="24"/>
+          <w:szCs w:val="24"/>
+          <w:lang w:val="fr-FR"/>
+        </w:rPr>
         <w:drawing>
           <wp:inline distT="0" distB="0" distL="0" distR="0">
             <wp:extent cx="4702810" cy="1009650"/>
             <wp:effectExtent l="19050" t="0" r="2540" b="0"/>
-            <wp:docPr id="29" name="Picture 29"/>
+            <wp:docPr id="9" name="Picture 29"/>
             <wp:cNvGraphicFramePr>
               <a:graphicFrameLocks xmlns:a="http://schemas.openxmlformats.org/drawingml/2006/main" noChangeAspect="1"/>
             </wp:cNvGraphicFramePr>
@@ -5032,232 +4517,53 @@
     </w:p>
     <w:p>
       <w:pPr>
-        <w:shd w:val="clear" w:color="auto" w:fill="F9FAFC"/>
-        <w:tabs>
-          <w:tab w:val="left" w:pos="916"/>
-          <w:tab w:val="left" w:pos="1832"/>
-          <w:tab w:val="left" w:pos="2748"/>
-          <w:tab w:val="left" w:pos="3664"/>
-          <w:tab w:val="left" w:pos="4580"/>
-          <w:tab w:val="left" w:pos="5496"/>
-          <w:tab w:val="left" w:pos="6412"/>
-          <w:tab w:val="left" w:pos="7328"/>
-          <w:tab w:val="left" w:pos="8244"/>
-          <w:tab w:val="left" w:pos="9160"/>
-          <w:tab w:val="left" w:pos="10076"/>
-          <w:tab w:val="left" w:pos="10992"/>
-          <w:tab w:val="left" w:pos="11908"/>
-          <w:tab w:val="left" w:pos="12824"/>
-          <w:tab w:val="left" w:pos="13740"/>
-          <w:tab w:val="left" w:pos="14656"/>
-        </w:tabs>
-        <w:spacing w:after="0" w:line="360" w:lineRule="auto"/>
-        <w:ind w:left="720"/>
-        <w:rPr>
-          <w:rFonts w:ascii="Verdana" w:eastAsia="Times New Roman" w:hAnsi="Verdana" w:cs="Courier New"/>
-          <w:color w:val="000000"/>
-          <w:sz w:val="24"/>
-          <w:szCs w:val="24"/>
-          <w:lang w:val="fr-FR"/>
-        </w:rPr>
-      </w:pPr>
-    </w:p>
-    <w:p>
-      <w:pPr>
-        <w:shd w:val="clear" w:color="auto" w:fill="F9FAFC"/>
-        <w:tabs>
-          <w:tab w:val="left" w:pos="916"/>
-          <w:tab w:val="left" w:pos="1832"/>
-          <w:tab w:val="left" w:pos="2748"/>
-          <w:tab w:val="left" w:pos="3664"/>
-          <w:tab w:val="left" w:pos="4580"/>
-          <w:tab w:val="left" w:pos="5496"/>
-          <w:tab w:val="left" w:pos="6412"/>
-          <w:tab w:val="left" w:pos="7328"/>
-          <w:tab w:val="left" w:pos="8244"/>
-          <w:tab w:val="left" w:pos="9160"/>
-          <w:tab w:val="left" w:pos="10076"/>
-          <w:tab w:val="left" w:pos="10992"/>
-          <w:tab w:val="left" w:pos="11908"/>
-          <w:tab w:val="left" w:pos="12824"/>
-          <w:tab w:val="left" w:pos="13740"/>
-          <w:tab w:val="left" w:pos="14656"/>
-        </w:tabs>
-        <w:spacing w:after="0" w:line="360" w:lineRule="auto"/>
-        <w:ind w:left="720"/>
-        <w:rPr>
-          <w:rFonts w:ascii="Verdana" w:eastAsia="Times New Roman" w:hAnsi="Verdana" w:cs="Courier New"/>
-          <w:color w:val="000000"/>
-          <w:sz w:val="24"/>
-          <w:szCs w:val="24"/>
-          <w:lang w:val="fr-FR"/>
-        </w:rPr>
-      </w:pPr>
-      <w:r>
-        <w:rPr>
-          <w:rFonts w:ascii="Verdana" w:eastAsia="Times New Roman" w:hAnsi="Verdana" w:cs="Courier New"/>
-          <w:color w:val="000000"/>
-          <w:sz w:val="24"/>
-          <w:szCs w:val="24"/>
-          <w:lang w:val="fr-FR"/>
-        </w:rPr>
-        <w:t>Afficher les noms de ports.</w:t>
-      </w:r>
-    </w:p>
-    <w:p>
-      <w:pPr>
-        <w:shd w:val="clear" w:color="auto" w:fill="F9FAFC"/>
-        <w:tabs>
-          <w:tab w:val="left" w:pos="916"/>
-          <w:tab w:val="left" w:pos="1832"/>
-          <w:tab w:val="left" w:pos="2748"/>
-          <w:tab w:val="left" w:pos="3664"/>
-          <w:tab w:val="left" w:pos="4580"/>
-          <w:tab w:val="left" w:pos="5496"/>
-          <w:tab w:val="left" w:pos="6412"/>
-          <w:tab w:val="left" w:pos="7328"/>
-          <w:tab w:val="left" w:pos="8244"/>
-          <w:tab w:val="left" w:pos="9160"/>
-          <w:tab w:val="left" w:pos="10076"/>
-          <w:tab w:val="left" w:pos="10992"/>
-          <w:tab w:val="left" w:pos="11908"/>
-          <w:tab w:val="left" w:pos="12824"/>
-          <w:tab w:val="left" w:pos="13740"/>
-          <w:tab w:val="left" w:pos="14656"/>
-        </w:tabs>
-        <w:spacing w:after="0" w:line="360" w:lineRule="auto"/>
-        <w:ind w:left="720"/>
-        <w:rPr>
-          <w:rFonts w:ascii="Verdana" w:eastAsia="Times New Roman" w:hAnsi="Verdana" w:cs="Courier New"/>
-          <w:color w:val="000000"/>
-          <w:sz w:val="24"/>
-          <w:szCs w:val="24"/>
-          <w:lang w:val="fr-FR"/>
-        </w:rPr>
-      </w:pPr>
-    </w:p>
-    <w:p>
-      <w:pPr>
         <w:pStyle w:val="ListParagraph"/>
         <w:numPr>
           <w:ilvl w:val="0"/>
-          <w:numId w:val="15"/>
+          <w:numId w:val="16"/>
         </w:numPr>
-        <w:shd w:val="clear" w:color="auto" w:fill="F9FAFC"/>
-        <w:tabs>
-          <w:tab w:val="left" w:pos="916"/>
-          <w:tab w:val="left" w:pos="1832"/>
-          <w:tab w:val="left" w:pos="2748"/>
-          <w:tab w:val="left" w:pos="3664"/>
-          <w:tab w:val="left" w:pos="4580"/>
-          <w:tab w:val="left" w:pos="5496"/>
-          <w:tab w:val="left" w:pos="6412"/>
-          <w:tab w:val="left" w:pos="7328"/>
-          <w:tab w:val="left" w:pos="8244"/>
-          <w:tab w:val="left" w:pos="9160"/>
-          <w:tab w:val="left" w:pos="10076"/>
-          <w:tab w:val="left" w:pos="10992"/>
-          <w:tab w:val="left" w:pos="11908"/>
-          <w:tab w:val="left" w:pos="12824"/>
-          <w:tab w:val="left" w:pos="13740"/>
-          <w:tab w:val="left" w:pos="14656"/>
-        </w:tabs>
-        <w:spacing w:after="0" w:line="360" w:lineRule="auto"/>
-        <w:rPr>
-          <w:rFonts w:ascii="Verdana" w:eastAsia="Times New Roman" w:hAnsi="Verdana" w:cs="Courier New"/>
-          <w:color w:val="000000"/>
-          <w:sz w:val="24"/>
-          <w:szCs w:val="24"/>
-          <w:lang w:val="fr-FR"/>
-        </w:rPr>
-      </w:pPr>
-      <w:r>
-        <w:rPr>
-          <w:rFonts w:ascii="Verdana" w:eastAsia="Times New Roman" w:hAnsi="Verdana" w:cs="Courier New"/>
-          <w:color w:val="000000"/>
-          <w:sz w:val="24"/>
-          <w:szCs w:val="24"/>
-          <w:lang w:val="fr-FR"/>
-        </w:rPr>
-        <w:t xml:space="preserve">Ouvrir un port </w:t>
-      </w:r>
-    </w:p>
-    <w:p>
-      <w:pPr>
-        <w:pStyle w:val="ListParagraph"/>
-        <w:shd w:val="clear" w:color="auto" w:fill="F9FAFC"/>
-        <w:tabs>
-          <w:tab w:val="left" w:pos="916"/>
-          <w:tab w:val="left" w:pos="1832"/>
-          <w:tab w:val="left" w:pos="2748"/>
-          <w:tab w:val="left" w:pos="3664"/>
-          <w:tab w:val="left" w:pos="4580"/>
-          <w:tab w:val="left" w:pos="5496"/>
-          <w:tab w:val="left" w:pos="6412"/>
-          <w:tab w:val="left" w:pos="7328"/>
-          <w:tab w:val="left" w:pos="8244"/>
-          <w:tab w:val="left" w:pos="9160"/>
-          <w:tab w:val="left" w:pos="10076"/>
-          <w:tab w:val="left" w:pos="10992"/>
-          <w:tab w:val="left" w:pos="11908"/>
-          <w:tab w:val="left" w:pos="12824"/>
-          <w:tab w:val="left" w:pos="13740"/>
-          <w:tab w:val="left" w:pos="14656"/>
-        </w:tabs>
-        <w:spacing w:after="0" w:line="360" w:lineRule="auto"/>
-        <w:rPr>
-          <w:rFonts w:ascii="Verdana" w:eastAsia="Times New Roman" w:hAnsi="Verdana" w:cs="Courier New"/>
-          <w:color w:val="000000"/>
-          <w:sz w:val="24"/>
-          <w:szCs w:val="24"/>
-          <w:lang w:val="fr-FR"/>
-        </w:rPr>
-      </w:pPr>
-    </w:p>
-    <w:p>
-      <w:pPr>
-        <w:pStyle w:val="ListParagraph"/>
-        <w:shd w:val="clear" w:color="auto" w:fill="F9FAFC"/>
-        <w:tabs>
-          <w:tab w:val="left" w:pos="916"/>
-          <w:tab w:val="left" w:pos="1832"/>
-          <w:tab w:val="left" w:pos="2748"/>
-          <w:tab w:val="left" w:pos="3664"/>
-          <w:tab w:val="left" w:pos="4580"/>
-          <w:tab w:val="left" w:pos="5496"/>
-          <w:tab w:val="left" w:pos="6412"/>
-          <w:tab w:val="left" w:pos="7328"/>
-          <w:tab w:val="left" w:pos="8244"/>
-          <w:tab w:val="left" w:pos="9160"/>
-          <w:tab w:val="left" w:pos="10076"/>
-          <w:tab w:val="left" w:pos="10992"/>
-          <w:tab w:val="left" w:pos="11908"/>
-          <w:tab w:val="left" w:pos="12824"/>
-          <w:tab w:val="left" w:pos="13740"/>
-          <w:tab w:val="left" w:pos="14656"/>
-        </w:tabs>
-        <w:spacing w:after="0" w:line="360" w:lineRule="auto"/>
-        <w:rPr>
-          <w:rFonts w:ascii="Verdana" w:eastAsia="Times New Roman" w:hAnsi="Verdana" w:cs="Courier New"/>
-          <w:color w:val="000000"/>
-          <w:sz w:val="24"/>
-          <w:szCs w:val="24"/>
-          <w:lang w:val="fr-FR"/>
-        </w:rPr>
-      </w:pPr>
-      <w:r>
-        <w:rPr>
-          <w:rFonts w:ascii="Verdana" w:eastAsia="Times New Roman" w:hAnsi="Verdana" w:cs="Courier New"/>
+        <w:spacing w:line="360" w:lineRule="auto"/>
+        <w:rPr>
+          <w:rFonts w:ascii="Verdana" w:hAnsi="Verdana"/>
+          <w:sz w:val="24"/>
+          <w:szCs w:val="24"/>
+          <w:lang w:val="fr-FR"/>
+        </w:rPr>
+      </w:pPr>
+      <w:r>
+        <w:rPr>
+          <w:rFonts w:ascii="Verdana" w:hAnsi="Verdana"/>
+          <w:sz w:val="24"/>
+          <w:szCs w:val="24"/>
+          <w:lang w:val="fr-FR"/>
+        </w:rPr>
+        <w:t>Sélectionner et ouvrir un port de communication</w:t>
+      </w:r>
+    </w:p>
+    <w:p>
+      <w:pPr>
+        <w:pStyle w:val="ListParagraph"/>
+        <w:spacing w:line="360" w:lineRule="auto"/>
+        <w:ind w:left="1800"/>
+        <w:rPr>
+          <w:rFonts w:ascii="Verdana" w:hAnsi="Verdana"/>
+          <w:sz w:val="24"/>
+          <w:szCs w:val="24"/>
+          <w:lang w:val="fr-FR"/>
+        </w:rPr>
+      </w:pPr>
+      <w:r>
+        <w:rPr>
+          <w:rFonts w:ascii="Verdana" w:hAnsi="Verdana"/>
           <w:noProof/>
-          <w:color w:val="000000"/>
           <w:sz w:val="24"/>
           <w:szCs w:val="24"/>
         </w:rPr>
         <w:drawing>
           <wp:inline distT="0" distB="0" distL="0" distR="0">
-            <wp:extent cx="5106670" cy="807720"/>
+            <wp:extent cx="5130165" cy="1531620"/>
             <wp:effectExtent l="19050" t="0" r="0" b="0"/>
-            <wp:docPr id="20" name="Picture 20"/>
+            <wp:docPr id="11" name="Picture 3"/>
             <wp:cNvGraphicFramePr>
               <a:graphicFrameLocks xmlns:a="http://schemas.openxmlformats.org/drawingml/2006/main" noChangeAspect="1"/>
             </wp:cNvGraphicFramePr>
@@ -5265,7 +4571,7 @@
               <a:graphicData uri="http://schemas.openxmlformats.org/drawingml/2006/picture">
                 <pic:pic xmlns:pic="http://schemas.openxmlformats.org/drawingml/2006/picture">
                   <pic:nvPicPr>
-                    <pic:cNvPr id="0" name="Picture 20"/>
+                    <pic:cNvPr id="0" name="Picture 3"/>
                     <pic:cNvPicPr>
                       <a:picLocks noChangeAspect="1" noChangeArrowheads="1"/>
                     </pic:cNvPicPr>
@@ -5280,7 +4586,7 @@
                   <pic:spPr bwMode="auto">
                     <a:xfrm>
                       <a:off x="0" y="0"/>
-                      <a:ext cx="5106670" cy="807720"/>
+                      <a:ext cx="5130165" cy="1531620"/>
                     </a:xfrm>
                     <a:prstGeom prst="rect">
                       <a:avLst/>
@@ -5303,240 +4609,83 @@
     <w:p>
       <w:pPr>
         <w:pStyle w:val="ListParagraph"/>
-        <w:shd w:val="clear" w:color="auto" w:fill="F9FAFC"/>
-        <w:tabs>
-          <w:tab w:val="left" w:pos="916"/>
-          <w:tab w:val="left" w:pos="1832"/>
-          <w:tab w:val="left" w:pos="2748"/>
-          <w:tab w:val="left" w:pos="3664"/>
-          <w:tab w:val="left" w:pos="4580"/>
-          <w:tab w:val="left" w:pos="5496"/>
-          <w:tab w:val="left" w:pos="6412"/>
-          <w:tab w:val="left" w:pos="7328"/>
-          <w:tab w:val="left" w:pos="8244"/>
-          <w:tab w:val="left" w:pos="9160"/>
-          <w:tab w:val="left" w:pos="10076"/>
-          <w:tab w:val="left" w:pos="10992"/>
-          <w:tab w:val="left" w:pos="11908"/>
-          <w:tab w:val="left" w:pos="12824"/>
-          <w:tab w:val="left" w:pos="13740"/>
-          <w:tab w:val="left" w:pos="14656"/>
-        </w:tabs>
-        <w:spacing w:after="0" w:line="360" w:lineRule="auto"/>
-        <w:rPr>
-          <w:rFonts w:ascii="Verdana" w:eastAsia="Times New Roman" w:hAnsi="Verdana" w:cs="Courier New"/>
-          <w:color w:val="000000"/>
-          <w:sz w:val="24"/>
-          <w:szCs w:val="24"/>
-          <w:lang w:val="fr-FR"/>
-        </w:rPr>
-      </w:pPr>
-    </w:p>
-    <w:p>
-      <w:pPr>
-        <w:pStyle w:val="ListParagraph"/>
-        <w:shd w:val="clear" w:color="auto" w:fill="F9FAFC"/>
-        <w:tabs>
-          <w:tab w:val="left" w:pos="916"/>
-          <w:tab w:val="left" w:pos="1832"/>
-          <w:tab w:val="left" w:pos="2748"/>
-          <w:tab w:val="left" w:pos="3664"/>
-          <w:tab w:val="left" w:pos="4580"/>
-          <w:tab w:val="left" w:pos="5496"/>
-          <w:tab w:val="left" w:pos="6412"/>
-          <w:tab w:val="left" w:pos="7328"/>
-          <w:tab w:val="left" w:pos="8244"/>
-          <w:tab w:val="left" w:pos="9160"/>
-          <w:tab w:val="left" w:pos="10076"/>
-          <w:tab w:val="left" w:pos="10992"/>
-          <w:tab w:val="left" w:pos="11908"/>
-          <w:tab w:val="left" w:pos="12824"/>
-          <w:tab w:val="left" w:pos="13740"/>
-          <w:tab w:val="left" w:pos="14656"/>
-        </w:tabs>
-        <w:spacing w:after="0" w:line="360" w:lineRule="auto"/>
-        <w:rPr>
-          <w:rFonts w:ascii="Verdana" w:eastAsia="Times New Roman" w:hAnsi="Verdana" w:cs="Courier New"/>
-          <w:color w:val="000000"/>
-          <w:sz w:val="24"/>
-          <w:szCs w:val="24"/>
-          <w:lang w:val="fr-FR"/>
-        </w:rPr>
-      </w:pPr>
-      <w:r>
-        <w:rPr>
-          <w:rFonts w:ascii="Verdana" w:eastAsia="Times New Roman" w:hAnsi="Verdana" w:cs="Courier New"/>
-          <w:color w:val="000000"/>
-          <w:sz w:val="24"/>
-          <w:szCs w:val="24"/>
-          <w:lang w:val="fr-FR"/>
-        </w:rPr>
+        <w:spacing w:line="360" w:lineRule="auto"/>
+        <w:ind w:left="1800"/>
+        <w:rPr>
+          <w:rFonts w:ascii="Verdana" w:hAnsi="Verdana"/>
+          <w:sz w:val="24"/>
+          <w:szCs w:val="24"/>
+          <w:lang w:val="fr-FR"/>
+        </w:rPr>
+      </w:pPr>
+      <w:r>
+        <w:rPr>
+          <w:rFonts w:ascii="Verdana" w:hAnsi="Verdana"/>
+          <w:sz w:val="24"/>
+          <w:szCs w:val="24"/>
+          <w:lang w:val="fr-FR"/>
+        </w:rPr>
+        <w:lastRenderedPageBreak/>
         <w:t>L’appel de la méthode open accepte deux paramètres :</w:t>
       </w:r>
     </w:p>
     <w:p>
       <w:pPr>
         <w:pStyle w:val="ListParagraph"/>
-        <w:shd w:val="clear" w:color="auto" w:fill="F9FAFC"/>
-        <w:tabs>
-          <w:tab w:val="left" w:pos="916"/>
-          <w:tab w:val="left" w:pos="1832"/>
-          <w:tab w:val="left" w:pos="2748"/>
-          <w:tab w:val="left" w:pos="3664"/>
-          <w:tab w:val="left" w:pos="4580"/>
-          <w:tab w:val="left" w:pos="5496"/>
-          <w:tab w:val="left" w:pos="6412"/>
-          <w:tab w:val="left" w:pos="7328"/>
-          <w:tab w:val="left" w:pos="8244"/>
-          <w:tab w:val="left" w:pos="9160"/>
-          <w:tab w:val="left" w:pos="10076"/>
-          <w:tab w:val="left" w:pos="10992"/>
-          <w:tab w:val="left" w:pos="11908"/>
-          <w:tab w:val="left" w:pos="12824"/>
-          <w:tab w:val="left" w:pos="13740"/>
-          <w:tab w:val="left" w:pos="14656"/>
-        </w:tabs>
-        <w:spacing w:after="0" w:line="360" w:lineRule="auto"/>
-        <w:rPr>
-          <w:rFonts w:ascii="Verdana" w:eastAsia="Times New Roman" w:hAnsi="Verdana" w:cs="Courier New"/>
-          <w:color w:val="000000"/>
-          <w:sz w:val="24"/>
-          <w:szCs w:val="24"/>
-          <w:lang w:val="fr-FR"/>
-        </w:rPr>
-      </w:pPr>
-    </w:p>
-    <w:p>
-      <w:pPr>
-        <w:pStyle w:val="ListParagraph"/>
-        <w:shd w:val="clear" w:color="auto" w:fill="F9FAFC"/>
-        <w:tabs>
-          <w:tab w:val="left" w:pos="916"/>
-          <w:tab w:val="left" w:pos="1832"/>
-          <w:tab w:val="left" w:pos="2748"/>
-          <w:tab w:val="left" w:pos="3664"/>
-          <w:tab w:val="left" w:pos="4580"/>
-          <w:tab w:val="left" w:pos="5496"/>
-          <w:tab w:val="left" w:pos="6412"/>
-          <w:tab w:val="left" w:pos="7328"/>
-          <w:tab w:val="left" w:pos="8244"/>
-          <w:tab w:val="left" w:pos="9160"/>
-          <w:tab w:val="left" w:pos="10076"/>
-          <w:tab w:val="left" w:pos="10992"/>
-          <w:tab w:val="left" w:pos="11908"/>
-          <w:tab w:val="left" w:pos="12824"/>
-          <w:tab w:val="left" w:pos="13740"/>
-          <w:tab w:val="left" w:pos="14656"/>
-        </w:tabs>
-        <w:spacing w:after="0" w:line="360" w:lineRule="auto"/>
-        <w:ind w:left="916"/>
-        <w:rPr>
-          <w:rFonts w:ascii="Verdana" w:eastAsia="Times New Roman" w:hAnsi="Verdana" w:cs="Courier New"/>
-          <w:color w:val="000000"/>
-          <w:sz w:val="24"/>
-          <w:szCs w:val="24"/>
-          <w:lang w:val="fr-FR"/>
-        </w:rPr>
-      </w:pPr>
-      <w:r>
-        <w:rPr>
-          <w:rFonts w:ascii="Verdana" w:eastAsia="Times New Roman" w:hAnsi="Verdana" w:cs="Courier New"/>
-          <w:color w:val="000000"/>
-          <w:sz w:val="24"/>
-          <w:szCs w:val="24"/>
-          <w:lang w:val="fr-FR"/>
-        </w:rPr>
-        <w:t>. L</w:t>
-      </w:r>
-      <w:r>
-        <w:rPr>
-          <w:rFonts w:ascii="Verdana" w:eastAsia="Times New Roman" w:hAnsi="Verdana" w:cs="Courier New"/>
-          <w:color w:val="000000"/>
-          <w:sz w:val="24"/>
-          <w:szCs w:val="24"/>
-          <w:lang w:val="fr-FR"/>
-        </w:rPr>
-        <w:t>e nom de l’a</w:t>
-      </w:r>
-      <w:r>
-        <w:rPr>
-          <w:rFonts w:ascii="Verdana" w:eastAsia="Times New Roman" w:hAnsi="Verdana" w:cs="Courier New"/>
-          <w:color w:val="000000"/>
-          <w:sz w:val="24"/>
-          <w:szCs w:val="24"/>
-          <w:lang w:val="fr-FR"/>
-        </w:rPr>
-        <w:t>pplication qui demande le port ‘SimpleReadApp’.</w:t>
-      </w:r>
-    </w:p>
-    <w:p>
-      <w:pPr>
-        <w:pStyle w:val="ListParagraph"/>
-        <w:shd w:val="clear" w:color="auto" w:fill="F9FAFC"/>
-        <w:tabs>
-          <w:tab w:val="left" w:pos="916"/>
-          <w:tab w:val="left" w:pos="1832"/>
-          <w:tab w:val="left" w:pos="2748"/>
-          <w:tab w:val="left" w:pos="3664"/>
-          <w:tab w:val="left" w:pos="4580"/>
-          <w:tab w:val="left" w:pos="5496"/>
-          <w:tab w:val="left" w:pos="6412"/>
-          <w:tab w:val="left" w:pos="7328"/>
-          <w:tab w:val="left" w:pos="8244"/>
-          <w:tab w:val="left" w:pos="9160"/>
-          <w:tab w:val="left" w:pos="10076"/>
-          <w:tab w:val="left" w:pos="10992"/>
-          <w:tab w:val="left" w:pos="11908"/>
-          <w:tab w:val="left" w:pos="12824"/>
-          <w:tab w:val="left" w:pos="13740"/>
-          <w:tab w:val="left" w:pos="14656"/>
-        </w:tabs>
-        <w:spacing w:after="0" w:line="360" w:lineRule="auto"/>
-        <w:ind w:left="916"/>
-        <w:rPr>
-          <w:rFonts w:ascii="Verdana" w:eastAsia="Times New Roman" w:hAnsi="Verdana" w:cs="Courier New"/>
-          <w:color w:val="000000"/>
-          <w:sz w:val="24"/>
-          <w:szCs w:val="24"/>
-          <w:lang w:val="fr-FR"/>
-        </w:rPr>
-      </w:pPr>
-      <w:r>
-        <w:rPr>
-          <w:rFonts w:ascii="Verdana" w:eastAsia="Times New Roman" w:hAnsi="Verdana" w:cs="Courier New"/>
-          <w:color w:val="000000"/>
-          <w:sz w:val="24"/>
-          <w:szCs w:val="24"/>
-          <w:lang w:val="fr-FR"/>
-        </w:rPr>
-        <w:t>. Le délai d’attente pour l’obtention du port en millisecondes.</w:t>
-      </w:r>
-    </w:p>
-    <w:p>
-      <w:pPr>
-        <w:shd w:val="clear" w:color="auto" w:fill="F9FAFC"/>
-        <w:tabs>
-          <w:tab w:val="left" w:pos="916"/>
-          <w:tab w:val="left" w:pos="1832"/>
-          <w:tab w:val="left" w:pos="2748"/>
-          <w:tab w:val="left" w:pos="3664"/>
-          <w:tab w:val="left" w:pos="4580"/>
-          <w:tab w:val="left" w:pos="5496"/>
-          <w:tab w:val="left" w:pos="6412"/>
-          <w:tab w:val="left" w:pos="7328"/>
-          <w:tab w:val="left" w:pos="8244"/>
-          <w:tab w:val="left" w:pos="9160"/>
-          <w:tab w:val="left" w:pos="10076"/>
-          <w:tab w:val="left" w:pos="10992"/>
-          <w:tab w:val="left" w:pos="11908"/>
-          <w:tab w:val="left" w:pos="12824"/>
-          <w:tab w:val="left" w:pos="13740"/>
-          <w:tab w:val="left" w:pos="14656"/>
-        </w:tabs>
-        <w:spacing w:after="0" w:line="360" w:lineRule="auto"/>
-        <w:rPr>
-          <w:rFonts w:ascii="Verdana" w:eastAsia="Times New Roman" w:hAnsi="Verdana" w:cs="Courier New"/>
-          <w:color w:val="000000"/>
+        <w:numPr>
+          <w:ilvl w:val="3"/>
+          <w:numId w:val="2"/>
+        </w:numPr>
+        <w:spacing w:line="360" w:lineRule="auto"/>
+        <w:rPr>
+          <w:rFonts w:ascii="Verdana" w:hAnsi="Verdana"/>
+          <w:sz w:val="24"/>
+          <w:szCs w:val="24"/>
+          <w:lang w:val="fr-FR"/>
+        </w:rPr>
+      </w:pPr>
+      <w:r>
+        <w:rPr>
+          <w:rFonts w:ascii="Verdana" w:hAnsi="Verdana"/>
+          <w:sz w:val="24"/>
+          <w:szCs w:val="24"/>
+          <w:lang w:val="fr-FR"/>
+        </w:rPr>
+        <w:t>Le nom de l’application qui demande le port</w:t>
+      </w:r>
+    </w:p>
+    <w:p>
+      <w:pPr>
+        <w:pStyle w:val="ListParagraph"/>
+        <w:numPr>
+          <w:ilvl w:val="3"/>
+          <w:numId w:val="2"/>
+        </w:numPr>
+        <w:spacing w:line="360" w:lineRule="auto"/>
+        <w:rPr>
+          <w:rFonts w:ascii="Verdana" w:hAnsi="Verdana"/>
+          <w:sz w:val="24"/>
+          <w:szCs w:val="24"/>
+          <w:lang w:val="fr-FR"/>
+        </w:rPr>
+      </w:pPr>
+      <w:r>
+        <w:rPr>
+          <w:rFonts w:ascii="Verdana" w:hAnsi="Verdana"/>
+          <w:sz w:val="24"/>
+          <w:szCs w:val="24"/>
+          <w:lang w:val="fr-FR"/>
+        </w:rPr>
+        <w:t>Le délai d’attente pour l’obtention du port en millisecondes.</w:t>
+      </w:r>
+    </w:p>
+    <w:p>
+      <w:pPr>
+        <w:pStyle w:val="ListParagraph"/>
+        <w:spacing w:line="360" w:lineRule="auto"/>
+        <w:ind w:left="1800"/>
+        <w:rPr>
+          <w:rFonts w:ascii="Verdana" w:hAnsi="Verdana"/>
           <w:sz w:val="24"/>
           <w:szCs w:val="24"/>
           <w:lang w:val="fr-FR"/>
@@ -5548,123 +4697,50 @@
         <w:pStyle w:val="ListParagraph"/>
         <w:numPr>
           <w:ilvl w:val="0"/>
-          <w:numId w:val="15"/>
+          <w:numId w:val="16"/>
         </w:numPr>
-        <w:shd w:val="clear" w:color="auto" w:fill="F9FAFC"/>
-        <w:tabs>
-          <w:tab w:val="left" w:pos="916"/>
-          <w:tab w:val="left" w:pos="1832"/>
-          <w:tab w:val="left" w:pos="2748"/>
-          <w:tab w:val="left" w:pos="3664"/>
-          <w:tab w:val="left" w:pos="4580"/>
-          <w:tab w:val="left" w:pos="5496"/>
-          <w:tab w:val="left" w:pos="6412"/>
-          <w:tab w:val="left" w:pos="7328"/>
-          <w:tab w:val="left" w:pos="8244"/>
-          <w:tab w:val="left" w:pos="9160"/>
-          <w:tab w:val="left" w:pos="10076"/>
-          <w:tab w:val="left" w:pos="10992"/>
-          <w:tab w:val="left" w:pos="11908"/>
-          <w:tab w:val="left" w:pos="12824"/>
-          <w:tab w:val="left" w:pos="13740"/>
-          <w:tab w:val="left" w:pos="14656"/>
-        </w:tabs>
-        <w:spacing w:after="0" w:line="360" w:lineRule="auto"/>
-        <w:rPr>
-          <w:rFonts w:ascii="Verdana" w:eastAsia="Times New Roman" w:hAnsi="Verdana" w:cs="Courier New"/>
-          <w:color w:val="000000"/>
-          <w:sz w:val="24"/>
-          <w:szCs w:val="24"/>
-          <w:lang w:val="fr-FR"/>
-        </w:rPr>
-      </w:pPr>
-      <w:r>
-        <w:rPr>
-          <w:rFonts w:ascii="Verdana" w:eastAsia="Times New Roman" w:hAnsi="Verdana" w:cs="Courier New"/>
-          <w:color w:val="000000"/>
-          <w:sz w:val="24"/>
-          <w:szCs w:val="24"/>
-          <w:lang w:val="fr-FR"/>
-        </w:rPr>
-        <w:t xml:space="preserve">Paramétrer le port </w:t>
-      </w:r>
-    </w:p>
-    <w:p>
-      <w:pPr>
-        <w:pStyle w:val="ListParagraph"/>
-        <w:shd w:val="clear" w:color="auto" w:fill="F9FAFC"/>
-        <w:tabs>
-          <w:tab w:val="left" w:pos="916"/>
-          <w:tab w:val="left" w:pos="1832"/>
-          <w:tab w:val="left" w:pos="2748"/>
-          <w:tab w:val="left" w:pos="3664"/>
-          <w:tab w:val="left" w:pos="4580"/>
-          <w:tab w:val="left" w:pos="5496"/>
-          <w:tab w:val="left" w:pos="6412"/>
-          <w:tab w:val="left" w:pos="7328"/>
-          <w:tab w:val="left" w:pos="8244"/>
-          <w:tab w:val="left" w:pos="9160"/>
-          <w:tab w:val="left" w:pos="10076"/>
-          <w:tab w:val="left" w:pos="10992"/>
-          <w:tab w:val="left" w:pos="11908"/>
-          <w:tab w:val="left" w:pos="12824"/>
-          <w:tab w:val="left" w:pos="13740"/>
-          <w:tab w:val="left" w:pos="14656"/>
-        </w:tabs>
-        <w:spacing w:after="0" w:line="360" w:lineRule="auto"/>
-        <w:rPr>
-          <w:rFonts w:ascii="Verdana" w:eastAsia="Times New Roman" w:hAnsi="Verdana" w:cs="Courier New"/>
-          <w:color w:val="000000"/>
-          <w:sz w:val="24"/>
-          <w:szCs w:val="24"/>
-          <w:lang w:val="fr-FR"/>
-        </w:rPr>
-      </w:pPr>
-    </w:p>
-    <w:p>
-      <w:pPr>
-        <w:pStyle w:val="ListParagraph"/>
-        <w:shd w:val="clear" w:color="auto" w:fill="F9FAFC"/>
-        <w:tabs>
-          <w:tab w:val="left" w:pos="916"/>
-          <w:tab w:val="left" w:pos="1832"/>
-          <w:tab w:val="left" w:pos="2748"/>
-          <w:tab w:val="left" w:pos="3664"/>
-          <w:tab w:val="left" w:pos="4580"/>
-          <w:tab w:val="left" w:pos="5496"/>
-          <w:tab w:val="left" w:pos="6412"/>
-          <w:tab w:val="left" w:pos="7328"/>
-          <w:tab w:val="left" w:pos="8244"/>
-          <w:tab w:val="left" w:pos="9160"/>
-          <w:tab w:val="left" w:pos="10076"/>
-          <w:tab w:val="left" w:pos="10992"/>
-          <w:tab w:val="left" w:pos="11908"/>
-          <w:tab w:val="left" w:pos="12824"/>
-          <w:tab w:val="left" w:pos="13740"/>
-          <w:tab w:val="left" w:pos="14656"/>
-        </w:tabs>
-        <w:spacing w:after="0" w:line="360" w:lineRule="auto"/>
-        <w:rPr>
-          <w:rFonts w:ascii="Verdana" w:eastAsia="Times New Roman" w:hAnsi="Verdana" w:cs="Courier New"/>
-          <w:color w:val="000000"/>
-          <w:sz w:val="24"/>
-          <w:szCs w:val="24"/>
-          <w:lang w:val="fr-FR"/>
-        </w:rPr>
-      </w:pPr>
-      <w:r>
-        <w:rPr>
-          <w:rFonts w:ascii="Verdana" w:eastAsia="Times New Roman" w:hAnsi="Verdana" w:cs="Courier New"/>
-          <w:noProof/>
-          <w:color w:val="000000"/>
-          <w:sz w:val="24"/>
-          <w:szCs w:val="24"/>
+        <w:spacing w:line="360" w:lineRule="auto"/>
+        <w:rPr>
+          <w:rFonts w:ascii="Verdana" w:hAnsi="Verdana"/>
+          <w:sz w:val="24"/>
+          <w:szCs w:val="24"/>
+          <w:lang w:val="fr-FR"/>
+        </w:rPr>
+      </w:pPr>
+      <w:r>
+        <w:rPr>
+          <w:rFonts w:ascii="Verdana" w:hAnsi="Verdana"/>
+          <w:sz w:val="24"/>
+          <w:szCs w:val="24"/>
+          <w:lang w:val="fr-FR"/>
+        </w:rPr>
+        <w:t>Paramétrer le port</w:t>
+      </w:r>
+    </w:p>
+    <w:p>
+      <w:pPr>
+        <w:pStyle w:val="ListParagraph"/>
+        <w:spacing w:line="360" w:lineRule="auto"/>
+        <w:ind w:left="1800"/>
+        <w:rPr>
+          <w:rFonts w:ascii="Verdana" w:hAnsi="Verdana"/>
+          <w:sz w:val="24"/>
+          <w:szCs w:val="24"/>
+          <w:lang w:val="fr-FR"/>
+        </w:rPr>
+      </w:pPr>
+      <w:r>
+        <w:rPr>
+          <w:rFonts w:ascii="Verdana" w:hAnsi="Verdana"/>
+          <w:sz w:val="24"/>
+          <w:szCs w:val="24"/>
+          <w:lang w:val="fr-FR"/>
         </w:rPr>
         <w:drawing>
           <wp:inline distT="0" distB="0" distL="0" distR="0">
             <wp:extent cx="4132580" cy="1175385"/>
             <wp:effectExtent l="19050" t="0" r="1270" b="0"/>
-            <wp:docPr id="23" name="Picture 23"/>
+            <wp:docPr id="12" name="Picture 23"/>
             <wp:cNvGraphicFramePr>
               <a:graphicFrameLocks xmlns:a="http://schemas.openxmlformats.org/drawingml/2006/main" noChangeAspect="1"/>
             </wp:cNvGraphicFramePr>
@@ -5710,70 +4786,18 @@
     <w:p>
       <w:pPr>
         <w:pStyle w:val="ListParagraph"/>
-        <w:shd w:val="clear" w:color="auto" w:fill="F9FAFC"/>
-        <w:tabs>
-          <w:tab w:val="left" w:pos="916"/>
-          <w:tab w:val="left" w:pos="1832"/>
-          <w:tab w:val="left" w:pos="2748"/>
-          <w:tab w:val="left" w:pos="3664"/>
-          <w:tab w:val="left" w:pos="4580"/>
-          <w:tab w:val="left" w:pos="5496"/>
-          <w:tab w:val="left" w:pos="6412"/>
-          <w:tab w:val="left" w:pos="7328"/>
-          <w:tab w:val="left" w:pos="8244"/>
-          <w:tab w:val="left" w:pos="9160"/>
-          <w:tab w:val="left" w:pos="10076"/>
-          <w:tab w:val="left" w:pos="10992"/>
-          <w:tab w:val="left" w:pos="11908"/>
-          <w:tab w:val="left" w:pos="12824"/>
-          <w:tab w:val="left" w:pos="13740"/>
-          <w:tab w:val="left" w:pos="14656"/>
-        </w:tabs>
-        <w:spacing w:after="0" w:line="360" w:lineRule="auto"/>
-        <w:rPr>
-          <w:rFonts w:ascii="Verdana" w:eastAsia="Times New Roman" w:hAnsi="Verdana" w:cs="Courier New"/>
-          <w:color w:val="000000"/>
-          <w:sz w:val="24"/>
-          <w:szCs w:val="24"/>
-          <w:lang w:val="fr-FR"/>
-        </w:rPr>
-      </w:pPr>
-    </w:p>
-    <w:p>
-      <w:pPr>
-        <w:pStyle w:val="ListParagraph"/>
-        <w:shd w:val="clear" w:color="auto" w:fill="F9FAFC"/>
-        <w:tabs>
-          <w:tab w:val="left" w:pos="916"/>
-          <w:tab w:val="left" w:pos="1832"/>
-          <w:tab w:val="left" w:pos="2748"/>
-          <w:tab w:val="left" w:pos="3664"/>
-          <w:tab w:val="left" w:pos="4580"/>
-          <w:tab w:val="left" w:pos="5496"/>
-          <w:tab w:val="left" w:pos="6412"/>
-          <w:tab w:val="left" w:pos="7328"/>
-          <w:tab w:val="left" w:pos="8244"/>
-          <w:tab w:val="left" w:pos="9160"/>
-          <w:tab w:val="left" w:pos="10076"/>
-          <w:tab w:val="left" w:pos="10992"/>
-          <w:tab w:val="left" w:pos="11908"/>
-          <w:tab w:val="left" w:pos="12824"/>
-          <w:tab w:val="left" w:pos="13740"/>
-          <w:tab w:val="left" w:pos="14656"/>
-        </w:tabs>
-        <w:spacing w:after="0" w:line="360" w:lineRule="auto"/>
-        <w:rPr>
-          <w:rFonts w:ascii="Verdana" w:eastAsia="Times New Roman" w:hAnsi="Verdana" w:cs="Courier New"/>
-          <w:color w:val="000000"/>
-          <w:sz w:val="24"/>
-          <w:szCs w:val="24"/>
-          <w:lang w:val="fr-FR"/>
-        </w:rPr>
-      </w:pPr>
-      <w:r>
-        <w:rPr>
-          <w:rFonts w:ascii="Verdana" w:eastAsia="Times New Roman" w:hAnsi="Verdana" w:cs="Courier New"/>
-          <w:color w:val="000000"/>
+        <w:spacing w:line="360" w:lineRule="auto"/>
+        <w:ind w:left="1800"/>
+        <w:rPr>
+          <w:rFonts w:ascii="Verdana" w:hAnsi="Verdana"/>
+          <w:sz w:val="24"/>
+          <w:szCs w:val="24"/>
+          <w:lang w:val="fr-FR"/>
+        </w:rPr>
+      </w:pPr>
+      <w:r>
+        <w:rPr>
+          <w:rFonts w:ascii="Verdana" w:hAnsi="Verdana"/>
           <w:sz w:val="24"/>
           <w:szCs w:val="24"/>
           <w:lang w:val="fr-FR"/>
@@ -5784,207 +4808,541 @@
     <w:p>
       <w:pPr>
         <w:pStyle w:val="ListParagraph"/>
-        <w:shd w:val="clear" w:color="auto" w:fill="F9FAFC"/>
-        <w:tabs>
-          <w:tab w:val="left" w:pos="916"/>
-          <w:tab w:val="left" w:pos="1832"/>
-          <w:tab w:val="left" w:pos="2748"/>
-          <w:tab w:val="left" w:pos="3664"/>
-          <w:tab w:val="left" w:pos="4580"/>
-          <w:tab w:val="left" w:pos="5496"/>
-          <w:tab w:val="left" w:pos="6412"/>
-          <w:tab w:val="left" w:pos="7328"/>
-          <w:tab w:val="left" w:pos="8244"/>
-          <w:tab w:val="left" w:pos="9160"/>
-          <w:tab w:val="left" w:pos="10076"/>
-          <w:tab w:val="left" w:pos="10992"/>
-          <w:tab w:val="left" w:pos="11908"/>
-          <w:tab w:val="left" w:pos="12824"/>
-          <w:tab w:val="left" w:pos="13740"/>
-          <w:tab w:val="left" w:pos="14656"/>
-        </w:tabs>
-        <w:spacing w:after="0" w:line="360" w:lineRule="auto"/>
-        <w:ind w:left="916"/>
-        <w:rPr>
-          <w:rFonts w:ascii="Verdana" w:eastAsia="Times New Roman" w:hAnsi="Verdana" w:cs="Courier New"/>
-          <w:color w:val="000000"/>
-          <w:sz w:val="24"/>
-          <w:szCs w:val="24"/>
-          <w:lang w:val="fr-FR"/>
-        </w:rPr>
-      </w:pPr>
-      <w:r>
-        <w:rPr>
-          <w:rFonts w:ascii="Verdana" w:eastAsia="Times New Roman" w:hAnsi="Verdana" w:cs="Courier New"/>
-          <w:color w:val="000000"/>
-          <w:sz w:val="24"/>
-          <w:szCs w:val="24"/>
-          <w:lang w:val="fr-FR"/>
-        </w:rPr>
-        <w:t>.  Le débit de la connexion (en Bauds)</w:t>
-      </w:r>
-    </w:p>
-    <w:p>
-      <w:pPr>
-        <w:pStyle w:val="ListParagraph"/>
-        <w:shd w:val="clear" w:color="auto" w:fill="F9FAFC"/>
-        <w:tabs>
-          <w:tab w:val="left" w:pos="916"/>
-          <w:tab w:val="left" w:pos="1832"/>
-          <w:tab w:val="left" w:pos="2748"/>
-          <w:tab w:val="left" w:pos="3664"/>
-          <w:tab w:val="left" w:pos="4580"/>
-          <w:tab w:val="left" w:pos="5496"/>
-          <w:tab w:val="left" w:pos="6412"/>
-          <w:tab w:val="left" w:pos="7328"/>
-          <w:tab w:val="left" w:pos="8244"/>
-          <w:tab w:val="left" w:pos="9160"/>
-          <w:tab w:val="left" w:pos="10076"/>
-          <w:tab w:val="left" w:pos="10992"/>
-          <w:tab w:val="left" w:pos="11908"/>
-          <w:tab w:val="left" w:pos="12824"/>
-          <w:tab w:val="left" w:pos="13740"/>
-          <w:tab w:val="left" w:pos="14656"/>
-        </w:tabs>
-        <w:spacing w:after="0" w:line="360" w:lineRule="auto"/>
-        <w:ind w:left="916"/>
-        <w:rPr>
-          <w:rFonts w:ascii="Verdana" w:eastAsia="Times New Roman" w:hAnsi="Verdana" w:cs="Courier New"/>
-          <w:color w:val="000000"/>
-          <w:sz w:val="24"/>
-          <w:szCs w:val="24"/>
-          <w:lang w:val="fr-FR"/>
-        </w:rPr>
-      </w:pPr>
-      <w:r>
-        <w:rPr>
-          <w:rFonts w:ascii="Verdana" w:eastAsia="Times New Roman" w:hAnsi="Verdana" w:cs="Courier New"/>
-          <w:color w:val="000000"/>
-          <w:sz w:val="24"/>
-          <w:szCs w:val="24"/>
-          <w:lang w:val="fr-FR"/>
-        </w:rPr>
-        <w:t>.  Le nombre de bits de données</w:t>
-      </w:r>
-    </w:p>
-    <w:p>
-      <w:pPr>
-        <w:pStyle w:val="ListParagraph"/>
-        <w:shd w:val="clear" w:color="auto" w:fill="F9FAFC"/>
-        <w:tabs>
-          <w:tab w:val="left" w:pos="916"/>
-          <w:tab w:val="left" w:pos="1832"/>
-          <w:tab w:val="left" w:pos="2748"/>
-          <w:tab w:val="left" w:pos="3664"/>
-          <w:tab w:val="left" w:pos="4580"/>
-          <w:tab w:val="left" w:pos="5496"/>
-          <w:tab w:val="left" w:pos="6412"/>
-          <w:tab w:val="left" w:pos="7328"/>
-          <w:tab w:val="left" w:pos="8244"/>
-          <w:tab w:val="left" w:pos="9160"/>
-          <w:tab w:val="left" w:pos="10076"/>
-          <w:tab w:val="left" w:pos="10992"/>
-          <w:tab w:val="left" w:pos="11908"/>
-          <w:tab w:val="left" w:pos="12824"/>
-          <w:tab w:val="left" w:pos="13740"/>
-          <w:tab w:val="left" w:pos="14656"/>
-        </w:tabs>
-        <w:spacing w:after="0" w:line="360" w:lineRule="auto"/>
-        <w:ind w:left="916"/>
-        <w:rPr>
-          <w:rFonts w:ascii="Verdana" w:eastAsia="Times New Roman" w:hAnsi="Verdana" w:cs="Courier New"/>
-          <w:color w:val="000000"/>
-          <w:sz w:val="24"/>
-          <w:szCs w:val="24"/>
-          <w:lang w:val="fr-FR"/>
-        </w:rPr>
-      </w:pPr>
-      <w:r>
-        <w:rPr>
-          <w:rFonts w:ascii="Verdana" w:eastAsia="Times New Roman" w:hAnsi="Verdana" w:cs="Courier New"/>
-          <w:color w:val="000000"/>
-          <w:sz w:val="24"/>
-          <w:szCs w:val="24"/>
-          <w:lang w:val="fr-FR"/>
-        </w:rPr>
-        <w:t>.  Le ou les bits de stop</w:t>
-      </w:r>
-    </w:p>
-    <w:p>
-      <w:pPr>
-        <w:pStyle w:val="ListParagraph"/>
-        <w:shd w:val="clear" w:color="auto" w:fill="F9FAFC"/>
-        <w:tabs>
-          <w:tab w:val="left" w:pos="916"/>
-          <w:tab w:val="left" w:pos="1832"/>
-          <w:tab w:val="left" w:pos="2748"/>
-          <w:tab w:val="left" w:pos="3664"/>
-          <w:tab w:val="left" w:pos="4580"/>
-          <w:tab w:val="left" w:pos="5496"/>
-          <w:tab w:val="left" w:pos="6412"/>
-          <w:tab w:val="left" w:pos="7328"/>
-          <w:tab w:val="left" w:pos="8244"/>
-          <w:tab w:val="left" w:pos="9160"/>
-          <w:tab w:val="left" w:pos="10076"/>
-          <w:tab w:val="left" w:pos="10992"/>
-          <w:tab w:val="left" w:pos="11908"/>
-          <w:tab w:val="left" w:pos="12824"/>
-          <w:tab w:val="left" w:pos="13740"/>
-          <w:tab w:val="left" w:pos="14656"/>
-        </w:tabs>
-        <w:spacing w:after="0" w:line="360" w:lineRule="auto"/>
-        <w:ind w:left="916"/>
-        <w:rPr>
-          <w:rFonts w:ascii="Verdana" w:eastAsia="Times New Roman" w:hAnsi="Verdana" w:cs="Courier New"/>
-          <w:color w:val="000000"/>
-          <w:sz w:val="24"/>
-          <w:szCs w:val="24"/>
-          <w:lang w:val="fr-FR"/>
-        </w:rPr>
-      </w:pPr>
-      <w:r>
-        <w:rPr>
-          <w:rFonts w:ascii="Verdana" w:eastAsia="Times New Roman" w:hAnsi="Verdana" w:cs="Courier New"/>
-          <w:color w:val="000000"/>
-          <w:sz w:val="24"/>
-          <w:szCs w:val="24"/>
-          <w:lang w:val="fr-FR"/>
+        <w:numPr>
+          <w:ilvl w:val="3"/>
+          <w:numId w:val="2"/>
+        </w:numPr>
+        <w:spacing w:line="360" w:lineRule="auto"/>
+        <w:rPr>
+          <w:rFonts w:ascii="Verdana" w:hAnsi="Verdana"/>
+          <w:sz w:val="24"/>
+          <w:szCs w:val="24"/>
+          <w:lang w:val="fr-FR"/>
+        </w:rPr>
+      </w:pPr>
+      <w:r>
+        <w:rPr>
+          <w:rFonts w:ascii="Verdana" w:hAnsi="Verdana"/>
+          <w:sz w:val="24"/>
+          <w:szCs w:val="24"/>
+          <w:lang w:val="fr-FR"/>
+        </w:rPr>
+        <w:t>Le débit de la connexion (en Bauds)</w:t>
+      </w:r>
+    </w:p>
+    <w:p>
+      <w:pPr>
+        <w:pStyle w:val="ListParagraph"/>
+        <w:numPr>
+          <w:ilvl w:val="3"/>
+          <w:numId w:val="2"/>
+        </w:numPr>
+        <w:spacing w:line="360" w:lineRule="auto"/>
+        <w:rPr>
+          <w:rFonts w:ascii="Verdana" w:hAnsi="Verdana"/>
+          <w:sz w:val="24"/>
+          <w:szCs w:val="24"/>
+          <w:lang w:val="fr-FR"/>
+        </w:rPr>
+      </w:pPr>
+      <w:r>
+        <w:rPr>
+          <w:rFonts w:ascii="Verdana" w:hAnsi="Verdana"/>
+          <w:sz w:val="24"/>
+          <w:szCs w:val="24"/>
+          <w:lang w:val="fr-FR"/>
+        </w:rPr>
+        <w:t xml:space="preserve">Le nombre de bits de données </w:t>
+      </w:r>
+    </w:p>
+    <w:p>
+      <w:pPr>
+        <w:pStyle w:val="ListParagraph"/>
+        <w:numPr>
+          <w:ilvl w:val="3"/>
+          <w:numId w:val="2"/>
+        </w:numPr>
+        <w:spacing w:line="360" w:lineRule="auto"/>
+        <w:rPr>
+          <w:rFonts w:ascii="Verdana" w:hAnsi="Verdana"/>
+          <w:sz w:val="24"/>
+          <w:szCs w:val="24"/>
+          <w:lang w:val="fr-FR"/>
+        </w:rPr>
+      </w:pPr>
+      <w:r>
+        <w:rPr>
+          <w:rFonts w:ascii="Verdana" w:hAnsi="Verdana"/>
+          <w:sz w:val="24"/>
+          <w:szCs w:val="24"/>
+          <w:lang w:val="fr-FR"/>
+        </w:rPr>
+        <w:t>Le ou les bits stop</w:t>
+      </w:r>
+    </w:p>
+    <w:p>
+      <w:pPr>
+        <w:pStyle w:val="ListParagraph"/>
+        <w:numPr>
+          <w:ilvl w:val="3"/>
+          <w:numId w:val="2"/>
+        </w:numPr>
+        <w:spacing w:line="360" w:lineRule="auto"/>
+        <w:rPr>
+          <w:rFonts w:ascii="Verdana" w:hAnsi="Verdana"/>
+          <w:sz w:val="24"/>
+          <w:szCs w:val="24"/>
+          <w:lang w:val="fr-FR"/>
+        </w:rPr>
+      </w:pPr>
+      <w:r>
+        <w:rPr>
+          <w:rFonts w:ascii="Verdana" w:hAnsi="Verdana"/>
+          <w:sz w:val="24"/>
+          <w:szCs w:val="24"/>
+          <w:lang w:val="fr-FR"/>
+        </w:rPr>
+        <w:t>La présence d’un bit de parité</w:t>
+      </w:r>
+    </w:p>
+    <w:p>
+      <w:pPr>
+        <w:pStyle w:val="ListParagraph"/>
+        <w:spacing w:line="360" w:lineRule="auto"/>
+        <w:ind w:left="1800"/>
+        <w:rPr>
+          <w:rFonts w:ascii="Verdana" w:hAnsi="Verdana"/>
+          <w:sz w:val="24"/>
+          <w:szCs w:val="24"/>
+          <w:lang w:val="fr-FR"/>
+        </w:rPr>
+      </w:pPr>
+    </w:p>
+    <w:p>
+      <w:pPr>
+        <w:pStyle w:val="ListParagraph"/>
+        <w:numPr>
+          <w:ilvl w:val="0"/>
+          <w:numId w:val="16"/>
+        </w:numPr>
+        <w:spacing w:line="360" w:lineRule="auto"/>
+        <w:rPr>
+          <w:rFonts w:ascii="Verdana" w:hAnsi="Verdana"/>
+          <w:sz w:val="24"/>
+          <w:szCs w:val="24"/>
+          <w:lang w:val="fr-FR"/>
+        </w:rPr>
+      </w:pPr>
+      <w:r>
+        <w:rPr>
+          <w:rFonts w:ascii="Verdana" w:hAnsi="Verdana"/>
+          <w:sz w:val="24"/>
+          <w:szCs w:val="24"/>
+          <w:lang w:val="fr-FR"/>
+        </w:rPr>
+        <w:t>Traitement des données sous formes d’octets</w:t>
+      </w:r>
+    </w:p>
+    <w:p>
+      <w:pPr>
+        <w:pStyle w:val="ListParagraph"/>
+        <w:spacing w:line="360" w:lineRule="auto"/>
+        <w:ind w:left="1800"/>
+        <w:rPr>
+          <w:rFonts w:ascii="Verdana" w:hAnsi="Verdana"/>
+          <w:sz w:val="24"/>
+          <w:szCs w:val="24"/>
+          <w:lang w:val="fr-FR"/>
+        </w:rPr>
+      </w:pPr>
+      <w:r>
+        <w:rPr>
+          <w:rFonts w:ascii="Verdana" w:hAnsi="Verdana"/>
+          <w:sz w:val="24"/>
+          <w:szCs w:val="24"/>
+          <w:lang w:val="fr-FR"/>
+        </w:rPr>
+        <w:t>Créer un flux d’écriture sur le port de communication choisi avec la variable ‘outputStream’ qui permet d’envoyer un message sur ce port.</w:t>
+      </w:r>
+    </w:p>
+    <w:p>
+      <w:pPr>
+        <w:pStyle w:val="ListParagraph"/>
+        <w:spacing w:line="360" w:lineRule="auto"/>
+        <w:ind w:left="1800"/>
+        <w:rPr>
+          <w:rFonts w:ascii="Verdana" w:hAnsi="Verdana"/>
+          <w:sz w:val="24"/>
+          <w:szCs w:val="24"/>
+          <w:lang w:val="fr-FR"/>
+        </w:rPr>
+      </w:pPr>
+      <w:r>
+        <w:rPr>
+          <w:rFonts w:ascii="Verdana" w:hAnsi="Verdana"/>
+          <w:noProof/>
+          <w:sz w:val="24"/>
+          <w:szCs w:val="24"/>
         </w:rPr>
         <w:lastRenderedPageBreak/>
-        <w:t>.  La présence d’un bit de parité</w:t>
-      </w:r>
-    </w:p>
-    <w:p>
-      <w:pPr>
-        <w:shd w:val="clear" w:color="auto" w:fill="F9FAFC"/>
-        <w:tabs>
-          <w:tab w:val="left" w:pos="916"/>
-          <w:tab w:val="left" w:pos="1832"/>
-          <w:tab w:val="left" w:pos="2748"/>
-          <w:tab w:val="left" w:pos="3664"/>
-          <w:tab w:val="left" w:pos="4580"/>
-          <w:tab w:val="left" w:pos="5496"/>
-          <w:tab w:val="left" w:pos="6412"/>
-          <w:tab w:val="left" w:pos="7328"/>
-          <w:tab w:val="left" w:pos="8244"/>
-          <w:tab w:val="left" w:pos="9160"/>
-          <w:tab w:val="left" w:pos="10076"/>
-          <w:tab w:val="left" w:pos="10992"/>
-          <w:tab w:val="left" w:pos="11908"/>
-          <w:tab w:val="left" w:pos="12824"/>
-          <w:tab w:val="left" w:pos="13740"/>
-          <w:tab w:val="left" w:pos="14656"/>
-        </w:tabs>
-        <w:spacing w:after="0" w:line="360" w:lineRule="auto"/>
-        <w:ind w:left="720"/>
-        <w:rPr>
-          <w:rFonts w:ascii="Verdana" w:eastAsia="Times New Roman" w:hAnsi="Verdana" w:cs="Courier New"/>
-          <w:color w:val="000000"/>
-          <w:sz w:val="24"/>
-          <w:szCs w:val="24"/>
-          <w:lang w:val="fr-FR"/>
-        </w:rPr>
-      </w:pPr>
+        <w:drawing>
+          <wp:inline distT="0" distB="0" distL="0" distR="0">
+            <wp:extent cx="5023485" cy="2399030"/>
+            <wp:effectExtent l="19050" t="0" r="5715" b="0"/>
+            <wp:docPr id="14" name="Picture 9"/>
+            <wp:cNvGraphicFramePr>
+              <a:graphicFrameLocks xmlns:a="http://schemas.openxmlformats.org/drawingml/2006/main" noChangeAspect="1"/>
+            </wp:cNvGraphicFramePr>
+            <a:graphic xmlns:a="http://schemas.openxmlformats.org/drawingml/2006/main">
+              <a:graphicData uri="http://schemas.openxmlformats.org/drawingml/2006/picture">
+                <pic:pic xmlns:pic="http://schemas.openxmlformats.org/drawingml/2006/picture">
+                  <pic:nvPicPr>
+                    <pic:cNvPr id="0" name="Picture 9"/>
+                    <pic:cNvPicPr>
+                      <a:picLocks noChangeAspect="1" noChangeArrowheads="1"/>
+                    </pic:cNvPicPr>
+                  </pic:nvPicPr>
+                  <pic:blipFill>
+                    <a:blip r:embed="rId12"/>
+                    <a:srcRect/>
+                    <a:stretch>
+                      <a:fillRect/>
+                    </a:stretch>
+                  </pic:blipFill>
+                  <pic:spPr bwMode="auto">
+                    <a:xfrm>
+                      <a:off x="0" y="0"/>
+                      <a:ext cx="5023485" cy="2399030"/>
+                    </a:xfrm>
+                    <a:prstGeom prst="rect">
+                      <a:avLst/>
+                    </a:prstGeom>
+                    <a:noFill/>
+                    <a:ln w="9525">
+                      <a:noFill/>
+                      <a:miter lim="800000"/>
+                      <a:headEnd/>
+                      <a:tailEnd/>
+                    </a:ln>
+                  </pic:spPr>
+                </pic:pic>
+              </a:graphicData>
+            </a:graphic>
+          </wp:inline>
+        </w:drawing>
+      </w:r>
+    </w:p>
+    <w:p>
+      <w:pPr>
+        <w:pStyle w:val="ListParagraph"/>
+        <w:spacing w:line="360" w:lineRule="auto"/>
+        <w:ind w:left="1800"/>
+        <w:rPr>
+          <w:rFonts w:ascii="Verdana" w:hAnsi="Verdana"/>
+          <w:sz w:val="24"/>
+          <w:szCs w:val="24"/>
+          <w:lang w:val="fr-FR"/>
+        </w:rPr>
+      </w:pPr>
+      <w:r>
+        <w:rPr>
+          <w:rFonts w:ascii="Verdana" w:hAnsi="Verdana"/>
+          <w:sz w:val="24"/>
+          <w:szCs w:val="24"/>
+          <w:lang w:val="fr-FR"/>
+        </w:rPr>
+        <w:t>(*) La méthode flush() vide le tampon en forçant l’écriture effective des caractères présents dans ce dernier.</w:t>
+      </w:r>
+    </w:p>
+    <w:p>
+      <w:pPr>
+        <w:pStyle w:val="ListParagraph"/>
+        <w:spacing w:line="360" w:lineRule="auto"/>
+        <w:ind w:left="1800"/>
+        <w:rPr>
+          <w:rFonts w:ascii="Verdana" w:hAnsi="Verdana"/>
+          <w:sz w:val="24"/>
+          <w:szCs w:val="24"/>
+          <w:lang w:val="fr-FR"/>
+        </w:rPr>
+      </w:pPr>
+      <w:r>
+        <w:rPr>
+          <w:rFonts w:ascii="Verdana" w:hAnsi="Verdana"/>
+          <w:sz w:val="24"/>
+          <w:szCs w:val="24"/>
+          <w:lang w:val="fr-FR"/>
+        </w:rPr>
+        <w:t xml:space="preserve"> </w:t>
+      </w:r>
+    </w:p>
+    <w:p>
+      <w:pPr>
+        <w:pStyle w:val="ListParagraph"/>
+        <w:spacing w:line="360" w:lineRule="auto"/>
+        <w:ind w:left="1800"/>
+        <w:rPr>
+          <w:rFonts w:ascii="Verdana" w:hAnsi="Verdana"/>
+          <w:sz w:val="24"/>
+          <w:szCs w:val="24"/>
+          <w:lang w:val="fr-FR"/>
+        </w:rPr>
+      </w:pPr>
+      <w:r>
+        <w:rPr>
+          <w:rFonts w:ascii="Verdana" w:hAnsi="Verdana"/>
+          <w:sz w:val="24"/>
+          <w:szCs w:val="24"/>
+          <w:lang w:val="fr-FR"/>
+        </w:rPr>
+        <w:t>Un flux de lecture sur le même port est crée à travers la variable ‘inputStream’ permettant de lire les données</w:t>
+      </w:r>
+      <w:r>
+        <w:rPr>
+          <w:rFonts w:ascii="Verdana" w:hAnsi="Verdana"/>
+          <w:sz w:val="24"/>
+          <w:szCs w:val="24"/>
+          <w:lang w:val="fr-FR"/>
+        </w:rPr>
+        <w:t>.</w:t>
+      </w:r>
+    </w:p>
+    <w:p>
+      <w:pPr>
+        <w:pStyle w:val="ListParagraph"/>
+        <w:spacing w:line="360" w:lineRule="auto"/>
+        <w:ind w:left="1800"/>
+        <w:rPr>
+          <w:rFonts w:ascii="Verdana" w:hAnsi="Verdana"/>
+          <w:sz w:val="24"/>
+          <w:szCs w:val="24"/>
+          <w:lang w:val="fr-FR"/>
+        </w:rPr>
+      </w:pPr>
+      <w:r>
+        <w:rPr>
+          <w:rFonts w:ascii="Verdana" w:hAnsi="Verdana"/>
+          <w:noProof/>
+          <w:sz w:val="24"/>
+          <w:szCs w:val="24"/>
+        </w:rPr>
+        <w:drawing>
+          <wp:inline distT="0" distB="0" distL="0" distR="0">
+            <wp:extent cx="3705225" cy="866775"/>
+            <wp:effectExtent l="19050" t="0" r="9525" b="0"/>
+            <wp:docPr id="15" name="Picture 12"/>
+            <wp:cNvGraphicFramePr>
+              <a:graphicFrameLocks xmlns:a="http://schemas.openxmlformats.org/drawingml/2006/main" noChangeAspect="1"/>
+            </wp:cNvGraphicFramePr>
+            <a:graphic xmlns:a="http://schemas.openxmlformats.org/drawingml/2006/main">
+              <a:graphicData uri="http://schemas.openxmlformats.org/drawingml/2006/picture">
+                <pic:pic xmlns:pic="http://schemas.openxmlformats.org/drawingml/2006/picture">
+                  <pic:nvPicPr>
+                    <pic:cNvPr id="0" name="Picture 12"/>
+                    <pic:cNvPicPr>
+                      <a:picLocks noChangeAspect="1" noChangeArrowheads="1"/>
+                    </pic:cNvPicPr>
+                  </pic:nvPicPr>
+                  <pic:blipFill>
+                    <a:blip r:embed="rId13"/>
+                    <a:srcRect/>
+                    <a:stretch>
+                      <a:fillRect/>
+                    </a:stretch>
+                  </pic:blipFill>
+                  <pic:spPr bwMode="auto">
+                    <a:xfrm>
+                      <a:off x="0" y="0"/>
+                      <a:ext cx="3705225" cy="866775"/>
+                    </a:xfrm>
+                    <a:prstGeom prst="rect">
+                      <a:avLst/>
+                    </a:prstGeom>
+                    <a:noFill/>
+                    <a:ln w="9525">
+                      <a:noFill/>
+                      <a:miter lim="800000"/>
+                      <a:headEnd/>
+                      <a:tailEnd/>
+                    </a:ln>
+                  </pic:spPr>
+                </pic:pic>
+              </a:graphicData>
+            </a:graphic>
+          </wp:inline>
+        </w:drawing>
+      </w:r>
+      <w:r>
+        <w:rPr>
+          <w:rFonts w:ascii="Verdana" w:hAnsi="Verdana"/>
+          <w:sz w:val="24"/>
+          <w:szCs w:val="24"/>
+          <w:lang w:val="fr-FR"/>
+        </w:rPr>
+        <w:t xml:space="preserve"> </w:t>
+      </w:r>
+    </w:p>
+    <w:p>
+      <w:pPr>
+        <w:pStyle w:val="ListParagraph"/>
+        <w:numPr>
+          <w:ilvl w:val="0"/>
+          <w:numId w:val="16"/>
+        </w:numPr>
+        <w:spacing w:line="360" w:lineRule="auto"/>
+        <w:rPr>
+          <w:rFonts w:ascii="Verdana" w:hAnsi="Verdana"/>
+          <w:sz w:val="24"/>
+          <w:szCs w:val="24"/>
+          <w:lang w:val="fr-FR"/>
+        </w:rPr>
+      </w:pPr>
+      <w:r>
+        <w:rPr>
+          <w:rFonts w:ascii="Verdana" w:hAnsi="Verdana"/>
+          <w:sz w:val="24"/>
+          <w:szCs w:val="24"/>
+          <w:lang w:val="fr-FR"/>
+        </w:rPr>
+        <w:t>Ajouter un événement Listener au port de communication</w:t>
+      </w:r>
+    </w:p>
+    <w:p>
+      <w:pPr>
+        <w:pStyle w:val="ListParagraph"/>
+        <w:spacing w:line="360" w:lineRule="auto"/>
+        <w:ind w:left="1800"/>
+        <w:rPr>
+          <w:rFonts w:ascii="Verdana" w:hAnsi="Verdana"/>
+          <w:sz w:val="24"/>
+          <w:szCs w:val="24"/>
+          <w:lang w:val="fr-FR"/>
+        </w:rPr>
+      </w:pPr>
+      <w:r>
+        <w:rPr>
+          <w:rFonts w:ascii="Verdana" w:hAnsi="Verdana"/>
+          <w:noProof/>
+          <w:sz w:val="24"/>
+          <w:szCs w:val="24"/>
+        </w:rPr>
+        <w:drawing>
+          <wp:inline distT="0" distB="0" distL="0" distR="0">
+            <wp:extent cx="3752850" cy="1056640"/>
+            <wp:effectExtent l="19050" t="0" r="0" b="0"/>
+            <wp:docPr id="16" name="Picture 15"/>
+            <wp:cNvGraphicFramePr>
+              <a:graphicFrameLocks xmlns:a="http://schemas.openxmlformats.org/drawingml/2006/main" noChangeAspect="1"/>
+            </wp:cNvGraphicFramePr>
+            <a:graphic xmlns:a="http://schemas.openxmlformats.org/drawingml/2006/main">
+              <a:graphicData uri="http://schemas.openxmlformats.org/drawingml/2006/picture">
+                <pic:pic xmlns:pic="http://schemas.openxmlformats.org/drawingml/2006/picture">
+                  <pic:nvPicPr>
+                    <pic:cNvPr id="0" name="Picture 15"/>
+                    <pic:cNvPicPr>
+                      <a:picLocks noChangeAspect="1" noChangeArrowheads="1"/>
+                    </pic:cNvPicPr>
+                  </pic:nvPicPr>
+                  <pic:blipFill>
+                    <a:blip r:embed="rId14"/>
+                    <a:srcRect/>
+                    <a:stretch>
+                      <a:fillRect/>
+                    </a:stretch>
+                  </pic:blipFill>
+                  <pic:spPr bwMode="auto">
+                    <a:xfrm>
+                      <a:off x="0" y="0"/>
+                      <a:ext cx="3752850" cy="1056640"/>
+                    </a:xfrm>
+                    <a:prstGeom prst="rect">
+                      <a:avLst/>
+                    </a:prstGeom>
+                    <a:noFill/>
+                    <a:ln w="9525">
+                      <a:noFill/>
+                      <a:miter lim="800000"/>
+                      <a:headEnd/>
+                      <a:tailEnd/>
+                    </a:ln>
+                  </pic:spPr>
+                </pic:pic>
+              </a:graphicData>
+            </a:graphic>
+          </wp:inline>
+        </w:drawing>
+      </w:r>
+    </w:p>
+    <w:p>
+      <w:pPr>
+        <w:pStyle w:val="ListParagraph"/>
+        <w:spacing w:line="360" w:lineRule="auto"/>
+        <w:ind w:left="1800"/>
+        <w:rPr>
+          <w:rFonts w:ascii="Verdana" w:hAnsi="Verdana"/>
+          <w:sz w:val="24"/>
+          <w:szCs w:val="24"/>
+          <w:lang w:val="fr-FR"/>
+        </w:rPr>
+      </w:pPr>
+      <w:r>
+        <w:rPr>
+          <w:rFonts w:ascii="Verdana" w:hAnsi="Verdana"/>
+          <w:sz w:val="24"/>
+          <w:szCs w:val="24"/>
+          <w:lang w:val="fr-FR"/>
+        </w:rPr>
+        <w:t xml:space="preserve">Un port ne peut </w:t>
+      </w:r>
+      <w:r>
+        <w:rPr>
+          <w:rFonts w:ascii="Verdana" w:hAnsi="Verdana"/>
+          <w:sz w:val="24"/>
+          <w:szCs w:val="24"/>
+          <w:lang w:val="fr-FR"/>
+        </w:rPr>
+        <w:t>accepter</w:t>
+      </w:r>
+      <w:r>
+        <w:rPr>
+          <w:rFonts w:ascii="Verdana" w:hAnsi="Verdana"/>
+          <w:sz w:val="24"/>
+          <w:szCs w:val="24"/>
+          <w:lang w:val="fr-FR"/>
+        </w:rPr>
+        <w:t xml:space="preserve"> qu’un Listener.</w:t>
+      </w:r>
+    </w:p>
+    <w:p>
+      <w:pPr>
+        <w:pStyle w:val="ListParagraph"/>
+        <w:spacing w:line="360" w:lineRule="auto"/>
+        <w:ind w:left="1800"/>
+        <w:rPr>
+          <w:rFonts w:ascii="Verdana" w:hAnsi="Verdana"/>
+          <w:sz w:val="24"/>
+          <w:szCs w:val="24"/>
+          <w:lang w:val="fr-FR"/>
+        </w:rPr>
+      </w:pPr>
+      <w:r>
+        <w:rPr>
+          <w:rFonts w:ascii="Verdana" w:hAnsi="Verdana"/>
+          <w:sz w:val="24"/>
+          <w:szCs w:val="24"/>
+          <w:lang w:val="fr-FR"/>
+        </w:rPr>
+        <w:t xml:space="preserve">Les ports séries disposent de toutes une batterie d’événements. Une gestion classique de ces événements s’opère par utilisation d’une structure switch et des attributs statiques de la classe </w:t>
+      </w:r>
+      <w:r>
+        <w:rPr>
+          <w:rFonts w:ascii="Verdana" w:hAnsi="Verdana"/>
+          <w:sz w:val="24"/>
+          <w:szCs w:val="24"/>
+          <w:lang w:val="fr-FR"/>
+        </w:rPr>
+        <w:t>SerialPortEvent.</w:t>
+      </w:r>
     </w:p>
     <w:sectPr>
       <w:pgSz w:w="12240" w:h="15840"/>
@@ -6551,7 +5909,7 @@
   <w:abstractNum w:abstractNumId="5">
     <w:nsid w:val="1F937D1E"/>
     <w:multiLevelType w:val="hybridMultilevel"/>
-    <w:tmpl w:val="15A4B7C8"/>
+    <w:tmpl w:val="2048C810"/>
     <w:lvl w:ilvl="0" w:tplc="DD86FC92">
       <w:start w:val="1"/>
       <w:numFmt w:val="decimal"/>
@@ -6564,40 +5922,40 @@
         <w:rFonts w:ascii="Verdana" w:eastAsiaTheme="minorHAnsi" w:hAnsi="Verdana" w:cstheme="minorBidi"/>
       </w:rPr>
     </w:lvl>
-    <w:lvl w:ilvl="1" w:tplc="04090005">
+    <w:lvl w:ilvl="1" w:tplc="DD86FC92">
+      <w:start w:val="1"/>
+      <w:numFmt w:val="decimal"/>
+      <w:lvlText w:val="%2-"/>
+      <w:lvlJc w:val="left"/>
+      <w:pPr>
+        <w:ind w:left="1440" w:hanging="360"/>
+      </w:pPr>
+      <w:rPr>
+        <w:rFonts w:ascii="Verdana" w:eastAsiaTheme="minorHAnsi" w:hAnsi="Verdana" w:cstheme="minorBidi" w:hint="default"/>
+      </w:rPr>
+    </w:lvl>
+    <w:lvl w:ilvl="2" w:tplc="04090005">
       <w:start w:val="1"/>
       <w:numFmt w:val="bullet"/>
       <w:lvlText w:val=""/>
       <w:lvlJc w:val="left"/>
       <w:pPr>
-        <w:ind w:left="1440" w:hanging="360"/>
+        <w:ind w:left="2160" w:hanging="360"/>
       </w:pPr>
       <w:rPr>
         <w:rFonts w:ascii="Wingdings" w:hAnsi="Wingdings" w:hint="default"/>
       </w:rPr>
     </w:lvl>
-    <w:lvl w:ilvl="2" w:tplc="04090005">
-      <w:start w:val="1"/>
-      <w:numFmt w:val="bullet"/>
-      <w:lvlText w:val=""/>
-      <w:lvlJc w:val="left"/>
-      <w:pPr>
-        <w:ind w:left="2160" w:hanging="360"/>
-      </w:pPr>
-      <w:rPr>
-        <w:rFonts w:ascii="Wingdings" w:hAnsi="Wingdings" w:hint="default"/>
-      </w:rPr>
-    </w:lvl>
-    <w:lvl w:ilvl="3" w:tplc="04090001" w:tentative="1">
-      <w:start w:val="1"/>
-      <w:numFmt w:val="bullet"/>
-      <w:lvlText w:val=""/>
+    <w:lvl w:ilvl="3" w:tplc="4AAC077E">
+      <w:start w:val="1"/>
+      <w:numFmt w:val="decimal"/>
+      <w:lvlText w:val="%4."/>
       <w:lvlJc w:val="left"/>
       <w:pPr>
         <w:ind w:left="2880" w:hanging="360"/>
       </w:pPr>
       <w:rPr>
-        <w:rFonts w:ascii="Symbol" w:hAnsi="Symbol" w:hint="default"/>
+        <w:rFonts w:hint="default"/>
       </w:rPr>
     </w:lvl>
     <w:lvl w:ilvl="4" w:tplc="04090003" w:tentative="1">
@@ -6953,6 +6311,119 @@
     </w:lvl>
   </w:abstractNum>
   <w:abstractNum w:abstractNumId="9">
+    <w:nsid w:val="432C28BD"/>
+    <w:multiLevelType w:val="hybridMultilevel"/>
+    <w:tmpl w:val="E4F2A964"/>
+    <w:lvl w:ilvl="0" w:tplc="04090001">
+      <w:start w:val="1"/>
+      <w:numFmt w:val="bullet"/>
+      <w:lvlText w:val=""/>
+      <w:lvlJc w:val="left"/>
+      <w:pPr>
+        <w:ind w:left="1800" w:hanging="360"/>
+      </w:pPr>
+      <w:rPr>
+        <w:rFonts w:ascii="Symbol" w:hAnsi="Symbol" w:hint="default"/>
+      </w:rPr>
+    </w:lvl>
+    <w:lvl w:ilvl="1" w:tplc="04090003">
+      <w:start w:val="1"/>
+      <w:numFmt w:val="bullet"/>
+      <w:lvlText w:val="o"/>
+      <w:lvlJc w:val="left"/>
+      <w:pPr>
+        <w:ind w:left="2520" w:hanging="360"/>
+      </w:pPr>
+      <w:rPr>
+        <w:rFonts w:ascii="Courier New" w:hAnsi="Courier New" w:cs="Courier New" w:hint="default"/>
+      </w:rPr>
+    </w:lvl>
+    <w:lvl w:ilvl="2" w:tplc="04090005">
+      <w:start w:val="1"/>
+      <w:numFmt w:val="bullet"/>
+      <w:lvlText w:val=""/>
+      <w:lvlJc w:val="left"/>
+      <w:pPr>
+        <w:ind w:left="3240" w:hanging="360"/>
+      </w:pPr>
+      <w:rPr>
+        <w:rFonts w:ascii="Wingdings" w:hAnsi="Wingdings" w:hint="default"/>
+      </w:rPr>
+    </w:lvl>
+    <w:lvl w:ilvl="3" w:tplc="04090001" w:tentative="1">
+      <w:start w:val="1"/>
+      <w:numFmt w:val="bullet"/>
+      <w:lvlText w:val=""/>
+      <w:lvlJc w:val="left"/>
+      <w:pPr>
+        <w:ind w:left="3960" w:hanging="360"/>
+      </w:pPr>
+      <w:rPr>
+        <w:rFonts w:ascii="Symbol" w:hAnsi="Symbol" w:hint="default"/>
+      </w:rPr>
+    </w:lvl>
+    <w:lvl w:ilvl="4" w:tplc="04090003" w:tentative="1">
+      <w:start w:val="1"/>
+      <w:numFmt w:val="bullet"/>
+      <w:lvlText w:val="o"/>
+      <w:lvlJc w:val="left"/>
+      <w:pPr>
+        <w:ind w:left="4680" w:hanging="360"/>
+      </w:pPr>
+      <w:rPr>
+        <w:rFonts w:ascii="Courier New" w:hAnsi="Courier New" w:cs="Courier New" w:hint="default"/>
+      </w:rPr>
+    </w:lvl>
+    <w:lvl w:ilvl="5" w:tplc="04090005" w:tentative="1">
+      <w:start w:val="1"/>
+      <w:numFmt w:val="bullet"/>
+      <w:lvlText w:val=""/>
+      <w:lvlJc w:val="left"/>
+      <w:pPr>
+        <w:ind w:left="5400" w:hanging="360"/>
+      </w:pPr>
+      <w:rPr>
+        <w:rFonts w:ascii="Wingdings" w:hAnsi="Wingdings" w:hint="default"/>
+      </w:rPr>
+    </w:lvl>
+    <w:lvl w:ilvl="6" w:tplc="04090001" w:tentative="1">
+      <w:start w:val="1"/>
+      <w:numFmt w:val="bullet"/>
+      <w:lvlText w:val=""/>
+      <w:lvlJc w:val="left"/>
+      <w:pPr>
+        <w:ind w:left="6120" w:hanging="360"/>
+      </w:pPr>
+      <w:rPr>
+        <w:rFonts w:ascii="Symbol" w:hAnsi="Symbol" w:hint="default"/>
+      </w:rPr>
+    </w:lvl>
+    <w:lvl w:ilvl="7" w:tplc="04090003" w:tentative="1">
+      <w:start w:val="1"/>
+      <w:numFmt w:val="bullet"/>
+      <w:lvlText w:val="o"/>
+      <w:lvlJc w:val="left"/>
+      <w:pPr>
+        <w:ind w:left="6840" w:hanging="360"/>
+      </w:pPr>
+      <w:rPr>
+        <w:rFonts w:ascii="Courier New" w:hAnsi="Courier New" w:cs="Courier New" w:hint="default"/>
+      </w:rPr>
+    </w:lvl>
+    <w:lvl w:ilvl="8" w:tplc="04090005" w:tentative="1">
+      <w:start w:val="1"/>
+      <w:numFmt w:val="bullet"/>
+      <w:lvlText w:val=""/>
+      <w:lvlJc w:val="left"/>
+      <w:pPr>
+        <w:ind w:left="7560" w:hanging="360"/>
+      </w:pPr>
+      <w:rPr>
+        <w:rFonts w:ascii="Wingdings" w:hAnsi="Wingdings" w:hint="default"/>
+      </w:rPr>
+    </w:lvl>
+  </w:abstractNum>
+  <w:abstractNum w:abstractNumId="10">
     <w:nsid w:val="52BA6B92"/>
     <w:multiLevelType w:val="hybridMultilevel"/>
     <w:tmpl w:val="03B0F022"/>
@@ -7041,7 +6512,7 @@
       </w:pPr>
     </w:lvl>
   </w:abstractNum>
-  <w:abstractNum w:abstractNumId="10">
+  <w:abstractNum w:abstractNumId="11">
     <w:nsid w:val="5B4F3F40"/>
     <w:multiLevelType w:val="hybridMultilevel"/>
     <w:tmpl w:val="2FB8031A"/>
@@ -7130,7 +6601,7 @@
       </w:pPr>
     </w:lvl>
   </w:abstractNum>
-  <w:abstractNum w:abstractNumId="11">
+  <w:abstractNum w:abstractNumId="12">
     <w:nsid w:val="5EC56D4F"/>
     <w:multiLevelType w:val="multilevel"/>
     <w:tmpl w:val="99AE23CC"/>
@@ -7243,7 +6714,7 @@
       </w:rPr>
     </w:lvl>
   </w:abstractNum>
-  <w:abstractNum w:abstractNumId="12">
+  <w:abstractNum w:abstractNumId="13">
     <w:nsid w:val="67050518"/>
     <w:multiLevelType w:val="multilevel"/>
     <w:tmpl w:val="CF8A7A04"/>
@@ -7340,7 +6811,7 @@
       </w:pPr>
     </w:lvl>
   </w:abstractNum>
-  <w:abstractNum w:abstractNumId="13">
+  <w:abstractNum w:abstractNumId="14">
     <w:nsid w:val="7A8763C7"/>
     <w:multiLevelType w:val="hybridMultilevel"/>
     <w:tmpl w:val="C59EB04E"/>
@@ -7453,10 +6924,10 @@
       </w:rPr>
     </w:lvl>
   </w:abstractNum>
-  <w:abstractNum w:abstractNumId="14">
+  <w:abstractNum w:abstractNumId="15">
     <w:nsid w:val="7D836D15"/>
     <w:multiLevelType w:val="hybridMultilevel"/>
-    <w:tmpl w:val="BF04A2FC"/>
+    <w:tmpl w:val="2B8C1808"/>
     <w:lvl w:ilvl="0" w:tplc="D71A9514">
       <w:start w:val="2"/>
       <w:numFmt w:val="bullet"/>
@@ -7481,7 +6952,7 @@
         <w:rFonts w:ascii="Courier New" w:hAnsi="Courier New" w:cs="Courier New" w:hint="default"/>
       </w:rPr>
     </w:lvl>
-    <w:lvl w:ilvl="2" w:tplc="04090005" w:tentative="1">
+    <w:lvl w:ilvl="2" w:tplc="04090005">
       <w:start w:val="1"/>
       <w:numFmt w:val="bullet"/>
       <w:lvlText w:val=""/>
@@ -7493,7 +6964,7 @@
         <w:rFonts w:ascii="Wingdings" w:hAnsi="Wingdings" w:hint="default"/>
       </w:rPr>
     </w:lvl>
-    <w:lvl w:ilvl="3" w:tplc="04090001" w:tentative="1">
+    <w:lvl w:ilvl="3" w:tplc="04090001">
       <w:start w:val="1"/>
       <w:numFmt w:val="bullet"/>
       <w:lvlText w:val=""/>
@@ -7570,7 +7041,7 @@
     <w:abstractNumId w:val="6"/>
   </w:num>
   <w:num w:numId="2">
-    <w:abstractNumId w:val="14"/>
+    <w:abstractNumId w:val="15"/>
   </w:num>
   <w:num w:numId="3">
     <w:abstractNumId w:val="0"/>
@@ -7585,16 +7056,16 @@
     <w:abstractNumId w:val="4"/>
   </w:num>
   <w:num w:numId="7">
-    <w:abstractNumId w:val="12"/>
+    <w:abstractNumId w:val="13"/>
   </w:num>
   <w:num w:numId="8">
     <w:abstractNumId w:val="3"/>
   </w:num>
   <w:num w:numId="9">
-    <w:abstractNumId w:val="13"/>
+    <w:abstractNumId w:val="14"/>
   </w:num>
   <w:num w:numId="10">
-    <w:abstractNumId w:val="11"/>
+    <w:abstractNumId w:val="12"/>
   </w:num>
   <w:num w:numId="11">
     <w:abstractNumId w:val="5"/>
@@ -7606,9 +7077,12 @@
     <w:abstractNumId w:val="1"/>
   </w:num>
   <w:num w:numId="14">
+    <w:abstractNumId w:val="11"/>
+  </w:num>
+  <w:num w:numId="15">
     <w:abstractNumId w:val="10"/>
   </w:num>
-  <w:num w:numId="15">
+  <w:num w:numId="16">
     <w:abstractNumId w:val="9"/>
   </w:num>
 </w:numbering>

</xml_diff>

<commit_message>
Continuer avec les étapes d'un logiciel RFID
</commit_message>
<xml_diff>
--- a/RFID.docx
+++ b/RFID.docx
@@ -101,7 +101,27 @@
           <w:szCs w:val="24"/>
           <w:lang w:val="fr-FR"/>
         </w:rPr>
-        <w:t>La RFID (Radio Frenquency Identification), est une technologie permettant d’échanger les données par radio fréquence avec des objets à distance, dans le but de les identifier, de les tracer, de les localiser, d’y enregistrer des informations.</w:t>
+        <w:t xml:space="preserve">La RFID (Radio </w:t>
+      </w:r>
+      <w:proofErr w:type="spellStart"/>
+      <w:r>
+        <w:rPr>
+          <w:rFonts w:ascii="Verdana" w:hAnsi="Verdana"/>
+          <w:sz w:val="24"/>
+          <w:szCs w:val="24"/>
+          <w:lang w:val="fr-FR"/>
+        </w:rPr>
+        <w:t>Frenquency</w:t>
+      </w:r>
+      <w:proofErr w:type="spellEnd"/>
+      <w:r>
+        <w:rPr>
+          <w:rFonts w:ascii="Verdana" w:hAnsi="Verdana"/>
+          <w:sz w:val="24"/>
+          <w:szCs w:val="24"/>
+          <w:lang w:val="fr-FR"/>
+        </w:rPr>
+        <w:t xml:space="preserve"> Identification), est une technologie permettant d’échanger les données par radio fréquence avec des objets à distance, dans le but de les identifier, de les tracer, de les localiser, d’y enregistrer des informations.</w:t>
       </w:r>
     </w:p>
     <w:p>
@@ -156,7 +176,29 @@
           <w:szCs w:val="28"/>
           <w:lang w:val="fr-FR"/>
         </w:rPr>
-        <w:t xml:space="preserve">Histoire </w:t>
+        <w:t>Histo</w:t>
+      </w:r>
+      <w:r>
+        <w:rPr>
+          <w:rFonts w:ascii="Verdana" w:hAnsi="Verdana"/>
+          <w:b/>
+          <w:bCs/>
+          <w:sz w:val="28"/>
+          <w:szCs w:val="28"/>
+          <w:lang w:val="fr-FR"/>
+        </w:rPr>
+        <w:t>rique</w:t>
+      </w:r>
+      <w:r>
+        <w:rPr>
+          <w:rFonts w:ascii="Verdana" w:hAnsi="Verdana"/>
+          <w:b/>
+          <w:bCs/>
+          <w:sz w:val="28"/>
+          <w:szCs w:val="28"/>
+          <w:lang w:val="fr-FR"/>
+        </w:rPr>
+        <w:t xml:space="preserve"> </w:t>
       </w:r>
     </w:p>
     <w:p>
@@ -189,7 +231,27 @@
           <w:szCs w:val="24"/>
           <w:lang w:val="fr-FR"/>
         </w:rPr>
-        <w:t>La technologie RFID est issue de l’invention du radar faite lors de la seconde guerre mondiale. Son utilisation commerciale a commencé dans les années 70 pour identifier le bétail. L’une des applications les plus connues en France concerne le passage des péages autoroutiers sans s’arrêter. Dans le monde de l’industrie, l’utilisation de la RFID s’est largement répandue dans les années 80. A l’époque, les constructeurs automobiles ont commencé à l’utiliser pour identifier les carcasses des véhicules prêtes pour la cabine de peinture.</w:t>
+        <w:t xml:space="preserve">La technologie RFID est issue de l’invention du radar faite lors de la seconde guerre mondiale. Son utilisation commerciale a commencé dans les années 70 pour identifier le bétail. L’une des applications les plus connues en France concerne le passage des péages autoroutiers sans s’arrêter. Dans le monde de l’industrie, l’utilisation de la RFID s’est </w:t>
+      </w:r>
+      <w:proofErr w:type="gramStart"/>
+      <w:r>
+        <w:rPr>
+          <w:rFonts w:ascii="Verdana" w:hAnsi="Verdana"/>
+          <w:sz w:val="24"/>
+          <w:szCs w:val="24"/>
+          <w:lang w:val="fr-FR"/>
+        </w:rPr>
+        <w:t>largement</w:t>
+      </w:r>
+      <w:proofErr w:type="gramEnd"/>
+      <w:r>
+        <w:rPr>
+          <w:rFonts w:ascii="Verdana" w:hAnsi="Verdana"/>
+          <w:sz w:val="24"/>
+          <w:szCs w:val="24"/>
+          <w:lang w:val="fr-FR"/>
+        </w:rPr>
+        <w:t xml:space="preserve"> répandue dans les années 80. A l’époque, les constructeurs automobiles ont commencé à l’utiliser pour identifier les carcasses des véhicules prêtes pour la cabine de peinture.</w:t>
       </w:r>
     </w:p>
     <w:p>
@@ -361,7 +423,27 @@
           <w:szCs w:val="24"/>
           <w:lang w:val="fr-FR"/>
         </w:rPr>
-        <w:t>Le système RFID autrement dit l’identification par radio-fréquence est une technologie qui permet de mémoriser et de récupérer des informations à distance grâce à une étiquette qui émet des ondes radio.</w:t>
+        <w:t xml:space="preserve">Le système RFID autrement dit l’identification par </w:t>
+      </w:r>
+      <w:proofErr w:type="spellStart"/>
+      <w:r>
+        <w:rPr>
+          <w:rFonts w:ascii="Verdana" w:hAnsi="Verdana"/>
+          <w:sz w:val="24"/>
+          <w:szCs w:val="24"/>
+          <w:lang w:val="fr-FR"/>
+        </w:rPr>
+        <w:t>radio-fréquence</w:t>
+      </w:r>
+      <w:proofErr w:type="spellEnd"/>
+      <w:r>
+        <w:rPr>
+          <w:rFonts w:ascii="Verdana" w:hAnsi="Verdana"/>
+          <w:sz w:val="24"/>
+          <w:szCs w:val="24"/>
+          <w:lang w:val="fr-FR"/>
+        </w:rPr>
+        <w:t xml:space="preserve"> est une technologie qui permet de mémoriser et de récupérer des informations à distance grâce à une étiquette qui émet des ondes radio.</w:t>
       </w:r>
     </w:p>
     <w:p>
@@ -913,7 +995,27 @@
           <w:szCs w:val="24"/>
           <w:lang w:val="fr-FR"/>
         </w:rPr>
-        <w:t>Le NFC (Near Field Communication ou communication en champs proche) permet d’échanger des données sans contact et à courte portée (maximum 10 cm) entre 2 appareils équipés d’une puce NFC (terminaux mobiles, ordinateurs, diffuseurs de musique).</w:t>
+        <w:t>Le NFC (</w:t>
+      </w:r>
+      <w:proofErr w:type="spellStart"/>
+      <w:r>
+        <w:rPr>
+          <w:rFonts w:ascii="Verdana" w:hAnsi="Verdana"/>
+          <w:sz w:val="24"/>
+          <w:szCs w:val="24"/>
+          <w:lang w:val="fr-FR"/>
+        </w:rPr>
+        <w:t>Near</w:t>
+      </w:r>
+      <w:proofErr w:type="spellEnd"/>
+      <w:r>
+        <w:rPr>
+          <w:rFonts w:ascii="Verdana" w:hAnsi="Verdana"/>
+          <w:sz w:val="24"/>
+          <w:szCs w:val="24"/>
+          <w:lang w:val="fr-FR"/>
+        </w:rPr>
+        <w:t xml:space="preserve"> Field Communication ou communication en champs proche) permet d’échanger des données sans contact et à courte portée (maximum 10 cm) entre 2 appareils équipés d’une puce NFC (terminaux mobiles, ordinateurs, diffuseurs de musique).</w:t>
       </w:r>
     </w:p>
     <w:p>
@@ -1020,9 +1122,9 @@
       <w:r>
         <w:rPr>
           <w:rFonts w:ascii="Verdana" w:hAnsi="Verdana"/>
-          <w:sz w:val="24"/>
-          <w:szCs w:val="24"/>
-          <w:lang w:val="fr-FR"/>
+          <w:noProof/>
+          <w:sz w:val="24"/>
+          <w:szCs w:val="24"/>
         </w:rPr>
         <w:drawing>
           <wp:inline distT="0" distB="0" distL="0" distR="0">
@@ -1428,7 +1530,47 @@
           <w:szCs w:val="24"/>
           <w:lang w:val="fr-FR"/>
         </w:rPr>
-        <w:t xml:space="preserve">La mémoire d’un transpondeur comprend généralement une ROM (Read Only Memory), une RAM (Random Access Memory) ainsi qu’une mémoire programmable non volatile pour </w:t>
+        <w:t xml:space="preserve">La mémoire d’un transpondeur comprend généralement une ROM (Read </w:t>
+      </w:r>
+      <w:proofErr w:type="spellStart"/>
+      <w:r>
+        <w:rPr>
+          <w:rFonts w:ascii="Verdana" w:hAnsi="Verdana"/>
+          <w:sz w:val="24"/>
+          <w:szCs w:val="24"/>
+          <w:lang w:val="fr-FR"/>
+        </w:rPr>
+        <w:t>Only</w:t>
+      </w:r>
+      <w:proofErr w:type="spellEnd"/>
+      <w:r>
+        <w:rPr>
+          <w:rFonts w:ascii="Verdana" w:hAnsi="Verdana"/>
+          <w:sz w:val="24"/>
+          <w:szCs w:val="24"/>
+          <w:lang w:val="fr-FR"/>
+        </w:rPr>
+        <w:t xml:space="preserve"> Memory), une RAM (</w:t>
+      </w:r>
+      <w:proofErr w:type="spellStart"/>
+      <w:r>
+        <w:rPr>
+          <w:rFonts w:ascii="Verdana" w:hAnsi="Verdana"/>
+          <w:sz w:val="24"/>
+          <w:szCs w:val="24"/>
+          <w:lang w:val="fr-FR"/>
+        </w:rPr>
+        <w:t>Random</w:t>
+      </w:r>
+      <w:proofErr w:type="spellEnd"/>
+      <w:r>
+        <w:rPr>
+          <w:rFonts w:ascii="Verdana" w:hAnsi="Verdana"/>
+          <w:sz w:val="24"/>
+          <w:szCs w:val="24"/>
+          <w:lang w:val="fr-FR"/>
+        </w:rPr>
+        <w:t xml:space="preserve"> Access Memory) ainsi qu’une mémoire programmable non volatile pour </w:t>
       </w:r>
       <w:r>
         <w:rPr>
@@ -2032,7 +2174,27 @@
           <w:szCs w:val="24"/>
           <w:lang w:val="fr-FR"/>
         </w:rPr>
-        <w:t>Le nombre de tags lus simultanément (anti-collision)</w:t>
+        <w:t>Le nombre de tags lus simultanément (</w:t>
+      </w:r>
+      <w:proofErr w:type="spellStart"/>
+      <w:r>
+        <w:rPr>
+          <w:rFonts w:ascii="Verdana" w:hAnsi="Verdana"/>
+          <w:sz w:val="24"/>
+          <w:szCs w:val="24"/>
+          <w:lang w:val="fr-FR"/>
+        </w:rPr>
+        <w:t>anti-collision</w:t>
+      </w:r>
+      <w:proofErr w:type="spellEnd"/>
+      <w:r>
+        <w:rPr>
+          <w:rFonts w:ascii="Verdana" w:hAnsi="Verdana"/>
+          <w:sz w:val="24"/>
+          <w:szCs w:val="24"/>
+          <w:lang w:val="fr-FR"/>
+        </w:rPr>
+        <w:t>)</w:t>
       </w:r>
     </w:p>
     <w:p>
@@ -3356,7 +3518,27 @@
           <w:szCs w:val="24"/>
           <w:lang w:val="fr-FR"/>
         </w:rPr>
-        <w:t>TTF (Tag Talks First) : dans ce mode, le tag annonce sa présence à son arrivée dans le champ d’un lecteur. Ce mode peut poser des conflits lorsque plusieurs tags annoncent leur présence simultanément.</w:t>
+        <w:t xml:space="preserve">TTF (Tag </w:t>
+      </w:r>
+      <w:proofErr w:type="spellStart"/>
+      <w:r>
+        <w:rPr>
+          <w:rFonts w:ascii="Verdana" w:hAnsi="Verdana"/>
+          <w:sz w:val="24"/>
+          <w:szCs w:val="24"/>
+          <w:lang w:val="fr-FR"/>
+        </w:rPr>
+        <w:t>Talks</w:t>
+      </w:r>
+      <w:proofErr w:type="spellEnd"/>
+      <w:r>
+        <w:rPr>
+          <w:rFonts w:ascii="Verdana" w:hAnsi="Verdana"/>
+          <w:sz w:val="24"/>
+          <w:szCs w:val="24"/>
+          <w:lang w:val="fr-FR"/>
+        </w:rPr>
+        <w:t xml:space="preserve"> First) : dans ce mode, le tag annonce sa présence à son arrivée dans le champ d’un lecteur. Ce mode peut poser des conflits lorsque plusieurs tags annoncent leur présence simultanément.</w:t>
       </w:r>
     </w:p>
     <w:p>
@@ -3394,7 +3576,27 @@
           <w:szCs w:val="24"/>
           <w:lang w:val="fr-FR"/>
         </w:rPr>
-        <w:t>RTF (Reader Talks First) : dans ce mode, le lecteur interroge constamment son environnement afin de détecter la présence de nouveaux arrivants. Une requête est propagée régulièrement et, lorsqu’un transpondeur entre dans le champ et est capable de répondre, il renvoie une réponse annonçant sa présence.</w:t>
+        <w:t xml:space="preserve">RTF (Reader </w:t>
+      </w:r>
+      <w:proofErr w:type="spellStart"/>
+      <w:r>
+        <w:rPr>
+          <w:rFonts w:ascii="Verdana" w:hAnsi="Verdana"/>
+          <w:sz w:val="24"/>
+          <w:szCs w:val="24"/>
+          <w:lang w:val="fr-FR"/>
+        </w:rPr>
+        <w:t>Talks</w:t>
+      </w:r>
+      <w:proofErr w:type="spellEnd"/>
+      <w:r>
+        <w:rPr>
+          <w:rFonts w:ascii="Verdana" w:hAnsi="Verdana"/>
+          <w:sz w:val="24"/>
+          <w:szCs w:val="24"/>
+          <w:lang w:val="fr-FR"/>
+        </w:rPr>
+        <w:t xml:space="preserve"> First) : dans ce mode, le lecteur interroge constamment son environnement afin de détecter la présence de nouveaux arrivants. Une requête est propagée régulièrement et, lorsqu’un transpondeur entre dans le champ et est capable de répondre, il renvoie une réponse annonçant sa présence.</w:t>
       </w:r>
     </w:p>
     <w:p>
@@ -3576,7 +3778,47 @@
           <w:szCs w:val="24"/>
           <w:lang w:val="fr-FR"/>
         </w:rPr>
-        <w:t xml:space="preserve"> pour accéder au port de communication d’une machine sous windows est l’api java communications (javax.comm). C’est une </w:t>
+        <w:t xml:space="preserve"> pour accéder au port de communication d’une machine sous </w:t>
+      </w:r>
+      <w:proofErr w:type="spellStart"/>
+      <w:r>
+        <w:rPr>
+          <w:rFonts w:ascii="Verdana" w:hAnsi="Verdana"/>
+          <w:sz w:val="24"/>
+          <w:szCs w:val="24"/>
+          <w:lang w:val="fr-FR"/>
+        </w:rPr>
+        <w:t>windows</w:t>
+      </w:r>
+      <w:proofErr w:type="spellEnd"/>
+      <w:r>
+        <w:rPr>
+          <w:rFonts w:ascii="Verdana" w:hAnsi="Verdana"/>
+          <w:sz w:val="24"/>
+          <w:szCs w:val="24"/>
+          <w:lang w:val="fr-FR"/>
+        </w:rPr>
+        <w:t xml:space="preserve"> est l’api java communications (</w:t>
+      </w:r>
+      <w:proofErr w:type="spellStart"/>
+      <w:r>
+        <w:rPr>
+          <w:rFonts w:ascii="Verdana" w:hAnsi="Verdana"/>
+          <w:sz w:val="24"/>
+          <w:szCs w:val="24"/>
+          <w:lang w:val="fr-FR"/>
+        </w:rPr>
+        <w:t>javax.comm</w:t>
+      </w:r>
+      <w:proofErr w:type="spellEnd"/>
+      <w:r>
+        <w:rPr>
+          <w:rFonts w:ascii="Verdana" w:hAnsi="Verdana"/>
+          <w:sz w:val="24"/>
+          <w:szCs w:val="24"/>
+          <w:lang w:val="fr-FR"/>
+        </w:rPr>
+        <w:t xml:space="preserve">). C’est une </w:t>
       </w:r>
       <w:r>
         <w:rPr>
@@ -3642,7 +3884,27 @@
           <w:szCs w:val="24"/>
           <w:lang w:val="fr-FR"/>
         </w:rPr>
-        <w:t>Le package javax.comm est composé des :</w:t>
+        <w:t xml:space="preserve">Le package </w:t>
+      </w:r>
+      <w:proofErr w:type="spellStart"/>
+      <w:r>
+        <w:rPr>
+          <w:rFonts w:ascii="Verdana" w:hAnsi="Verdana"/>
+          <w:sz w:val="24"/>
+          <w:szCs w:val="24"/>
+          <w:lang w:val="fr-FR"/>
+        </w:rPr>
+        <w:t>javax.comm</w:t>
+      </w:r>
+      <w:proofErr w:type="spellEnd"/>
+      <w:r>
+        <w:rPr>
+          <w:rFonts w:ascii="Verdana" w:hAnsi="Verdana"/>
+          <w:sz w:val="24"/>
+          <w:szCs w:val="24"/>
+          <w:lang w:val="fr-FR"/>
+        </w:rPr>
+        <w:t xml:space="preserve"> est composé des :</w:t>
       </w:r>
     </w:p>
     <w:p>
@@ -3660,6 +3922,7 @@
           <w:lang w:val="fr-FR"/>
         </w:rPr>
       </w:pPr>
+      <w:proofErr w:type="gramStart"/>
       <w:r>
         <w:rPr>
           <w:rFonts w:ascii="Verdana" w:hAnsi="Verdana"/>
@@ -3669,6 +3932,7 @@
         </w:rPr>
         <w:t>Interfaces</w:t>
       </w:r>
+      <w:proofErr w:type="gramEnd"/>
       <w:r>
         <w:rPr>
           <w:rFonts w:ascii="Verdana" w:hAnsi="Verdana"/>
@@ -3694,14 +3958,25 @@
           <w:lang w:val="fr-FR"/>
         </w:rPr>
       </w:pPr>
-      <w:r>
-        <w:rPr>
-          <w:rFonts w:ascii="Verdana" w:hAnsi="Verdana"/>
-          <w:sz w:val="24"/>
-          <w:szCs w:val="24"/>
-          <w:lang w:val="fr-FR"/>
-        </w:rPr>
-        <w:t xml:space="preserve">CommDriver </w:t>
+      <w:proofErr w:type="spellStart"/>
+      <w:r>
+        <w:rPr>
+          <w:rFonts w:ascii="Verdana" w:hAnsi="Verdana"/>
+          <w:sz w:val="24"/>
+          <w:szCs w:val="24"/>
+          <w:lang w:val="fr-FR"/>
+        </w:rPr>
+        <w:t>CommDriver</w:t>
+      </w:r>
+      <w:proofErr w:type="spellEnd"/>
+      <w:r>
+        <w:rPr>
+          <w:rFonts w:ascii="Verdana" w:hAnsi="Verdana"/>
+          <w:sz w:val="24"/>
+          <w:szCs w:val="24"/>
+          <w:lang w:val="fr-FR"/>
+        </w:rPr>
+        <w:t xml:space="preserve"> </w:t>
       </w:r>
     </w:p>
     <w:p>
@@ -3719,6 +3994,7 @@
           <w:lang w:val="fr-FR"/>
         </w:rPr>
       </w:pPr>
+      <w:proofErr w:type="spellStart"/>
       <w:r>
         <w:rPr>
           <w:rFonts w:ascii="Verdana" w:hAnsi="Verdana"/>
@@ -3729,6 +4005,7 @@
         </w:rPr>
         <w:t>CommPortOwnershipListener</w:t>
       </w:r>
+      <w:proofErr w:type="spellEnd"/>
     </w:p>
     <w:p>
       <w:pPr>
@@ -3745,6 +4022,7 @@
           <w:lang w:val="fr-FR"/>
         </w:rPr>
       </w:pPr>
+      <w:proofErr w:type="spellStart"/>
       <w:r>
         <w:rPr>
           <w:rFonts w:ascii="Verdana" w:hAnsi="Verdana"/>
@@ -3755,6 +4033,7 @@
         </w:rPr>
         <w:t>ParallelPortEventListener</w:t>
       </w:r>
+      <w:proofErr w:type="spellEnd"/>
     </w:p>
     <w:p>
       <w:pPr>
@@ -3771,6 +4050,7 @@
           <w:lang w:val="fr-FR"/>
         </w:rPr>
       </w:pPr>
+      <w:proofErr w:type="spellStart"/>
       <w:r>
         <w:rPr>
           <w:rFonts w:ascii="Verdana" w:hAnsi="Verdana"/>
@@ -3781,6 +4061,7 @@
         </w:rPr>
         <w:t>SerialPortEventListener</w:t>
       </w:r>
+      <w:proofErr w:type="spellEnd"/>
     </w:p>
     <w:p>
       <w:pPr>
@@ -3810,6 +4091,7 @@
           <w:lang w:val="fr-FR"/>
         </w:rPr>
       </w:pPr>
+      <w:proofErr w:type="gramStart"/>
       <w:r>
         <w:rPr>
           <w:rFonts w:ascii="Verdana" w:hAnsi="Verdana"/>
@@ -3819,6 +4101,7 @@
         </w:rPr>
         <w:t>Classes</w:t>
       </w:r>
+      <w:proofErr w:type="gramEnd"/>
       <w:r>
         <w:rPr>
           <w:rFonts w:ascii="Verdana" w:hAnsi="Verdana"/>
@@ -3844,6 +4127,7 @@
           <w:lang w:val="fr-FR"/>
         </w:rPr>
       </w:pPr>
+      <w:proofErr w:type="spellStart"/>
       <w:r>
         <w:rPr>
           <w:rFonts w:ascii="Verdana" w:hAnsi="Verdana"/>
@@ -3854,6 +4138,7 @@
         </w:rPr>
         <w:t>CommPort</w:t>
       </w:r>
+      <w:proofErr w:type="spellEnd"/>
     </w:p>
     <w:p>
       <w:pPr>
@@ -3870,6 +4155,7 @@
           <w:lang w:val="fr-FR"/>
         </w:rPr>
       </w:pPr>
+      <w:proofErr w:type="spellStart"/>
       <w:r>
         <w:rPr>
           <w:rFonts w:ascii="Verdana" w:hAnsi="Verdana"/>
@@ -3880,6 +4166,7 @@
         </w:rPr>
         <w:t>CommPortIdentifier</w:t>
       </w:r>
+      <w:proofErr w:type="spellEnd"/>
     </w:p>
     <w:p>
       <w:pPr>
@@ -3896,6 +4183,7 @@
           <w:lang w:val="fr-FR"/>
         </w:rPr>
       </w:pPr>
+      <w:proofErr w:type="spellStart"/>
       <w:r>
         <w:rPr>
           <w:rFonts w:ascii="Verdana" w:hAnsi="Verdana"/>
@@ -3906,6 +4194,7 @@
         </w:rPr>
         <w:t>ParallelPort</w:t>
       </w:r>
+      <w:proofErr w:type="spellEnd"/>
     </w:p>
     <w:p>
       <w:pPr>
@@ -3922,6 +4211,7 @@
           <w:lang w:val="fr-FR"/>
         </w:rPr>
       </w:pPr>
+      <w:proofErr w:type="spellStart"/>
       <w:r>
         <w:rPr>
           <w:rFonts w:ascii="Verdana" w:hAnsi="Verdana"/>
@@ -3932,6 +4222,7 @@
         </w:rPr>
         <w:t>ParallelPortEvent</w:t>
       </w:r>
+      <w:proofErr w:type="spellEnd"/>
     </w:p>
     <w:p>
       <w:pPr>
@@ -3948,6 +4239,7 @@
           <w:lang w:val="fr-FR"/>
         </w:rPr>
       </w:pPr>
+      <w:proofErr w:type="spellStart"/>
       <w:r>
         <w:rPr>
           <w:rFonts w:ascii="Verdana" w:hAnsi="Verdana"/>
@@ -3958,6 +4250,7 @@
         </w:rPr>
         <w:t>SerialPort</w:t>
       </w:r>
+      <w:proofErr w:type="spellEnd"/>
     </w:p>
     <w:p>
       <w:pPr>
@@ -3974,6 +4267,7 @@
           <w:lang w:val="fr-FR"/>
         </w:rPr>
       </w:pPr>
+      <w:proofErr w:type="spellStart"/>
       <w:r>
         <w:rPr>
           <w:rFonts w:ascii="Verdana" w:hAnsi="Verdana"/>
@@ -3984,6 +4278,7 @@
         </w:rPr>
         <w:t>serialPortEvent</w:t>
       </w:r>
+      <w:proofErr w:type="spellEnd"/>
     </w:p>
     <w:p>
       <w:pPr>
@@ -4038,6 +4333,7 @@
           <w:lang w:val="fr-FR"/>
         </w:rPr>
       </w:pPr>
+      <w:proofErr w:type="spellStart"/>
       <w:r>
         <w:rPr>
           <w:rFonts w:ascii="Verdana" w:hAnsi="Verdana"/>
@@ -4048,6 +4344,7 @@
         </w:rPr>
         <w:t>NoSuchPortException</w:t>
       </w:r>
+      <w:proofErr w:type="spellEnd"/>
     </w:p>
     <w:p>
       <w:pPr>
@@ -4064,6 +4361,7 @@
           <w:lang w:val="fr-FR"/>
         </w:rPr>
       </w:pPr>
+      <w:proofErr w:type="spellStart"/>
       <w:r>
         <w:rPr>
           <w:rFonts w:ascii="Verdana" w:hAnsi="Verdana"/>
@@ -4074,6 +4372,7 @@
         </w:rPr>
         <w:t>PortInUseException</w:t>
       </w:r>
+      <w:proofErr w:type="spellEnd"/>
     </w:p>
     <w:p>
       <w:pPr>
@@ -4090,6 +4389,7 @@
           <w:lang w:val="fr-FR"/>
         </w:rPr>
       </w:pPr>
+      <w:proofErr w:type="spellStart"/>
       <w:r>
         <w:rPr>
           <w:rFonts w:ascii="Verdana" w:hAnsi="Verdana"/>
@@ -4100,6 +4400,7 @@
         </w:rPr>
         <w:t>UnsupportedCommOperationException</w:t>
       </w:r>
+      <w:proofErr w:type="spellEnd"/>
     </w:p>
     <w:p>
       <w:pPr>
@@ -4376,9 +4677,9 @@
       <w:r>
         <w:rPr>
           <w:rFonts w:ascii="Verdana" w:hAnsi="Verdana"/>
-          <w:sz w:val="24"/>
-          <w:szCs w:val="24"/>
-          <w:lang w:val="fr-FR"/>
+          <w:noProof/>
+          <w:sz w:val="24"/>
+          <w:szCs w:val="24"/>
         </w:rPr>
         <w:drawing>
           <wp:inline distT="0" distB="0" distL="0" distR="0">
@@ -4446,7 +4747,27 @@
           <w:szCs w:val="24"/>
           <w:lang w:val="fr-FR"/>
         </w:rPr>
-        <w:t>Cette application utilise CommPortIdentifier pour négocier avec le driver et découvrir les ports qui existent sur la machine en affichant leurs noms.</w:t>
+        <w:t xml:space="preserve">Cette application utilise </w:t>
+      </w:r>
+      <w:proofErr w:type="spellStart"/>
+      <w:r>
+        <w:rPr>
+          <w:rFonts w:ascii="Verdana" w:hAnsi="Verdana"/>
+          <w:sz w:val="24"/>
+          <w:szCs w:val="24"/>
+          <w:lang w:val="fr-FR"/>
+        </w:rPr>
+        <w:t>CommPortIdentifier</w:t>
+      </w:r>
+      <w:proofErr w:type="spellEnd"/>
+      <w:r>
+        <w:rPr>
+          <w:rFonts w:ascii="Verdana" w:hAnsi="Verdana"/>
+          <w:sz w:val="24"/>
+          <w:szCs w:val="24"/>
+          <w:lang w:val="fr-FR"/>
+        </w:rPr>
+        <w:t xml:space="preserve"> pour négocier avec le driver et découvrir les ports qui existent sur la machine en affichant leurs noms.</w:t>
       </w:r>
     </w:p>
     <w:p>
@@ -4464,9 +4785,9 @@
       <w:r>
         <w:rPr>
           <w:rFonts w:ascii="Verdana" w:hAnsi="Verdana"/>
-          <w:sz w:val="24"/>
-          <w:szCs w:val="24"/>
-          <w:lang w:val="fr-FR"/>
+          <w:noProof/>
+          <w:sz w:val="24"/>
+          <w:szCs w:val="24"/>
         </w:rPr>
         <w:drawing>
           <wp:inline distT="0" distB="0" distL="0" distR="0">
@@ -4732,9 +5053,9 @@
       <w:r>
         <w:rPr>
           <w:rFonts w:ascii="Verdana" w:hAnsi="Verdana"/>
-          <w:sz w:val="24"/>
-          <w:szCs w:val="24"/>
-          <w:lang w:val="fr-FR"/>
+          <w:noProof/>
+          <w:sz w:val="24"/>
+          <w:szCs w:val="24"/>
         </w:rPr>
         <w:drawing>
           <wp:inline distT="0" distB="0" distL="0" distR="0">
@@ -4908,6 +5229,22 @@
     <w:p>
       <w:pPr>
         <w:pStyle w:val="ListParagraph"/>
+        <w:numPr>
+          <w:ilvl w:val="3"/>
+          <w:numId w:val="2"/>
+        </w:numPr>
+        <w:spacing w:line="360" w:lineRule="auto"/>
+        <w:rPr>
+          <w:rFonts w:ascii="Verdana" w:hAnsi="Verdana"/>
+          <w:sz w:val="24"/>
+          <w:szCs w:val="24"/>
+          <w:lang w:val="fr-FR"/>
+        </w:rPr>
+      </w:pPr>
+    </w:p>
+    <w:p>
+      <w:pPr>
+        <w:pStyle w:val="ListParagraph"/>
         <w:spacing w:line="360" w:lineRule="auto"/>
         <w:ind w:left="1800"/>
         <w:rPr>
@@ -4962,7 +5299,27 @@
           <w:szCs w:val="24"/>
           <w:lang w:val="fr-FR"/>
         </w:rPr>
-        <w:t>Créer un flux d’écriture sur le port de communication choisi avec la variable ‘outputStream’ qui permet d’envoyer un message sur ce port.</w:t>
+        <w:t>Créer un flux d’écriture sur le port de communication choisi avec la variable ‘</w:t>
+      </w:r>
+      <w:proofErr w:type="spellStart"/>
+      <w:r>
+        <w:rPr>
+          <w:rFonts w:ascii="Verdana" w:hAnsi="Verdana"/>
+          <w:sz w:val="24"/>
+          <w:szCs w:val="24"/>
+          <w:lang w:val="fr-FR"/>
+        </w:rPr>
+        <w:t>outputStream</w:t>
+      </w:r>
+      <w:proofErr w:type="spellEnd"/>
+      <w:r>
+        <w:rPr>
+          <w:rFonts w:ascii="Verdana" w:hAnsi="Verdana"/>
+          <w:sz w:val="24"/>
+          <w:szCs w:val="24"/>
+          <w:lang w:val="fr-FR"/>
+        </w:rPr>
+        <w:t>’ qui permet d’envoyer un message sur ce port.</w:t>
       </w:r>
     </w:p>
     <w:p>
@@ -5051,7 +5408,27 @@
           <w:szCs w:val="24"/>
           <w:lang w:val="fr-FR"/>
         </w:rPr>
-        <w:t>(*) La méthode flush() vide le tampon en forçant l’écriture effective des caractères présents dans ce dernier.</w:t>
+        <w:t xml:space="preserve">(*) La méthode </w:t>
+      </w:r>
+      <w:proofErr w:type="gramStart"/>
+      <w:r>
+        <w:rPr>
+          <w:rFonts w:ascii="Verdana" w:hAnsi="Verdana"/>
+          <w:sz w:val="24"/>
+          <w:szCs w:val="24"/>
+          <w:lang w:val="fr-FR"/>
+        </w:rPr>
+        <w:t>flush(</w:t>
+      </w:r>
+      <w:proofErr w:type="gramEnd"/>
+      <w:r>
+        <w:rPr>
+          <w:rFonts w:ascii="Verdana" w:hAnsi="Verdana"/>
+          <w:sz w:val="24"/>
+          <w:szCs w:val="24"/>
+          <w:lang w:val="fr-FR"/>
+        </w:rPr>
+        <w:t>) vide le tampon en forçant l’écriture effective des caractères présents dans ce dernier.</w:t>
       </w:r>
     </w:p>
     <w:p>
@@ -5095,7 +5472,27 @@
           <w:szCs w:val="24"/>
           <w:lang w:val="fr-FR"/>
         </w:rPr>
-        <w:t>Un flux de lecture sur le même port est crée à travers la variable ‘inputStream’ permettant de lire les données</w:t>
+        <w:t>Un flux de lecture sur le même port est crée à travers la variable ‘</w:t>
+      </w:r>
+      <w:proofErr w:type="spellStart"/>
+      <w:r>
+        <w:rPr>
+          <w:rFonts w:ascii="Verdana" w:hAnsi="Verdana"/>
+          <w:sz w:val="24"/>
+          <w:szCs w:val="24"/>
+          <w:lang w:val="fr-FR"/>
+        </w:rPr>
+        <w:t>inputStream</w:t>
+      </w:r>
+      <w:proofErr w:type="spellEnd"/>
+      <w:r>
+        <w:rPr>
+          <w:rFonts w:ascii="Verdana" w:hAnsi="Verdana"/>
+          <w:sz w:val="24"/>
+          <w:szCs w:val="24"/>
+          <w:lang w:val="fr-FR"/>
+        </w:rPr>
+        <w:t>’ permettant de lire les données</w:t>
       </w:r>
       <w:r>
         <w:rPr>
@@ -5204,7 +5601,27 @@
           <w:szCs w:val="24"/>
           <w:lang w:val="fr-FR"/>
         </w:rPr>
-        <w:t>Ajouter un événement Listener au port de communication</w:t>
+        <w:t xml:space="preserve">Ajouter un événement </w:t>
+      </w:r>
+      <w:proofErr w:type="spellStart"/>
+      <w:r>
+        <w:rPr>
+          <w:rFonts w:ascii="Verdana" w:hAnsi="Verdana"/>
+          <w:sz w:val="24"/>
+          <w:szCs w:val="24"/>
+          <w:lang w:val="fr-FR"/>
+        </w:rPr>
+        <w:t>Listener</w:t>
+      </w:r>
+      <w:proofErr w:type="spellEnd"/>
+      <w:r>
+        <w:rPr>
+          <w:rFonts w:ascii="Verdana" w:hAnsi="Verdana"/>
+          <w:sz w:val="24"/>
+          <w:szCs w:val="24"/>
+          <w:lang w:val="fr-FR"/>
+        </w:rPr>
+        <w:t xml:space="preserve"> au port de communication</w:t>
       </w:r>
     </w:p>
     <w:p>
@@ -5310,7 +5727,27 @@
           <w:szCs w:val="24"/>
           <w:lang w:val="fr-FR"/>
         </w:rPr>
-        <w:t xml:space="preserve"> qu’un Listener.</w:t>
+        <w:t xml:space="preserve"> qu’un </w:t>
+      </w:r>
+      <w:proofErr w:type="spellStart"/>
+      <w:r>
+        <w:rPr>
+          <w:rFonts w:ascii="Verdana" w:hAnsi="Verdana"/>
+          <w:sz w:val="24"/>
+          <w:szCs w:val="24"/>
+          <w:lang w:val="fr-FR"/>
+        </w:rPr>
+        <w:t>Listener</w:t>
+      </w:r>
+      <w:proofErr w:type="spellEnd"/>
+      <w:r>
+        <w:rPr>
+          <w:rFonts w:ascii="Verdana" w:hAnsi="Verdana"/>
+          <w:sz w:val="24"/>
+          <w:szCs w:val="24"/>
+          <w:lang w:val="fr-FR"/>
+        </w:rPr>
+        <w:t>.</w:t>
       </w:r>
     </w:p>
     <w:p>
@@ -5332,16 +5769,47 @@
           <w:szCs w:val="24"/>
           <w:lang w:val="fr-FR"/>
         </w:rPr>
-        <w:t xml:space="preserve">Les ports séries disposent de toutes une batterie d’événements. Une gestion classique de ces événements s’opère par utilisation d’une structure switch et des attributs statiques de la classe </w:t>
-      </w:r>
-      <w:r>
-        <w:rPr>
-          <w:rFonts w:ascii="Verdana" w:hAnsi="Verdana"/>
-          <w:sz w:val="24"/>
-          <w:szCs w:val="24"/>
-          <w:lang w:val="fr-FR"/>
-        </w:rPr>
-        <w:t>SerialPortEvent.</w:t>
+        <w:t xml:space="preserve">Les ports séries disposent de toutes une batterie d’événements. Une gestion classique de ces événements s’opère par utilisation d’une structure </w:t>
+      </w:r>
+      <w:proofErr w:type="spellStart"/>
+      <w:r>
+        <w:rPr>
+          <w:rFonts w:ascii="Verdana" w:hAnsi="Verdana"/>
+          <w:sz w:val="24"/>
+          <w:szCs w:val="24"/>
+          <w:lang w:val="fr-FR"/>
+        </w:rPr>
+        <w:t>switch</w:t>
+      </w:r>
+      <w:proofErr w:type="spellEnd"/>
+      <w:r>
+        <w:rPr>
+          <w:rFonts w:ascii="Verdana" w:hAnsi="Verdana"/>
+          <w:sz w:val="24"/>
+          <w:szCs w:val="24"/>
+          <w:lang w:val="fr-FR"/>
+        </w:rPr>
+        <w:t xml:space="preserve"> et des attributs statiques de la classe </w:t>
+      </w:r>
+      <w:proofErr w:type="spellStart"/>
+      <w:r>
+        <w:rPr>
+          <w:rFonts w:ascii="Verdana" w:hAnsi="Verdana"/>
+          <w:sz w:val="24"/>
+          <w:szCs w:val="24"/>
+          <w:lang w:val="fr-FR"/>
+        </w:rPr>
+        <w:t>SerialPortEvent</w:t>
+      </w:r>
+      <w:proofErr w:type="spellEnd"/>
+      <w:r>
+        <w:rPr>
+          <w:rFonts w:ascii="Verdana" w:hAnsi="Verdana"/>
+          <w:sz w:val="24"/>
+          <w:szCs w:val="24"/>
+          <w:lang w:val="fr-FR"/>
+        </w:rPr>
+        <w:t>.</w:t>
       </w:r>
     </w:p>
     <w:sectPr>
@@ -7650,7 +8118,7 @@
   <a:extraClrSchemeLst/>
   <a:extLst>
     <a:ext uri="{05A4C25C-085E-4340-85A3-A5531E510DB2}">
-      <thm15:themeFamily xmlns:thm15="http://schemas.microsoft.com/office/thememl/2012/main" xmlns="" name="Office Theme" id="{62F939B6-93AF-4DB8-9C6B-D6C7DFDC589F}" vid="{4A3C46E8-61CC-4603-A589-7422A47A8E4A}"/>
+      <thm15:themeFamily xmlns="" xmlns:thm15="http://schemas.microsoft.com/office/thememl/2012/main" name="Office Theme" id="{62F939B6-93AF-4DB8-9C6B-D6C7DFDC589F}" vid="{4A3C46E8-61CC-4603-A589-7422A47A8E4A}"/>
     </a:ext>
   </a:extLst>
 </a:theme>

</xml_diff>

<commit_message>
Version finale doc word
</commit_message>
<xml_diff>
--- a/RFID.docx
+++ b/RFID.docx
@@ -231,27 +231,7 @@
           <w:szCs w:val="24"/>
           <w:lang w:val="fr-FR"/>
         </w:rPr>
-        <w:t xml:space="preserve">La technologie RFID est issue de l’invention du radar faite lors de la seconde guerre mondiale. Son utilisation commerciale a commencé dans les années 70 pour identifier le bétail. L’une des applications les plus connues en France concerne le passage des péages autoroutiers sans s’arrêter. Dans le monde de l’industrie, l’utilisation de la RFID s’est </w:t>
-      </w:r>
-      <w:proofErr w:type="gramStart"/>
-      <w:r>
-        <w:rPr>
-          <w:rFonts w:ascii="Verdana" w:hAnsi="Verdana"/>
-          <w:sz w:val="24"/>
-          <w:szCs w:val="24"/>
-          <w:lang w:val="fr-FR"/>
-        </w:rPr>
-        <w:t>largement</w:t>
-      </w:r>
-      <w:proofErr w:type="gramEnd"/>
-      <w:r>
-        <w:rPr>
-          <w:rFonts w:ascii="Verdana" w:hAnsi="Verdana"/>
-          <w:sz w:val="24"/>
-          <w:szCs w:val="24"/>
-          <w:lang w:val="fr-FR"/>
-        </w:rPr>
-        <w:t xml:space="preserve"> répandue dans les années 80. A l’époque, les constructeurs automobiles ont commencé à l’utiliser pour identifier les carcasses des véhicules prêtes pour la cabine de peinture.</w:t>
+        <w:t>La technologie RFID est issue de l’invention du radar faite lors de la seconde guerre mondiale. Son utilisation commerciale a commencé dans les années 70 pour identifier le bétail. L’une des applications les plus connues en France concerne le passage des péages autoroutiers sans s’arrêter. Dans le monde de l’industrie, l’utilisation de la RFID s’est largement répandue dans les années 80. A l’époque, les constructeurs automobiles ont commencé à l’utiliser pour identifier les carcasses des véhicules prêtes pour la cabine de peinture.</w:t>
       </w:r>
     </w:p>
     <w:p>
@@ -3912,7 +3892,7 @@
         <w:pStyle w:val="ListParagraph"/>
         <w:numPr>
           <w:ilvl w:val="1"/>
-          <w:numId w:val="11"/>
+          <w:numId w:val="2"/>
         </w:numPr>
         <w:spacing w:line="360" w:lineRule="auto"/>
         <w:rPr>
@@ -4081,7 +4061,7 @@
         <w:pStyle w:val="ListParagraph"/>
         <w:numPr>
           <w:ilvl w:val="1"/>
-          <w:numId w:val="11"/>
+          <w:numId w:val="2"/>
         </w:numPr>
         <w:spacing w:line="360" w:lineRule="auto"/>
         <w:rPr>
@@ -4298,7 +4278,7 @@
         <w:pStyle w:val="ListParagraph"/>
         <w:numPr>
           <w:ilvl w:val="1"/>
-          <w:numId w:val="11"/>
+          <w:numId w:val="2"/>
         </w:numPr>
         <w:spacing w:line="360" w:lineRule="auto"/>
         <w:rPr>
@@ -5251,11 +5231,8 @@
     <w:p>
       <w:pPr>
         <w:pStyle w:val="ListParagraph"/>
-        <w:numPr>
-          <w:ilvl w:val="3"/>
-          <w:numId w:val="2"/>
-        </w:numPr>
-        <w:spacing w:line="360" w:lineRule="auto"/>
+        <w:spacing w:line="360" w:lineRule="auto"/>
+        <w:ind w:left="2880"/>
         <w:rPr>
           <w:rFonts w:ascii="Verdana" w:hAnsi="Verdana"/>
           <w:sz w:val="24"/>
@@ -8140,7 +8117,7 @@
   <a:extraClrSchemeLst/>
   <a:extLst>
     <a:ext uri="{05A4C25C-085E-4340-85A3-A5531E510DB2}">
-      <thm15:themeFamily xmlns:thm15="http://schemas.microsoft.com/office/thememl/2012/main" xmlns="" name="Office Theme" id="{62F939B6-93AF-4DB8-9C6B-D6C7DFDC589F}" vid="{4A3C46E8-61CC-4603-A589-7422A47A8E4A}"/>
+      <thm15:themeFamily xmlns="" xmlns:thm15="http://schemas.microsoft.com/office/thememl/2012/main" name="Office Theme" id="{62F939B6-93AF-4DB8-9C6B-D6C7DFDC589F}" vid="{4A3C46E8-61CC-4603-A589-7422A47A8E4A}"/>
     </a:ext>
   </a:extLst>
 </a:theme>

</xml_diff>